<commit_message>
Intégration du rapport de François au rapport final
</commit_message>
<xml_diff>
--- a/Doc/Rapports/PRO_Rapport_Moneythoring.docx
+++ b/Doc/Rapports/PRO_Rapport_Moneythoring.docx
@@ -1186,7 +1186,7 @@
         <w:rPr>
           <w:noProof/>
         </w:rPr>
-        <w:instrText xml:space="preserve"> PAGEREF _Toc511770083 \h </w:instrText>
+        <w:instrText xml:space="preserve"> PAGEREF _Toc511899084 \h </w:instrText>
       </w:r>
       <w:r>
         <w:rPr>
@@ -1268,7 +1268,7 @@
         <w:rPr>
           <w:noProof/>
         </w:rPr>
-        <w:instrText xml:space="preserve"> PAGEREF _Toc511770084 \h </w:instrText>
+        <w:instrText xml:space="preserve"> PAGEREF _Toc511899085 \h </w:instrText>
       </w:r>
       <w:r>
         <w:rPr>
@@ -1347,7 +1347,7 @@
         <w:rPr>
           <w:noProof/>
         </w:rPr>
-        <w:instrText xml:space="preserve"> PAGEREF _Toc511770085 \h </w:instrText>
+        <w:instrText xml:space="preserve"> PAGEREF _Toc511899086 \h </w:instrText>
       </w:r>
       <w:r>
         <w:rPr>
@@ -1426,7 +1426,7 @@
         <w:rPr>
           <w:noProof/>
         </w:rPr>
-        <w:instrText xml:space="preserve"> PAGEREF _Toc511770086 \h </w:instrText>
+        <w:instrText xml:space="preserve"> PAGEREF _Toc511899087 \h </w:instrText>
       </w:r>
       <w:r>
         <w:rPr>
@@ -1508,7 +1508,7 @@
         <w:rPr>
           <w:noProof/>
         </w:rPr>
-        <w:instrText xml:space="preserve"> PAGEREF _Toc511770087 \h </w:instrText>
+        <w:instrText xml:space="preserve"> PAGEREF _Toc511899088 \h </w:instrText>
       </w:r>
       <w:r>
         <w:rPr>
@@ -1583,7 +1583,7 @@
         <w:rPr>
           <w:noProof/>
         </w:rPr>
-        <w:instrText xml:space="preserve"> PAGEREF _Toc511770088 \h </w:instrText>
+        <w:instrText xml:space="preserve"> PAGEREF _Toc511899089 \h </w:instrText>
       </w:r>
       <w:r>
         <w:rPr>
@@ -1662,7 +1662,7 @@
         <w:rPr>
           <w:noProof/>
         </w:rPr>
-        <w:instrText xml:space="preserve"> PAGEREF _Toc511770089 \h </w:instrText>
+        <w:instrText xml:space="preserve"> PAGEREF _Toc511899090 \h </w:instrText>
       </w:r>
       <w:r>
         <w:rPr>
@@ -1741,7 +1741,7 @@
         <w:rPr>
           <w:noProof/>
         </w:rPr>
-        <w:instrText xml:space="preserve"> PAGEREF _Toc511770090 \h </w:instrText>
+        <w:instrText xml:space="preserve"> PAGEREF _Toc511899091 \h </w:instrText>
       </w:r>
       <w:r>
         <w:rPr>
@@ -1816,7 +1816,7 @@
         <w:rPr>
           <w:noProof/>
         </w:rPr>
-        <w:instrText xml:space="preserve"> PAGEREF _Toc511770091 \h </w:instrText>
+        <w:instrText xml:space="preserve"> PAGEREF _Toc511899092 \h </w:instrText>
       </w:r>
       <w:r>
         <w:rPr>
@@ -1891,7 +1891,7 @@
         <w:rPr>
           <w:noProof/>
         </w:rPr>
-        <w:instrText xml:space="preserve"> PAGEREF _Toc511770092 \h </w:instrText>
+        <w:instrText xml:space="preserve"> PAGEREF _Toc511899093 \h </w:instrText>
       </w:r>
       <w:r>
         <w:rPr>
@@ -1908,7 +1908,7 @@
         <w:rPr>
           <w:noProof/>
         </w:rPr>
-        <w:t>10</w:t>
+        <w:t>11</w:t>
       </w:r>
       <w:r>
         <w:rPr>
@@ -1966,7 +1966,7 @@
         <w:rPr>
           <w:noProof/>
         </w:rPr>
-        <w:instrText xml:space="preserve"> PAGEREF _Toc511770093 \h </w:instrText>
+        <w:instrText xml:space="preserve"> PAGEREF _Toc511899094 \h </w:instrText>
       </w:r>
       <w:r>
         <w:rPr>
@@ -1983,7 +1983,7 @@
         <w:rPr>
           <w:noProof/>
         </w:rPr>
-        <w:t>11</w:t>
+        <w:t>12</w:t>
       </w:r>
       <w:r>
         <w:rPr>
@@ -2041,7 +2041,7 @@
         <w:rPr>
           <w:noProof/>
         </w:rPr>
-        <w:instrText xml:space="preserve"> PAGEREF _Toc511770094 \h </w:instrText>
+        <w:instrText xml:space="preserve"> PAGEREF _Toc511899095 \h </w:instrText>
       </w:r>
       <w:r>
         <w:rPr>
@@ -2058,7 +2058,7 @@
         <w:rPr>
           <w:noProof/>
         </w:rPr>
-        <w:t>12</w:t>
+        <w:t>13</w:t>
       </w:r>
       <w:r>
         <w:rPr>
@@ -2116,7 +2116,7 @@
         <w:rPr>
           <w:noProof/>
         </w:rPr>
-        <w:instrText xml:space="preserve"> PAGEREF _Toc511770095 \h </w:instrText>
+        <w:instrText xml:space="preserve"> PAGEREF _Toc511899096 \h </w:instrText>
       </w:r>
       <w:r>
         <w:rPr>
@@ -2133,7 +2133,7 @@
         <w:rPr>
           <w:noProof/>
         </w:rPr>
-        <w:t>13</w:t>
+        <w:t>14</w:t>
       </w:r>
       <w:r>
         <w:rPr>
@@ -2174,21 +2174,19 @@
         <w:br w:type="page"/>
       </w:r>
       <w:bookmarkStart w:id="1" w:name="_Toc508019574"/>
-      <w:bookmarkStart w:id="2" w:name="_GoBack"/>
-      <w:bookmarkEnd w:id="2"/>
     </w:p>
     <w:p>
       <w:pPr>
         <w:pStyle w:val="Titre1"/>
       </w:pPr>
-      <w:bookmarkStart w:id="3" w:name="_Toc511770083"/>
+      <w:bookmarkStart w:id="2" w:name="_Toc511899084"/>
       <w:r>
         <w:lastRenderedPageBreak/>
         <w:t>Descriptif</w:t>
       </w:r>
       <w:bookmarkEnd w:id="0"/>
       <w:bookmarkEnd w:id="1"/>
-      <w:bookmarkEnd w:id="3"/>
+      <w:bookmarkEnd w:id="2"/>
     </w:p>
     <w:p>
       <w:r>
@@ -2366,8 +2364,8 @@
           <w:szCs w:val="32"/>
         </w:rPr>
       </w:pPr>
-      <w:bookmarkStart w:id="4" w:name="_Toc507961922"/>
-      <w:bookmarkStart w:id="5" w:name="_Toc508019575"/>
+      <w:bookmarkStart w:id="3" w:name="_Toc507961922"/>
+      <w:bookmarkStart w:id="4" w:name="_Toc508019575"/>
       <w:r>
         <w:br w:type="page"/>
       </w:r>
@@ -2376,470 +2374,470 @@
       <w:pPr>
         <w:pStyle w:val="Titre1"/>
       </w:pPr>
-      <w:bookmarkStart w:id="6" w:name="_Toc511770084"/>
+      <w:bookmarkStart w:id="5" w:name="_Toc511899085"/>
       <w:r>
         <w:lastRenderedPageBreak/>
         <w:t>Fonctionnalités</w:t>
       </w:r>
+      <w:bookmarkEnd w:id="3"/>
       <w:bookmarkEnd w:id="4"/>
+      <w:r>
+        <w:t xml:space="preserve"> </w:t>
+      </w:r>
+      <w:r>
+        <w:rPr>
+          <w:color w:val="FF0000"/>
+        </w:rPr>
+        <w:t>(A METTRE A JOUR A LA FIN DU RAPPORT)</w:t>
+      </w:r>
       <w:bookmarkEnd w:id="5"/>
-      <w:r>
-        <w:t xml:space="preserve"> </w:t>
-      </w:r>
-      <w:r>
-        <w:rPr>
-          <w:color w:val="FF0000"/>
-        </w:rPr>
-        <w:t>(A METTRE A JOUR A LA FIN DU RAPPORT)</w:t>
+    </w:p>
+    <w:p>
+      <w:pPr>
+        <w:pStyle w:val="Titre2"/>
+      </w:pPr>
+      <w:bookmarkStart w:id="6" w:name="_Toc507961923"/>
+      <w:bookmarkStart w:id="7" w:name="_Toc508019576"/>
+      <w:bookmarkStart w:id="8" w:name="_Toc511899086"/>
+      <w:r>
+        <w:t>Fonctio</w:t>
+      </w:r>
+      <w:r>
+        <w:t>n</w:t>
+      </w:r>
+      <w:r>
+        <w:t>nalités de base</w:t>
       </w:r>
       <w:bookmarkEnd w:id="6"/>
-    </w:p>
-    <w:p>
-      <w:pPr>
-        <w:pStyle w:val="Titre2"/>
-      </w:pPr>
-      <w:bookmarkStart w:id="7" w:name="_Toc507961923"/>
-      <w:bookmarkStart w:id="8" w:name="_Toc508019576"/>
-      <w:bookmarkStart w:id="9" w:name="_Toc511770085"/>
-      <w:r>
-        <w:t>Fonctio</w:t>
-      </w:r>
-      <w:r>
-        <w:t>n</w:t>
-      </w:r>
-      <w:r>
-        <w:t>nalités de base</w:t>
-      </w:r>
       <w:bookmarkEnd w:id="7"/>
       <w:bookmarkEnd w:id="8"/>
+    </w:p>
+    <w:p>
+      <w:pPr>
+        <w:pStyle w:val="Titre3"/>
+      </w:pPr>
+      <w:bookmarkStart w:id="9" w:name="_Toc507961924"/>
+      <w:bookmarkStart w:id="10" w:name="_Toc508019577"/>
+      <w:r>
+        <w:t>Création compte utilisateur</w:t>
+      </w:r>
       <w:bookmarkEnd w:id="9"/>
+      <w:bookmarkEnd w:id="10"/>
+    </w:p>
+    <w:p>
+      <w:r>
+        <w:t xml:space="preserve">Si l’utilisateur ne possède pas de compte à l’ouverture de l’application, il peut </w:t>
+      </w:r>
+      <w:r>
+        <w:t>choisir</w:t>
+      </w:r>
+      <w:r>
+        <w:t xml:space="preserve"> </w:t>
+      </w:r>
+      <w:r>
+        <w:t>d’en créer un</w:t>
+      </w:r>
+      <w:r>
+        <w:t xml:space="preserve"> </w:t>
+      </w:r>
+      <w:r>
+        <w:t>ou de continuer sans</w:t>
+      </w:r>
+      <w:r>
+        <w:t xml:space="preserve">. </w:t>
+      </w:r>
+      <w:r>
+        <w:t>En choisissant la première option,</w:t>
+      </w:r>
+      <w:r>
+        <w:t xml:space="preserve"> qui n’est accessible que si l’utilisateur à une connexion internet</w:t>
+      </w:r>
+      <w:r>
+        <w:t>,</w:t>
+      </w:r>
+      <w:r>
+        <w:t xml:space="preserve"> </w:t>
+      </w:r>
+      <w:r>
+        <w:t>la création du</w:t>
+      </w:r>
+      <w:r>
+        <w:t xml:space="preserve"> compte </w:t>
+      </w:r>
+      <w:r>
+        <w:t>se fait</w:t>
+      </w:r>
+      <w:r>
+        <w:t xml:space="preserve"> à l’aide </w:t>
+      </w:r>
+      <w:r>
+        <w:t>d’un formulaire qui lui demande son</w:t>
+      </w:r>
+      <w:r>
+        <w:t xml:space="preserve"> adresse email, </w:t>
+      </w:r>
+      <w:r>
+        <w:t>son</w:t>
+      </w:r>
+      <w:r>
+        <w:t xml:space="preserve"> nom d’utilisateur et un mot de passe, qu’il est nécessaire de </w:t>
+      </w:r>
+      <w:r>
+        <w:t>confirmer</w:t>
+      </w:r>
+      <w:r>
+        <w:t xml:space="preserve"> </w:t>
+      </w:r>
+      <w:r>
+        <w:t xml:space="preserve">une </w:t>
+      </w:r>
+      <w:r>
+        <w:t>deux</w:t>
+      </w:r>
+      <w:r>
+        <w:t>ième</w:t>
+      </w:r>
+      <w:r>
+        <w:t xml:space="preserve"> fois. </w:t>
+      </w:r>
+      <w:bookmarkStart w:id="11" w:name="_Toc507961925"/>
+      <w:r>
+        <w:t>Une fois le formulaire envoyé, un email de validation contenant un code est envoyé. Une fois le code saisi dans l’application, le compte est activé.</w:t>
+      </w:r>
+    </w:p>
+    <w:p>
+      <w:r>
+        <w:t>En choisissant la deuxième option, l’utilisateur peut sans autre utiliser l’application mais n’aura pas accès aux fonctionnalités partagées entre utilisateurs.</w:t>
+      </w:r>
     </w:p>
     <w:p>
       <w:pPr>
         <w:pStyle w:val="Titre3"/>
       </w:pPr>
-      <w:bookmarkStart w:id="10" w:name="_Toc507961924"/>
-      <w:bookmarkStart w:id="11" w:name="_Toc508019577"/>
-      <w:r>
-        <w:t>Création compte utilisateur</w:t>
-      </w:r>
-      <w:bookmarkEnd w:id="10"/>
+      <w:bookmarkStart w:id="12" w:name="_Toc508019578"/>
+      <w:r>
+        <w:t>Connexion sécurisée</w:t>
+      </w:r>
       <w:bookmarkEnd w:id="11"/>
-    </w:p>
-    <w:p>
-      <w:r>
-        <w:t xml:space="preserve">Si l’utilisateur ne possède pas de compte à l’ouverture de l’application, il peut </w:t>
-      </w:r>
-      <w:r>
-        <w:t>choisir</w:t>
+      <w:bookmarkEnd w:id="12"/>
+    </w:p>
+    <w:p>
+      <w:r>
+        <w:t xml:space="preserve">Pour les utilisateurs possédant un compte validé, </w:t>
+      </w:r>
+      <w:r>
+        <w:t>une connexion est exigée</w:t>
+      </w:r>
+      <w:r>
+        <w:t xml:space="preserve"> au démarrage de l’application</w:t>
+      </w:r>
+      <w:r>
+        <w:t xml:space="preserve">. </w:t>
+      </w:r>
+      <w:r>
+        <w:t xml:space="preserve">Cette connexion évite qu’un tiers puisse modifier les informations, même en travaillant en hors ligne (les données étant synchronisées par la suite). </w:t>
+      </w:r>
+      <w:r>
+        <w:t>Cette demande de connexion est un simple formulaire dans lequel l’utilisateur doit entrer son nom d’utilisateur et son mot de passe</w:t>
+      </w:r>
+      <w:r>
+        <w:t>. L’application ne nécessite pas de double authentification</w:t>
+      </w:r>
+      <w:r>
+        <w:t>.</w:t>
+      </w:r>
+    </w:p>
+    <w:p>
+      <w:r>
+        <w:t xml:space="preserve">Le mot de passe </w:t>
+      </w:r>
+      <w:r>
+        <w:t>est</w:t>
+      </w:r>
+      <w:r>
+        <w:t xml:space="preserve"> hac</w:t>
+      </w:r>
+      <w:r>
+        <w:t>hé</w:t>
+      </w:r>
+      <w:r>
+        <w:t xml:space="preserve">, </w:t>
+      </w:r>
+      <w:r>
+        <w:t xml:space="preserve">avec un </w:t>
+      </w:r>
+      <w:r>
+        <w:t>sel</w:t>
+      </w:r>
+      <w:r>
+        <w:t xml:space="preserve"> ajouté</w:t>
+      </w:r>
+      <w:r>
+        <w:t>,</w:t>
+      </w:r>
+      <w:r>
+        <w:t xml:space="preserve"> dans la base de données.</w:t>
+      </w:r>
+      <w:r>
+        <w:t xml:space="preserve"> Il n</w:t>
+      </w:r>
+      <w:r>
+        <w:t xml:space="preserve">’est </w:t>
+      </w:r>
+      <w:r>
+        <w:t>pas sauvé en clair.</w:t>
+      </w:r>
+    </w:p>
+    <w:p>
+      <w:pPr>
+        <w:pStyle w:val="Titre3"/>
+      </w:pPr>
+      <w:bookmarkStart w:id="13" w:name="_Toc507961926"/>
+      <w:bookmarkStart w:id="14" w:name="_Toc508019579"/>
+      <w:r>
+        <w:t>Compte bancaire</w:t>
+      </w:r>
+      <w:bookmarkEnd w:id="13"/>
+      <w:bookmarkEnd w:id="14"/>
+    </w:p>
+    <w:p>
+      <w:r>
+        <w:t xml:space="preserve">Un utilisateur </w:t>
+      </w:r>
+      <w:r>
+        <w:t>peut</w:t>
+      </w:r>
+      <w:r>
+        <w:t xml:space="preserve"> a</w:t>
+      </w:r>
+      <w:r>
+        <w:t>jout</w:t>
+      </w:r>
+      <w:r>
+        <w:t xml:space="preserve">er </w:t>
+      </w:r>
+      <w:r>
+        <w:t>un</w:t>
+      </w:r>
+      <w:r>
+        <w:t xml:space="preserve"> ou plusieurs</w:t>
+      </w:r>
+      <w:r>
+        <w:t xml:space="preserve"> compte</w:t>
+      </w:r>
+      <w:r>
+        <w:t>s bancaires. Chaque compte possède</w:t>
+      </w:r>
+      <w:r>
+        <w:t xml:space="preserve"> un nom, un</w:t>
+      </w:r>
+      <w:r>
+        <w:t xml:space="preserve"> type, le nom de la</w:t>
+      </w:r>
+      <w:r>
+        <w:t xml:space="preserve"> banque</w:t>
+      </w:r>
+      <w:r>
+        <w:t xml:space="preserve"> qui le concerne (optionnel)</w:t>
+      </w:r>
+      <w:r>
+        <w:t xml:space="preserve">, </w:t>
+      </w:r>
+      <w:r>
+        <w:t>le</w:t>
+      </w:r>
+      <w:r>
+        <w:t xml:space="preserve"> montant actuel,</w:t>
+      </w:r>
+      <w:r>
+        <w:t xml:space="preserve"> un pourcentage d’intérêt</w:t>
+      </w:r>
+      <w:r>
+        <w:t xml:space="preserve"> éventuel</w:t>
+      </w:r>
+      <w:r>
+        <w:t xml:space="preserve"> et s’il faut l’utiliser comme compte par défaut lors de transactions</w:t>
+      </w:r>
+      <w:r>
+        <w:t>. Toutes ces informations</w:t>
+      </w:r>
+      <w:r>
+        <w:t>, excepté</w:t>
+      </w:r>
+      <w:r>
+        <w:t>e</w:t>
+      </w:r>
+      <w:r>
+        <w:t xml:space="preserve"> le solde du compte qui est modifié automatiquement par les transactions,</w:t>
+      </w:r>
+      <w:r>
+        <w:t xml:space="preserve"> p</w:t>
+      </w:r>
+      <w:r>
+        <w:t>euve</w:t>
+      </w:r>
+      <w:r>
+        <w:t xml:space="preserve">nt être </w:t>
+      </w:r>
+      <w:r>
+        <w:t>modifiée</w:t>
+      </w:r>
+      <w:r>
+        <w:t>s</w:t>
       </w:r>
       <w:r>
         <w:t xml:space="preserve"> </w:t>
       </w:r>
       <w:r>
-        <w:t>d’en créer un</w:t>
+        <w:t>par la suite</w:t>
+      </w:r>
+      <w:r>
+        <w:t>.</w:t>
+      </w:r>
+    </w:p>
+    <w:p>
+      <w:r>
+        <w:t>Les comptes bancaires p</w:t>
+      </w:r>
+      <w:r>
+        <w:t>euve</w:t>
+      </w:r>
+      <w:r>
+        <w:t xml:space="preserve">nt également être supprimés. L’utilisateur </w:t>
+      </w:r>
+      <w:r>
+        <w:t>peut</w:t>
+      </w:r>
+      <w:r>
+        <w:t xml:space="preserve"> alors choisir de virer le solde vers un autre compte ou de perdre </w:t>
+      </w:r>
+      <w:r>
+        <w:t>ce dernier</w:t>
+      </w:r>
+      <w:r>
+        <w:t>.</w:t>
+      </w:r>
+      <w:bookmarkStart w:id="15" w:name="_Toc507961927"/>
+    </w:p>
+    <w:p>
+      <w:pPr>
+        <w:pStyle w:val="Titre3"/>
+      </w:pPr>
+      <w:bookmarkStart w:id="16" w:name="_Toc508019580"/>
+      <w:r>
+        <w:t>Catégorie</w:t>
+      </w:r>
+      <w:bookmarkEnd w:id="15"/>
+      <w:bookmarkEnd w:id="16"/>
+    </w:p>
+    <w:p>
+      <w:r>
+        <w:rPr>
+          <w:shd w:val="clear" w:color="auto" w:fill="FFFFFF"/>
+        </w:rPr>
+        <w:t xml:space="preserve">Il </w:t>
+      </w:r>
+      <w:r>
+        <w:rPr>
+          <w:shd w:val="clear" w:color="auto" w:fill="FFFFFF"/>
+        </w:rPr>
+        <w:t>est</w:t>
+      </w:r>
+      <w:r>
+        <w:rPr>
+          <w:shd w:val="clear" w:color="auto" w:fill="FFFFFF"/>
+        </w:rPr>
+        <w:t xml:space="preserve"> possible de créer d’autres</w:t>
+      </w:r>
+      <w:r>
+        <w:rPr>
+          <w:shd w:val="clear" w:color="auto" w:fill="FFFFFF"/>
+        </w:rPr>
+        <w:t xml:space="preserve"> catégories que celles proposées par défaut. </w:t>
+      </w:r>
+      <w:r>
+        <w:rPr>
+          <w:shd w:val="clear" w:color="auto" w:fill="FFFFFF"/>
+        </w:rPr>
+        <w:t xml:space="preserve">Une catégorie est définie par un nom </w:t>
+      </w:r>
+      <w:r>
+        <w:rPr>
+          <w:shd w:val="clear" w:color="auto" w:fill="FFFFFF"/>
+        </w:rPr>
+        <w:t>et une couleur.</w:t>
+      </w:r>
+      <w:r>
+        <w:rPr>
+          <w:shd w:val="clear" w:color="auto" w:fill="FFFFFF"/>
+        </w:rPr>
+        <w:t xml:space="preserve"> Toutes les catégories, même celles proposées par défaut,</w:t>
+      </w:r>
+      <w:r>
+        <w:rPr>
+          <w:shd w:val="clear" w:color="auto" w:fill="FFFFFF"/>
+        </w:rPr>
+        <w:t xml:space="preserve"> peuvent être modifiées et supprimées.</w:t>
+      </w:r>
+    </w:p>
+    <w:p>
+      <w:pPr>
+        <w:pStyle w:val="Titre3"/>
+        <w:rPr>
+          <w:color w:val="FF0000"/>
+        </w:rPr>
+      </w:pPr>
+      <w:bookmarkStart w:id="17" w:name="_Toc507961928"/>
+      <w:bookmarkStart w:id="18" w:name="_Toc508019581"/>
+      <w:r>
+        <w:t>Devise</w:t>
+      </w:r>
+      <w:bookmarkEnd w:id="17"/>
+      <w:bookmarkEnd w:id="18"/>
+    </w:p>
+    <w:p>
+      <w:r>
+        <w:t xml:space="preserve">Une conversion automatique </w:t>
+      </w:r>
+      <w:r>
+        <w:t>est faite</w:t>
+      </w:r>
+      <w:r>
+        <w:t xml:space="preserve"> lorsque les transactions effectuées </w:t>
+      </w:r>
+      <w:r>
+        <w:t xml:space="preserve">sont </w:t>
+      </w:r>
+      <w:r>
+        <w:t>dans une autre devise</w:t>
+      </w:r>
+      <w:r>
+        <w:t xml:space="preserve"> que CHF</w:t>
+      </w:r>
+      <w:r>
+        <w:t>, en fonction du taux du jour.</w:t>
       </w:r>
       <w:r>
         <w:t xml:space="preserve"> </w:t>
       </w:r>
       <w:r>
-        <w:t>ou de continuer sans</w:t>
-      </w:r>
-      <w:r>
-        <w:t xml:space="preserve">. </w:t>
-      </w:r>
-      <w:r>
-        <w:t>En choisissant la première option,</w:t>
-      </w:r>
-      <w:r>
-        <w:t xml:space="preserve"> qui n’est accessible que si l’utilisateur à une connexion internet</w:t>
-      </w:r>
-      <w:r>
-        <w:t>,</w:t>
-      </w:r>
-      <w:r>
-        <w:t xml:space="preserve"> </w:t>
-      </w:r>
-      <w:r>
-        <w:t>la création du</w:t>
-      </w:r>
-      <w:r>
-        <w:t xml:space="preserve"> compte </w:t>
-      </w:r>
-      <w:r>
-        <w:t>se fait</w:t>
-      </w:r>
-      <w:r>
-        <w:t xml:space="preserve"> à l’aide </w:t>
-      </w:r>
-      <w:r>
-        <w:t>d’un formulaire qui lui demande son</w:t>
-      </w:r>
-      <w:r>
-        <w:t xml:space="preserve"> adresse email, </w:t>
-      </w:r>
-      <w:r>
-        <w:t>son</w:t>
-      </w:r>
-      <w:r>
-        <w:t xml:space="preserve"> nom d’utilisateur et un mot de passe, qu’il est nécessaire de </w:t>
-      </w:r>
-      <w:r>
-        <w:t>confirmer</w:t>
-      </w:r>
-      <w:r>
-        <w:t xml:space="preserve"> </w:t>
-      </w:r>
-      <w:r>
-        <w:t xml:space="preserve">une </w:t>
-      </w:r>
-      <w:r>
-        <w:t>deux</w:t>
-      </w:r>
-      <w:r>
-        <w:t>ième</w:t>
-      </w:r>
-      <w:r>
-        <w:t xml:space="preserve"> fois. </w:t>
-      </w:r>
-      <w:bookmarkStart w:id="12" w:name="_Toc507961925"/>
-      <w:r>
-        <w:t>Une fois le formulaire envoyé, un email de validation contenant un code est envoyé. Une fois le code saisi dans l’application, le compte est activé.</w:t>
-      </w:r>
-    </w:p>
-    <w:p>
-      <w:r>
-        <w:t>En choisissant la deuxième option, l’utilisateur peut sans autre utiliser l’application mais n’aura pas accès aux fonctionnalités partagées entre utilisateurs.</w:t>
+        <w:t>Cette fonctionnalité nécessite une connexion internet</w:t>
+      </w:r>
+      <w:r>
+        <w:t>, le logiciel devant aller chercher les taux sur internet.</w:t>
       </w:r>
     </w:p>
     <w:p>
       <w:pPr>
         <w:pStyle w:val="Titre3"/>
       </w:pPr>
-      <w:bookmarkStart w:id="13" w:name="_Toc508019578"/>
-      <w:r>
-        <w:t>Connexion sécurisée</w:t>
-      </w:r>
-      <w:bookmarkEnd w:id="12"/>
-      <w:bookmarkEnd w:id="13"/>
-    </w:p>
-    <w:p>
-      <w:r>
-        <w:t xml:space="preserve">Pour les utilisateurs possédant un compte validé, </w:t>
-      </w:r>
-      <w:r>
-        <w:t>une connexion est exigée</w:t>
-      </w:r>
-      <w:r>
-        <w:t xml:space="preserve"> au démarrage de l’application</w:t>
-      </w:r>
-      <w:r>
-        <w:t xml:space="preserve">. </w:t>
-      </w:r>
-      <w:r>
-        <w:t xml:space="preserve">Cette connexion évite qu’un tiers puisse modifier les informations, même en travaillant en hors ligne (les données étant synchronisées par la suite). </w:t>
-      </w:r>
-      <w:r>
-        <w:t>Cette demande de connexion est un simple formulaire dans lequel l’utilisateur doit entrer son nom d’utilisateur et son mot de passe</w:t>
-      </w:r>
-      <w:r>
-        <w:t>. L’application ne nécessite pas de double authentification</w:t>
-      </w:r>
-      <w:r>
-        <w:t>.</w:t>
-      </w:r>
-    </w:p>
-    <w:p>
-      <w:r>
-        <w:t xml:space="preserve">Le mot de passe </w:t>
-      </w:r>
-      <w:r>
-        <w:t>est</w:t>
-      </w:r>
-      <w:r>
-        <w:t xml:space="preserve"> hac</w:t>
-      </w:r>
-      <w:r>
-        <w:t>hé</w:t>
-      </w:r>
-      <w:r>
-        <w:t xml:space="preserve">, </w:t>
-      </w:r>
-      <w:r>
-        <w:t xml:space="preserve">avec un </w:t>
-      </w:r>
-      <w:r>
-        <w:t>sel</w:t>
-      </w:r>
-      <w:r>
-        <w:t xml:space="preserve"> ajouté</w:t>
-      </w:r>
-      <w:r>
-        <w:t>,</w:t>
-      </w:r>
-      <w:r>
-        <w:t xml:space="preserve"> dans la base de données.</w:t>
-      </w:r>
-      <w:r>
-        <w:t xml:space="preserve"> Il n</w:t>
-      </w:r>
-      <w:r>
-        <w:t xml:space="preserve">’est </w:t>
-      </w:r>
-      <w:r>
-        <w:t>pas sauvé en clair.</w:t>
-      </w:r>
-    </w:p>
-    <w:p>
-      <w:pPr>
-        <w:pStyle w:val="Titre3"/>
-      </w:pPr>
-      <w:bookmarkStart w:id="14" w:name="_Toc507961926"/>
-      <w:bookmarkStart w:id="15" w:name="_Toc508019579"/>
-      <w:r>
-        <w:t>Compte bancaire</w:t>
-      </w:r>
-      <w:bookmarkEnd w:id="14"/>
-      <w:bookmarkEnd w:id="15"/>
-    </w:p>
-    <w:p>
-      <w:r>
-        <w:t xml:space="preserve">Un utilisateur </w:t>
-      </w:r>
-      <w:r>
-        <w:t>peut</w:t>
-      </w:r>
-      <w:r>
-        <w:t xml:space="preserve"> a</w:t>
-      </w:r>
-      <w:r>
-        <w:t>jout</w:t>
-      </w:r>
-      <w:r>
-        <w:t xml:space="preserve">er </w:t>
-      </w:r>
-      <w:r>
-        <w:t>un</w:t>
-      </w:r>
-      <w:r>
-        <w:t xml:space="preserve"> ou plusieurs</w:t>
-      </w:r>
-      <w:r>
-        <w:t xml:space="preserve"> compte</w:t>
-      </w:r>
-      <w:r>
-        <w:t>s bancaires. Chaque compte possède</w:t>
-      </w:r>
-      <w:r>
-        <w:t xml:space="preserve"> un nom, un</w:t>
-      </w:r>
-      <w:r>
-        <w:t xml:space="preserve"> type, le nom de la</w:t>
-      </w:r>
-      <w:r>
-        <w:t xml:space="preserve"> banque</w:t>
-      </w:r>
-      <w:r>
-        <w:t xml:space="preserve"> qui le concerne (optionnel)</w:t>
-      </w:r>
-      <w:r>
-        <w:t xml:space="preserve">, </w:t>
-      </w:r>
-      <w:r>
-        <w:t>le</w:t>
-      </w:r>
-      <w:r>
-        <w:t xml:space="preserve"> montant actuel,</w:t>
-      </w:r>
-      <w:r>
-        <w:t xml:space="preserve"> un pourcentage d’intérêt</w:t>
-      </w:r>
-      <w:r>
-        <w:t xml:space="preserve"> éventuel</w:t>
-      </w:r>
-      <w:r>
-        <w:t xml:space="preserve"> et s’il faut l’utiliser comme compte par défaut lors de transactions</w:t>
-      </w:r>
-      <w:r>
-        <w:t>. Toutes ces informations</w:t>
-      </w:r>
-      <w:r>
-        <w:t>, excepté</w:t>
-      </w:r>
-      <w:r>
-        <w:t>e</w:t>
-      </w:r>
-      <w:r>
-        <w:t xml:space="preserve"> le solde du compte qui est modifié automatiquement par les transactions,</w:t>
-      </w:r>
-      <w:r>
-        <w:t xml:space="preserve"> p</w:t>
-      </w:r>
-      <w:r>
-        <w:t>euve</w:t>
-      </w:r>
-      <w:r>
-        <w:t xml:space="preserve">nt être </w:t>
-      </w:r>
-      <w:r>
-        <w:t>modifiée</w:t>
-      </w:r>
-      <w:r>
-        <w:t>s</w:t>
-      </w:r>
-      <w:r>
-        <w:t xml:space="preserve"> </w:t>
-      </w:r>
-      <w:r>
-        <w:t>par la suite</w:t>
-      </w:r>
-      <w:r>
-        <w:t>.</w:t>
-      </w:r>
-    </w:p>
-    <w:p>
-      <w:r>
-        <w:t>Les comptes bancaires p</w:t>
-      </w:r>
-      <w:r>
-        <w:t>euve</w:t>
-      </w:r>
-      <w:r>
-        <w:t xml:space="preserve">nt également être supprimés. L’utilisateur </w:t>
-      </w:r>
-      <w:r>
-        <w:t>peut</w:t>
-      </w:r>
-      <w:r>
-        <w:t xml:space="preserve"> alors choisir de virer le solde vers un autre compte ou de perdre </w:t>
-      </w:r>
-      <w:r>
-        <w:t>ce dernier</w:t>
-      </w:r>
-      <w:r>
-        <w:t>.</w:t>
-      </w:r>
-      <w:bookmarkStart w:id="16" w:name="_Toc507961927"/>
-    </w:p>
-    <w:p>
-      <w:pPr>
-        <w:pStyle w:val="Titre3"/>
-      </w:pPr>
-      <w:bookmarkStart w:id="17" w:name="_Toc508019580"/>
-      <w:r>
-        <w:t>Catégorie</w:t>
-      </w:r>
-      <w:bookmarkEnd w:id="16"/>
-      <w:bookmarkEnd w:id="17"/>
-    </w:p>
-    <w:p>
-      <w:r>
-        <w:rPr>
-          <w:shd w:val="clear" w:color="auto" w:fill="FFFFFF"/>
-        </w:rPr>
-        <w:t xml:space="preserve">Il </w:t>
-      </w:r>
-      <w:r>
-        <w:rPr>
-          <w:shd w:val="clear" w:color="auto" w:fill="FFFFFF"/>
-        </w:rPr>
-        <w:t>est</w:t>
-      </w:r>
-      <w:r>
-        <w:rPr>
-          <w:shd w:val="clear" w:color="auto" w:fill="FFFFFF"/>
-        </w:rPr>
-        <w:t xml:space="preserve"> possible de créer d’autres</w:t>
-      </w:r>
-      <w:r>
-        <w:rPr>
-          <w:shd w:val="clear" w:color="auto" w:fill="FFFFFF"/>
-        </w:rPr>
-        <w:t xml:space="preserve"> catégories que celles proposées par défaut. </w:t>
-      </w:r>
-      <w:r>
-        <w:rPr>
-          <w:shd w:val="clear" w:color="auto" w:fill="FFFFFF"/>
-        </w:rPr>
-        <w:t xml:space="preserve">Une catégorie est définie par un nom </w:t>
-      </w:r>
-      <w:r>
-        <w:rPr>
-          <w:shd w:val="clear" w:color="auto" w:fill="FFFFFF"/>
-        </w:rPr>
-        <w:t>et une couleur.</w:t>
-      </w:r>
-      <w:r>
-        <w:rPr>
-          <w:shd w:val="clear" w:color="auto" w:fill="FFFFFF"/>
-        </w:rPr>
-        <w:t xml:space="preserve"> Toutes les catégories, même celles proposées par défaut,</w:t>
-      </w:r>
-      <w:r>
-        <w:rPr>
-          <w:shd w:val="clear" w:color="auto" w:fill="FFFFFF"/>
-        </w:rPr>
-        <w:t xml:space="preserve"> peuvent être modifiées et supprimées.</w:t>
-      </w:r>
-    </w:p>
-    <w:p>
-      <w:pPr>
-        <w:pStyle w:val="Titre3"/>
-        <w:rPr>
-          <w:color w:val="FF0000"/>
-        </w:rPr>
-      </w:pPr>
-      <w:bookmarkStart w:id="18" w:name="_Toc507961928"/>
-      <w:bookmarkStart w:id="19" w:name="_Toc508019581"/>
-      <w:r>
-        <w:t>Devise</w:t>
-      </w:r>
-      <w:bookmarkEnd w:id="18"/>
+      <w:bookmarkStart w:id="19" w:name="_Toc507961929"/>
+      <w:bookmarkStart w:id="20" w:name="_Toc508019582"/>
+      <w:r>
+        <w:t>Transactions</w:t>
+      </w:r>
       <w:bookmarkEnd w:id="19"/>
-    </w:p>
-    <w:p>
-      <w:r>
-        <w:t xml:space="preserve">Une conversion automatique </w:t>
-      </w:r>
-      <w:r>
-        <w:t>est faite</w:t>
-      </w:r>
-      <w:r>
-        <w:t xml:space="preserve"> lorsque les transactions effectuées </w:t>
-      </w:r>
-      <w:r>
-        <w:t xml:space="preserve">sont </w:t>
-      </w:r>
-      <w:r>
-        <w:t>dans une autre devise</w:t>
-      </w:r>
-      <w:r>
-        <w:t xml:space="preserve"> que CHF</w:t>
-      </w:r>
-      <w:r>
-        <w:t>, en fonction du taux du jour.</w:t>
-      </w:r>
-      <w:r>
-        <w:t xml:space="preserve"> </w:t>
-      </w:r>
-      <w:r>
-        <w:t>Cette fonctionnalité nécessite une connexion internet</w:t>
-      </w:r>
-      <w:r>
-        <w:t>, le logiciel devant aller chercher les taux sur internet.</w:t>
-      </w:r>
-    </w:p>
-    <w:p>
-      <w:pPr>
-        <w:pStyle w:val="Titre3"/>
-      </w:pPr>
-      <w:bookmarkStart w:id="20" w:name="_Toc507961929"/>
-      <w:bookmarkStart w:id="21" w:name="_Toc508019582"/>
-      <w:r>
-        <w:t>Transactions</w:t>
-      </w:r>
       <w:bookmarkEnd w:id="20"/>
-      <w:bookmarkEnd w:id="21"/>
     </w:p>
     <w:p>
       <w:r>
@@ -2939,146 +2937,146 @@
       <w:r>
         <w:t>nt être supprimées ou modifiées dans le cas d’erreurs.</w:t>
       </w:r>
-      <w:bookmarkStart w:id="22" w:name="_Toc507961930"/>
+      <w:bookmarkStart w:id="21" w:name="_Toc507961930"/>
     </w:p>
     <w:p>
       <w:pPr>
         <w:pStyle w:val="Titre3"/>
       </w:pPr>
-      <w:bookmarkStart w:id="23" w:name="_Toc508019583"/>
+      <w:bookmarkStart w:id="22" w:name="_Toc508019583"/>
       <w:r>
         <w:t>Virement compte à compte</w:t>
       </w:r>
+      <w:bookmarkEnd w:id="21"/>
       <w:bookmarkEnd w:id="22"/>
+    </w:p>
+    <w:p>
+      <w:r>
+        <w:t xml:space="preserve">Il </w:t>
+      </w:r>
+      <w:r>
+        <w:t>est</w:t>
+      </w:r>
+      <w:r>
+        <w:t xml:space="preserve"> possible d’enregistrer des virements entre les différents comptes d’un utilisateur. Un virement </w:t>
+      </w:r>
+      <w:r>
+        <w:t>est</w:t>
+      </w:r>
+      <w:r>
+        <w:t xml:space="preserve"> pris en compte comme une transaction. Il y </w:t>
+      </w:r>
+      <w:r>
+        <w:t>a</w:t>
+      </w:r>
+      <w:r>
+        <w:t xml:space="preserve"> donc une dépense</w:t>
+      </w:r>
+      <w:r>
+        <w:t xml:space="preserve"> (transaction sortante)</w:t>
+      </w:r>
+      <w:r>
+        <w:t xml:space="preserve"> pour le compte à débiter et un re</w:t>
+      </w:r>
+      <w:r>
+        <w:t>venu</w:t>
+      </w:r>
+      <w:r>
+        <w:t xml:space="preserve"> (transaction entrante)</w:t>
+      </w:r>
+      <w:r>
+        <w:t xml:space="preserve"> pour le compte à créditer.</w:t>
+      </w:r>
+    </w:p>
+    <w:p>
+      <w:pPr>
+        <w:pStyle w:val="Titre3"/>
+      </w:pPr>
+      <w:bookmarkStart w:id="23" w:name="_Toc507961931"/>
+      <w:bookmarkStart w:id="24" w:name="_Toc508019584"/>
+      <w:r>
+        <w:t>Dettes</w:t>
+      </w:r>
       <w:bookmarkEnd w:id="23"/>
-    </w:p>
-    <w:p>
-      <w:r>
-        <w:t xml:space="preserve">Il </w:t>
+      <w:bookmarkEnd w:id="24"/>
+    </w:p>
+    <w:p>
+      <w:r>
+        <w:t xml:space="preserve">L’utilisateur </w:t>
+      </w:r>
+      <w:r>
+        <w:t>a</w:t>
+      </w:r>
+      <w:r>
+        <w:t xml:space="preserve"> la possibilité d’enregistrer ses dettes, qu’il en soit le débiteur ou le créancier. Il y </w:t>
+      </w:r>
+      <w:r>
+        <w:t>a</w:t>
+      </w:r>
+      <w:r>
+        <w:t xml:space="preserve"> deux types de dettes, les dettes simples, qui ne sont qu’une information pour l’utilisateur, et les dettes synchronisée</w:t>
+      </w:r>
+      <w:r>
+        <w:t>s</w:t>
+      </w:r>
+      <w:r>
+        <w:t>, qui lient deux utilisateurs de l’application.</w:t>
+      </w:r>
+    </w:p>
+    <w:p>
+      <w:r>
+        <w:t xml:space="preserve">Chaque dette possède un montant, un intérêt, une date limite et une description. Pour </w:t>
+      </w:r>
+      <w:r>
+        <w:t>les dettes synchronisées</w:t>
+      </w:r>
+      <w:r>
+        <w:t xml:space="preserve">, il </w:t>
       </w:r>
       <w:r>
         <w:t>est</w:t>
       </w:r>
       <w:r>
-        <w:t xml:space="preserve"> possible d’enregistrer des virements entre les différents comptes d’un utilisateur. Un virement </w:t>
+        <w:t xml:space="preserve"> possible de spécifier un nom d’utilis</w:t>
+      </w:r>
+      <w:r>
+        <w:t>ateur.</w:t>
+      </w:r>
+    </w:p>
+    <w:p>
+      <w:r>
+        <w:t xml:space="preserve">Une fois une dette acquittée, l’utilisateur </w:t>
+      </w:r>
+      <w:r>
+        <w:t>peut</w:t>
+      </w:r>
+      <w:r>
+        <w:t xml:space="preserve"> la valider et la transaction qui en découle </w:t>
       </w:r>
       <w:r>
         <w:t>est</w:t>
       </w:r>
       <w:r>
-        <w:t xml:space="preserve"> pris en compte comme une transaction. Il y </w:t>
-      </w:r>
-      <w:r>
-        <w:t>a</w:t>
-      </w:r>
-      <w:r>
-        <w:t xml:space="preserve"> donc une dépense</w:t>
-      </w:r>
-      <w:r>
-        <w:t xml:space="preserve"> (transaction sortante)</w:t>
-      </w:r>
-      <w:r>
-        <w:t xml:space="preserve"> pour le compte à débiter et un re</w:t>
-      </w:r>
-      <w:r>
-        <w:t>venu</w:t>
-      </w:r>
-      <w:r>
-        <w:t xml:space="preserve"> (transaction entrante)</w:t>
-      </w:r>
-      <w:r>
-        <w:t xml:space="preserve"> pour le compte à créditer.</w:t>
+        <w:t xml:space="preserve"> automatiquement ajoutée. Dans le cas de dettes synchronisées, il </w:t>
+      </w:r>
+      <w:r>
+        <w:t>est</w:t>
+      </w:r>
+      <w:r>
+        <w:t xml:space="preserve"> nécessaire que les deux partis confirment la dette, à la réception et à l’acquittement.</w:t>
       </w:r>
     </w:p>
     <w:p>
       <w:pPr>
         <w:pStyle w:val="Titre3"/>
       </w:pPr>
-      <w:bookmarkStart w:id="24" w:name="_Toc507961931"/>
-      <w:bookmarkStart w:id="25" w:name="_Toc508019584"/>
-      <w:r>
-        <w:t>Dettes</w:t>
-      </w:r>
-      <w:bookmarkEnd w:id="24"/>
+      <w:bookmarkStart w:id="25" w:name="_Toc507961932"/>
+      <w:bookmarkStart w:id="26" w:name="_Toc508019585"/>
+      <w:r>
+        <w:t>Vue globale</w:t>
+      </w:r>
       <w:bookmarkEnd w:id="25"/>
-    </w:p>
-    <w:p>
-      <w:r>
-        <w:t xml:space="preserve">L’utilisateur </w:t>
-      </w:r>
-      <w:r>
-        <w:t>a</w:t>
-      </w:r>
-      <w:r>
-        <w:t xml:space="preserve"> la possibilité d’enregistrer ses dettes, qu’il en soit le débiteur ou le créancier. Il y </w:t>
-      </w:r>
-      <w:r>
-        <w:t>a</w:t>
-      </w:r>
-      <w:r>
-        <w:t xml:space="preserve"> deux types de dettes, les dettes simples, qui ne sont qu’une information pour l’utilisateur, et les dettes synchronisée</w:t>
-      </w:r>
-      <w:r>
-        <w:t>s</w:t>
-      </w:r>
-      <w:r>
-        <w:t>, qui lient deux utilisateurs de l’application.</w:t>
-      </w:r>
-    </w:p>
-    <w:p>
-      <w:r>
-        <w:t xml:space="preserve">Chaque dette possède un montant, un intérêt, une date limite et une description. Pour </w:t>
-      </w:r>
-      <w:r>
-        <w:t>les dettes synchronisées</w:t>
-      </w:r>
-      <w:r>
-        <w:t xml:space="preserve">, il </w:t>
-      </w:r>
-      <w:r>
-        <w:t>est</w:t>
-      </w:r>
-      <w:r>
-        <w:t xml:space="preserve"> possible de spécifier un nom d’utilis</w:t>
-      </w:r>
-      <w:r>
-        <w:t>ateur.</w:t>
-      </w:r>
-    </w:p>
-    <w:p>
-      <w:r>
-        <w:t xml:space="preserve">Une fois une dette acquittée, l’utilisateur </w:t>
-      </w:r>
-      <w:r>
-        <w:t>peut</w:t>
-      </w:r>
-      <w:r>
-        <w:t xml:space="preserve"> la valider et la transaction qui en découle </w:t>
-      </w:r>
-      <w:r>
-        <w:t>est</w:t>
-      </w:r>
-      <w:r>
-        <w:t xml:space="preserve"> automatiquement ajoutée. Dans le cas de dettes synchronisées, il </w:t>
-      </w:r>
-      <w:r>
-        <w:t>est</w:t>
-      </w:r>
-      <w:r>
-        <w:t xml:space="preserve"> nécessaire que les deux partis confirment la dette, à la réception et à l’acquittement.</w:t>
-      </w:r>
-    </w:p>
-    <w:p>
-      <w:pPr>
-        <w:pStyle w:val="Titre3"/>
-      </w:pPr>
-      <w:bookmarkStart w:id="26" w:name="_Toc507961932"/>
-      <w:bookmarkStart w:id="27" w:name="_Toc508019585"/>
-      <w:r>
-        <w:t>Vue globale</w:t>
-      </w:r>
       <w:bookmarkEnd w:id="26"/>
-      <w:bookmarkEnd w:id="27"/>
     </w:p>
     <w:p>
       <w:r>
@@ -3210,13 +3208,13 @@
       <w:pPr>
         <w:pStyle w:val="Titre3"/>
       </w:pPr>
-      <w:bookmarkStart w:id="28" w:name="_Toc507961933"/>
-      <w:bookmarkStart w:id="29" w:name="_Toc508019586"/>
+      <w:bookmarkStart w:id="27" w:name="_Toc507961933"/>
+      <w:bookmarkStart w:id="28" w:name="_Toc508019586"/>
       <w:r>
         <w:t>Budget</w:t>
       </w:r>
+      <w:bookmarkEnd w:id="27"/>
       <w:bookmarkEnd w:id="28"/>
-      <w:bookmarkEnd w:id="29"/>
     </w:p>
     <w:p>
       <w:pPr>
@@ -3354,155 +3352,155 @@
       <w:pPr>
         <w:pStyle w:val="Titre3"/>
       </w:pPr>
-      <w:bookmarkStart w:id="30" w:name="_Toc507961934"/>
-      <w:bookmarkStart w:id="31" w:name="_Toc508019587"/>
+      <w:bookmarkStart w:id="29" w:name="_Toc507961934"/>
+      <w:bookmarkStart w:id="30" w:name="_Toc508019587"/>
       <w:r>
         <w:t>Budgets partagés</w:t>
       </w:r>
+      <w:bookmarkEnd w:id="29"/>
       <w:bookmarkEnd w:id="30"/>
+    </w:p>
+    <w:p>
+      <w:pPr>
+        <w:rPr>
+          <w:color w:val="000000"/>
+        </w:rPr>
+      </w:pPr>
+      <w:r>
+        <w:t>Pour les</w:t>
+      </w:r>
+      <w:r>
+        <w:t xml:space="preserve"> budget</w:t>
+      </w:r>
+      <w:r>
+        <w:t>s</w:t>
+      </w:r>
+      <w:r>
+        <w:t xml:space="preserve"> partagé</w:t>
+      </w:r>
+      <w:r>
+        <w:t>s</w:t>
+      </w:r>
+      <w:r>
+        <w:t xml:space="preserve">, l’utilisateur peut inviter d’autres utilisateurs (via leur nom </w:t>
+      </w:r>
+      <w:r>
+        <w:t>d’utilisateur</w:t>
+      </w:r>
+      <w:r>
+        <w:t xml:space="preserve">) à rejoindre </w:t>
+      </w:r>
+      <w:r>
+        <w:t xml:space="preserve">le </w:t>
+      </w:r>
+      <w:r>
+        <w:t>budget. Les personnes concernées re</w:t>
+      </w:r>
+      <w:r>
+        <w:t>ç</w:t>
+      </w:r>
+      <w:r>
+        <w:t>oive</w:t>
+      </w:r>
+      <w:r>
+        <w:t>nt une notification pour accepter l’invitation.</w:t>
+      </w:r>
+    </w:p>
+    <w:p>
+      <w:r>
+        <w:rPr>
+          <w:shd w:val="clear" w:color="auto" w:fill="FFFFFF"/>
+        </w:rPr>
+        <w:t xml:space="preserve">N’importe quel utilisateur d’un budget partagé </w:t>
+      </w:r>
+      <w:r>
+        <w:rPr>
+          <w:shd w:val="clear" w:color="auto" w:fill="FFFFFF"/>
+        </w:rPr>
+        <w:t>peut</w:t>
+      </w:r>
+      <w:r>
+        <w:rPr>
+          <w:shd w:val="clear" w:color="auto" w:fill="FFFFFF"/>
+        </w:rPr>
+        <w:t xml:space="preserve"> décider</w:t>
+      </w:r>
+      <w:r>
+        <w:rPr>
+          <w:shd w:val="clear" w:color="auto" w:fill="FFFFFF"/>
+        </w:rPr>
+        <w:t xml:space="preserve"> d</w:t>
+      </w:r>
+      <w:r>
+        <w:rPr>
+          <w:shd w:val="clear" w:color="auto" w:fill="FFFFFF"/>
+        </w:rPr>
+        <w:t>’</w:t>
+      </w:r>
+      <w:r>
+        <w:rPr>
+          <w:shd w:val="clear" w:color="auto" w:fill="FFFFFF"/>
+        </w:rPr>
+        <w:t>e</w:t>
+      </w:r>
+      <w:r>
+        <w:rPr>
+          <w:shd w:val="clear" w:color="auto" w:fill="FFFFFF"/>
+        </w:rPr>
+        <w:t>n</w:t>
+      </w:r>
+      <w:r>
+        <w:rPr>
+          <w:shd w:val="clear" w:color="auto" w:fill="FFFFFF"/>
+        </w:rPr>
+        <w:t xml:space="preserve"> sortir.</w:t>
+      </w:r>
+      <w:r>
+        <w:rPr>
+          <w:shd w:val="clear" w:color="auto" w:fill="FFFFFF"/>
+        </w:rPr>
+        <w:t xml:space="preserve"> </w:t>
+      </w:r>
+      <w:r>
+        <w:rPr>
+          <w:shd w:val="clear" w:color="auto" w:fill="FFFFFF"/>
+        </w:rPr>
+        <w:t>Dans ce cas-là les dépenses effectuées par l’utilisateur restent enregistrées dans le budget.</w:t>
+      </w:r>
+      <w:r>
+        <w:rPr>
+          <w:shd w:val="clear" w:color="auto" w:fill="FFFFFF"/>
+        </w:rPr>
+        <w:t xml:space="preserve"> Mais seul le créateur peut le supprimer totalement.</w:t>
+      </w:r>
+      <w:r>
+        <w:rPr>
+          <w:shd w:val="clear" w:color="auto" w:fill="FFFFFF"/>
+        </w:rPr>
+        <w:t xml:space="preserve"> </w:t>
+      </w:r>
+      <w:bookmarkStart w:id="31" w:name="_Toc507961935"/>
+    </w:p>
+    <w:p/>
+    <w:p>
+      <w:pPr>
+        <w:pStyle w:val="Titre2"/>
+      </w:pPr>
+      <w:bookmarkStart w:id="32" w:name="_Toc508019588"/>
+      <w:bookmarkStart w:id="33" w:name="_Toc511899087"/>
+      <w:r>
+        <w:t>Fonctionnalités optionnelles</w:t>
+      </w:r>
       <w:bookmarkEnd w:id="31"/>
-    </w:p>
-    <w:p>
-      <w:pPr>
-        <w:rPr>
-          <w:color w:val="000000"/>
-        </w:rPr>
-      </w:pPr>
-      <w:r>
-        <w:t>Pour les</w:t>
-      </w:r>
-      <w:r>
-        <w:t xml:space="preserve"> budget</w:t>
-      </w:r>
-      <w:r>
-        <w:t>s</w:t>
-      </w:r>
-      <w:r>
-        <w:t xml:space="preserve"> partagé</w:t>
-      </w:r>
-      <w:r>
-        <w:t>s</w:t>
-      </w:r>
-      <w:r>
-        <w:t xml:space="preserve">, l’utilisateur peut inviter d’autres utilisateurs (via leur nom </w:t>
-      </w:r>
-      <w:r>
-        <w:t>d’utilisateur</w:t>
-      </w:r>
-      <w:r>
-        <w:t xml:space="preserve">) à rejoindre </w:t>
-      </w:r>
-      <w:r>
-        <w:t xml:space="preserve">le </w:t>
-      </w:r>
-      <w:r>
-        <w:t>budget. Les personnes concernées re</w:t>
-      </w:r>
-      <w:r>
-        <w:t>ç</w:t>
-      </w:r>
-      <w:r>
-        <w:t>oive</w:t>
-      </w:r>
-      <w:r>
-        <w:t>nt une notification pour accepter l’invitation.</w:t>
-      </w:r>
-    </w:p>
-    <w:p>
-      <w:r>
-        <w:rPr>
-          <w:shd w:val="clear" w:color="auto" w:fill="FFFFFF"/>
-        </w:rPr>
-        <w:t xml:space="preserve">N’importe quel utilisateur d’un budget partagé </w:t>
-      </w:r>
-      <w:r>
-        <w:rPr>
-          <w:shd w:val="clear" w:color="auto" w:fill="FFFFFF"/>
-        </w:rPr>
-        <w:t>peut</w:t>
-      </w:r>
-      <w:r>
-        <w:rPr>
-          <w:shd w:val="clear" w:color="auto" w:fill="FFFFFF"/>
-        </w:rPr>
-        <w:t xml:space="preserve"> décider</w:t>
-      </w:r>
-      <w:r>
-        <w:rPr>
-          <w:shd w:val="clear" w:color="auto" w:fill="FFFFFF"/>
-        </w:rPr>
-        <w:t xml:space="preserve"> d</w:t>
-      </w:r>
-      <w:r>
-        <w:rPr>
-          <w:shd w:val="clear" w:color="auto" w:fill="FFFFFF"/>
-        </w:rPr>
-        <w:t>’</w:t>
-      </w:r>
-      <w:r>
-        <w:rPr>
-          <w:shd w:val="clear" w:color="auto" w:fill="FFFFFF"/>
-        </w:rPr>
-        <w:t>e</w:t>
-      </w:r>
-      <w:r>
-        <w:rPr>
-          <w:shd w:val="clear" w:color="auto" w:fill="FFFFFF"/>
-        </w:rPr>
-        <w:t>n</w:t>
-      </w:r>
-      <w:r>
-        <w:rPr>
-          <w:shd w:val="clear" w:color="auto" w:fill="FFFFFF"/>
-        </w:rPr>
-        <w:t xml:space="preserve"> sortir.</w:t>
-      </w:r>
-      <w:r>
-        <w:rPr>
-          <w:shd w:val="clear" w:color="auto" w:fill="FFFFFF"/>
-        </w:rPr>
-        <w:t xml:space="preserve"> </w:t>
-      </w:r>
-      <w:r>
-        <w:rPr>
-          <w:shd w:val="clear" w:color="auto" w:fill="FFFFFF"/>
-        </w:rPr>
-        <w:t>Dans ce cas-là les dépenses effectuées par l’utilisateur restent enregistrées dans le budget.</w:t>
-      </w:r>
-      <w:r>
-        <w:rPr>
-          <w:shd w:val="clear" w:color="auto" w:fill="FFFFFF"/>
-        </w:rPr>
-        <w:t xml:space="preserve"> Mais seul le créateur peut le supprimer totalement.</w:t>
-      </w:r>
-      <w:r>
-        <w:rPr>
-          <w:shd w:val="clear" w:color="auto" w:fill="FFFFFF"/>
-        </w:rPr>
-        <w:t xml:space="preserve"> </w:t>
-      </w:r>
-      <w:bookmarkStart w:id="32" w:name="_Toc507961935"/>
-    </w:p>
-    <w:p/>
-    <w:p>
-      <w:pPr>
-        <w:pStyle w:val="Titre2"/>
-      </w:pPr>
-      <w:bookmarkStart w:id="33" w:name="_Toc508019588"/>
-      <w:bookmarkStart w:id="34" w:name="_Toc511770086"/>
-      <w:r>
-        <w:t>Fonctionnalités optionnelles</w:t>
-      </w:r>
       <w:bookmarkEnd w:id="32"/>
       <w:bookmarkEnd w:id="33"/>
-      <w:bookmarkEnd w:id="34"/>
     </w:p>
     <w:p>
       <w:pPr>
         <w:pStyle w:val="Titre3"/>
       </w:pPr>
-      <w:bookmarkStart w:id="35" w:name="_Toc507961936"/>
-      <w:bookmarkStart w:id="36" w:name="_Toc508019589"/>
+      <w:bookmarkStart w:id="34" w:name="_Toc507961936"/>
+      <w:bookmarkStart w:id="35" w:name="_Toc508019589"/>
       <w:r>
         <w:rPr>
           <w:noProof/>
@@ -3517,8 +3515,8 @@
       <w:r>
         <w:t>Vue globale</w:t>
       </w:r>
+      <w:bookmarkEnd w:id="34"/>
       <w:bookmarkEnd w:id="35"/>
-      <w:bookmarkEnd w:id="36"/>
     </w:p>
     <w:p>
       <w:pPr>
@@ -3547,50 +3545,50 @@
       <w:pPr>
         <w:pStyle w:val="Titre3"/>
       </w:pPr>
-      <w:bookmarkStart w:id="37" w:name="_Toc507961937"/>
-      <w:bookmarkStart w:id="38" w:name="_Toc508019590"/>
+      <w:bookmarkStart w:id="36" w:name="_Toc507961937"/>
+      <w:bookmarkStart w:id="37" w:name="_Toc508019590"/>
       <w:r>
         <w:t>Liste de souhait</w:t>
       </w:r>
       <w:r>
         <w:t>s</w:t>
       </w:r>
+      <w:bookmarkEnd w:id="36"/>
       <w:bookmarkEnd w:id="37"/>
+    </w:p>
+    <w:p>
+      <w:r>
+        <w:t>L’utilisateur peut créer une liste de souhaits, composée de différents articles qu’il aimerait prochainement acheter. Ces articles sont identifiés par un nom, éventuellement un lien internet et un prix.</w:t>
+      </w:r>
+    </w:p>
+    <w:p>
+      <w:r>
+        <w:t xml:space="preserve">Cette liste est mise à jour en fonction du budget actuel. </w:t>
+      </w:r>
+      <w:r>
+        <w:t>Si l’épargne de l’utilisateur est suffisante, alors le produit est catégorisé comme étant achetable. Si au contraire l’utilisateur n’a pas suffisamment de fonds disponibles, une estimation de temps d’attente avant achat possible est calcul</w:t>
+      </w:r>
+      <w:r>
+        <w:t>ée sur la base de l’évolution de l’</w:t>
+      </w:r>
+      <w:r>
+        <w:t>épargne</w:t>
+      </w:r>
+      <w:r>
+        <w:t>.</w:t>
+      </w:r>
+    </w:p>
+    <w:p>
+      <w:pPr>
+        <w:pStyle w:val="Titre3"/>
+      </w:pPr>
+      <w:bookmarkStart w:id="38" w:name="_Toc507961938"/>
+      <w:bookmarkStart w:id="39" w:name="_Toc508019591"/>
+      <w:r>
+        <w:t>Prévisions d’achat</w:t>
+      </w:r>
       <w:bookmarkEnd w:id="38"/>
-    </w:p>
-    <w:p>
-      <w:r>
-        <w:t>L’utilisateur peut créer une liste de souhaits, composée de différents articles qu’il aimerait prochainement acheter. Ces articles sont identifiés par un nom, éventuellement un lien internet et un prix.</w:t>
-      </w:r>
-    </w:p>
-    <w:p>
-      <w:r>
-        <w:t xml:space="preserve">Cette liste est mise à jour en fonction du budget actuel. </w:t>
-      </w:r>
-      <w:r>
-        <w:t>Si l’épargne de l’utilisateur est suffisante, alors le produit est catégorisé comme étant achetable. Si au contraire l’utilisateur n’a pas suffisamment de fonds disponibles, une estimation de temps d’attente avant achat possible est calcul</w:t>
-      </w:r>
-      <w:r>
-        <w:t>ée sur la base de l’évolution de l’</w:t>
-      </w:r>
-      <w:r>
-        <w:t>épargne</w:t>
-      </w:r>
-      <w:r>
-        <w:t>.</w:t>
-      </w:r>
-    </w:p>
-    <w:p>
-      <w:pPr>
-        <w:pStyle w:val="Titre3"/>
-      </w:pPr>
-      <w:bookmarkStart w:id="39" w:name="_Toc507961938"/>
-      <w:bookmarkStart w:id="40" w:name="_Toc508019591"/>
-      <w:r>
-        <w:t>Prévisions d’achat</w:t>
-      </w:r>
       <w:bookmarkEnd w:id="39"/>
-      <w:bookmarkEnd w:id="40"/>
     </w:p>
     <w:p>
       <w:r>
@@ -3658,100 +3656,100 @@
       <w:pPr>
         <w:pStyle w:val="Titre3"/>
       </w:pPr>
-      <w:bookmarkStart w:id="41" w:name="_Toc508019592"/>
+      <w:bookmarkStart w:id="40" w:name="_Toc508019592"/>
       <w:r>
         <w:lastRenderedPageBreak/>
         <w:t>Budgets partagés</w:t>
       </w:r>
+      <w:bookmarkEnd w:id="40"/>
+    </w:p>
+    <w:p>
+      <w:r>
+        <w:t xml:space="preserve">Depuis un budget partagé, il </w:t>
+      </w:r>
+      <w:r>
+        <w:t>est</w:t>
+      </w:r>
+      <w:r>
+        <w:t xml:space="preserve"> possible de créer les dettes sous-jacentes concernant les utilisateurs du budget. Par exemple, si dans un budget partagé une personne paie l’entièreté d’un produit, il </w:t>
+      </w:r>
+      <w:r>
+        <w:t>peut</w:t>
+      </w:r>
+      <w:r>
+        <w:t xml:space="preserve"> créer des dettes synchronisées avec chacun des autres utilisateurs, soit automatiquement (en divisant le montant de manière équitable entre les personnes) soit en précisant le montant pour chaque utilisateur.</w:t>
+      </w:r>
+    </w:p>
+    <w:p>
+      <w:pPr>
+        <w:pStyle w:val="Titre3"/>
+        <w:rPr>
+          <w:rFonts w:cstheme="minorBidi"/>
+        </w:rPr>
+      </w:pPr>
+      <w:bookmarkStart w:id="41" w:name="_Toc508019593"/>
+      <w:r>
+        <w:t>Exportation en PDF</w:t>
+      </w:r>
       <w:bookmarkEnd w:id="41"/>
     </w:p>
     <w:p>
       <w:r>
-        <w:t xml:space="preserve">Depuis un budget partagé, il </w:t>
+        <w:t xml:space="preserve">Chaque vue </w:t>
       </w:r>
       <w:r>
         <w:t>est</w:t>
       </w:r>
       <w:r>
-        <w:t xml:space="preserve"> possible de créer les dettes sous-jacentes concernant les utilisateurs du budget. Par exemple, si dans un budget partagé une personne paie l’entièreté d’un produit, il </w:t>
-      </w:r>
-      <w:r>
-        <w:t>peut</w:t>
-      </w:r>
-      <w:r>
-        <w:t xml:space="preserve"> créer des dettes synchronisées avec chacun des autres utilisateurs, soit automatiquement (en divisant le montant de manière équitable entre les personnes) soit en précisant le montant pour chaque utilisateur.</w:t>
+        <w:t xml:space="preserve"> exportable au format PDF par l’utilisateur.</w:t>
       </w:r>
     </w:p>
     <w:p>
       <w:pPr>
         <w:pStyle w:val="Titre3"/>
-        <w:rPr>
-          <w:rFonts w:cstheme="minorBidi"/>
-        </w:rPr>
-      </w:pPr>
-      <w:bookmarkStart w:id="42" w:name="_Toc508019593"/>
-      <w:r>
-        <w:t>Exportation en PDF</w:t>
+      </w:pPr>
+      <w:bookmarkStart w:id="42" w:name="_Toc507961939"/>
+      <w:bookmarkStart w:id="43" w:name="_Toc508019594"/>
+      <w:r>
+        <w:t>Dettes</w:t>
       </w:r>
       <w:bookmarkEnd w:id="42"/>
-    </w:p>
-    <w:p>
-      <w:r>
-        <w:t xml:space="preserve">Chaque vue </w:t>
-      </w:r>
-      <w:r>
-        <w:t>est</w:t>
-      </w:r>
-      <w:r>
-        <w:t xml:space="preserve"> exportable au format PDF par l’utilisateur.</w:t>
+      <w:bookmarkEnd w:id="43"/>
+    </w:p>
+    <w:p>
+      <w:r>
+        <w:t xml:space="preserve">Possibilité de scanner les documents en lien avec la dette et les </w:t>
+      </w:r>
+      <w:r>
+        <w:t>garder</w:t>
+      </w:r>
+      <w:r>
+        <w:t xml:space="preserve"> </w:t>
+      </w:r>
+      <w:r>
+        <w:t>dans l’application avec la dette concernée</w:t>
+      </w:r>
+      <w:r>
+        <w:t xml:space="preserve">. Fichier à titre informatif, </w:t>
+      </w:r>
+      <w:r>
+        <w:t>l’application ne l’interprète</w:t>
+      </w:r>
+      <w:r>
+        <w:t xml:space="preserve"> pas.</w:t>
       </w:r>
     </w:p>
     <w:p>
       <w:pPr>
         <w:pStyle w:val="Titre3"/>
       </w:pPr>
-      <w:bookmarkStart w:id="43" w:name="_Toc507961939"/>
-      <w:bookmarkStart w:id="44" w:name="_Toc508019594"/>
-      <w:r>
-        <w:t>Dettes</w:t>
-      </w:r>
-      <w:bookmarkEnd w:id="43"/>
+      <w:bookmarkStart w:id="44" w:name="_Toc507961940"/>
+      <w:bookmarkStart w:id="45" w:name="_Toc508019595"/>
+      <w:r>
+        <w:t>Simulation</w:t>
+      </w:r>
       <w:bookmarkEnd w:id="44"/>
-    </w:p>
-    <w:p>
-      <w:r>
-        <w:t xml:space="preserve">Possibilité de scanner les documents en lien avec la dette et les </w:t>
-      </w:r>
-      <w:r>
-        <w:t>garder</w:t>
-      </w:r>
-      <w:r>
-        <w:t xml:space="preserve"> </w:t>
-      </w:r>
-      <w:r>
-        <w:t>dans l’application avec la dette concernée</w:t>
-      </w:r>
-      <w:r>
-        <w:t xml:space="preserve">. Fichier à titre informatif, </w:t>
-      </w:r>
-      <w:r>
-        <w:t>l’application ne l’interprète</w:t>
-      </w:r>
-      <w:r>
-        <w:t xml:space="preserve"> pas.</w:t>
-      </w:r>
-    </w:p>
-    <w:p>
-      <w:pPr>
-        <w:pStyle w:val="Titre3"/>
-      </w:pPr>
-      <w:bookmarkStart w:id="45" w:name="_Toc507961940"/>
-      <w:bookmarkStart w:id="46" w:name="_Toc508019595"/>
-      <w:r>
-        <w:t>Simulation</w:t>
-      </w:r>
       <w:bookmarkEnd w:id="45"/>
-      <w:bookmarkEnd w:id="46"/>
     </w:p>
     <w:p>
       <w:r>
@@ -3779,25 +3777,25 @@
       <w:pPr>
         <w:pStyle w:val="Titre1"/>
       </w:pPr>
-      <w:bookmarkStart w:id="47" w:name="_Toc507961942"/>
-      <w:bookmarkStart w:id="48" w:name="_Toc508019597"/>
-      <w:bookmarkStart w:id="49" w:name="_Toc511770087"/>
+      <w:bookmarkStart w:id="46" w:name="_Toc507961942"/>
+      <w:bookmarkStart w:id="47" w:name="_Toc508019597"/>
+      <w:bookmarkStart w:id="48" w:name="_Toc511899088"/>
       <w:r>
         <w:lastRenderedPageBreak/>
         <w:t>Architecture</w:t>
       </w:r>
+      <w:bookmarkEnd w:id="46"/>
       <w:bookmarkEnd w:id="47"/>
+      <w:r>
+        <w:t xml:space="preserve"> </w:t>
+      </w:r>
+      <w:r>
+        <w:rPr>
+          <w:color w:val="FF0000"/>
+        </w:rPr>
+        <w:t>(A METTRE A JOUR)</w:t>
+      </w:r>
       <w:bookmarkEnd w:id="48"/>
-      <w:r>
-        <w:t xml:space="preserve"> </w:t>
-      </w:r>
-      <w:r>
-        <w:rPr>
-          <w:color w:val="FF0000"/>
-        </w:rPr>
-        <w:t>(A METTRE A JOUR)</w:t>
-      </w:r>
-      <w:bookmarkEnd w:id="49"/>
     </w:p>
     <w:p>
       <w:r>
@@ -3912,8 +3910,8 @@
           <w:szCs w:val="32"/>
         </w:rPr>
       </w:pPr>
-      <w:bookmarkStart w:id="50" w:name="_Toc507961943"/>
-      <w:bookmarkStart w:id="51" w:name="_Toc508019598"/>
+      <w:bookmarkStart w:id="49" w:name="_Toc507961943"/>
+      <w:bookmarkStart w:id="50" w:name="_Toc508019598"/>
       <w:r>
         <w:br w:type="page"/>
       </w:r>
@@ -3922,7 +3920,7 @@
       <w:pPr>
         <w:pStyle w:val="Titre1"/>
       </w:pPr>
-      <w:bookmarkStart w:id="52" w:name="_Toc511770088"/>
+      <w:bookmarkStart w:id="51" w:name="_Toc511899089"/>
       <w:r>
         <w:lastRenderedPageBreak/>
         <w:t>Choix d’i</w:t>
@@ -3930,63 +3928,63 @@
       <w:r>
         <w:t>mplémentation</w:t>
       </w:r>
+      <w:bookmarkEnd w:id="49"/>
       <w:bookmarkEnd w:id="50"/>
       <w:bookmarkEnd w:id="51"/>
+    </w:p>
+    <w:p>
+      <w:pPr>
+        <w:pStyle w:val="Titre2"/>
+      </w:pPr>
+      <w:bookmarkStart w:id="52" w:name="_Toc511899090"/>
+      <w:r>
+        <w:t>Langage de programmation et GUI</w:t>
+      </w:r>
       <w:bookmarkEnd w:id="52"/>
     </w:p>
     <w:p>
+      <w:r>
+        <w:t xml:space="preserve">L’application </w:t>
+      </w:r>
+      <w:r>
+        <w:t>a été</w:t>
+      </w:r>
+      <w:r>
+        <w:t xml:space="preserve"> implémentée en Java. </w:t>
+      </w:r>
+      <w:r>
+        <w:t>En ce qui concerne les aspects graphiques, nous a</w:t>
+      </w:r>
+      <w:r>
+        <w:t>v</w:t>
+      </w:r>
+      <w:r>
+        <w:t>ons utilis</w:t>
+      </w:r>
+      <w:r>
+        <w:t>é</w:t>
+      </w:r>
+      <w:r>
+        <w:t xml:space="preserve"> </w:t>
+      </w:r>
+      <w:proofErr w:type="spellStart"/>
+      <w:r>
+        <w:t>JavaFX</w:t>
+      </w:r>
+      <w:proofErr w:type="spellEnd"/>
+      <w:r>
+        <w:t>, pour pouvoir séparer de manière claire la couche purement graphique de celle qui implémente les fonctionnalités graphiques, comme les boutons.</w:t>
+      </w:r>
+    </w:p>
+    <w:p>
       <w:pPr>
         <w:pStyle w:val="Titre2"/>
       </w:pPr>
-      <w:bookmarkStart w:id="53" w:name="_Toc511770089"/>
-      <w:r>
-        <w:t>Langage de programmation et GUI</w:t>
+      <w:bookmarkStart w:id="53" w:name="_Toc511899091"/>
+      <w:r>
+        <w:t>Framework</w:t>
       </w:r>
       <w:bookmarkEnd w:id="53"/>
-    </w:p>
-    <w:p>
-      <w:r>
-        <w:t xml:space="preserve">L’application </w:t>
-      </w:r>
-      <w:r>
-        <w:t>a été</w:t>
-      </w:r>
-      <w:r>
-        <w:t xml:space="preserve"> implémentée en Java. </w:t>
-      </w:r>
-      <w:r>
-        <w:t>En ce qui concerne les aspects graphiques, nous a</w:t>
-      </w:r>
-      <w:r>
-        <w:t>v</w:t>
-      </w:r>
-      <w:r>
-        <w:t>ons utilis</w:t>
-      </w:r>
-      <w:r>
-        <w:t>é</w:t>
-      </w:r>
-      <w:r>
-        <w:t xml:space="preserve"> </w:t>
-      </w:r>
-      <w:proofErr w:type="spellStart"/>
-      <w:r>
-        <w:t>JavaFX</w:t>
-      </w:r>
-      <w:proofErr w:type="spellEnd"/>
-      <w:r>
-        <w:t>, pour pouvoir séparer de manière claire la couche purement graphique de celle qui implémente les fonctionnalités graphiques, comme les boutons.</w:t>
-      </w:r>
-    </w:p>
-    <w:p>
-      <w:pPr>
-        <w:pStyle w:val="Titre2"/>
-      </w:pPr>
-      <w:bookmarkStart w:id="54" w:name="_Toc511770090"/>
-      <w:r>
-        <w:t>Framework</w:t>
-      </w:r>
-      <w:bookmarkEnd w:id="54"/>
     </w:p>
     <w:p>
       <w:r>
@@ -4058,7 +4056,7 @@
       <w:pPr>
         <w:pStyle w:val="Titre1"/>
       </w:pPr>
-      <w:bookmarkStart w:id="55" w:name="_Toc511770091"/>
+      <w:bookmarkStart w:id="54" w:name="_Toc511899092"/>
       <w:r>
         <w:lastRenderedPageBreak/>
         <w:t>Bases de données</w:t>
@@ -4066,7 +4064,7 @@
       <w:r>
         <w:t xml:space="preserve"> (DB)</w:t>
       </w:r>
-      <w:bookmarkEnd w:id="55"/>
+      <w:bookmarkEnd w:id="54"/>
     </w:p>
     <w:p>
       <w:pPr>
@@ -4161,13 +4159,177 @@
         <w:t>un mot de passe</w:t>
       </w:r>
       <w:r>
-        <w:t xml:space="preserve"> et un sel</w:t>
+        <w:t xml:space="preserve"> </w:t>
+      </w:r>
+      <w:r>
+        <w:t>ainsi qu’</w:t>
+      </w:r>
+      <w:r>
+        <w:t>un sel</w:t>
       </w:r>
       <w:r>
         <w:t xml:space="preserve"> pour l’authentification,</w:t>
       </w:r>
       <w:r>
         <w:t xml:space="preserve"> et une clé d’activation pour la création de son compte. Tant que le client n’a pas fait vérifier son adresse email lors de la création de son compte, il continue d’exister en base de données mais en tant qu’utilisateur « non activé ». Une fois la vérification faite, il peut sans autre se connecter et être reconnu en tant qu’utilisateur actif.</w:t>
+      </w:r>
+    </w:p>
+    <w:p>
+      <w:r>
+        <w:t xml:space="preserve">Un client possède un ou plusieurs comptes bancaires. Ceux-ci ne sont que des informations et ne possèdent pas de réel lien permettant l’identification d’un compte réel. Ils possèdent un nom, un nom de banque, un type et un montant. Le client peut choisir un compte en tant que compte par défaut. Celui-ci sera automatiquement sélectionné par en cas de transactions. </w:t>
+      </w:r>
+      <w:r>
+        <w:t xml:space="preserve">Un compte bancaire n’est pas supprimable. Du point de vue de l’utilisateur, il peut effectivement </w:t>
+      </w:r>
+      <w:r>
+        <w:t>être</w:t>
+      </w:r>
+      <w:r>
+        <w:t xml:space="preserve"> supprim</w:t>
+      </w:r>
+      <w:r>
+        <w:t>é</w:t>
+      </w:r>
+      <w:r>
+        <w:t>, mais au niveau de la base de données il continuera d’exister mais en tant que compte invisible.</w:t>
+      </w:r>
+      <w:r>
+        <w:t xml:space="preserve"> Ce choix a été fait pour garder une trace des différentes transactions associées.</w:t>
+      </w:r>
+    </w:p>
+    <w:p>
+      <w:r>
+        <w:t>Un client peut créer deux types de dettes. La premi</w:t>
+      </w:r>
+      <w:r>
+        <w:t>è</w:t>
+      </w:r>
+      <w:r>
+        <w:t>r</w:t>
+      </w:r>
+      <w:r>
+        <w:t>e</w:t>
+      </w:r>
+      <w:r>
+        <w:t xml:space="preserve"> étant une dette où c’est lui qui doit de l’argent à une entreprise ou une personne quelconque. Dans la deuxième, des personnes lui doivent de l’argent. Dans le cas où ces personnes seraient des utilisateurs de l’application, il peut insérer leur nom de compte et ainsi leur envoyer la dette créée.</w:t>
+      </w:r>
+    </w:p>
+    <w:p>
+      <w:pPr>
+        <w:rPr>
+          <w:color w:val="FF0000"/>
+        </w:rPr>
+      </w:pPr>
+      <w:r>
+        <w:lastRenderedPageBreak/>
+        <w:t>Deux types de budgets peuvent être créés</w:t>
+      </w:r>
+      <w:r>
+        <w:t xml:space="preserve">. Soit un utilisateur souhaite se faire un budget personnel, et dans ce cas </w:t>
+      </w:r>
+      <w:r>
+        <w:t>il doit renseigner les catégories de transactions à prendre en compte dans le budget. Soit</w:t>
+      </w:r>
+      <w:r>
+        <w:t>,</w:t>
+      </w:r>
+      <w:r>
+        <w:t xml:space="preserve"> il fait partie </w:t>
+      </w:r>
+      <w:r>
+        <w:t xml:space="preserve">ou créée </w:t>
+      </w:r>
+      <w:r>
+        <w:t>un budget partagé</w:t>
+      </w:r>
+      <w:r>
+        <w:t xml:space="preserve"> et invite d’autres utilisateurs à le rejoindre</w:t>
+      </w:r>
+      <w:r>
+        <w:t>.</w:t>
+      </w:r>
+    </w:p>
+    <w:p>
+      <w:pPr>
+        <w:rPr>
+          <w:color w:val="FF0000"/>
+        </w:rPr>
+      </w:pPr>
+      <w:r>
+        <w:t>Un budget peut être récurrent ou non. S’il ne l’est pas, il faut spécifier une date de début et une date de fin. En revanche s’il l’est, en plus des deux dates précédentes, il faut rajouter un intervalle de date (ex : chaque deux semaines).</w:t>
+      </w:r>
+      <w:r>
+        <w:t xml:space="preserve"> </w:t>
+      </w:r>
+      <w:r>
+        <w:rPr>
+          <w:color w:val="FF0000"/>
+        </w:rPr>
+        <w:t xml:space="preserve">La notion de récurrence d’un budget sera mise à jour à l’aide d’un trigger </w:t>
+      </w:r>
+      <w:proofErr w:type="spellStart"/>
+      <w:r>
+        <w:rPr>
+          <w:color w:val="FF0000"/>
+        </w:rPr>
+        <w:t>event</w:t>
+      </w:r>
+      <w:proofErr w:type="spellEnd"/>
+      <w:r>
+        <w:rPr>
+          <w:color w:val="FF0000"/>
+        </w:rPr>
+        <w:t xml:space="preserve"> sur la base de données.</w:t>
+      </w:r>
+    </w:p>
+    <w:p>
+      <w:pPr>
+        <w:rPr>
+          <w:color w:val="FF0000"/>
+        </w:rPr>
+      </w:pPr>
+      <w:r>
+        <w:t>Les catégories possèdent un nom, une couleur et sont par défaut ou non. Une catégorie par défaut est une catégorie créée par le système et non par l’utilisateur, et qui ne peut pas être supprimée (ex : non catégorisé).</w:t>
+      </w:r>
+      <w:r>
+        <w:t xml:space="preserve"> </w:t>
+      </w:r>
+      <w:r>
+        <w:rPr>
+          <w:color w:val="FF0000"/>
+        </w:rPr>
+        <w:t>Toutes les transactions concernées par la suppression d’une catégorie propre à l’utilisateur, verront leur catégorie changer en « non catégorisé »</w:t>
+      </w:r>
+      <w:r>
+        <w:rPr>
+          <w:color w:val="FF0000"/>
+        </w:rPr>
+        <w:t>. Cette action est effectuée à l’aide d’un trigger sur la base de données.</w:t>
+      </w:r>
+    </w:p>
+    <w:p>
+      <w:r>
+        <w:t xml:space="preserve">Les transactions peuvent être soit des entrées, soit des sorties d’argent. </w:t>
+      </w:r>
+      <w:r>
+        <w:rPr>
+          <w:color w:val="FF0000"/>
+        </w:rPr>
+        <w:t xml:space="preserve">Elles peuvent également être récurrentes, si cela a été spécifié lors de leur création. Un fois la date de la récurrence atteinte, la transaction associée est dupliquée et la prochaine date de récurrence est recalculée. Cela est également mis en place avec un trigger </w:t>
+      </w:r>
+      <w:proofErr w:type="spellStart"/>
+      <w:r>
+        <w:rPr>
+          <w:color w:val="FF0000"/>
+        </w:rPr>
+        <w:t>event</w:t>
+      </w:r>
+      <w:proofErr w:type="spellEnd"/>
+      <w:r>
+        <w:rPr>
+          <w:color w:val="FF0000"/>
+        </w:rPr>
+        <w:t xml:space="preserve"> sur la base de données.</w:t>
       </w:r>
     </w:p>
     <w:p/>
@@ -4185,7 +4347,7 @@
       <w:pPr>
         <w:pStyle w:val="Titre1"/>
       </w:pPr>
-      <w:bookmarkStart w:id="56" w:name="_Toc511770092"/>
+      <w:bookmarkStart w:id="55" w:name="_Toc511899093"/>
       <w:r>
         <w:lastRenderedPageBreak/>
         <w:t>Interface graphique</w:t>
@@ -4193,13 +4355,1182 @@
       <w:r>
         <w:t xml:space="preserve"> (GUI)</w:t>
       </w:r>
+      <w:bookmarkEnd w:id="55"/>
+    </w:p>
+    <w:p>
+      <w:pPr>
+        <w:pStyle w:val="Titre2"/>
+      </w:pPr>
+      <w:r>
+        <w:t xml:space="preserve">Fenêtre </w:t>
+      </w:r>
+      <w:r>
+        <w:t xml:space="preserve">de </w:t>
+      </w:r>
+      <w:r>
+        <w:t>connexion/enregistrement d’un compte utilisateur</w:t>
+      </w:r>
+    </w:p>
+    <w:p>
+      <w:pPr>
+        <w:pStyle w:val="Titre3"/>
+      </w:pPr>
+      <w:r>
+        <w:t>Vue</w:t>
+      </w:r>
+    </w:p>
+    <w:p>
+      <w:pPr>
+        <w:keepNext/>
+        <w:jc w:val="center"/>
+      </w:pPr>
+      <w:r>
+        <w:rPr>
+          <w:noProof/>
+        </w:rPr>
+        <w:drawing>
+          <wp:inline distT="0" distB="0" distL="0" distR="0" wp14:anchorId="3E80DA67" wp14:editId="704778DB">
+            <wp:extent cx="3600000" cy="2385100"/>
+            <wp:effectExtent l="19050" t="19050" r="19685" b="15240"/>
+            <wp:docPr id="1" name="Image 1"/>
+            <wp:cNvGraphicFramePr>
+              <a:graphicFrameLocks xmlns:a="http://schemas.openxmlformats.org/drawingml/2006/main" noChangeAspect="1"/>
+            </wp:cNvGraphicFramePr>
+            <a:graphic xmlns:a="http://schemas.openxmlformats.org/drawingml/2006/main">
+              <a:graphicData uri="http://schemas.openxmlformats.org/drawingml/2006/picture">
+                <pic:pic xmlns:pic="http://schemas.openxmlformats.org/drawingml/2006/picture">
+                  <pic:nvPicPr>
+                    <pic:cNvPr id="1" name=""/>
+                    <pic:cNvPicPr/>
+                  </pic:nvPicPr>
+                  <pic:blipFill>
+                    <a:blip r:embed="rId12"/>
+                    <a:stretch>
+                      <a:fillRect/>
+                    </a:stretch>
+                  </pic:blipFill>
+                  <pic:spPr>
+                    <a:xfrm>
+                      <a:off x="0" y="0"/>
+                      <a:ext cx="3600000" cy="2385100"/>
+                    </a:xfrm>
+                    <a:prstGeom prst="rect">
+                      <a:avLst/>
+                    </a:prstGeom>
+                    <a:ln>
+                      <a:solidFill>
+                        <a:srgbClr val="00B050"/>
+                      </a:solidFill>
+                    </a:ln>
+                  </pic:spPr>
+                </pic:pic>
+              </a:graphicData>
+            </a:graphic>
+          </wp:inline>
+        </w:drawing>
+      </w:r>
+    </w:p>
+    <w:p>
+      <w:pPr>
+        <w:pStyle w:val="Lgende"/>
+        <w:jc w:val="center"/>
+      </w:pPr>
+      <w:r>
+        <w:t xml:space="preserve">Fenêtre de connexion à </w:t>
+      </w:r>
+      <w:proofErr w:type="spellStart"/>
+      <w:r>
+        <w:t>MoneyThoring</w:t>
+      </w:r>
+      <w:proofErr w:type="spellEnd"/>
+    </w:p>
+    <w:p>
+      <w:r>
+        <w:t xml:space="preserve">Pour définir notre interface graphique nous utilisons le format de fichier FXML. Le FXML est le format utilisé par </w:t>
+      </w:r>
+      <w:proofErr w:type="spellStart"/>
+      <w:r>
+        <w:t>javaFX</w:t>
+      </w:r>
+      <w:proofErr w:type="spellEnd"/>
+      <w:r>
+        <w:t xml:space="preserve"> pour définir des interfaces graphiques. Il utilise tout simplement la syntaxe XML</w:t>
+      </w:r>
+      <w:r>
+        <w:t>.</w:t>
+      </w:r>
+    </w:p>
+    <w:p>
+      <w:pPr>
+        <w:pStyle w:val="Sansinterligne"/>
+        <w:rPr>
+          <w:lang w:val="fr-CH"/>
+        </w:rPr>
+      </w:pPr>
+      <w:r>
+        <w:rPr>
+          <w:lang w:val="fr-CH"/>
+        </w:rPr>
+        <w:t>Pour cette vue</w:t>
+      </w:r>
+      <w:r>
+        <w:rPr>
+          <w:lang w:val="fr-CH"/>
+        </w:rPr>
+        <w:t xml:space="preserve">, qui </w:t>
+      </w:r>
+      <w:r>
+        <w:rPr>
+          <w:lang w:val="fr-CH"/>
+        </w:rPr>
+        <w:t xml:space="preserve">contiendra </w:t>
+      </w:r>
+      <w:r>
+        <w:rPr>
+          <w:lang w:val="fr-CH"/>
+        </w:rPr>
+        <w:t xml:space="preserve">plusieurs </w:t>
+      </w:r>
+      <w:r>
+        <w:rPr>
+          <w:lang w:val="fr-CH"/>
+        </w:rPr>
+        <w:t>éléments</w:t>
+      </w:r>
+      <w:r>
+        <w:rPr>
+          <w:lang w:val="fr-CH"/>
+        </w:rPr>
+        <w:t xml:space="preserve">, </w:t>
+      </w:r>
+      <w:r>
+        <w:rPr>
+          <w:lang w:val="fr-CH"/>
+        </w:rPr>
+        <w:t>nous</w:t>
+      </w:r>
+      <w:r>
+        <w:rPr>
+          <w:lang w:val="fr-CH"/>
+        </w:rPr>
+        <w:t xml:space="preserve"> utilis</w:t>
+      </w:r>
+      <w:r>
+        <w:rPr>
+          <w:lang w:val="fr-CH"/>
+        </w:rPr>
+        <w:t>ons</w:t>
+      </w:r>
+      <w:r>
+        <w:rPr>
+          <w:lang w:val="fr-CH"/>
+        </w:rPr>
+        <w:t xml:space="preserve"> </w:t>
+      </w:r>
+      <w:r>
+        <w:rPr>
+          <w:lang w:val="fr-CH"/>
+        </w:rPr>
+        <w:t xml:space="preserve">le fichier </w:t>
+      </w:r>
+      <w:proofErr w:type="spellStart"/>
+      <w:r>
+        <w:rPr>
+          <w:lang w:val="fr-CH"/>
+        </w:rPr>
+        <w:t>LoginRegister.fxml</w:t>
+      </w:r>
+      <w:proofErr w:type="spellEnd"/>
+      <w:r>
+        <w:rPr>
+          <w:lang w:val="fr-CH"/>
+        </w:rPr>
+        <w:t xml:space="preserve">. Le conteneur principal de </w:t>
+      </w:r>
+      <w:r>
+        <w:rPr>
+          <w:lang w:val="fr-CH"/>
+        </w:rPr>
+        <w:t>celle-ci</w:t>
+      </w:r>
+      <w:r>
+        <w:rPr>
+          <w:lang w:val="fr-CH"/>
+        </w:rPr>
+        <w:t xml:space="preserve"> sera un « Pane »</w:t>
+      </w:r>
+      <w:r>
+        <w:rPr>
+          <w:lang w:val="fr-CH"/>
+        </w:rPr>
+        <w:t xml:space="preserve">, qui </w:t>
+      </w:r>
+      <w:r>
+        <w:rPr>
+          <w:lang w:val="fr-CH"/>
+        </w:rPr>
+        <w:t xml:space="preserve">est la classe de base pour les panneaux de mise en page. Il permet d’y insérer des éléments graphiques (conteneur, contrôle, composant, etc.) et de les positionner librement. </w:t>
+      </w:r>
+      <w:r>
+        <w:rPr>
+          <w:lang w:val="fr-CH"/>
+        </w:rPr>
+        <w:t>Tout élément ajouté à ce conteneur est appelé « enfant » de ce dernier. N</w:t>
+      </w:r>
+      <w:r>
+        <w:rPr>
+          <w:lang w:val="fr-CH"/>
+        </w:rPr>
+        <w:t xml:space="preserve">ous </w:t>
+      </w:r>
+      <w:r>
+        <w:rPr>
+          <w:lang w:val="fr-CH"/>
+        </w:rPr>
+        <w:t xml:space="preserve">en </w:t>
+      </w:r>
+      <w:r>
+        <w:rPr>
+          <w:lang w:val="fr-CH"/>
+        </w:rPr>
+        <w:t>avons trois</w:t>
+      </w:r>
+      <w:r>
+        <w:rPr>
+          <w:lang w:val="fr-CH"/>
+        </w:rPr>
+        <w:t xml:space="preserve"> </w:t>
+      </w:r>
+      <w:r>
+        <w:rPr>
+          <w:lang w:val="fr-CH"/>
+        </w:rPr>
+        <w:t>:</w:t>
+      </w:r>
+    </w:p>
+    <w:p>
+      <w:pPr>
+        <w:pStyle w:val="Paragraphedeliste"/>
+        <w:numPr>
+          <w:ilvl w:val="0"/>
+          <w:numId w:val="25"/>
+        </w:numPr>
+      </w:pPr>
+      <w:r>
+        <w:t xml:space="preserve">Un label qui </w:t>
+      </w:r>
+      <w:r>
+        <w:t>dispose</w:t>
+      </w:r>
+      <w:r>
+        <w:t xml:space="preserve"> le titre de notre vue</w:t>
+      </w:r>
+    </w:p>
+    <w:p>
+      <w:pPr>
+        <w:pStyle w:val="Paragraphedeliste"/>
+        <w:numPr>
+          <w:ilvl w:val="0"/>
+          <w:numId w:val="25"/>
+        </w:numPr>
+      </w:pPr>
+      <w:r>
+        <w:t xml:space="preserve">Un </w:t>
+      </w:r>
+      <w:proofErr w:type="spellStart"/>
+      <w:r>
+        <w:t>GridPane</w:t>
+      </w:r>
+      <w:proofErr w:type="spellEnd"/>
+      <w:r>
+        <w:t xml:space="preserve"> pour l’espace de connexion</w:t>
+      </w:r>
+    </w:p>
+    <w:p>
+      <w:pPr>
+        <w:pStyle w:val="Paragraphedeliste"/>
+        <w:numPr>
+          <w:ilvl w:val="0"/>
+          <w:numId w:val="25"/>
+        </w:numPr>
+      </w:pPr>
+      <w:r>
+        <w:t xml:space="preserve">Un </w:t>
+      </w:r>
+      <w:proofErr w:type="spellStart"/>
+      <w:r>
+        <w:t>GridPane</w:t>
+      </w:r>
+      <w:proofErr w:type="spellEnd"/>
+      <w:r>
+        <w:t xml:space="preserve"> pour l’espace d’enregistrement</w:t>
+      </w:r>
+    </w:p>
+    <w:p>
+      <w:r>
+        <w:t xml:space="preserve">On utilise des </w:t>
+      </w:r>
+      <w:proofErr w:type="spellStart"/>
+      <w:r>
+        <w:t>GridPane</w:t>
+      </w:r>
+      <w:proofErr w:type="spellEnd"/>
+      <w:r>
+        <w:t xml:space="preserve"> pour les espace de connexion et d’enregistrement</w:t>
+      </w:r>
+      <w:r>
+        <w:t>,</w:t>
+      </w:r>
+      <w:r>
+        <w:t xml:space="preserve"> car il</w:t>
+      </w:r>
+      <w:r>
+        <w:t>s</w:t>
+      </w:r>
+      <w:r>
+        <w:t xml:space="preserve"> permet</w:t>
+      </w:r>
+      <w:r>
+        <w:t>tent</w:t>
+      </w:r>
+      <w:r>
+        <w:t xml:space="preserve"> d’ajouter des enfants dans une grille flexible </w:t>
+      </w:r>
+      <w:r>
+        <w:t xml:space="preserve">composées </w:t>
+      </w:r>
+      <w:r>
+        <w:t>de lignes et de colonnes. Un enfant peut être placé n’importe où dans la grille et peut s’étendre sur plusieurs lignes/colonnes. Cela nous facilite l’alignement de</w:t>
+      </w:r>
+      <w:r>
+        <w:t xml:space="preserve">s </w:t>
+      </w:r>
+      <w:r>
+        <w:t xml:space="preserve">composants </w:t>
+      </w:r>
+      <w:r>
+        <w:t>ajoutés</w:t>
+      </w:r>
+      <w:r>
+        <w:t>. Les composant</w:t>
+      </w:r>
+      <w:r>
+        <w:t>s</w:t>
+      </w:r>
+      <w:r>
+        <w:t xml:space="preserve"> utilisé</w:t>
+      </w:r>
+      <w:r>
+        <w:t>s</w:t>
+      </w:r>
+      <w:r>
+        <w:t xml:space="preserve"> dans nos </w:t>
+      </w:r>
+      <w:proofErr w:type="spellStart"/>
+      <w:r>
+        <w:t>GridPane</w:t>
+      </w:r>
+      <w:proofErr w:type="spellEnd"/>
+      <w:r>
+        <w:t xml:space="preserve"> pour la récupération d’une entrée utilisateur (email, nom, prénom, mot de passe) s</w:t>
+      </w:r>
+      <w:r>
+        <w:t xml:space="preserve">ont </w:t>
+      </w:r>
+      <w:r>
+        <w:t xml:space="preserve">des </w:t>
+      </w:r>
+      <w:proofErr w:type="spellStart"/>
+      <w:r>
+        <w:t>Textfield</w:t>
+      </w:r>
+      <w:proofErr w:type="spellEnd"/>
+      <w:r>
+        <w:t xml:space="preserve"> et </w:t>
+      </w:r>
+      <w:proofErr w:type="spellStart"/>
+      <w:r>
+        <w:t>Passwordfield</w:t>
+      </w:r>
+      <w:proofErr w:type="spellEnd"/>
+      <w:r>
+        <w:t xml:space="preserve">. Et pour ce qui est des contrôles </w:t>
+      </w:r>
+      <w:r>
+        <w:t>nous</w:t>
+      </w:r>
+      <w:r>
+        <w:t xml:space="preserve"> utilis</w:t>
+      </w:r>
+      <w:r>
+        <w:t>ons</w:t>
+      </w:r>
+      <w:r>
+        <w:t xml:space="preserve"> des boutons. </w:t>
+      </w:r>
+    </w:p>
+    <w:p>
+      <w:pPr>
+        <w:pStyle w:val="Titre3"/>
+      </w:pPr>
+      <w:r>
+        <w:t>Contrôleur</w:t>
+      </w:r>
+    </w:p>
+    <w:p>
+      <w:r>
+        <w:t xml:space="preserve">Dans notre fichier Controller_loginRegister.java </w:t>
+      </w:r>
+      <w:r>
+        <w:t>nous</w:t>
+      </w:r>
+      <w:r>
+        <w:t xml:space="preserve"> a</w:t>
+      </w:r>
+      <w:r>
+        <w:t>vons</w:t>
+      </w:r>
+      <w:r>
+        <w:t xml:space="preserve"> deux événements qui portent sur les deux boutons de l’espace de connexion et d’enregistrement. Chacun de ces événements appellent une méthode de la BL</w:t>
+      </w:r>
+      <w:r>
+        <w:t>L</w:t>
+      </w:r>
+      <w:r>
+        <w:t xml:space="preserve"> (Business </w:t>
+      </w:r>
+      <w:proofErr w:type="spellStart"/>
+      <w:r>
+        <w:t>Logic</w:t>
+      </w:r>
+      <w:r>
+        <w:t>al</w:t>
+      </w:r>
+      <w:proofErr w:type="spellEnd"/>
+      <w:r>
+        <w:t xml:space="preserve"> Layer</w:t>
+      </w:r>
+      <w:r>
+        <w:t>).</w:t>
+      </w:r>
+    </w:p>
+    <w:p>
+      <w:r>
+        <w:t>Un év</w:t>
+      </w:r>
+      <w:r>
+        <w:t>é</w:t>
+      </w:r>
+      <w:r>
+        <w:t>nement</w:t>
+      </w:r>
+      <w:r>
+        <w:t xml:space="preserve"> </w:t>
+      </w:r>
+      <w:r>
+        <w:t>« </w:t>
+      </w:r>
+      <w:proofErr w:type="spellStart"/>
+      <w:r>
+        <w:t>clickLoginButton</w:t>
+      </w:r>
+      <w:proofErr w:type="spellEnd"/>
+      <w:r>
+        <w:t> »</w:t>
+      </w:r>
+      <w:r>
+        <w:t xml:space="preserve"> appelle la méthode login</w:t>
+      </w:r>
+      <w:r>
+        <w:t>,</w:t>
+      </w:r>
+      <w:r>
+        <w:t xml:space="preserve"> qui vérifie si l’email est bien dans la base de données et que le mot de passe correspond bien à </w:t>
+      </w:r>
+      <w:r>
+        <w:t>l’email spécifié</w:t>
+      </w:r>
+      <w:r>
+        <w:t xml:space="preserve">. Si ce n’est pas le cas, la méthode retourne une erreur. </w:t>
+      </w:r>
+      <w:r>
+        <w:t>Nous</w:t>
+      </w:r>
+      <w:r>
+        <w:t xml:space="preserve"> trait</w:t>
+      </w:r>
+      <w:r>
+        <w:t>ons</w:t>
+      </w:r>
+      <w:r>
+        <w:t xml:space="preserve"> cette erreur par l’affichage d’un</w:t>
+      </w:r>
+      <w:r>
+        <w:t xml:space="preserve"> message d’erreur à l’utilisateur : </w:t>
+      </w:r>
+      <w:r>
+        <w:t xml:space="preserve">« Identifiant ou mot de passe incorrect ». </w:t>
+      </w:r>
+    </w:p>
+    <w:p>
+      <w:r>
+        <w:lastRenderedPageBreak/>
+        <w:t>Un autre événement</w:t>
+      </w:r>
+      <w:r>
+        <w:t xml:space="preserve"> « </w:t>
+      </w:r>
+      <w:proofErr w:type="spellStart"/>
+      <w:r>
+        <w:t>clickRegisterButton</w:t>
+      </w:r>
+      <w:proofErr w:type="spellEnd"/>
+      <w:r>
+        <w:t> »</w:t>
+      </w:r>
+      <w:r>
+        <w:t xml:space="preserve"> appelle la méthode </w:t>
+      </w:r>
+      <w:r>
+        <w:t>« </w:t>
+      </w:r>
+      <w:proofErr w:type="spellStart"/>
+      <w:r>
+        <w:t>register</w:t>
+      </w:r>
+      <w:proofErr w:type="spellEnd"/>
+      <w:r>
+        <w:t> »,</w:t>
+      </w:r>
+      <w:r>
+        <w:t xml:space="preserve"> qui vérifie si l’email est déjà dans la base de données. Si l’email est </w:t>
+      </w:r>
+      <w:r>
+        <w:t xml:space="preserve">déjà présente </w:t>
+      </w:r>
+      <w:r>
+        <w:t>dans la base de données</w:t>
+      </w:r>
+      <w:r>
+        <w:t>,</w:t>
+      </w:r>
+      <w:r>
+        <w:t xml:space="preserve"> cette méthode retourne une erreur. S</w:t>
+      </w:r>
+      <w:r>
+        <w:t>i</w:t>
+      </w:r>
+      <w:r>
+        <w:t xml:space="preserve"> </w:t>
+      </w:r>
+      <w:r>
+        <w:t xml:space="preserve">le mot de passe et sa </w:t>
+      </w:r>
+      <w:r>
+        <w:t xml:space="preserve">confirmation </w:t>
+      </w:r>
+      <w:r>
+        <w:t>ne sont</w:t>
+      </w:r>
+      <w:r>
+        <w:t xml:space="preserve"> pas identique</w:t>
+      </w:r>
+      <w:r>
+        <w:t>s</w:t>
+      </w:r>
+      <w:r>
+        <w:t xml:space="preserve"> nous </w:t>
+      </w:r>
+      <w:r>
+        <w:t>générons</w:t>
+      </w:r>
+      <w:r>
+        <w:t xml:space="preserve"> </w:t>
+      </w:r>
+      <w:r>
+        <w:t>également</w:t>
+      </w:r>
+      <w:r>
+        <w:t xml:space="preserve"> une erreur. </w:t>
+      </w:r>
+      <w:r>
+        <w:t>Nous</w:t>
+      </w:r>
+      <w:r>
+        <w:t xml:space="preserve"> trait</w:t>
+      </w:r>
+      <w:r>
+        <w:t>ons</w:t>
+      </w:r>
+      <w:r>
+        <w:t xml:space="preserve"> ces erreurs par le soulignement en rouge des champs </w:t>
+      </w:r>
+      <w:r>
+        <w:t>mal renseignés</w:t>
+      </w:r>
+      <w:r>
+        <w:t>.</w:t>
+      </w:r>
+    </w:p>
+    <w:p>
+      <w:pPr>
+        <w:pStyle w:val="Titre2"/>
+      </w:pPr>
+      <w:r>
+        <w:t xml:space="preserve">Fenêtre </w:t>
+      </w:r>
+      <w:r>
+        <w:t xml:space="preserve">de </w:t>
+      </w:r>
+      <w:r>
+        <w:t>compte bancaire</w:t>
+      </w:r>
+    </w:p>
+    <w:p>
+      <w:pPr>
+        <w:pStyle w:val="Titre3"/>
+      </w:pPr>
+      <w:r>
+        <w:t>Vue principale</w:t>
+      </w:r>
+    </w:p>
+    <w:p>
+      <w:pPr>
+        <w:pStyle w:val="Titre4"/>
+      </w:pPr>
+      <w:r>
+        <w:t>Vue</w:t>
+      </w:r>
+    </w:p>
+    <w:p>
+      <w:pPr>
+        <w:keepNext/>
+        <w:jc w:val="center"/>
+      </w:pPr>
+      <w:r>
+        <w:rPr>
+          <w:noProof/>
+        </w:rPr>
+        <w:drawing>
+          <wp:inline distT="0" distB="0" distL="0" distR="0" wp14:anchorId="618DBDC6" wp14:editId="15B630CB">
+            <wp:extent cx="3600000" cy="2464922"/>
+            <wp:effectExtent l="19050" t="19050" r="19685" b="12065"/>
+            <wp:docPr id="3" name="Image 3"/>
+            <wp:cNvGraphicFramePr>
+              <a:graphicFrameLocks xmlns:a="http://schemas.openxmlformats.org/drawingml/2006/main" noChangeAspect="1"/>
+            </wp:cNvGraphicFramePr>
+            <a:graphic xmlns:a="http://schemas.openxmlformats.org/drawingml/2006/main">
+              <a:graphicData uri="http://schemas.openxmlformats.org/drawingml/2006/picture">
+                <pic:pic xmlns:pic="http://schemas.openxmlformats.org/drawingml/2006/picture">
+                  <pic:nvPicPr>
+                    <pic:cNvPr id="1" name=""/>
+                    <pic:cNvPicPr/>
+                  </pic:nvPicPr>
+                  <pic:blipFill>
+                    <a:blip r:embed="rId13"/>
+                    <a:stretch>
+                      <a:fillRect/>
+                    </a:stretch>
+                  </pic:blipFill>
+                  <pic:spPr>
+                    <a:xfrm>
+                      <a:off x="0" y="0"/>
+                      <a:ext cx="3600000" cy="2464922"/>
+                    </a:xfrm>
+                    <a:prstGeom prst="rect">
+                      <a:avLst/>
+                    </a:prstGeom>
+                    <a:ln>
+                      <a:solidFill>
+                        <a:srgbClr val="00B050"/>
+                      </a:solidFill>
+                    </a:ln>
+                  </pic:spPr>
+                </pic:pic>
+              </a:graphicData>
+            </a:graphic>
+          </wp:inline>
+        </w:drawing>
+      </w:r>
+    </w:p>
+    <w:p>
+      <w:pPr>
+        <w:pStyle w:val="Lgende"/>
+        <w:jc w:val="center"/>
+      </w:pPr>
+      <w:r>
+        <w:t>Fenêtre des comptes bancaires</w:t>
+      </w:r>
+    </w:p>
+    <w:p>
+      <w:r>
+        <w:t xml:space="preserve">Pour cette vue nous utilisons le fichier </w:t>
+      </w:r>
+      <w:proofErr w:type="spellStart"/>
+      <w:r>
+        <w:t>bankAccount.fxml</w:t>
+      </w:r>
+      <w:proofErr w:type="spellEnd"/>
+      <w:r>
+        <w:t xml:space="preserve">. Cette vue </w:t>
+      </w:r>
+      <w:r>
+        <w:t>possède</w:t>
+      </w:r>
+      <w:r>
+        <w:t xml:space="preserve"> comme conteneur principal un </w:t>
+      </w:r>
+      <w:proofErr w:type="spellStart"/>
+      <w:r>
+        <w:t>AnchorPane</w:t>
+      </w:r>
+      <w:proofErr w:type="spellEnd"/>
+      <w:r>
+        <w:t>. Ce conteneur nous permet de fixer le bord d</w:t>
+      </w:r>
+      <w:r>
+        <w:t>e s</w:t>
+      </w:r>
+      <w:r>
+        <w:t xml:space="preserve">es enfants à une </w:t>
+      </w:r>
+      <w:r>
+        <w:t xml:space="preserve">certaine </w:t>
+      </w:r>
+      <w:r>
+        <w:t xml:space="preserve">distance </w:t>
+      </w:r>
+      <w:r>
+        <w:t>son propre</w:t>
+      </w:r>
+      <w:r>
+        <w:t xml:space="preserve"> bord. Cela est pratique </w:t>
+      </w:r>
+      <w:r>
+        <w:t>pour</w:t>
+      </w:r>
+      <w:r>
+        <w:t xml:space="preserve"> </w:t>
+      </w:r>
+      <w:r>
+        <w:t>le</w:t>
+      </w:r>
+      <w:r>
+        <w:t xml:space="preserve"> redimensionne</w:t>
+      </w:r>
+      <w:r>
+        <w:t>ment de</w:t>
+      </w:r>
+      <w:r>
+        <w:t xml:space="preserve"> notre fenêtre. </w:t>
+      </w:r>
+    </w:p>
+    <w:p>
+      <w:r>
+        <w:t>Dans ce conteneur nous avons deux enfants :</w:t>
+      </w:r>
+    </w:p>
+    <w:p>
+      <w:pPr>
+        <w:pStyle w:val="Paragraphedeliste"/>
+        <w:numPr>
+          <w:ilvl w:val="0"/>
+          <w:numId w:val="26"/>
+        </w:numPr>
+      </w:pPr>
+      <w:r>
+        <w:t xml:space="preserve">Un </w:t>
+      </w:r>
+      <w:proofErr w:type="spellStart"/>
+      <w:r>
+        <w:t>FlowPane</w:t>
+      </w:r>
+      <w:proofErr w:type="spellEnd"/>
+      <w:r>
+        <w:t xml:space="preserve"> pour lister les comptes bancaires</w:t>
+      </w:r>
+    </w:p>
+    <w:p>
+      <w:pPr>
+        <w:pStyle w:val="Paragraphedeliste"/>
+        <w:numPr>
+          <w:ilvl w:val="0"/>
+          <w:numId w:val="26"/>
+        </w:numPr>
+      </w:pPr>
+      <w:r>
+        <w:t>Un bouton pour la création d’un compte bancaire</w:t>
+      </w:r>
+    </w:p>
+    <w:p>
+      <w:r>
+        <w:t xml:space="preserve">Nous utilisons un </w:t>
+      </w:r>
+      <w:proofErr w:type="spellStart"/>
+      <w:r>
+        <w:t>FlowPane</w:t>
+      </w:r>
+      <w:proofErr w:type="spellEnd"/>
+      <w:r>
+        <w:t xml:space="preserve"> pour lister les comptes bancaires</w:t>
+      </w:r>
+      <w:r>
+        <w:t>,</w:t>
+      </w:r>
+      <w:r>
+        <w:t xml:space="preserve"> car il nous perme</w:t>
+      </w:r>
+      <w:r>
+        <w:t>t à l’ajout d’</w:t>
+      </w:r>
+      <w:r>
+        <w:t xml:space="preserve">un enfant, de ne pas devoir spécifier la position </w:t>
+      </w:r>
+      <w:r>
+        <w:t>ce dernier</w:t>
+      </w:r>
+      <w:r>
+        <w:t>. Il se place automatique</w:t>
+      </w:r>
+      <w:r>
+        <w:t>ment</w:t>
+      </w:r>
+      <w:r>
+        <w:t xml:space="preserve"> en haut à gauche (par défaut</w:t>
+      </w:r>
+      <w:r>
+        <w:t>). Ainsi l’ajout de plusieurs enfants entraîne un</w:t>
+      </w:r>
+      <w:r>
+        <w:t xml:space="preserve"> positionnement </w:t>
+      </w:r>
+      <w:r>
+        <w:t>des</w:t>
+      </w:r>
+      <w:r>
+        <w:t xml:space="preserve"> uns après les autres sur une seule ligne. Et une fois </w:t>
+      </w:r>
+      <w:r>
+        <w:t>la ligne de notre</w:t>
+      </w:r>
+      <w:r>
+        <w:t xml:space="preserve"> conteneur </w:t>
+      </w:r>
+      <w:r>
+        <w:t>remplie, les éléments suivants sont décalés à la suite sur la ligne suivante</w:t>
+      </w:r>
+      <w:r>
+        <w:t xml:space="preserve">. Lorsque </w:t>
+      </w:r>
+      <w:r>
+        <w:t>nous</w:t>
+      </w:r>
+      <w:r>
+        <w:t xml:space="preserve"> redimensionn</w:t>
+      </w:r>
+      <w:r>
+        <w:t>ons</w:t>
+      </w:r>
+      <w:r>
+        <w:t xml:space="preserve"> notre fenêtre, les enfants qui sont dans </w:t>
+      </w:r>
+      <w:r>
+        <w:t>le</w:t>
+      </w:r>
+      <w:r>
+        <w:t xml:space="preserve"> </w:t>
+      </w:r>
+      <w:proofErr w:type="spellStart"/>
+      <w:r>
+        <w:t>FlowPane</w:t>
+      </w:r>
+      <w:proofErr w:type="spellEnd"/>
+      <w:r>
+        <w:t xml:space="preserve"> se repositionnent de tel</w:t>
+      </w:r>
+      <w:r>
+        <w:t>le</w:t>
+      </w:r>
+      <w:r>
+        <w:t xml:space="preserve"> sort</w:t>
+      </w:r>
+      <w:r>
+        <w:t>e</w:t>
+      </w:r>
+      <w:r>
+        <w:t xml:space="preserve"> </w:t>
+      </w:r>
+      <w:r>
+        <w:t>qu’il y en a</w:t>
+      </w:r>
+      <w:r>
+        <w:t xml:space="preserve"> un maximum sur une ligne (voir image). Pour ce qui est du contrôle pour l’ajout d’un compte bancaire, nous utilisons un bouton.</w:t>
+      </w:r>
+    </w:p>
+    <w:p>
+      <w:pPr>
+        <w:pStyle w:val="Titre4"/>
+      </w:pPr>
+      <w:r>
+        <w:t>Contrôleur</w:t>
+      </w:r>
+    </w:p>
+    <w:p>
+      <w:r>
+        <w:t xml:space="preserve">Notre classe </w:t>
+      </w:r>
+      <w:proofErr w:type="spellStart"/>
+      <w:r>
+        <w:t>Controller_bankAccount</w:t>
+      </w:r>
+      <w:proofErr w:type="spellEnd"/>
+      <w:r>
+        <w:t xml:space="preserve"> implémente l’interface </w:t>
+      </w:r>
+      <w:r>
+        <w:t>« </w:t>
+      </w:r>
+      <w:proofErr w:type="spellStart"/>
+      <w:r>
+        <w:t>Initializable</w:t>
+      </w:r>
+      <w:proofErr w:type="spellEnd"/>
+      <w:r>
+        <w:t> »,</w:t>
+      </w:r>
+      <w:r>
+        <w:t xml:space="preserve"> qui nous permet d’avoir la méthode </w:t>
+      </w:r>
+      <w:r>
+        <w:t>« </w:t>
+      </w:r>
+      <w:r>
+        <w:t>initialise</w:t>
+      </w:r>
+      <w:r>
+        <w:t> »</w:t>
+      </w:r>
+      <w:r>
+        <w:t xml:space="preserve">. Cette méthode </w:t>
+      </w:r>
+      <w:r>
+        <w:t xml:space="preserve">sert à </w:t>
+      </w:r>
+      <w:r>
+        <w:t>initialis</w:t>
+      </w:r>
+      <w:r>
+        <w:t>er</w:t>
+      </w:r>
+      <w:r>
+        <w:t xml:space="preserve"> notre contrôleur. Dans notre cas nous récup</w:t>
+      </w:r>
+      <w:r>
+        <w:t>é</w:t>
+      </w:r>
+      <w:r>
+        <w:t xml:space="preserve">rons la liste des comptes via la méthode </w:t>
+      </w:r>
+      <w:r>
+        <w:t>« </w:t>
+      </w:r>
+      <w:proofErr w:type="spellStart"/>
+      <w:r>
+        <w:t>getBankAccounts</w:t>
+      </w:r>
+      <w:proofErr w:type="spellEnd"/>
+      <w:r>
+        <w:t> »</w:t>
+      </w:r>
+      <w:r>
+        <w:t xml:space="preserve"> de la classe </w:t>
+      </w:r>
+      <w:r>
+        <w:lastRenderedPageBreak/>
+        <w:t>« </w:t>
+      </w:r>
+      <w:proofErr w:type="spellStart"/>
+      <w:r>
+        <w:t>bankAccount</w:t>
+      </w:r>
+      <w:proofErr w:type="spellEnd"/>
+      <w:r>
+        <w:t> »</w:t>
+      </w:r>
+      <w:r>
+        <w:t xml:space="preserve">. Pour chacun de ces comptes, nous créons un </w:t>
+      </w:r>
+      <w:proofErr w:type="spellStart"/>
+      <w:r>
+        <w:t>AccountDisplayer</w:t>
+      </w:r>
+      <w:proofErr w:type="spellEnd"/>
+      <w:r>
+        <w:t xml:space="preserve"> que nous ajoutons à notre </w:t>
+      </w:r>
+      <w:proofErr w:type="spellStart"/>
+      <w:r>
+        <w:t>FlowPane</w:t>
+      </w:r>
+      <w:proofErr w:type="spellEnd"/>
+      <w:r>
+        <w:t>.</w:t>
+      </w:r>
+    </w:p>
+    <w:p>
+      <w:r>
+        <w:t>De plus nous ajout</w:t>
+      </w:r>
+      <w:r>
+        <w:t>ons</w:t>
+      </w:r>
+      <w:r>
+        <w:t xml:space="preserve"> une action à notre bouton,</w:t>
+      </w:r>
+      <w:r>
+        <w:t> « </w:t>
+      </w:r>
+      <w:proofErr w:type="spellStart"/>
+      <w:r>
+        <w:t>createBankAccount_button</w:t>
+      </w:r>
+      <w:proofErr w:type="spellEnd"/>
+      <w:r>
+        <w:t> »</w:t>
+      </w:r>
+      <w:r>
+        <w:t xml:space="preserve"> qui appelle la méthode </w:t>
+      </w:r>
+      <w:r>
+        <w:t>« </w:t>
+      </w:r>
+      <w:proofErr w:type="spellStart"/>
+      <w:r>
+        <w:t>clickCreateBankAccountButton</w:t>
+      </w:r>
+      <w:proofErr w:type="spellEnd"/>
+      <w:r>
+        <w:t> »</w:t>
+      </w:r>
+      <w:r>
+        <w:t xml:space="preserve">. Cette </w:t>
+      </w:r>
+      <w:r>
+        <w:t>dernière</w:t>
+      </w:r>
+      <w:r>
+        <w:t xml:space="preserve"> charge la vue de création d’un compte bancaire. Lorsque l’utilisateur </w:t>
+      </w:r>
+      <w:r>
+        <w:t>a</w:t>
+      </w:r>
+      <w:r>
+        <w:t xml:space="preserve"> rempli tous les champs et validé sa création, nous récupérons ces données et nous créons une instance de la classe </w:t>
+      </w:r>
+      <w:proofErr w:type="spellStart"/>
+      <w:r>
+        <w:t>BankAccount</w:t>
+      </w:r>
+      <w:proofErr w:type="spellEnd"/>
+      <w:r>
+        <w:t xml:space="preserve">. Ensuite nous faisons le même procédé que pour l’initialisation. Nous créons un </w:t>
+      </w:r>
+      <w:proofErr w:type="spellStart"/>
+      <w:r>
+        <w:t>AccountDisplayer</w:t>
+      </w:r>
+      <w:proofErr w:type="spellEnd"/>
+      <w:r>
+        <w:t xml:space="preserve"> avec l’instance de notre classe </w:t>
+      </w:r>
+      <w:proofErr w:type="spellStart"/>
+      <w:r>
+        <w:t>BankAccount</w:t>
+      </w:r>
+      <w:proofErr w:type="spellEnd"/>
+      <w:r>
+        <w:t xml:space="preserve"> que nous ajoutons à notre conteneur.</w:t>
+      </w:r>
+    </w:p>
+    <w:p>
+      <w:pPr>
+        <w:rPr>
+          <w:color w:val="FF0000"/>
+        </w:rPr>
+      </w:pPr>
+      <w:r>
+        <w:t xml:space="preserve">Un </w:t>
+      </w:r>
+      <w:proofErr w:type="spellStart"/>
+      <w:r>
+        <w:t>AccountDisplayer</w:t>
+      </w:r>
+      <w:proofErr w:type="spellEnd"/>
+      <w:r>
+        <w:t xml:space="preserve"> est un </w:t>
+      </w:r>
+      <w:proofErr w:type="spellStart"/>
+      <w:r>
+        <w:t>GridPane</w:t>
+      </w:r>
+      <w:proofErr w:type="spellEnd"/>
+      <w:r>
+        <w:t xml:space="preserve"> qui </w:t>
+      </w:r>
+      <w:r>
+        <w:t>contient</w:t>
+      </w:r>
+      <w:r>
+        <w:t xml:space="preserve"> le nom attribué à notre compte bancaire, le montant de notre compte bancaire </w:t>
+      </w:r>
+      <w:r>
+        <w:rPr>
+          <w:color w:val="FF0000"/>
+        </w:rPr>
+        <w:t>ainsi que la date de notre dernière transaction</w:t>
+      </w:r>
+      <w:r>
+        <w:rPr>
+          <w:color w:val="FF0000"/>
+        </w:rPr>
+        <w:t xml:space="preserve"> (à voir si on le met)</w:t>
+      </w:r>
+      <w:r>
+        <w:rPr>
+          <w:color w:val="FF0000"/>
+        </w:rPr>
+        <w:t>.</w:t>
+      </w:r>
+      <w:bookmarkStart w:id="56" w:name="_GoBack"/>
       <w:bookmarkEnd w:id="56"/>
+    </w:p>
+    <w:p>
+      <w:pPr>
+        <w:pStyle w:val="Titre3"/>
+      </w:pPr>
+      <w:r>
+        <w:t>Vue détaillée</w:t>
+      </w:r>
+    </w:p>
+    <w:p>
+      <w:pPr>
+        <w:pStyle w:val="Titre3"/>
+      </w:pPr>
+      <w:r>
+        <w:t>Vue création/modification</w:t>
+      </w:r>
     </w:p>
     <w:p>
       <w:pPr>
         <w:spacing w:before="0" w:after="0" w:line="240" w:lineRule="auto"/>
         <w:jc w:val="left"/>
       </w:pPr>
+    </w:p>
+    <w:p>
+      <w:pPr>
+        <w:spacing w:before="0" w:after="0" w:line="240" w:lineRule="auto"/>
+        <w:jc w:val="left"/>
+      </w:pPr>
       <w:r>
         <w:br w:type="page"/>
       </w:r>
@@ -4208,7 +5539,7 @@
       <w:pPr>
         <w:pStyle w:val="Titre1"/>
       </w:pPr>
-      <w:bookmarkStart w:id="57" w:name="_Toc511770093"/>
+      <w:bookmarkStart w:id="57" w:name="_Toc511899094"/>
       <w:r>
         <w:lastRenderedPageBreak/>
         <w:t>Couche d’accès aux données</w:t>
@@ -4237,7 +5568,7 @@
       <w:pPr>
         <w:pStyle w:val="Titre1"/>
       </w:pPr>
-      <w:bookmarkStart w:id="58" w:name="_Toc511770094"/>
+      <w:bookmarkStart w:id="58" w:name="_Toc511899095"/>
       <w:r>
         <w:lastRenderedPageBreak/>
         <w:t>Logique métier (BLL)</w:t>
@@ -4257,7 +5588,7 @@
       <w:pPr>
         <w:pStyle w:val="Titre1"/>
       </w:pPr>
-      <w:bookmarkStart w:id="59" w:name="_Toc511770095"/>
+      <w:bookmarkStart w:id="59" w:name="_Toc511899096"/>
       <w:r>
         <w:lastRenderedPageBreak/>
         <w:t>Conclusion</w:t>
@@ -4265,8 +5596,8 @@
       <w:bookmarkEnd w:id="59"/>
     </w:p>
     <w:sectPr>
-      <w:headerReference w:type="default" r:id="rId12"/>
-      <w:footerReference w:type="default" r:id="rId13"/>
+      <w:headerReference w:type="default" r:id="rId14"/>
+      <w:footerReference w:type="default" r:id="rId15"/>
       <w:pgSz w:w="11900" w:h="16840"/>
       <w:pgMar w:top="1440" w:right="1440" w:bottom="1440" w:left="1440" w:header="708" w:footer="708" w:gutter="0"/>
       <w:pgNumType w:start="0"/>
@@ -5083,6 +6414,119 @@
     </w:lvl>
   </w:abstractNum>
   <w:abstractNum w:abstractNumId="5" w15:restartNumberingAfterBreak="0">
+    <w:nsid w:val="32523303"/>
+    <w:multiLevelType w:val="hybridMultilevel"/>
+    <w:tmpl w:val="529236AA"/>
+    <w:lvl w:ilvl="0" w:tplc="100C0005">
+      <w:start w:val="1"/>
+      <w:numFmt w:val="bullet"/>
+      <w:lvlText w:val=""/>
+      <w:lvlJc w:val="left"/>
+      <w:pPr>
+        <w:ind w:left="720" w:hanging="360"/>
+      </w:pPr>
+      <w:rPr>
+        <w:rFonts w:ascii="Wingdings" w:hAnsi="Wingdings" w:hint="default"/>
+      </w:rPr>
+    </w:lvl>
+    <w:lvl w:ilvl="1" w:tplc="100C0003" w:tentative="1">
+      <w:start w:val="1"/>
+      <w:numFmt w:val="bullet"/>
+      <w:lvlText w:val="o"/>
+      <w:lvlJc w:val="left"/>
+      <w:pPr>
+        <w:ind w:left="1440" w:hanging="360"/>
+      </w:pPr>
+      <w:rPr>
+        <w:rFonts w:ascii="Courier New" w:hAnsi="Courier New" w:cs="Courier New" w:hint="default"/>
+      </w:rPr>
+    </w:lvl>
+    <w:lvl w:ilvl="2" w:tplc="100C0005" w:tentative="1">
+      <w:start w:val="1"/>
+      <w:numFmt w:val="bullet"/>
+      <w:lvlText w:val=""/>
+      <w:lvlJc w:val="left"/>
+      <w:pPr>
+        <w:ind w:left="2160" w:hanging="360"/>
+      </w:pPr>
+      <w:rPr>
+        <w:rFonts w:ascii="Wingdings" w:hAnsi="Wingdings" w:hint="default"/>
+      </w:rPr>
+    </w:lvl>
+    <w:lvl w:ilvl="3" w:tplc="100C0001" w:tentative="1">
+      <w:start w:val="1"/>
+      <w:numFmt w:val="bullet"/>
+      <w:lvlText w:val=""/>
+      <w:lvlJc w:val="left"/>
+      <w:pPr>
+        <w:ind w:left="2880" w:hanging="360"/>
+      </w:pPr>
+      <w:rPr>
+        <w:rFonts w:ascii="Symbol" w:hAnsi="Symbol" w:hint="default"/>
+      </w:rPr>
+    </w:lvl>
+    <w:lvl w:ilvl="4" w:tplc="100C0003" w:tentative="1">
+      <w:start w:val="1"/>
+      <w:numFmt w:val="bullet"/>
+      <w:lvlText w:val="o"/>
+      <w:lvlJc w:val="left"/>
+      <w:pPr>
+        <w:ind w:left="3600" w:hanging="360"/>
+      </w:pPr>
+      <w:rPr>
+        <w:rFonts w:ascii="Courier New" w:hAnsi="Courier New" w:cs="Courier New" w:hint="default"/>
+      </w:rPr>
+    </w:lvl>
+    <w:lvl w:ilvl="5" w:tplc="100C0005" w:tentative="1">
+      <w:start w:val="1"/>
+      <w:numFmt w:val="bullet"/>
+      <w:lvlText w:val=""/>
+      <w:lvlJc w:val="left"/>
+      <w:pPr>
+        <w:ind w:left="4320" w:hanging="360"/>
+      </w:pPr>
+      <w:rPr>
+        <w:rFonts w:ascii="Wingdings" w:hAnsi="Wingdings" w:hint="default"/>
+      </w:rPr>
+    </w:lvl>
+    <w:lvl w:ilvl="6" w:tplc="100C0001" w:tentative="1">
+      <w:start w:val="1"/>
+      <w:numFmt w:val="bullet"/>
+      <w:lvlText w:val=""/>
+      <w:lvlJc w:val="left"/>
+      <w:pPr>
+        <w:ind w:left="5040" w:hanging="360"/>
+      </w:pPr>
+      <w:rPr>
+        <w:rFonts w:ascii="Symbol" w:hAnsi="Symbol" w:hint="default"/>
+      </w:rPr>
+    </w:lvl>
+    <w:lvl w:ilvl="7" w:tplc="100C0003" w:tentative="1">
+      <w:start w:val="1"/>
+      <w:numFmt w:val="bullet"/>
+      <w:lvlText w:val="o"/>
+      <w:lvlJc w:val="left"/>
+      <w:pPr>
+        <w:ind w:left="5760" w:hanging="360"/>
+      </w:pPr>
+      <w:rPr>
+        <w:rFonts w:ascii="Courier New" w:hAnsi="Courier New" w:cs="Courier New" w:hint="default"/>
+      </w:rPr>
+    </w:lvl>
+    <w:lvl w:ilvl="8" w:tplc="100C0005" w:tentative="1">
+      <w:start w:val="1"/>
+      <w:numFmt w:val="bullet"/>
+      <w:lvlText w:val=""/>
+      <w:lvlJc w:val="left"/>
+      <w:pPr>
+        <w:ind w:left="6480" w:hanging="360"/>
+      </w:pPr>
+      <w:rPr>
+        <w:rFonts w:ascii="Wingdings" w:hAnsi="Wingdings" w:hint="default"/>
+      </w:rPr>
+    </w:lvl>
+  </w:abstractNum>
+  <w:abstractNum w:abstractNumId="6" w15:restartNumberingAfterBreak="0">
     <w:nsid w:val="365A5671"/>
     <w:multiLevelType w:val="multilevel"/>
     <w:tmpl w:val="009EE3BE"/>
@@ -5231,7 +6675,7 @@
       </w:rPr>
     </w:lvl>
   </w:abstractNum>
-  <w:abstractNum w:abstractNumId="6" w15:restartNumberingAfterBreak="0">
+  <w:abstractNum w:abstractNumId="7" w15:restartNumberingAfterBreak="0">
     <w:nsid w:val="38F84737"/>
     <w:multiLevelType w:val="multilevel"/>
     <w:tmpl w:val="9C446908"/>
@@ -5380,7 +6824,120 @@
       </w:rPr>
     </w:lvl>
   </w:abstractNum>
-  <w:abstractNum w:abstractNumId="7" w15:restartNumberingAfterBreak="0">
+  <w:abstractNum w:abstractNumId="8" w15:restartNumberingAfterBreak="0">
+    <w:nsid w:val="3F525D16"/>
+    <w:multiLevelType w:val="hybridMultilevel"/>
+    <w:tmpl w:val="D578E1FE"/>
+    <w:lvl w:ilvl="0" w:tplc="100C0005">
+      <w:start w:val="1"/>
+      <w:numFmt w:val="bullet"/>
+      <w:lvlText w:val=""/>
+      <w:lvlJc w:val="left"/>
+      <w:pPr>
+        <w:ind w:left="720" w:hanging="360"/>
+      </w:pPr>
+      <w:rPr>
+        <w:rFonts w:ascii="Wingdings" w:hAnsi="Wingdings" w:hint="default"/>
+      </w:rPr>
+    </w:lvl>
+    <w:lvl w:ilvl="1" w:tplc="100C0003" w:tentative="1">
+      <w:start w:val="1"/>
+      <w:numFmt w:val="bullet"/>
+      <w:lvlText w:val="o"/>
+      <w:lvlJc w:val="left"/>
+      <w:pPr>
+        <w:ind w:left="1440" w:hanging="360"/>
+      </w:pPr>
+      <w:rPr>
+        <w:rFonts w:ascii="Courier New" w:hAnsi="Courier New" w:cs="Courier New" w:hint="default"/>
+      </w:rPr>
+    </w:lvl>
+    <w:lvl w:ilvl="2" w:tplc="100C0005" w:tentative="1">
+      <w:start w:val="1"/>
+      <w:numFmt w:val="bullet"/>
+      <w:lvlText w:val=""/>
+      <w:lvlJc w:val="left"/>
+      <w:pPr>
+        <w:ind w:left="2160" w:hanging="360"/>
+      </w:pPr>
+      <w:rPr>
+        <w:rFonts w:ascii="Wingdings" w:hAnsi="Wingdings" w:hint="default"/>
+      </w:rPr>
+    </w:lvl>
+    <w:lvl w:ilvl="3" w:tplc="100C0001" w:tentative="1">
+      <w:start w:val="1"/>
+      <w:numFmt w:val="bullet"/>
+      <w:lvlText w:val=""/>
+      <w:lvlJc w:val="left"/>
+      <w:pPr>
+        <w:ind w:left="2880" w:hanging="360"/>
+      </w:pPr>
+      <w:rPr>
+        <w:rFonts w:ascii="Symbol" w:hAnsi="Symbol" w:hint="default"/>
+      </w:rPr>
+    </w:lvl>
+    <w:lvl w:ilvl="4" w:tplc="100C0003" w:tentative="1">
+      <w:start w:val="1"/>
+      <w:numFmt w:val="bullet"/>
+      <w:lvlText w:val="o"/>
+      <w:lvlJc w:val="left"/>
+      <w:pPr>
+        <w:ind w:left="3600" w:hanging="360"/>
+      </w:pPr>
+      <w:rPr>
+        <w:rFonts w:ascii="Courier New" w:hAnsi="Courier New" w:cs="Courier New" w:hint="default"/>
+      </w:rPr>
+    </w:lvl>
+    <w:lvl w:ilvl="5" w:tplc="100C0005" w:tentative="1">
+      <w:start w:val="1"/>
+      <w:numFmt w:val="bullet"/>
+      <w:lvlText w:val=""/>
+      <w:lvlJc w:val="left"/>
+      <w:pPr>
+        <w:ind w:left="4320" w:hanging="360"/>
+      </w:pPr>
+      <w:rPr>
+        <w:rFonts w:ascii="Wingdings" w:hAnsi="Wingdings" w:hint="default"/>
+      </w:rPr>
+    </w:lvl>
+    <w:lvl w:ilvl="6" w:tplc="100C0001" w:tentative="1">
+      <w:start w:val="1"/>
+      <w:numFmt w:val="bullet"/>
+      <w:lvlText w:val=""/>
+      <w:lvlJc w:val="left"/>
+      <w:pPr>
+        <w:ind w:left="5040" w:hanging="360"/>
+      </w:pPr>
+      <w:rPr>
+        <w:rFonts w:ascii="Symbol" w:hAnsi="Symbol" w:hint="default"/>
+      </w:rPr>
+    </w:lvl>
+    <w:lvl w:ilvl="7" w:tplc="100C0003" w:tentative="1">
+      <w:start w:val="1"/>
+      <w:numFmt w:val="bullet"/>
+      <w:lvlText w:val="o"/>
+      <w:lvlJc w:val="left"/>
+      <w:pPr>
+        <w:ind w:left="5760" w:hanging="360"/>
+      </w:pPr>
+      <w:rPr>
+        <w:rFonts w:ascii="Courier New" w:hAnsi="Courier New" w:cs="Courier New" w:hint="default"/>
+      </w:rPr>
+    </w:lvl>
+    <w:lvl w:ilvl="8" w:tplc="100C0005" w:tentative="1">
+      <w:start w:val="1"/>
+      <w:numFmt w:val="bullet"/>
+      <w:lvlText w:val=""/>
+      <w:lvlJc w:val="left"/>
+      <w:pPr>
+        <w:ind w:left="6480" w:hanging="360"/>
+      </w:pPr>
+      <w:rPr>
+        <w:rFonts w:ascii="Wingdings" w:hAnsi="Wingdings" w:hint="default"/>
+      </w:rPr>
+    </w:lvl>
+  </w:abstractNum>
+  <w:abstractNum w:abstractNumId="9" w15:restartNumberingAfterBreak="0">
     <w:nsid w:val="44C917B3"/>
     <w:multiLevelType w:val="hybridMultilevel"/>
     <w:tmpl w:val="7A3CE856"/>
@@ -5493,7 +7050,7 @@
       </w:rPr>
     </w:lvl>
   </w:abstractNum>
-  <w:abstractNum w:abstractNumId="8" w15:restartNumberingAfterBreak="0">
+  <w:abstractNum w:abstractNumId="10" w15:restartNumberingAfterBreak="0">
     <w:nsid w:val="4B512318"/>
     <w:multiLevelType w:val="multilevel"/>
     <w:tmpl w:val="2C50781C"/>
@@ -5642,7 +7199,7 @@
       </w:rPr>
     </w:lvl>
   </w:abstractNum>
-  <w:abstractNum w:abstractNumId="9" w15:restartNumberingAfterBreak="0">
+  <w:abstractNum w:abstractNumId="11" w15:restartNumberingAfterBreak="0">
     <w:nsid w:val="4F290E76"/>
     <w:multiLevelType w:val="multilevel"/>
     <w:tmpl w:val="E9F89556"/>
@@ -5791,7 +7348,7 @@
       </w:rPr>
     </w:lvl>
   </w:abstractNum>
-  <w:abstractNum w:abstractNumId="10" w15:restartNumberingAfterBreak="0">
+  <w:abstractNum w:abstractNumId="12" w15:restartNumberingAfterBreak="0">
     <w:nsid w:val="53E67808"/>
     <w:multiLevelType w:val="multilevel"/>
     <w:tmpl w:val="5F641852"/>
@@ -5940,7 +7497,7 @@
       </w:rPr>
     </w:lvl>
   </w:abstractNum>
-  <w:abstractNum w:abstractNumId="11" w15:restartNumberingAfterBreak="0">
+  <w:abstractNum w:abstractNumId="13" w15:restartNumberingAfterBreak="0">
     <w:nsid w:val="5929496C"/>
     <w:multiLevelType w:val="multilevel"/>
     <w:tmpl w:val="EED03A5E"/>
@@ -6089,7 +7646,7 @@
       </w:rPr>
     </w:lvl>
   </w:abstractNum>
-  <w:abstractNum w:abstractNumId="12" w15:restartNumberingAfterBreak="0">
+  <w:abstractNum w:abstractNumId="14" w15:restartNumberingAfterBreak="0">
     <w:nsid w:val="5CFB6014"/>
     <w:multiLevelType w:val="hybridMultilevel"/>
     <w:tmpl w:val="769EEF8A"/>
@@ -6202,7 +7759,7 @@
       </w:rPr>
     </w:lvl>
   </w:abstractNum>
-  <w:abstractNum w:abstractNumId="13" w15:restartNumberingAfterBreak="0">
+  <w:abstractNum w:abstractNumId="15" w15:restartNumberingAfterBreak="0">
     <w:nsid w:val="617E5B52"/>
     <w:multiLevelType w:val="hybridMultilevel"/>
     <w:tmpl w:val="30F6B74C"/>
@@ -6314,7 +7871,7 @@
       </w:rPr>
     </w:lvl>
   </w:abstractNum>
-  <w:abstractNum w:abstractNumId="14" w15:restartNumberingAfterBreak="0">
+  <w:abstractNum w:abstractNumId="16" w15:restartNumberingAfterBreak="0">
     <w:nsid w:val="653F00A7"/>
     <w:multiLevelType w:val="hybridMultilevel"/>
     <w:tmpl w:val="50B80D84"/>
@@ -6427,7 +7984,119 @@
       </w:rPr>
     </w:lvl>
   </w:abstractNum>
-  <w:abstractNum w:abstractNumId="15" w15:restartNumberingAfterBreak="0">
+  <w:abstractNum w:abstractNumId="17" w15:restartNumberingAfterBreak="0">
+    <w:nsid w:val="6BA97234"/>
+    <w:multiLevelType w:val="hybridMultilevel"/>
+    <w:tmpl w:val="4A7E1234"/>
+    <w:lvl w:ilvl="0" w:tplc="F23A3A9E">
+      <w:numFmt w:val="bullet"/>
+      <w:lvlText w:val="-"/>
+      <w:lvlJc w:val="left"/>
+      <w:pPr>
+        <w:ind w:left="720" w:hanging="360"/>
+      </w:pPr>
+      <w:rPr>
+        <w:rFonts w:ascii="Century Gothic" w:eastAsiaTheme="minorHAnsi" w:hAnsi="Century Gothic" w:cstheme="minorBidi" w:hint="default"/>
+      </w:rPr>
+    </w:lvl>
+    <w:lvl w:ilvl="1" w:tplc="100C0003" w:tentative="1">
+      <w:start w:val="1"/>
+      <w:numFmt w:val="bullet"/>
+      <w:lvlText w:val="o"/>
+      <w:lvlJc w:val="left"/>
+      <w:pPr>
+        <w:ind w:left="1440" w:hanging="360"/>
+      </w:pPr>
+      <w:rPr>
+        <w:rFonts w:ascii="Courier New" w:hAnsi="Courier New" w:cs="Courier New" w:hint="default"/>
+      </w:rPr>
+    </w:lvl>
+    <w:lvl w:ilvl="2" w:tplc="100C0005" w:tentative="1">
+      <w:start w:val="1"/>
+      <w:numFmt w:val="bullet"/>
+      <w:lvlText w:val=""/>
+      <w:lvlJc w:val="left"/>
+      <w:pPr>
+        <w:ind w:left="2160" w:hanging="360"/>
+      </w:pPr>
+      <w:rPr>
+        <w:rFonts w:ascii="Wingdings" w:hAnsi="Wingdings" w:hint="default"/>
+      </w:rPr>
+    </w:lvl>
+    <w:lvl w:ilvl="3" w:tplc="100C0001" w:tentative="1">
+      <w:start w:val="1"/>
+      <w:numFmt w:val="bullet"/>
+      <w:lvlText w:val=""/>
+      <w:lvlJc w:val="left"/>
+      <w:pPr>
+        <w:ind w:left="2880" w:hanging="360"/>
+      </w:pPr>
+      <w:rPr>
+        <w:rFonts w:ascii="Symbol" w:hAnsi="Symbol" w:hint="default"/>
+      </w:rPr>
+    </w:lvl>
+    <w:lvl w:ilvl="4" w:tplc="100C0003" w:tentative="1">
+      <w:start w:val="1"/>
+      <w:numFmt w:val="bullet"/>
+      <w:lvlText w:val="o"/>
+      <w:lvlJc w:val="left"/>
+      <w:pPr>
+        <w:ind w:left="3600" w:hanging="360"/>
+      </w:pPr>
+      <w:rPr>
+        <w:rFonts w:ascii="Courier New" w:hAnsi="Courier New" w:cs="Courier New" w:hint="default"/>
+      </w:rPr>
+    </w:lvl>
+    <w:lvl w:ilvl="5" w:tplc="100C0005" w:tentative="1">
+      <w:start w:val="1"/>
+      <w:numFmt w:val="bullet"/>
+      <w:lvlText w:val=""/>
+      <w:lvlJc w:val="left"/>
+      <w:pPr>
+        <w:ind w:left="4320" w:hanging="360"/>
+      </w:pPr>
+      <w:rPr>
+        <w:rFonts w:ascii="Wingdings" w:hAnsi="Wingdings" w:hint="default"/>
+      </w:rPr>
+    </w:lvl>
+    <w:lvl w:ilvl="6" w:tplc="100C0001" w:tentative="1">
+      <w:start w:val="1"/>
+      <w:numFmt w:val="bullet"/>
+      <w:lvlText w:val=""/>
+      <w:lvlJc w:val="left"/>
+      <w:pPr>
+        <w:ind w:left="5040" w:hanging="360"/>
+      </w:pPr>
+      <w:rPr>
+        <w:rFonts w:ascii="Symbol" w:hAnsi="Symbol" w:hint="default"/>
+      </w:rPr>
+    </w:lvl>
+    <w:lvl w:ilvl="7" w:tplc="100C0003" w:tentative="1">
+      <w:start w:val="1"/>
+      <w:numFmt w:val="bullet"/>
+      <w:lvlText w:val="o"/>
+      <w:lvlJc w:val="left"/>
+      <w:pPr>
+        <w:ind w:left="5760" w:hanging="360"/>
+      </w:pPr>
+      <w:rPr>
+        <w:rFonts w:ascii="Courier New" w:hAnsi="Courier New" w:cs="Courier New" w:hint="default"/>
+      </w:rPr>
+    </w:lvl>
+    <w:lvl w:ilvl="8" w:tplc="100C0005" w:tentative="1">
+      <w:start w:val="1"/>
+      <w:numFmt w:val="bullet"/>
+      <w:lvlText w:val=""/>
+      <w:lvlJc w:val="left"/>
+      <w:pPr>
+        <w:ind w:left="6480" w:hanging="360"/>
+      </w:pPr>
+      <w:rPr>
+        <w:rFonts w:ascii="Wingdings" w:hAnsi="Wingdings" w:hint="default"/>
+      </w:rPr>
+    </w:lvl>
+  </w:abstractNum>
+  <w:abstractNum w:abstractNumId="18" w15:restartNumberingAfterBreak="0">
     <w:nsid w:val="6C0F4F4B"/>
     <w:multiLevelType w:val="multilevel"/>
     <w:tmpl w:val="81E48714"/>
@@ -6576,7 +8245,7 @@
       </w:rPr>
     </w:lvl>
   </w:abstractNum>
-  <w:abstractNum w:abstractNumId="16" w15:restartNumberingAfterBreak="0">
+  <w:abstractNum w:abstractNumId="19" w15:restartNumberingAfterBreak="0">
     <w:nsid w:val="7206132A"/>
     <w:multiLevelType w:val="multilevel"/>
     <w:tmpl w:val="B36838F6"/>
@@ -6725,7 +8394,7 @@
       </w:rPr>
     </w:lvl>
   </w:abstractNum>
-  <w:abstractNum w:abstractNumId="17" w15:restartNumberingAfterBreak="0">
+  <w:abstractNum w:abstractNumId="20" w15:restartNumberingAfterBreak="0">
     <w:nsid w:val="729C2806"/>
     <w:multiLevelType w:val="multilevel"/>
     <w:tmpl w:val="4B124F9E"/>
@@ -6874,7 +8543,7 @@
       </w:rPr>
     </w:lvl>
   </w:abstractNum>
-  <w:abstractNum w:abstractNumId="18" w15:restartNumberingAfterBreak="0">
+  <w:abstractNum w:abstractNumId="21" w15:restartNumberingAfterBreak="0">
     <w:nsid w:val="733B63AD"/>
     <w:multiLevelType w:val="multilevel"/>
     <w:tmpl w:val="734496E4"/>
@@ -7023,7 +8692,7 @@
       </w:rPr>
     </w:lvl>
   </w:abstractNum>
-  <w:abstractNum w:abstractNumId="19" w15:restartNumberingAfterBreak="0">
+  <w:abstractNum w:abstractNumId="22" w15:restartNumberingAfterBreak="0">
     <w:nsid w:val="79311AD6"/>
     <w:multiLevelType w:val="multilevel"/>
     <w:tmpl w:val="AEC2C7BC"/>
@@ -7121,7 +8790,7 @@
       </w:pPr>
     </w:lvl>
   </w:abstractNum>
-  <w:abstractNum w:abstractNumId="20" w15:restartNumberingAfterBreak="0">
+  <w:abstractNum w:abstractNumId="23" w15:restartNumberingAfterBreak="0">
     <w:nsid w:val="7C935AC0"/>
     <w:multiLevelType w:val="hybridMultilevel"/>
     <w:tmpl w:val="8D22FA4E"/>
@@ -7207,7 +8876,7 @@
       </w:pPr>
     </w:lvl>
   </w:abstractNum>
-  <w:abstractNum w:abstractNumId="21" w15:restartNumberingAfterBreak="0">
+  <w:abstractNum w:abstractNumId="24" w15:restartNumberingAfterBreak="0">
     <w:nsid w:val="7E956E1F"/>
     <w:multiLevelType w:val="multilevel"/>
     <w:tmpl w:val="E2F2234C"/>
@@ -7356,7 +9025,7 @@
       </w:rPr>
     </w:lvl>
   </w:abstractNum>
-  <w:abstractNum w:abstractNumId="22" w15:restartNumberingAfterBreak="0">
+  <w:abstractNum w:abstractNumId="25" w15:restartNumberingAfterBreak="0">
     <w:nsid w:val="7F4F500C"/>
     <w:multiLevelType w:val="multilevel"/>
     <w:tmpl w:val="24846252"/>
@@ -7506,46 +9175,46 @@
     </w:lvl>
   </w:abstractNum>
   <w:num w:numId="1">
-    <w:abstractNumId w:val="13"/>
+    <w:abstractNumId w:val="15"/>
   </w:num>
   <w:num w:numId="2">
-    <w:abstractNumId w:val="19"/>
+    <w:abstractNumId w:val="22"/>
   </w:num>
   <w:num w:numId="3">
     <w:abstractNumId w:val="4"/>
   </w:num>
   <w:num w:numId="4">
-    <w:abstractNumId w:val="8"/>
+    <w:abstractNumId w:val="10"/>
   </w:num>
   <w:num w:numId="5">
-    <w:abstractNumId w:val="5"/>
+    <w:abstractNumId w:val="6"/>
   </w:num>
   <w:num w:numId="6">
-    <w:abstractNumId w:val="18"/>
+    <w:abstractNumId w:val="21"/>
   </w:num>
   <w:num w:numId="7">
-    <w:abstractNumId w:val="10"/>
+    <w:abstractNumId w:val="12"/>
   </w:num>
   <w:num w:numId="8">
     <w:abstractNumId w:val="2"/>
   </w:num>
   <w:num w:numId="9">
-    <w:abstractNumId w:val="11"/>
+    <w:abstractNumId w:val="13"/>
   </w:num>
   <w:num w:numId="10">
+    <w:abstractNumId w:val="9"/>
+  </w:num>
+  <w:num w:numId="11">
     <w:abstractNumId w:val="7"/>
   </w:num>
-  <w:num w:numId="11">
-    <w:abstractNumId w:val="6"/>
-  </w:num>
   <w:num w:numId="12">
-    <w:abstractNumId w:val="17"/>
+    <w:abstractNumId w:val="20"/>
   </w:num>
   <w:num w:numId="13">
-    <w:abstractNumId w:val="21"/>
+    <w:abstractNumId w:val="24"/>
   </w:num>
   <w:num w:numId="14">
-    <w:abstractNumId w:val="22"/>
+    <w:abstractNumId w:val="25"/>
   </w:num>
   <w:num w:numId="15">
     <w:abstractNumId w:val="3"/>
@@ -7554,25 +9223,34 @@
     <w:abstractNumId w:val="0"/>
   </w:num>
   <w:num w:numId="17">
-    <w:abstractNumId w:val="15"/>
+    <w:abstractNumId w:val="18"/>
   </w:num>
   <w:num w:numId="18">
     <w:abstractNumId w:val="1"/>
   </w:num>
   <w:num w:numId="19">
-    <w:abstractNumId w:val="9"/>
+    <w:abstractNumId w:val="11"/>
   </w:num>
   <w:num w:numId="20">
+    <w:abstractNumId w:val="19"/>
+  </w:num>
+  <w:num w:numId="21">
+    <w:abstractNumId w:val="23"/>
+  </w:num>
+  <w:num w:numId="22">
     <w:abstractNumId w:val="16"/>
   </w:num>
-  <w:num w:numId="21">
-    <w:abstractNumId w:val="20"/>
-  </w:num>
-  <w:num w:numId="22">
+  <w:num w:numId="23">
     <w:abstractNumId w:val="14"/>
   </w:num>
-  <w:num w:numId="23">
-    <w:abstractNumId w:val="12"/>
+  <w:num w:numId="24">
+    <w:abstractNumId w:val="17"/>
+  </w:num>
+  <w:num w:numId="25">
+    <w:abstractNumId w:val="5"/>
+  </w:num>
+  <w:num w:numId="26">
+    <w:abstractNumId w:val="8"/>
   </w:num>
 </w:numbering>
 </file>
@@ -8565,6 +10243,25 @@
       <w:sz w:val="20"/>
     </w:rPr>
   </w:style>
+  <w:style w:type="paragraph" w:styleId="Lgende">
+    <w:name w:val="caption"/>
+    <w:basedOn w:val="Normal"/>
+    <w:next w:val="Normal"/>
+    <w:uiPriority w:val="35"/>
+    <w:unhideWhenUsed/>
+    <w:qFormat/>
+    <w:rsid w:val="00506922"/>
+    <w:pPr>
+      <w:spacing w:before="0" w:after="200" w:line="240" w:lineRule="auto"/>
+    </w:pPr>
+    <w:rPr>
+      <w:i/>
+      <w:iCs/>
+      <w:color w:val="44546A" w:themeColor="text2"/>
+      <w:sz w:val="18"/>
+      <w:szCs w:val="18"/>
+    </w:rPr>
+  </w:style>
 </w:styles>
 </file>
 
@@ -8834,7 +10531,7 @@
 </file>
 
 <file path=customXml/itemProps1.xml><?xml version="1.0" encoding="utf-8"?>
-<ds:datastoreItem xmlns:ds="http://schemas.openxmlformats.org/officeDocument/2006/customXml" ds:itemID="{C7843381-FF4A-4CAD-8C20-10824DB9BCAC}">
+<ds:datastoreItem xmlns:ds="http://schemas.openxmlformats.org/officeDocument/2006/customXml" ds:itemID="{3A5B50E8-0435-47E7-9AD7-A8B7254E3B02}">
   <ds:schemaRefs>
     <ds:schemaRef ds:uri="http://schemas.openxmlformats.org/officeDocument/2006/bibliography"/>
   </ds:schemaRefs>

</xml_diff>

<commit_message>
Intégration du rapport de Bryan au rapport final (1)
</commit_message>
<xml_diff>
--- a/Doc/Rapports/PRO_Rapport_Moneythoring.docx
+++ b/Doc/Rapports/PRO_Rapport_Moneythoring.docx
@@ -1186,7 +1186,7 @@
         <w:rPr>
           <w:noProof/>
         </w:rPr>
-        <w:instrText xml:space="preserve"> PAGEREF _Toc511899084 \h </w:instrText>
+        <w:instrText xml:space="preserve"> PAGEREF _Toc512258751 \h </w:instrText>
       </w:r>
       <w:r>
         <w:rPr>
@@ -1268,7 +1268,7 @@
         <w:rPr>
           <w:noProof/>
         </w:rPr>
-        <w:instrText xml:space="preserve"> PAGEREF _Toc511899085 \h </w:instrText>
+        <w:instrText xml:space="preserve"> PAGEREF _Toc512258752 \h </w:instrText>
       </w:r>
       <w:r>
         <w:rPr>
@@ -1347,7 +1347,7 @@
         <w:rPr>
           <w:noProof/>
         </w:rPr>
-        <w:instrText xml:space="preserve"> PAGEREF _Toc511899086 \h </w:instrText>
+        <w:instrText xml:space="preserve"> PAGEREF _Toc512258753 \h </w:instrText>
       </w:r>
       <w:r>
         <w:rPr>
@@ -1426,7 +1426,7 @@
         <w:rPr>
           <w:noProof/>
         </w:rPr>
-        <w:instrText xml:space="preserve"> PAGEREF _Toc511899087 \h </w:instrText>
+        <w:instrText xml:space="preserve"> PAGEREF _Toc512258754 \h </w:instrText>
       </w:r>
       <w:r>
         <w:rPr>
@@ -1508,7 +1508,7 @@
         <w:rPr>
           <w:noProof/>
         </w:rPr>
-        <w:instrText xml:space="preserve"> PAGEREF _Toc511899088 \h </w:instrText>
+        <w:instrText xml:space="preserve"> PAGEREF _Toc512258755 \h </w:instrText>
       </w:r>
       <w:r>
         <w:rPr>
@@ -1583,7 +1583,7 @@
         <w:rPr>
           <w:noProof/>
         </w:rPr>
-        <w:instrText xml:space="preserve"> PAGEREF _Toc511899089 \h </w:instrText>
+        <w:instrText xml:space="preserve"> PAGEREF _Toc512258756 \h </w:instrText>
       </w:r>
       <w:r>
         <w:rPr>
@@ -1662,7 +1662,7 @@
         <w:rPr>
           <w:noProof/>
         </w:rPr>
-        <w:instrText xml:space="preserve"> PAGEREF _Toc511899090 \h </w:instrText>
+        <w:instrText xml:space="preserve"> PAGEREF _Toc512258757 \h </w:instrText>
       </w:r>
       <w:r>
         <w:rPr>
@@ -1741,7 +1741,7 @@
         <w:rPr>
           <w:noProof/>
         </w:rPr>
-        <w:instrText xml:space="preserve"> PAGEREF _Toc511899091 \h </w:instrText>
+        <w:instrText xml:space="preserve"> PAGEREF _Toc512258758 \h </w:instrText>
       </w:r>
       <w:r>
         <w:rPr>
@@ -1816,7 +1816,7 @@
         <w:rPr>
           <w:noProof/>
         </w:rPr>
-        <w:instrText xml:space="preserve"> PAGEREF _Toc511899092 \h </w:instrText>
+        <w:instrText xml:space="preserve"> PAGEREF _Toc512258759 \h </w:instrText>
       </w:r>
       <w:r>
         <w:rPr>
@@ -1891,7 +1891,7 @@
         <w:rPr>
           <w:noProof/>
         </w:rPr>
-        <w:instrText xml:space="preserve"> PAGEREF _Toc511899093 \h </w:instrText>
+        <w:instrText xml:space="preserve"> PAGEREF _Toc512258760 \h </w:instrText>
       </w:r>
       <w:r>
         <w:rPr>
@@ -1919,7 +1919,11 @@
     </w:p>
     <w:p>
       <w:pPr>
-        <w:pStyle w:val="TM1"/>
+        <w:pStyle w:val="TM2"/>
+        <w:tabs>
+          <w:tab w:val="left" w:pos="880"/>
+          <w:tab w:val="right" w:leader="dot" w:pos="9010"/>
+        </w:tabs>
         <w:rPr>
           <w:rFonts w:asciiTheme="minorHAnsi" w:eastAsiaTheme="minorEastAsia" w:hAnsiTheme="minorHAnsi"/>
           <w:noProof/>
@@ -1932,7 +1936,7 @@
         <w:rPr>
           <w:noProof/>
         </w:rPr>
-        <w:t>7</w:t>
+        <w:t>6.1</w:t>
       </w:r>
       <w:r>
         <w:rPr>
@@ -1948,7 +1952,7 @@
         <w:rPr>
           <w:noProof/>
         </w:rPr>
-        <w:t>Couche d’accès aux données(DAL)</w:t>
+        <w:t>Fenêtre de connexion/enregistrement d’un compte utilisateur</w:t>
       </w:r>
       <w:r>
         <w:rPr>
@@ -1966,7 +1970,7 @@
         <w:rPr>
           <w:noProof/>
         </w:rPr>
-        <w:instrText xml:space="preserve"> PAGEREF _Toc511899094 \h </w:instrText>
+        <w:instrText xml:space="preserve"> PAGEREF _Toc512258761 \h </w:instrText>
       </w:r>
       <w:r>
         <w:rPr>
@@ -1983,7 +1987,7 @@
         <w:rPr>
           <w:noProof/>
         </w:rPr>
-        <w:t>12</w:t>
+        <w:t>11</w:t>
       </w:r>
       <w:r>
         <w:rPr>
@@ -1994,7 +1998,11 @@
     </w:p>
     <w:p>
       <w:pPr>
-        <w:pStyle w:val="TM1"/>
+        <w:pStyle w:val="TM2"/>
+        <w:tabs>
+          <w:tab w:val="left" w:pos="880"/>
+          <w:tab w:val="right" w:leader="dot" w:pos="9010"/>
+        </w:tabs>
         <w:rPr>
           <w:rFonts w:asciiTheme="minorHAnsi" w:eastAsiaTheme="minorEastAsia" w:hAnsiTheme="minorHAnsi"/>
           <w:noProof/>
@@ -2007,7 +2015,7 @@
         <w:rPr>
           <w:noProof/>
         </w:rPr>
-        <w:t>8</w:t>
+        <w:t>6.2</w:t>
       </w:r>
       <w:r>
         <w:rPr>
@@ -2023,7 +2031,7 @@
         <w:rPr>
           <w:noProof/>
         </w:rPr>
-        <w:t>Logique métier (BLL)</w:t>
+        <w:t>Fenêtre de compte bancaire</w:t>
       </w:r>
       <w:r>
         <w:rPr>
@@ -2041,7 +2049,7 @@
         <w:rPr>
           <w:noProof/>
         </w:rPr>
-        <w:instrText xml:space="preserve"> PAGEREF _Toc511899095 \h </w:instrText>
+        <w:instrText xml:space="preserve"> PAGEREF _Toc512258762 \h </w:instrText>
       </w:r>
       <w:r>
         <w:rPr>
@@ -2058,7 +2066,7 @@
         <w:rPr>
           <w:noProof/>
         </w:rPr>
-        <w:t>13</w:t>
+        <w:t>12</w:t>
       </w:r>
       <w:r>
         <w:rPr>
@@ -2082,7 +2090,7 @@
         <w:rPr>
           <w:noProof/>
         </w:rPr>
-        <w:t>9</w:t>
+        <w:t>7</w:t>
       </w:r>
       <w:r>
         <w:rPr>
@@ -2098,6 +2106,156 @@
         <w:rPr>
           <w:noProof/>
         </w:rPr>
+        <w:t>Couche d’accès aux données(DAL)</w:t>
+      </w:r>
+      <w:r>
+        <w:rPr>
+          <w:noProof/>
+        </w:rPr>
+        <w:tab/>
+      </w:r>
+      <w:r>
+        <w:rPr>
+          <w:noProof/>
+        </w:rPr>
+        <w:fldChar w:fldCharType="begin"/>
+      </w:r>
+      <w:r>
+        <w:rPr>
+          <w:noProof/>
+        </w:rPr>
+        <w:instrText xml:space="preserve"> PAGEREF _Toc512258763 \h </w:instrText>
+      </w:r>
+      <w:r>
+        <w:rPr>
+          <w:noProof/>
+        </w:rPr>
+      </w:r>
+      <w:r>
+        <w:rPr>
+          <w:noProof/>
+        </w:rPr>
+        <w:fldChar w:fldCharType="separate"/>
+      </w:r>
+      <w:r>
+        <w:rPr>
+          <w:noProof/>
+        </w:rPr>
+        <w:t>14</w:t>
+      </w:r>
+      <w:r>
+        <w:rPr>
+          <w:noProof/>
+        </w:rPr>
+        <w:fldChar w:fldCharType="end"/>
+      </w:r>
+    </w:p>
+    <w:p>
+      <w:pPr>
+        <w:pStyle w:val="TM1"/>
+        <w:rPr>
+          <w:rFonts w:asciiTheme="minorHAnsi" w:eastAsiaTheme="minorEastAsia" w:hAnsiTheme="minorHAnsi"/>
+          <w:noProof/>
+          <w:sz w:val="22"/>
+          <w:szCs w:val="22"/>
+          <w:lang w:eastAsia="fr-CH"/>
+        </w:rPr>
+      </w:pPr>
+      <w:r>
+        <w:rPr>
+          <w:noProof/>
+        </w:rPr>
+        <w:t>8</w:t>
+      </w:r>
+      <w:r>
+        <w:rPr>
+          <w:rFonts w:asciiTheme="minorHAnsi" w:eastAsiaTheme="minorEastAsia" w:hAnsiTheme="minorHAnsi"/>
+          <w:noProof/>
+          <w:sz w:val="22"/>
+          <w:szCs w:val="22"/>
+          <w:lang w:eastAsia="fr-CH"/>
+        </w:rPr>
+        <w:tab/>
+      </w:r>
+      <w:r>
+        <w:rPr>
+          <w:noProof/>
+        </w:rPr>
+        <w:t>Logique métier (BLL)</w:t>
+      </w:r>
+      <w:r>
+        <w:rPr>
+          <w:noProof/>
+        </w:rPr>
+        <w:tab/>
+      </w:r>
+      <w:r>
+        <w:rPr>
+          <w:noProof/>
+        </w:rPr>
+        <w:fldChar w:fldCharType="begin"/>
+      </w:r>
+      <w:r>
+        <w:rPr>
+          <w:noProof/>
+        </w:rPr>
+        <w:instrText xml:space="preserve"> PAGEREF _Toc512258764 \h </w:instrText>
+      </w:r>
+      <w:r>
+        <w:rPr>
+          <w:noProof/>
+        </w:rPr>
+      </w:r>
+      <w:r>
+        <w:rPr>
+          <w:noProof/>
+        </w:rPr>
+        <w:fldChar w:fldCharType="separate"/>
+      </w:r>
+      <w:r>
+        <w:rPr>
+          <w:noProof/>
+        </w:rPr>
+        <w:t>15</w:t>
+      </w:r>
+      <w:r>
+        <w:rPr>
+          <w:noProof/>
+        </w:rPr>
+        <w:fldChar w:fldCharType="end"/>
+      </w:r>
+    </w:p>
+    <w:p>
+      <w:pPr>
+        <w:pStyle w:val="TM1"/>
+        <w:rPr>
+          <w:rFonts w:asciiTheme="minorHAnsi" w:eastAsiaTheme="minorEastAsia" w:hAnsiTheme="minorHAnsi"/>
+          <w:noProof/>
+          <w:sz w:val="22"/>
+          <w:szCs w:val="22"/>
+          <w:lang w:eastAsia="fr-CH"/>
+        </w:rPr>
+      </w:pPr>
+      <w:r>
+        <w:rPr>
+          <w:noProof/>
+        </w:rPr>
+        <w:t>9</w:t>
+      </w:r>
+      <w:r>
+        <w:rPr>
+          <w:rFonts w:asciiTheme="minorHAnsi" w:eastAsiaTheme="minorEastAsia" w:hAnsiTheme="minorHAnsi"/>
+          <w:noProof/>
+          <w:sz w:val="22"/>
+          <w:szCs w:val="22"/>
+          <w:lang w:eastAsia="fr-CH"/>
+        </w:rPr>
+        <w:tab/>
+      </w:r>
+      <w:r>
+        <w:rPr>
+          <w:noProof/>
+        </w:rPr>
         <w:t>Conclusion</w:t>
       </w:r>
       <w:r>
@@ -2116,7 +2274,7 @@
         <w:rPr>
           <w:noProof/>
         </w:rPr>
-        <w:instrText xml:space="preserve"> PAGEREF _Toc511899096 \h </w:instrText>
+        <w:instrText xml:space="preserve"> PAGEREF _Toc512258765 \h </w:instrText>
       </w:r>
       <w:r>
         <w:rPr>
@@ -2133,7 +2291,7 @@
         <w:rPr>
           <w:noProof/>
         </w:rPr>
-        <w:t>14</w:t>
+        <w:t>16</w:t>
       </w:r>
       <w:r>
         <w:rPr>
@@ -2179,7 +2337,7 @@
       <w:pPr>
         <w:pStyle w:val="Titre1"/>
       </w:pPr>
-      <w:bookmarkStart w:id="2" w:name="_Toc511899084"/>
+      <w:bookmarkStart w:id="2" w:name="_Toc512258751"/>
       <w:r>
         <w:lastRenderedPageBreak/>
         <w:t>Descriptif</w:t>
@@ -2374,7 +2532,7 @@
       <w:pPr>
         <w:pStyle w:val="Titre1"/>
       </w:pPr>
-      <w:bookmarkStart w:id="5" w:name="_Toc511899085"/>
+      <w:bookmarkStart w:id="5" w:name="_Toc512258752"/>
       <w:r>
         <w:lastRenderedPageBreak/>
         <w:t>Fonctionnalités</w:t>
@@ -2398,7 +2556,7 @@
       </w:pPr>
       <w:bookmarkStart w:id="6" w:name="_Toc507961923"/>
       <w:bookmarkStart w:id="7" w:name="_Toc508019576"/>
-      <w:bookmarkStart w:id="8" w:name="_Toc511899086"/>
+      <w:bookmarkStart w:id="8" w:name="_Toc512258753"/>
       <w:r>
         <w:t>Fonctio</w:t>
       </w:r>
@@ -3487,7 +3645,7 @@
         <w:pStyle w:val="Titre2"/>
       </w:pPr>
       <w:bookmarkStart w:id="32" w:name="_Toc508019588"/>
-      <w:bookmarkStart w:id="33" w:name="_Toc511899087"/>
+      <w:bookmarkStart w:id="33" w:name="_Toc512258754"/>
       <w:r>
         <w:t>Fonctionnalités optionnelles</w:t>
       </w:r>
@@ -3779,7 +3937,7 @@
       </w:pPr>
       <w:bookmarkStart w:id="46" w:name="_Toc507961942"/>
       <w:bookmarkStart w:id="47" w:name="_Toc508019597"/>
-      <w:bookmarkStart w:id="48" w:name="_Toc511899088"/>
+      <w:bookmarkStart w:id="48" w:name="_Toc512258755"/>
       <w:r>
         <w:lastRenderedPageBreak/>
         <w:t>Architecture</w:t>
@@ -3920,7 +4078,7 @@
       <w:pPr>
         <w:pStyle w:val="Titre1"/>
       </w:pPr>
-      <w:bookmarkStart w:id="51" w:name="_Toc511899089"/>
+      <w:bookmarkStart w:id="51" w:name="_Toc512258756"/>
       <w:r>
         <w:lastRenderedPageBreak/>
         <w:t>Choix d’i</w:t>
@@ -3936,7 +4094,7 @@
       <w:pPr>
         <w:pStyle w:val="Titre2"/>
       </w:pPr>
-      <w:bookmarkStart w:id="52" w:name="_Toc511899090"/>
+      <w:bookmarkStart w:id="52" w:name="_Toc512258757"/>
       <w:r>
         <w:t>Langage de programmation et GUI</w:t>
       </w:r>
@@ -3980,7 +4138,7 @@
       <w:pPr>
         <w:pStyle w:val="Titre2"/>
       </w:pPr>
-      <w:bookmarkStart w:id="53" w:name="_Toc511899091"/>
+      <w:bookmarkStart w:id="53" w:name="_Toc512258758"/>
       <w:r>
         <w:t>Framework</w:t>
       </w:r>
@@ -4056,7 +4214,7 @@
       <w:pPr>
         <w:pStyle w:val="Titre1"/>
       </w:pPr>
-      <w:bookmarkStart w:id="54" w:name="_Toc511899092"/>
+      <w:bookmarkStart w:id="54" w:name="_Toc512258759"/>
       <w:r>
         <w:lastRenderedPageBreak/>
         <w:t>Bases de données</w:t>
@@ -4347,7 +4505,7 @@
       <w:pPr>
         <w:pStyle w:val="Titre1"/>
       </w:pPr>
-      <w:bookmarkStart w:id="55" w:name="_Toc511899093"/>
+      <w:bookmarkStart w:id="55" w:name="_Toc512258760"/>
       <w:r>
         <w:lastRenderedPageBreak/>
         <w:t>Interface graphique</w:t>
@@ -4361,6 +4519,7 @@
       <w:pPr>
         <w:pStyle w:val="Titre2"/>
       </w:pPr>
+      <w:bookmarkStart w:id="56" w:name="_Toc512258761"/>
       <w:r>
         <w:t xml:space="preserve">Fenêtre </w:t>
       </w:r>
@@ -4370,6 +4529,7 @@
       <w:r>
         <w:t>connexion/enregistrement d’un compte utilisateur</w:t>
       </w:r>
+      <w:bookmarkEnd w:id="56"/>
     </w:p>
     <w:p>
       <w:pPr>
@@ -4477,31 +4637,19 @@
         <w:rPr>
           <w:lang w:val="fr-CH"/>
         </w:rPr>
-        <w:t xml:space="preserve">, qui </w:t>
+        <w:t xml:space="preserve">, qui contiendra </w:t>
       </w:r>
       <w:r>
         <w:rPr>
           <w:lang w:val="fr-CH"/>
         </w:rPr>
-        <w:t xml:space="preserve">contiendra </w:t>
+        <w:t xml:space="preserve">plusieurs </w:t>
       </w:r>
       <w:r>
         <w:rPr>
           <w:lang w:val="fr-CH"/>
         </w:rPr>
-        <w:t xml:space="preserve">plusieurs </w:t>
-      </w:r>
-      <w:r>
-        <w:rPr>
-          <w:lang w:val="fr-CH"/>
-        </w:rPr>
-        <w:t>éléments</w:t>
-      </w:r>
-      <w:r>
-        <w:rPr>
-          <w:lang w:val="fr-CH"/>
-        </w:rPr>
-        <w:t xml:space="preserve">, </w:t>
+        <w:t xml:space="preserve">éléments, </w:t>
       </w:r>
       <w:r>
         <w:rPr>
@@ -4977,6 +5125,59 @@
         <w:pStyle w:val="Titre2"/>
       </w:pPr>
       <w:r>
+        <w:t>Menu latéral de l’application</w:t>
+      </w:r>
+    </w:p>
+    <w:p>
+      <w:r>
+        <w:t xml:space="preserve">Le menu latéral est simplement l'outil qui permet de naviguer dans </w:t>
+      </w:r>
+      <w:proofErr w:type="spellStart"/>
+      <w:r>
+        <w:t>MoneyThoring</w:t>
+      </w:r>
+      <w:proofErr w:type="spellEnd"/>
+      <w:r>
+        <w:t xml:space="preserve">. Il est composé d'une </w:t>
+      </w:r>
+      <w:proofErr w:type="spellStart"/>
+      <w:r>
+        <w:t>VBox</w:t>
+      </w:r>
+      <w:proofErr w:type="spellEnd"/>
+      <w:r>
+        <w:t>, contenant les différents boutons qui permett</w:t>
+      </w:r>
+      <w:r>
+        <w:t>e</w:t>
+      </w:r>
+      <w:r>
+        <w:t>nt de choisir telle ou telle vue. Le contrôleur du menu latéral met simplement à jour les classes CSS des boutons pour indiquer lequel est sélectionné</w:t>
+      </w:r>
+      <w:r>
+        <w:t xml:space="preserve"> </w:t>
+      </w:r>
+      <w:r>
+        <w:rPr>
+          <w:color w:val="FF0000"/>
+        </w:rPr>
+        <w:t>(Évolution possible : remplacer les boutons par une Select List ou équivalent)</w:t>
+      </w:r>
+      <w:r>
+        <w:rPr>
+          <w:color w:val="FF0000"/>
+        </w:rPr>
+        <w:t>.</w:t>
+      </w:r>
+      <w:bookmarkStart w:id="57" w:name="_GoBack"/>
+      <w:bookmarkEnd w:id="57"/>
+    </w:p>
+    <w:p>
+      <w:pPr>
+        <w:pStyle w:val="Titre2"/>
+      </w:pPr>
+      <w:bookmarkStart w:id="58" w:name="_Toc512258762"/>
+      <w:r>
         <w:t xml:space="preserve">Fenêtre </w:t>
       </w:r>
       <w:r>
@@ -4985,6 +5186,7 @@
       <w:r>
         <w:t>compte bancaire</w:t>
       </w:r>
+      <w:bookmarkEnd w:id="58"/>
     </w:p>
     <w:p>
       <w:pPr>
@@ -5264,7 +5466,11 @@
         <w:t>qu’il y en a</w:t>
       </w:r>
       <w:r>
-        <w:t xml:space="preserve"> un maximum sur une ligne (voir image). Pour ce qui est du contrôle pour l’ajout d’un compte bancaire, nous utilisons un bouton.</w:t>
+        <w:t xml:space="preserve"> un </w:t>
+      </w:r>
+      <w:r>
+        <w:lastRenderedPageBreak/>
+        <w:t>maximum sur une ligne (voir image). Pour ce qui est du contrôle pour l’ajout d’un compte bancaire, nous utilisons un bouton.</w:t>
       </w:r>
     </w:p>
     <w:p>
@@ -5346,7 +5552,6 @@
         <w:t xml:space="preserve"> de la classe </w:t>
       </w:r>
       <w:r>
-        <w:lastRenderedPageBreak/>
         <w:t>« </w:t>
       </w:r>
       <w:proofErr w:type="spellStart"/>
@@ -5501,8 +5706,6 @@
         </w:rPr>
         <w:t>.</w:t>
       </w:r>
-      <w:bookmarkStart w:id="56" w:name="_GoBack"/>
-      <w:bookmarkEnd w:id="56"/>
     </w:p>
     <w:p>
       <w:pPr>
@@ -5539,7 +5742,7 @@
       <w:pPr>
         <w:pStyle w:val="Titre1"/>
       </w:pPr>
-      <w:bookmarkStart w:id="57" w:name="_Toc511899094"/>
+      <w:bookmarkStart w:id="59" w:name="_Toc512258763"/>
       <w:r>
         <w:lastRenderedPageBreak/>
         <w:t>Couche d’accès aux données</w:t>
@@ -5553,7 +5756,7 @@
       <w:r>
         <w:t>)</w:t>
       </w:r>
-      <w:bookmarkEnd w:id="57"/>
+      <w:bookmarkEnd w:id="59"/>
     </w:p>
     <w:p>
       <w:pPr>
@@ -5568,12 +5771,12 @@
       <w:pPr>
         <w:pStyle w:val="Titre1"/>
       </w:pPr>
-      <w:bookmarkStart w:id="58" w:name="_Toc511899095"/>
+      <w:bookmarkStart w:id="60" w:name="_Toc512258764"/>
       <w:r>
         <w:lastRenderedPageBreak/>
         <w:t>Logique métier (BLL)</w:t>
       </w:r>
-      <w:bookmarkEnd w:id="58"/>
+      <w:bookmarkEnd w:id="60"/>
     </w:p>
     <w:p>
       <w:pPr>
@@ -5588,12 +5791,12 @@
       <w:pPr>
         <w:pStyle w:val="Titre1"/>
       </w:pPr>
-      <w:bookmarkStart w:id="59" w:name="_Toc511899096"/>
+      <w:bookmarkStart w:id="61" w:name="_Toc512258765"/>
       <w:r>
         <w:lastRenderedPageBreak/>
         <w:t>Conclusion</w:t>
       </w:r>
-      <w:bookmarkEnd w:id="59"/>
+      <w:bookmarkEnd w:id="61"/>
     </w:p>
     <w:sectPr>
       <w:headerReference w:type="default" r:id="rId14"/>
@@ -10531,7 +10734,7 @@
 </file>
 
 <file path=customXml/itemProps1.xml><?xml version="1.0" encoding="utf-8"?>
-<ds:datastoreItem xmlns:ds="http://schemas.openxmlformats.org/officeDocument/2006/customXml" ds:itemID="{3A5B50E8-0435-47E7-9AD7-A8B7254E3B02}">
+<ds:datastoreItem xmlns:ds="http://schemas.openxmlformats.org/officeDocument/2006/customXml" ds:itemID="{02363E4F-C29B-4334-8471-DFBD42420AF1}">
   <ds:schemaRefs>
     <ds:schemaRef ds:uri="http://schemas.openxmlformats.org/officeDocument/2006/bibliography"/>
   </ds:schemaRefs>

</xml_diff>

<commit_message>
Intégration des rapports de Bryan
</commit_message>
<xml_diff>
--- a/Doc/Rapports/PRO_Rapport_Moneythoring.docx
+++ b/Doc/Rapports/PRO_Rapport_Moneythoring.docx
@@ -124,27 +124,7 @@
                                         <w:sz w:val="64"/>
                                         <w:szCs w:val="64"/>
                                       </w:rPr>
-                                      <w:t>Moneyt</w:t>
-                                    </w:r>
-                                    <w:r>
-                                      <w:rPr>
-                                        <w:rFonts w:asciiTheme="majorHAnsi" w:eastAsiaTheme="majorEastAsia" w:hAnsiTheme="majorHAnsi" w:cstheme="majorBidi"/>
-                                        <w:caps/>
-                                        <w:color w:val="538135" w:themeColor="accent6" w:themeShade="BF"/>
-                                        <w:sz w:val="64"/>
-                                        <w:szCs w:val="64"/>
-                                      </w:rPr>
-                                      <w:t>h</w:t>
-                                    </w:r>
-                                    <w:r>
-                                      <w:rPr>
-                                        <w:rFonts w:asciiTheme="majorHAnsi" w:eastAsiaTheme="majorEastAsia" w:hAnsiTheme="majorHAnsi" w:cstheme="majorBidi"/>
-                                        <w:caps/>
-                                        <w:color w:val="538135" w:themeColor="accent6" w:themeShade="BF"/>
-                                        <w:sz w:val="64"/>
-                                        <w:szCs w:val="64"/>
-                                      </w:rPr>
-                                      <w:t>oring</w:t>
+                                      <w:t>Moneythoring</w:t>
                                     </w:r>
                                   </w:p>
                                 </w:sdtContent>
@@ -236,27 +216,7 @@
                                   <w:sz w:val="64"/>
                                   <w:szCs w:val="64"/>
                                 </w:rPr>
-                                <w:t>Moneyt</w:t>
-                              </w:r>
-                              <w:r>
-                                <w:rPr>
-                                  <w:rFonts w:asciiTheme="majorHAnsi" w:eastAsiaTheme="majorEastAsia" w:hAnsiTheme="majorHAnsi" w:cstheme="majorBidi"/>
-                                  <w:caps/>
-                                  <w:color w:val="538135" w:themeColor="accent6" w:themeShade="BF"/>
-                                  <w:sz w:val="64"/>
-                                  <w:szCs w:val="64"/>
-                                </w:rPr>
-                                <w:t>h</w:t>
-                              </w:r>
-                              <w:r>
-                                <w:rPr>
-                                  <w:rFonts w:asciiTheme="majorHAnsi" w:eastAsiaTheme="majorEastAsia" w:hAnsiTheme="majorHAnsi" w:cstheme="majorBidi"/>
-                                  <w:caps/>
-                                  <w:color w:val="538135" w:themeColor="accent6" w:themeShade="BF"/>
-                                  <w:sz w:val="64"/>
-                                  <w:szCs w:val="64"/>
-                                </w:rPr>
-                                <w:t>oring</w:t>
+                                <w:t>Moneythoring</w:t>
                               </w:r>
                             </w:p>
                           </w:sdtContent>
@@ -901,7 +861,6 @@
                                     <w:dataBinding w:prefixMappings="xmlns:ns0='http://schemas.openxmlformats.org/officeDocument/2006/extended-properties' " w:xpath="/ns0:Properties[1]/ns0:Company[1]" w:storeItemID="{6668398D-A668-4E3E-A5EB-62B293D839F1}"/>
                                     <w:text/>
                                   </w:sdtPr>
-                                  <w:sdtEndPr/>
                                   <w:sdtContent>
                                     <w:r>
                                       <w:rPr>
@@ -927,7 +886,6 @@
                                   <w:dataBinding w:prefixMappings="xmlns:ns0='http://purl.org/dc/elements/1.1/' xmlns:ns1='http://schemas.openxmlformats.org/package/2006/metadata/core-properties' " w:xpath="/ns1:coreProperties[1]/ns1:category[1]" w:storeItemID="{6C3C8BC8-F283-45AE-878A-BAB7291924A1}"/>
                                   <w:text/>
                                 </w:sdtPr>
-                                <w:sdtEndPr/>
                                 <w:sdtContent>
                                   <w:p>
                                     <w:pPr>
@@ -1018,7 +976,6 @@
                               <w:dataBinding w:prefixMappings="xmlns:ns0='http://schemas.openxmlformats.org/officeDocument/2006/extended-properties' " w:xpath="/ns0:Properties[1]/ns0:Company[1]" w:storeItemID="{6668398D-A668-4E3E-A5EB-62B293D839F1}"/>
                               <w:text/>
                             </w:sdtPr>
-                            <w:sdtEndPr/>
                             <w:sdtContent>
                               <w:r>
                                 <w:rPr>
@@ -1044,7 +1001,6 @@
                             <w:dataBinding w:prefixMappings="xmlns:ns0='http://purl.org/dc/elements/1.1/' xmlns:ns1='http://schemas.openxmlformats.org/package/2006/metadata/core-properties' " w:xpath="/ns1:coreProperties[1]/ns1:category[1]" w:storeItemID="{6C3C8BC8-F283-45AE-878A-BAB7291924A1}"/>
                             <w:text/>
                           </w:sdtPr>
-                          <w:sdtEndPr/>
                           <w:sdtContent>
                             <w:p>
                               <w:pPr>
@@ -1186,7 +1142,7 @@
         <w:rPr>
           <w:noProof/>
         </w:rPr>
-        <w:instrText xml:space="preserve"> PAGEREF _Toc512258751 \h </w:instrText>
+        <w:instrText xml:space="preserve"> PAGEREF _Toc512692834 \h </w:instrText>
       </w:r>
       <w:r>
         <w:rPr>
@@ -1268,7 +1224,7 @@
         <w:rPr>
           <w:noProof/>
         </w:rPr>
-        <w:instrText xml:space="preserve"> PAGEREF _Toc512258752 \h </w:instrText>
+        <w:instrText xml:space="preserve"> PAGEREF _Toc512692835 \h </w:instrText>
       </w:r>
       <w:r>
         <w:rPr>
@@ -1347,7 +1303,7 @@
         <w:rPr>
           <w:noProof/>
         </w:rPr>
-        <w:instrText xml:space="preserve"> PAGEREF _Toc512258753 \h </w:instrText>
+        <w:instrText xml:space="preserve"> PAGEREF _Toc512692836 \h </w:instrText>
       </w:r>
       <w:r>
         <w:rPr>
@@ -1426,7 +1382,7 @@
         <w:rPr>
           <w:noProof/>
         </w:rPr>
-        <w:instrText xml:space="preserve"> PAGEREF _Toc512258754 \h </w:instrText>
+        <w:instrText xml:space="preserve"> PAGEREF _Toc512692837 \h </w:instrText>
       </w:r>
       <w:r>
         <w:rPr>
@@ -1508,7 +1464,7 @@
         <w:rPr>
           <w:noProof/>
         </w:rPr>
-        <w:instrText xml:space="preserve"> PAGEREF _Toc512258755 \h </w:instrText>
+        <w:instrText xml:space="preserve"> PAGEREF _Toc512692838 \h </w:instrText>
       </w:r>
       <w:r>
         <w:rPr>
@@ -1583,7 +1539,7 @@
         <w:rPr>
           <w:noProof/>
         </w:rPr>
-        <w:instrText xml:space="preserve"> PAGEREF _Toc512258756 \h </w:instrText>
+        <w:instrText xml:space="preserve"> PAGEREF _Toc512692839 \h </w:instrText>
       </w:r>
       <w:r>
         <w:rPr>
@@ -1662,7 +1618,7 @@
         <w:rPr>
           <w:noProof/>
         </w:rPr>
-        <w:instrText xml:space="preserve"> PAGEREF _Toc512258757 \h </w:instrText>
+        <w:instrText xml:space="preserve"> PAGEREF _Toc512692840 \h </w:instrText>
       </w:r>
       <w:r>
         <w:rPr>
@@ -1741,7 +1697,7 @@
         <w:rPr>
           <w:noProof/>
         </w:rPr>
-        <w:instrText xml:space="preserve"> PAGEREF _Toc512258758 \h </w:instrText>
+        <w:instrText xml:space="preserve"> PAGEREF _Toc512692841 \h </w:instrText>
       </w:r>
       <w:r>
         <w:rPr>
@@ -1816,7 +1772,7 @@
         <w:rPr>
           <w:noProof/>
         </w:rPr>
-        <w:instrText xml:space="preserve"> PAGEREF _Toc512258759 \h </w:instrText>
+        <w:instrText xml:space="preserve"> PAGEREF _Toc512692842 \h </w:instrText>
       </w:r>
       <w:r>
         <w:rPr>
@@ -1891,7 +1847,7 @@
         <w:rPr>
           <w:noProof/>
         </w:rPr>
-        <w:instrText xml:space="preserve"> PAGEREF _Toc512258760 \h </w:instrText>
+        <w:instrText xml:space="preserve"> PAGEREF _Toc512692843 \h </w:instrText>
       </w:r>
       <w:r>
         <w:rPr>
@@ -1952,7 +1908,7 @@
         <w:rPr>
           <w:noProof/>
         </w:rPr>
-        <w:t>Fenêtre de connexion/enregistrement d’un compte utilisateur</w:t>
+        <w:t>Menu latéral de l’application</w:t>
       </w:r>
       <w:r>
         <w:rPr>
@@ -1970,7 +1926,7 @@
         <w:rPr>
           <w:noProof/>
         </w:rPr>
-        <w:instrText xml:space="preserve"> PAGEREF _Toc512258761 \h </w:instrText>
+        <w:instrText xml:space="preserve"> PAGEREF _Toc512692844 \h </w:instrText>
       </w:r>
       <w:r>
         <w:rPr>
@@ -2031,7 +1987,7 @@
         <w:rPr>
           <w:noProof/>
         </w:rPr>
-        <w:t>Fenêtre de compte bancaire</w:t>
+        <w:t>Fenêtre principale</w:t>
       </w:r>
       <w:r>
         <w:rPr>
@@ -2049,7 +2005,7 @@
         <w:rPr>
           <w:noProof/>
         </w:rPr>
-        <w:instrText xml:space="preserve"> PAGEREF _Toc512258762 \h </w:instrText>
+        <w:instrText xml:space="preserve"> PAGEREF _Toc512692845 \h </w:instrText>
       </w:r>
       <w:r>
         <w:rPr>
@@ -2066,7 +2022,7 @@
         <w:rPr>
           <w:noProof/>
         </w:rPr>
-        <w:t>12</w:t>
+        <w:t>11</w:t>
       </w:r>
       <w:r>
         <w:rPr>
@@ -2077,7 +2033,11 @@
     </w:p>
     <w:p>
       <w:pPr>
-        <w:pStyle w:val="TM1"/>
+        <w:pStyle w:val="TM2"/>
+        <w:tabs>
+          <w:tab w:val="left" w:pos="880"/>
+          <w:tab w:val="right" w:leader="dot" w:pos="9010"/>
+        </w:tabs>
         <w:rPr>
           <w:rFonts w:asciiTheme="minorHAnsi" w:eastAsiaTheme="minorEastAsia" w:hAnsiTheme="minorHAnsi"/>
           <w:noProof/>
@@ -2090,7 +2050,7 @@
         <w:rPr>
           <w:noProof/>
         </w:rPr>
-        <w:t>7</w:t>
+        <w:t>6.3</w:t>
       </w:r>
       <w:r>
         <w:rPr>
@@ -2106,7 +2066,7 @@
         <w:rPr>
           <w:noProof/>
         </w:rPr>
-        <w:t>Couche d’accès aux données(DAL)</w:t>
+        <w:t>Fenêtre de connexion/enregistrement d’un compte utilisateur</w:t>
       </w:r>
       <w:r>
         <w:rPr>
@@ -2124,7 +2084,7 @@
         <w:rPr>
           <w:noProof/>
         </w:rPr>
-        <w:instrText xml:space="preserve"> PAGEREF _Toc512258763 \h </w:instrText>
+        <w:instrText xml:space="preserve"> PAGEREF _Toc512692846 \h </w:instrText>
       </w:r>
       <w:r>
         <w:rPr>
@@ -2141,7 +2101,7 @@
         <w:rPr>
           <w:noProof/>
         </w:rPr>
-        <w:t>14</w:t>
+        <w:t>12</w:t>
       </w:r>
       <w:r>
         <w:rPr>
@@ -2152,7 +2112,11 @@
     </w:p>
     <w:p>
       <w:pPr>
-        <w:pStyle w:val="TM1"/>
+        <w:pStyle w:val="TM2"/>
+        <w:tabs>
+          <w:tab w:val="left" w:pos="880"/>
+          <w:tab w:val="right" w:leader="dot" w:pos="9010"/>
+        </w:tabs>
         <w:rPr>
           <w:rFonts w:asciiTheme="minorHAnsi" w:eastAsiaTheme="minorEastAsia" w:hAnsiTheme="minorHAnsi"/>
           <w:noProof/>
@@ -2165,7 +2129,7 @@
         <w:rPr>
           <w:noProof/>
         </w:rPr>
-        <w:t>8</w:t>
+        <w:t>6.4</w:t>
       </w:r>
       <w:r>
         <w:rPr>
@@ -2181,7 +2145,7 @@
         <w:rPr>
           <w:noProof/>
         </w:rPr>
-        <w:t>Logique métier (BLL)</w:t>
+        <w:t>Fenêtre de compte bancaire</w:t>
       </w:r>
       <w:r>
         <w:rPr>
@@ -2199,7 +2163,7 @@
         <w:rPr>
           <w:noProof/>
         </w:rPr>
-        <w:instrText xml:space="preserve"> PAGEREF _Toc512258764 \h </w:instrText>
+        <w:instrText xml:space="preserve"> PAGEREF _Toc512692847 \h </w:instrText>
       </w:r>
       <w:r>
         <w:rPr>
@@ -2216,7 +2180,7 @@
         <w:rPr>
           <w:noProof/>
         </w:rPr>
-        <w:t>15</w:t>
+        <w:t>13</w:t>
       </w:r>
       <w:r>
         <w:rPr>
@@ -2227,7 +2191,11 @@
     </w:p>
     <w:p>
       <w:pPr>
-        <w:pStyle w:val="TM1"/>
+        <w:pStyle w:val="TM2"/>
+        <w:tabs>
+          <w:tab w:val="left" w:pos="880"/>
+          <w:tab w:val="right" w:leader="dot" w:pos="9010"/>
+        </w:tabs>
         <w:rPr>
           <w:rFonts w:asciiTheme="minorHAnsi" w:eastAsiaTheme="minorEastAsia" w:hAnsiTheme="minorHAnsi"/>
           <w:noProof/>
@@ -2240,7 +2208,7 @@
         <w:rPr>
           <w:noProof/>
         </w:rPr>
-        <w:t>9</w:t>
+        <w:t>6.5</w:t>
       </w:r>
       <w:r>
         <w:rPr>
@@ -2256,6 +2224,389 @@
         <w:rPr>
           <w:noProof/>
         </w:rPr>
+        <w:t>Fenêtre des listes de catégories</w:t>
+      </w:r>
+      <w:r>
+        <w:rPr>
+          <w:noProof/>
+        </w:rPr>
+        <w:tab/>
+      </w:r>
+      <w:r>
+        <w:rPr>
+          <w:noProof/>
+        </w:rPr>
+        <w:fldChar w:fldCharType="begin"/>
+      </w:r>
+      <w:r>
+        <w:rPr>
+          <w:noProof/>
+        </w:rPr>
+        <w:instrText xml:space="preserve"> PAGEREF _Toc512692848 \h </w:instrText>
+      </w:r>
+      <w:r>
+        <w:rPr>
+          <w:noProof/>
+        </w:rPr>
+      </w:r>
+      <w:r>
+        <w:rPr>
+          <w:noProof/>
+        </w:rPr>
+        <w:fldChar w:fldCharType="separate"/>
+      </w:r>
+      <w:r>
+        <w:rPr>
+          <w:noProof/>
+        </w:rPr>
+        <w:t>15</w:t>
+      </w:r>
+      <w:r>
+        <w:rPr>
+          <w:noProof/>
+        </w:rPr>
+        <w:fldChar w:fldCharType="end"/>
+      </w:r>
+    </w:p>
+    <w:p>
+      <w:pPr>
+        <w:pStyle w:val="TM2"/>
+        <w:tabs>
+          <w:tab w:val="left" w:pos="880"/>
+          <w:tab w:val="right" w:leader="dot" w:pos="9010"/>
+        </w:tabs>
+        <w:rPr>
+          <w:rFonts w:asciiTheme="minorHAnsi" w:eastAsiaTheme="minorEastAsia" w:hAnsiTheme="minorHAnsi"/>
+          <w:noProof/>
+          <w:sz w:val="22"/>
+          <w:szCs w:val="22"/>
+          <w:lang w:eastAsia="fr-CH"/>
+        </w:rPr>
+      </w:pPr>
+      <w:r>
+        <w:rPr>
+          <w:noProof/>
+        </w:rPr>
+        <w:t>6.6</w:t>
+      </w:r>
+      <w:r>
+        <w:rPr>
+          <w:rFonts w:asciiTheme="minorHAnsi" w:eastAsiaTheme="minorEastAsia" w:hAnsiTheme="minorHAnsi"/>
+          <w:noProof/>
+          <w:sz w:val="22"/>
+          <w:szCs w:val="22"/>
+          <w:lang w:eastAsia="fr-CH"/>
+        </w:rPr>
+        <w:tab/>
+      </w:r>
+      <w:r>
+        <w:rPr>
+          <w:noProof/>
+        </w:rPr>
+        <w:t>Fenêtre de la liste des transactions</w:t>
+      </w:r>
+      <w:r>
+        <w:rPr>
+          <w:noProof/>
+        </w:rPr>
+        <w:tab/>
+      </w:r>
+      <w:r>
+        <w:rPr>
+          <w:noProof/>
+        </w:rPr>
+        <w:fldChar w:fldCharType="begin"/>
+      </w:r>
+      <w:r>
+        <w:rPr>
+          <w:noProof/>
+        </w:rPr>
+        <w:instrText xml:space="preserve"> PAGEREF _Toc512692849 \h </w:instrText>
+      </w:r>
+      <w:r>
+        <w:rPr>
+          <w:noProof/>
+        </w:rPr>
+      </w:r>
+      <w:r>
+        <w:rPr>
+          <w:noProof/>
+        </w:rPr>
+        <w:fldChar w:fldCharType="separate"/>
+      </w:r>
+      <w:r>
+        <w:rPr>
+          <w:noProof/>
+        </w:rPr>
+        <w:t>16</w:t>
+      </w:r>
+      <w:r>
+        <w:rPr>
+          <w:noProof/>
+        </w:rPr>
+        <w:fldChar w:fldCharType="end"/>
+      </w:r>
+    </w:p>
+    <w:p>
+      <w:pPr>
+        <w:pStyle w:val="TM2"/>
+        <w:tabs>
+          <w:tab w:val="left" w:pos="880"/>
+          <w:tab w:val="right" w:leader="dot" w:pos="9010"/>
+        </w:tabs>
+        <w:rPr>
+          <w:rFonts w:asciiTheme="minorHAnsi" w:eastAsiaTheme="minorEastAsia" w:hAnsiTheme="minorHAnsi"/>
+          <w:noProof/>
+          <w:sz w:val="22"/>
+          <w:szCs w:val="22"/>
+          <w:lang w:eastAsia="fr-CH"/>
+        </w:rPr>
+      </w:pPr>
+      <w:r>
+        <w:rPr>
+          <w:noProof/>
+        </w:rPr>
+        <w:t>6.7</w:t>
+      </w:r>
+      <w:r>
+        <w:rPr>
+          <w:rFonts w:asciiTheme="minorHAnsi" w:eastAsiaTheme="minorEastAsia" w:hAnsiTheme="minorHAnsi"/>
+          <w:noProof/>
+          <w:sz w:val="22"/>
+          <w:szCs w:val="22"/>
+          <w:lang w:eastAsia="fr-CH"/>
+        </w:rPr>
+        <w:tab/>
+      </w:r>
+      <w:r>
+        <w:rPr>
+          <w:noProof/>
+        </w:rPr>
+        <w:t>Problèmes rencontrés</w:t>
+      </w:r>
+      <w:r>
+        <w:rPr>
+          <w:noProof/>
+        </w:rPr>
+        <w:tab/>
+      </w:r>
+      <w:r>
+        <w:rPr>
+          <w:noProof/>
+        </w:rPr>
+        <w:fldChar w:fldCharType="begin"/>
+      </w:r>
+      <w:r>
+        <w:rPr>
+          <w:noProof/>
+        </w:rPr>
+        <w:instrText xml:space="preserve"> PAGEREF _Toc512692850 \h </w:instrText>
+      </w:r>
+      <w:r>
+        <w:rPr>
+          <w:noProof/>
+        </w:rPr>
+      </w:r>
+      <w:r>
+        <w:rPr>
+          <w:noProof/>
+        </w:rPr>
+        <w:fldChar w:fldCharType="separate"/>
+      </w:r>
+      <w:r>
+        <w:rPr>
+          <w:noProof/>
+        </w:rPr>
+        <w:t>16</w:t>
+      </w:r>
+      <w:r>
+        <w:rPr>
+          <w:noProof/>
+        </w:rPr>
+        <w:fldChar w:fldCharType="end"/>
+      </w:r>
+    </w:p>
+    <w:p>
+      <w:pPr>
+        <w:pStyle w:val="TM1"/>
+        <w:rPr>
+          <w:rFonts w:asciiTheme="minorHAnsi" w:eastAsiaTheme="minorEastAsia" w:hAnsiTheme="minorHAnsi"/>
+          <w:noProof/>
+          <w:sz w:val="22"/>
+          <w:szCs w:val="22"/>
+          <w:lang w:eastAsia="fr-CH"/>
+        </w:rPr>
+      </w:pPr>
+      <w:r>
+        <w:rPr>
+          <w:noProof/>
+        </w:rPr>
+        <w:t>7</w:t>
+      </w:r>
+      <w:r>
+        <w:rPr>
+          <w:rFonts w:asciiTheme="minorHAnsi" w:eastAsiaTheme="minorEastAsia" w:hAnsiTheme="minorHAnsi"/>
+          <w:noProof/>
+          <w:sz w:val="22"/>
+          <w:szCs w:val="22"/>
+          <w:lang w:eastAsia="fr-CH"/>
+        </w:rPr>
+        <w:tab/>
+      </w:r>
+      <w:r>
+        <w:rPr>
+          <w:noProof/>
+        </w:rPr>
+        <w:t>Couche d’accès aux données(DAL)</w:t>
+      </w:r>
+      <w:r>
+        <w:rPr>
+          <w:noProof/>
+        </w:rPr>
+        <w:tab/>
+      </w:r>
+      <w:r>
+        <w:rPr>
+          <w:noProof/>
+        </w:rPr>
+        <w:fldChar w:fldCharType="begin"/>
+      </w:r>
+      <w:r>
+        <w:rPr>
+          <w:noProof/>
+        </w:rPr>
+        <w:instrText xml:space="preserve"> PAGEREF _Toc512692851 \h </w:instrText>
+      </w:r>
+      <w:r>
+        <w:rPr>
+          <w:noProof/>
+        </w:rPr>
+      </w:r>
+      <w:r>
+        <w:rPr>
+          <w:noProof/>
+        </w:rPr>
+        <w:fldChar w:fldCharType="separate"/>
+      </w:r>
+      <w:r>
+        <w:rPr>
+          <w:noProof/>
+        </w:rPr>
+        <w:t>18</w:t>
+      </w:r>
+      <w:r>
+        <w:rPr>
+          <w:noProof/>
+        </w:rPr>
+        <w:fldChar w:fldCharType="end"/>
+      </w:r>
+    </w:p>
+    <w:p>
+      <w:pPr>
+        <w:pStyle w:val="TM1"/>
+        <w:rPr>
+          <w:rFonts w:asciiTheme="minorHAnsi" w:eastAsiaTheme="minorEastAsia" w:hAnsiTheme="minorHAnsi"/>
+          <w:noProof/>
+          <w:sz w:val="22"/>
+          <w:szCs w:val="22"/>
+          <w:lang w:eastAsia="fr-CH"/>
+        </w:rPr>
+      </w:pPr>
+      <w:r>
+        <w:rPr>
+          <w:noProof/>
+        </w:rPr>
+        <w:t>8</w:t>
+      </w:r>
+      <w:r>
+        <w:rPr>
+          <w:rFonts w:asciiTheme="minorHAnsi" w:eastAsiaTheme="minorEastAsia" w:hAnsiTheme="minorHAnsi"/>
+          <w:noProof/>
+          <w:sz w:val="22"/>
+          <w:szCs w:val="22"/>
+          <w:lang w:eastAsia="fr-CH"/>
+        </w:rPr>
+        <w:tab/>
+      </w:r>
+      <w:r>
+        <w:rPr>
+          <w:noProof/>
+        </w:rPr>
+        <w:t>Logique métier (BLL)</w:t>
+      </w:r>
+      <w:r>
+        <w:rPr>
+          <w:noProof/>
+        </w:rPr>
+        <w:tab/>
+      </w:r>
+      <w:r>
+        <w:rPr>
+          <w:noProof/>
+        </w:rPr>
+        <w:fldChar w:fldCharType="begin"/>
+      </w:r>
+      <w:r>
+        <w:rPr>
+          <w:noProof/>
+        </w:rPr>
+        <w:instrText xml:space="preserve"> PAGEREF _Toc512692852 \h </w:instrText>
+      </w:r>
+      <w:r>
+        <w:rPr>
+          <w:noProof/>
+        </w:rPr>
+      </w:r>
+      <w:r>
+        <w:rPr>
+          <w:noProof/>
+        </w:rPr>
+        <w:fldChar w:fldCharType="separate"/>
+      </w:r>
+      <w:r>
+        <w:rPr>
+          <w:noProof/>
+        </w:rPr>
+        <w:t>19</w:t>
+      </w:r>
+      <w:r>
+        <w:rPr>
+          <w:noProof/>
+        </w:rPr>
+        <w:fldChar w:fldCharType="end"/>
+      </w:r>
+    </w:p>
+    <w:p>
+      <w:pPr>
+        <w:pStyle w:val="TM1"/>
+        <w:rPr>
+          <w:rFonts w:asciiTheme="minorHAnsi" w:eastAsiaTheme="minorEastAsia" w:hAnsiTheme="minorHAnsi"/>
+          <w:noProof/>
+          <w:sz w:val="22"/>
+          <w:szCs w:val="22"/>
+          <w:lang w:eastAsia="fr-CH"/>
+        </w:rPr>
+      </w:pPr>
+      <w:r>
+        <w:rPr>
+          <w:noProof/>
+        </w:rPr>
+        <w:t>9</w:t>
+      </w:r>
+      <w:r>
+        <w:rPr>
+          <w:rFonts w:asciiTheme="minorHAnsi" w:eastAsiaTheme="minorEastAsia" w:hAnsiTheme="minorHAnsi"/>
+          <w:noProof/>
+          <w:sz w:val="22"/>
+          <w:szCs w:val="22"/>
+          <w:lang w:eastAsia="fr-CH"/>
+        </w:rPr>
+        <w:tab/>
+      </w:r>
+      <w:r>
+        <w:rPr>
+          <w:noProof/>
+        </w:rPr>
         <w:t>Conclusion</w:t>
       </w:r>
       <w:r>
@@ -2274,7 +2625,7 @@
         <w:rPr>
           <w:noProof/>
         </w:rPr>
-        <w:instrText xml:space="preserve"> PAGEREF _Toc512258765 \h </w:instrText>
+        <w:instrText xml:space="preserve"> PAGEREF _Toc512692853 \h </w:instrText>
       </w:r>
       <w:r>
         <w:rPr>
@@ -2291,7 +2642,7 @@
         <w:rPr>
           <w:noProof/>
         </w:rPr>
-        <w:t>16</w:t>
+        <w:t>20</w:t>
       </w:r>
       <w:r>
         <w:rPr>
@@ -2332,19 +2683,21 @@
         <w:br w:type="page"/>
       </w:r>
       <w:bookmarkStart w:id="1" w:name="_Toc508019574"/>
+      <w:bookmarkStart w:id="2" w:name="_GoBack"/>
+      <w:bookmarkEnd w:id="2"/>
     </w:p>
     <w:p>
       <w:pPr>
         <w:pStyle w:val="Titre1"/>
       </w:pPr>
-      <w:bookmarkStart w:id="2" w:name="_Toc512258751"/>
+      <w:bookmarkStart w:id="3" w:name="_Toc512692834"/>
       <w:r>
         <w:lastRenderedPageBreak/>
         <w:t>Descriptif</w:t>
       </w:r>
       <w:bookmarkEnd w:id="0"/>
       <w:bookmarkEnd w:id="1"/>
-      <w:bookmarkEnd w:id="2"/>
+      <w:bookmarkEnd w:id="3"/>
     </w:p>
     <w:p>
       <w:r>
@@ -2522,8 +2875,8 @@
           <w:szCs w:val="32"/>
         </w:rPr>
       </w:pPr>
-      <w:bookmarkStart w:id="3" w:name="_Toc507961922"/>
-      <w:bookmarkStart w:id="4" w:name="_Toc508019575"/>
+      <w:bookmarkStart w:id="4" w:name="_Toc507961922"/>
+      <w:bookmarkStart w:id="5" w:name="_Toc508019575"/>
       <w:r>
         <w:br w:type="page"/>
       </w:r>
@@ -2532,13 +2885,13 @@
       <w:pPr>
         <w:pStyle w:val="Titre1"/>
       </w:pPr>
-      <w:bookmarkStart w:id="5" w:name="_Toc512258752"/>
+      <w:bookmarkStart w:id="6" w:name="_Toc512692835"/>
       <w:r>
         <w:lastRenderedPageBreak/>
         <w:t>Fonctionnalités</w:t>
       </w:r>
-      <w:bookmarkEnd w:id="3"/>
       <w:bookmarkEnd w:id="4"/>
+      <w:bookmarkEnd w:id="5"/>
       <w:r>
         <w:t xml:space="preserve"> </w:t>
       </w:r>
@@ -2548,15 +2901,15 @@
         </w:rPr>
         <w:t>(A METTRE A JOUR A LA FIN DU RAPPORT)</w:t>
       </w:r>
-      <w:bookmarkEnd w:id="5"/>
+      <w:bookmarkEnd w:id="6"/>
     </w:p>
     <w:p>
       <w:pPr>
         <w:pStyle w:val="Titre2"/>
       </w:pPr>
-      <w:bookmarkStart w:id="6" w:name="_Toc507961923"/>
-      <w:bookmarkStart w:id="7" w:name="_Toc508019576"/>
-      <w:bookmarkStart w:id="8" w:name="_Toc512258753"/>
+      <w:bookmarkStart w:id="7" w:name="_Toc507961923"/>
+      <w:bookmarkStart w:id="8" w:name="_Toc508019576"/>
+      <w:bookmarkStart w:id="9" w:name="_Toc512692836"/>
       <w:r>
         <w:t>Fonctio</w:t>
       </w:r>
@@ -2566,21 +2919,21 @@
       <w:r>
         <w:t>nalités de base</w:t>
       </w:r>
-      <w:bookmarkEnd w:id="6"/>
       <w:bookmarkEnd w:id="7"/>
       <w:bookmarkEnd w:id="8"/>
+      <w:bookmarkEnd w:id="9"/>
     </w:p>
     <w:p>
       <w:pPr>
         <w:pStyle w:val="Titre3"/>
       </w:pPr>
-      <w:bookmarkStart w:id="9" w:name="_Toc507961924"/>
-      <w:bookmarkStart w:id="10" w:name="_Toc508019577"/>
+      <w:bookmarkStart w:id="10" w:name="_Toc507961924"/>
+      <w:bookmarkStart w:id="11" w:name="_Toc508019577"/>
       <w:r>
         <w:t>Création compte utilisateur</w:t>
       </w:r>
-      <w:bookmarkEnd w:id="9"/>
       <w:bookmarkEnd w:id="10"/>
+      <w:bookmarkEnd w:id="11"/>
     </w:p>
     <w:p>
       <w:r>
@@ -2658,7 +3011,7 @@
       <w:r>
         <w:t xml:space="preserve"> fois. </w:t>
       </w:r>
-      <w:bookmarkStart w:id="11" w:name="_Toc507961925"/>
+      <w:bookmarkStart w:id="12" w:name="_Toc507961925"/>
       <w:r>
         <w:t>Une fois le formulaire envoyé, un email de validation contenant un code est envoyé. Une fois le code saisi dans l’application, le compte est activé.</w:t>
       </w:r>
@@ -2672,12 +3025,12 @@
       <w:pPr>
         <w:pStyle w:val="Titre3"/>
       </w:pPr>
-      <w:bookmarkStart w:id="12" w:name="_Toc508019578"/>
+      <w:bookmarkStart w:id="13" w:name="_Toc508019578"/>
       <w:r>
         <w:t>Connexion sécurisée</w:t>
       </w:r>
-      <w:bookmarkEnd w:id="11"/>
       <w:bookmarkEnd w:id="12"/>
+      <w:bookmarkEnd w:id="13"/>
     </w:p>
     <w:p>
       <w:r>
@@ -2750,13 +3103,13 @@
       <w:pPr>
         <w:pStyle w:val="Titre3"/>
       </w:pPr>
-      <w:bookmarkStart w:id="13" w:name="_Toc507961926"/>
-      <w:bookmarkStart w:id="14" w:name="_Toc508019579"/>
+      <w:bookmarkStart w:id="14" w:name="_Toc507961926"/>
+      <w:bookmarkStart w:id="15" w:name="_Toc508019579"/>
       <w:r>
         <w:t>Compte bancaire</w:t>
       </w:r>
-      <w:bookmarkEnd w:id="13"/>
       <w:bookmarkEnd w:id="14"/>
+      <w:bookmarkEnd w:id="15"/>
     </w:p>
     <w:p>
       <w:r>
@@ -2875,18 +3228,18 @@
       <w:r>
         <w:t>.</w:t>
       </w:r>
-      <w:bookmarkStart w:id="15" w:name="_Toc507961927"/>
+      <w:bookmarkStart w:id="16" w:name="_Toc507961927"/>
     </w:p>
     <w:p>
       <w:pPr>
         <w:pStyle w:val="Titre3"/>
       </w:pPr>
-      <w:bookmarkStart w:id="16" w:name="_Toc508019580"/>
+      <w:bookmarkStart w:id="17" w:name="_Toc508019580"/>
       <w:r>
         <w:t>Catégorie</w:t>
       </w:r>
-      <w:bookmarkEnd w:id="15"/>
       <w:bookmarkEnd w:id="16"/>
+      <w:bookmarkEnd w:id="17"/>
     </w:p>
     <w:p>
       <w:r>
@@ -2945,13 +3298,13 @@
           <w:color w:val="FF0000"/>
         </w:rPr>
       </w:pPr>
-      <w:bookmarkStart w:id="17" w:name="_Toc507961928"/>
-      <w:bookmarkStart w:id="18" w:name="_Toc508019581"/>
+      <w:bookmarkStart w:id="18" w:name="_Toc507961928"/>
+      <w:bookmarkStart w:id="19" w:name="_Toc508019581"/>
       <w:r>
         <w:t>Devise</w:t>
       </w:r>
-      <w:bookmarkEnd w:id="17"/>
       <w:bookmarkEnd w:id="18"/>
+      <w:bookmarkEnd w:id="19"/>
     </w:p>
     <w:p>
       <w:r>
@@ -2989,13 +3342,13 @@
       <w:pPr>
         <w:pStyle w:val="Titre3"/>
       </w:pPr>
-      <w:bookmarkStart w:id="19" w:name="_Toc507961929"/>
-      <w:bookmarkStart w:id="20" w:name="_Toc508019582"/>
+      <w:bookmarkStart w:id="20" w:name="_Toc507961929"/>
+      <w:bookmarkStart w:id="21" w:name="_Toc508019582"/>
       <w:r>
         <w:t>Transactions</w:t>
       </w:r>
-      <w:bookmarkEnd w:id="19"/>
       <w:bookmarkEnd w:id="20"/>
+      <w:bookmarkEnd w:id="21"/>
     </w:p>
     <w:p>
       <w:r>
@@ -3095,18 +3448,18 @@
       <w:r>
         <w:t>nt être supprimées ou modifiées dans le cas d’erreurs.</w:t>
       </w:r>
-      <w:bookmarkStart w:id="21" w:name="_Toc507961930"/>
+      <w:bookmarkStart w:id="22" w:name="_Toc507961930"/>
     </w:p>
     <w:p>
       <w:pPr>
         <w:pStyle w:val="Titre3"/>
       </w:pPr>
-      <w:bookmarkStart w:id="22" w:name="_Toc508019583"/>
+      <w:bookmarkStart w:id="23" w:name="_Toc508019583"/>
       <w:r>
         <w:t>Virement compte à compte</w:t>
       </w:r>
-      <w:bookmarkEnd w:id="21"/>
       <w:bookmarkEnd w:id="22"/>
+      <w:bookmarkEnd w:id="23"/>
     </w:p>
     <w:p>
       <w:r>
@@ -3150,13 +3503,13 @@
       <w:pPr>
         <w:pStyle w:val="Titre3"/>
       </w:pPr>
-      <w:bookmarkStart w:id="23" w:name="_Toc507961931"/>
-      <w:bookmarkStart w:id="24" w:name="_Toc508019584"/>
+      <w:bookmarkStart w:id="24" w:name="_Toc507961931"/>
+      <w:bookmarkStart w:id="25" w:name="_Toc508019584"/>
       <w:r>
         <w:t>Dettes</w:t>
       </w:r>
-      <w:bookmarkEnd w:id="23"/>
       <w:bookmarkEnd w:id="24"/>
+      <w:bookmarkEnd w:id="25"/>
     </w:p>
     <w:p>
       <w:r>
@@ -3228,13 +3581,13 @@
       <w:pPr>
         <w:pStyle w:val="Titre3"/>
       </w:pPr>
-      <w:bookmarkStart w:id="25" w:name="_Toc507961932"/>
-      <w:bookmarkStart w:id="26" w:name="_Toc508019585"/>
+      <w:bookmarkStart w:id="26" w:name="_Toc507961932"/>
+      <w:bookmarkStart w:id="27" w:name="_Toc508019585"/>
       <w:r>
         <w:t>Vue globale</w:t>
       </w:r>
-      <w:bookmarkEnd w:id="25"/>
       <w:bookmarkEnd w:id="26"/>
+      <w:bookmarkEnd w:id="27"/>
     </w:p>
     <w:p>
       <w:r>
@@ -3366,13 +3719,13 @@
       <w:pPr>
         <w:pStyle w:val="Titre3"/>
       </w:pPr>
-      <w:bookmarkStart w:id="27" w:name="_Toc507961933"/>
-      <w:bookmarkStart w:id="28" w:name="_Toc508019586"/>
+      <w:bookmarkStart w:id="28" w:name="_Toc507961933"/>
+      <w:bookmarkStart w:id="29" w:name="_Toc508019586"/>
       <w:r>
         <w:t>Budget</w:t>
       </w:r>
-      <w:bookmarkEnd w:id="27"/>
       <w:bookmarkEnd w:id="28"/>
+      <w:bookmarkEnd w:id="29"/>
     </w:p>
     <w:p>
       <w:pPr>
@@ -3510,13 +3863,13 @@
       <w:pPr>
         <w:pStyle w:val="Titre3"/>
       </w:pPr>
-      <w:bookmarkStart w:id="29" w:name="_Toc507961934"/>
-      <w:bookmarkStart w:id="30" w:name="_Toc508019587"/>
+      <w:bookmarkStart w:id="30" w:name="_Toc507961934"/>
+      <w:bookmarkStart w:id="31" w:name="_Toc508019587"/>
       <w:r>
         <w:t>Budgets partagés</w:t>
       </w:r>
-      <w:bookmarkEnd w:id="29"/>
       <w:bookmarkEnd w:id="30"/>
+      <w:bookmarkEnd w:id="31"/>
     </w:p>
     <w:p>
       <w:pPr>
@@ -3637,28 +3990,28 @@
         </w:rPr>
         <w:t xml:space="preserve"> </w:t>
       </w:r>
-      <w:bookmarkStart w:id="31" w:name="_Toc507961935"/>
+      <w:bookmarkStart w:id="32" w:name="_Toc507961935"/>
     </w:p>
     <w:p/>
     <w:p>
       <w:pPr>
         <w:pStyle w:val="Titre2"/>
       </w:pPr>
-      <w:bookmarkStart w:id="32" w:name="_Toc508019588"/>
-      <w:bookmarkStart w:id="33" w:name="_Toc512258754"/>
+      <w:bookmarkStart w:id="33" w:name="_Toc508019588"/>
+      <w:bookmarkStart w:id="34" w:name="_Toc512692837"/>
       <w:r>
         <w:t>Fonctionnalités optionnelles</w:t>
       </w:r>
-      <w:bookmarkEnd w:id="31"/>
       <w:bookmarkEnd w:id="32"/>
       <w:bookmarkEnd w:id="33"/>
+      <w:bookmarkEnd w:id="34"/>
     </w:p>
     <w:p>
       <w:pPr>
         <w:pStyle w:val="Titre3"/>
       </w:pPr>
-      <w:bookmarkStart w:id="34" w:name="_Toc507961936"/>
-      <w:bookmarkStart w:id="35" w:name="_Toc508019589"/>
+      <w:bookmarkStart w:id="35" w:name="_Toc507961936"/>
+      <w:bookmarkStart w:id="36" w:name="_Toc508019589"/>
       <w:r>
         <w:rPr>
           <w:noProof/>
@@ -3673,8 +4026,8 @@
       <w:r>
         <w:t>Vue globale</w:t>
       </w:r>
-      <w:bookmarkEnd w:id="34"/>
       <w:bookmarkEnd w:id="35"/>
+      <w:bookmarkEnd w:id="36"/>
     </w:p>
     <w:p>
       <w:pPr>
@@ -3703,16 +4056,16 @@
       <w:pPr>
         <w:pStyle w:val="Titre3"/>
       </w:pPr>
-      <w:bookmarkStart w:id="36" w:name="_Toc507961937"/>
-      <w:bookmarkStart w:id="37" w:name="_Toc508019590"/>
+      <w:bookmarkStart w:id="37" w:name="_Toc507961937"/>
+      <w:bookmarkStart w:id="38" w:name="_Toc508019590"/>
       <w:r>
         <w:t>Liste de souhait</w:t>
       </w:r>
       <w:r>
         <w:t>s</w:t>
       </w:r>
-      <w:bookmarkEnd w:id="36"/>
       <w:bookmarkEnd w:id="37"/>
+      <w:bookmarkEnd w:id="38"/>
     </w:p>
     <w:p>
       <w:r>
@@ -3740,13 +4093,13 @@
       <w:pPr>
         <w:pStyle w:val="Titre3"/>
       </w:pPr>
-      <w:bookmarkStart w:id="38" w:name="_Toc507961938"/>
-      <w:bookmarkStart w:id="39" w:name="_Toc508019591"/>
+      <w:bookmarkStart w:id="39" w:name="_Toc507961938"/>
+      <w:bookmarkStart w:id="40" w:name="_Toc508019591"/>
       <w:r>
         <w:t>Prévisions d’achat</w:t>
       </w:r>
-      <w:bookmarkEnd w:id="38"/>
       <w:bookmarkEnd w:id="39"/>
+      <w:bookmarkEnd w:id="40"/>
     </w:p>
     <w:p>
       <w:r>
@@ -3814,12 +4167,12 @@
       <w:pPr>
         <w:pStyle w:val="Titre3"/>
       </w:pPr>
-      <w:bookmarkStart w:id="40" w:name="_Toc508019592"/>
+      <w:bookmarkStart w:id="41" w:name="_Toc508019592"/>
       <w:r>
         <w:lastRenderedPageBreak/>
         <w:t>Budgets partagés</w:t>
       </w:r>
-      <w:bookmarkEnd w:id="40"/>
+      <w:bookmarkEnd w:id="41"/>
     </w:p>
     <w:p>
       <w:r>
@@ -3845,11 +4198,11 @@
           <w:rFonts w:cstheme="minorBidi"/>
         </w:rPr>
       </w:pPr>
-      <w:bookmarkStart w:id="41" w:name="_Toc508019593"/>
+      <w:bookmarkStart w:id="42" w:name="_Toc508019593"/>
       <w:r>
         <w:t>Exportation en PDF</w:t>
       </w:r>
-      <w:bookmarkEnd w:id="41"/>
+      <w:bookmarkEnd w:id="42"/>
     </w:p>
     <w:p>
       <w:r>
@@ -3866,13 +4219,13 @@
       <w:pPr>
         <w:pStyle w:val="Titre3"/>
       </w:pPr>
-      <w:bookmarkStart w:id="42" w:name="_Toc507961939"/>
-      <w:bookmarkStart w:id="43" w:name="_Toc508019594"/>
+      <w:bookmarkStart w:id="43" w:name="_Toc507961939"/>
+      <w:bookmarkStart w:id="44" w:name="_Toc508019594"/>
       <w:r>
         <w:t>Dettes</w:t>
       </w:r>
-      <w:bookmarkEnd w:id="42"/>
       <w:bookmarkEnd w:id="43"/>
+      <w:bookmarkEnd w:id="44"/>
     </w:p>
     <w:p>
       <w:r>
@@ -3901,13 +4254,13 @@
       <w:pPr>
         <w:pStyle w:val="Titre3"/>
       </w:pPr>
-      <w:bookmarkStart w:id="44" w:name="_Toc507961940"/>
-      <w:bookmarkStart w:id="45" w:name="_Toc508019595"/>
+      <w:bookmarkStart w:id="45" w:name="_Toc507961940"/>
+      <w:bookmarkStart w:id="46" w:name="_Toc508019595"/>
       <w:r>
         <w:t>Simulation</w:t>
       </w:r>
-      <w:bookmarkEnd w:id="44"/>
       <w:bookmarkEnd w:id="45"/>
+      <w:bookmarkEnd w:id="46"/>
     </w:p>
     <w:p>
       <w:r>
@@ -3935,15 +4288,15 @@
       <w:pPr>
         <w:pStyle w:val="Titre1"/>
       </w:pPr>
-      <w:bookmarkStart w:id="46" w:name="_Toc507961942"/>
-      <w:bookmarkStart w:id="47" w:name="_Toc508019597"/>
-      <w:bookmarkStart w:id="48" w:name="_Toc512258755"/>
+      <w:bookmarkStart w:id="47" w:name="_Toc507961942"/>
+      <w:bookmarkStart w:id="48" w:name="_Toc508019597"/>
+      <w:bookmarkStart w:id="49" w:name="_Toc512692838"/>
       <w:r>
         <w:lastRenderedPageBreak/>
         <w:t>Architecture</w:t>
       </w:r>
-      <w:bookmarkEnd w:id="46"/>
       <w:bookmarkEnd w:id="47"/>
+      <w:bookmarkEnd w:id="48"/>
       <w:r>
         <w:t xml:space="preserve"> </w:t>
       </w:r>
@@ -3953,7 +4306,7 @@
         </w:rPr>
         <w:t>(A METTRE A JOUR)</w:t>
       </w:r>
-      <w:bookmarkEnd w:id="48"/>
+      <w:bookmarkEnd w:id="49"/>
     </w:p>
     <w:p>
       <w:r>
@@ -4068,8 +4421,8 @@
           <w:szCs w:val="32"/>
         </w:rPr>
       </w:pPr>
-      <w:bookmarkStart w:id="49" w:name="_Toc507961943"/>
-      <w:bookmarkStart w:id="50" w:name="_Toc508019598"/>
+      <w:bookmarkStart w:id="50" w:name="_Toc507961943"/>
+      <w:bookmarkStart w:id="51" w:name="_Toc508019598"/>
       <w:r>
         <w:br w:type="page"/>
       </w:r>
@@ -4078,7 +4431,7 @@
       <w:pPr>
         <w:pStyle w:val="Titre1"/>
       </w:pPr>
-      <w:bookmarkStart w:id="51" w:name="_Toc512258756"/>
+      <w:bookmarkStart w:id="52" w:name="_Toc512692839"/>
       <w:r>
         <w:lastRenderedPageBreak/>
         <w:t>Choix d’i</w:t>
@@ -4086,19 +4439,19 @@
       <w:r>
         <w:t>mplémentation</w:t>
       </w:r>
-      <w:bookmarkEnd w:id="49"/>
       <w:bookmarkEnd w:id="50"/>
       <w:bookmarkEnd w:id="51"/>
+      <w:bookmarkEnd w:id="52"/>
     </w:p>
     <w:p>
       <w:pPr>
         <w:pStyle w:val="Titre2"/>
       </w:pPr>
-      <w:bookmarkStart w:id="52" w:name="_Toc512258757"/>
+      <w:bookmarkStart w:id="53" w:name="_Toc512692840"/>
       <w:r>
         <w:t>Langage de programmation et GUI</w:t>
       </w:r>
-      <w:bookmarkEnd w:id="52"/>
+      <w:bookmarkEnd w:id="53"/>
     </w:p>
     <w:p>
       <w:r>
@@ -4138,11 +4491,11 @@
       <w:pPr>
         <w:pStyle w:val="Titre2"/>
       </w:pPr>
-      <w:bookmarkStart w:id="53" w:name="_Toc512258758"/>
+      <w:bookmarkStart w:id="54" w:name="_Toc512692841"/>
       <w:r>
         <w:t>Framework</w:t>
       </w:r>
-      <w:bookmarkEnd w:id="53"/>
+      <w:bookmarkEnd w:id="54"/>
     </w:p>
     <w:p>
       <w:r>
@@ -4214,7 +4567,7 @@
       <w:pPr>
         <w:pStyle w:val="Titre1"/>
       </w:pPr>
-      <w:bookmarkStart w:id="54" w:name="_Toc512258759"/>
+      <w:bookmarkStart w:id="55" w:name="_Toc512692842"/>
       <w:r>
         <w:lastRenderedPageBreak/>
         <w:t>Bases de données</w:t>
@@ -4222,7 +4575,7 @@
       <w:r>
         <w:t xml:space="preserve"> (DB)</w:t>
       </w:r>
-      <w:bookmarkEnd w:id="54"/>
+      <w:bookmarkEnd w:id="55"/>
     </w:p>
     <w:p>
       <w:pPr>
@@ -4505,7 +4858,7 @@
       <w:pPr>
         <w:pStyle w:val="Titre1"/>
       </w:pPr>
-      <w:bookmarkStart w:id="55" w:name="_Toc512258760"/>
+      <w:bookmarkStart w:id="56" w:name="_Toc512692843"/>
       <w:r>
         <w:lastRenderedPageBreak/>
         <w:t>Interface graphique</w:t>
@@ -4513,13 +4866,383 @@
       <w:r>
         <w:t xml:space="preserve"> (GUI)</w:t>
       </w:r>
-      <w:bookmarkEnd w:id="55"/>
+      <w:bookmarkEnd w:id="56"/>
     </w:p>
     <w:p>
       <w:pPr>
         <w:pStyle w:val="Titre2"/>
       </w:pPr>
-      <w:bookmarkStart w:id="56" w:name="_Toc512258761"/>
+      <w:bookmarkStart w:id="57" w:name="_Toc512692844"/>
+      <w:r>
+        <w:t>Menu latéral de l’application</w:t>
+      </w:r>
+      <w:bookmarkEnd w:id="57"/>
+    </w:p>
+    <w:p>
+      <w:pPr>
+        <w:rPr>
+          <w:color w:val="FF0000"/>
+        </w:rPr>
+      </w:pPr>
+      <w:r>
+        <w:t xml:space="preserve">Le menu latéral est simplement l'outil qui permet de naviguer dans </w:t>
+      </w:r>
+      <w:proofErr w:type="spellStart"/>
+      <w:r>
+        <w:t>MoneyThoring</w:t>
+      </w:r>
+      <w:proofErr w:type="spellEnd"/>
+      <w:r>
+        <w:t xml:space="preserve">. Il est composé d'une </w:t>
+      </w:r>
+      <w:proofErr w:type="spellStart"/>
+      <w:r>
+        <w:t>VBox</w:t>
+      </w:r>
+      <w:proofErr w:type="spellEnd"/>
+      <w:r>
+        <w:t xml:space="preserve">, contenant les différents boutons permettant de choisir telle ou telle vue. Le contrôleur du menu latéral met simplement à jour les classes CSS des boutons pour indiquer lequel est sélectionné </w:t>
+      </w:r>
+      <w:r>
+        <w:rPr>
+          <w:color w:val="FF0000"/>
+        </w:rPr>
+        <w:t>(Évolution possible : remplacer les boutons par une Select List ou équivalent).</w:t>
+      </w:r>
+    </w:p>
+    <w:p>
+      <w:pPr>
+        <w:rPr>
+          <w:color w:val="FF0000"/>
+        </w:rPr>
+      </w:pPr>
+    </w:p>
+    <w:p>
+      <w:pPr>
+        <w:pStyle w:val="Titre2"/>
+      </w:pPr>
+      <w:bookmarkStart w:id="58" w:name="_Toc512692845"/>
+      <w:r>
+        <w:t>Fenêtre principale</w:t>
+      </w:r>
+      <w:bookmarkEnd w:id="58"/>
+    </w:p>
+    <w:p>
+      <w:pPr>
+        <w:keepNext/>
+        <w:jc w:val="center"/>
+      </w:pPr>
+      <w:r>
+        <w:rPr>
+          <w:noProof/>
+        </w:rPr>
+        <w:drawing>
+          <wp:inline distT="0" distB="0" distL="0" distR="0" wp14:anchorId="1CBB6505" wp14:editId="5C1F3753">
+            <wp:extent cx="2880000" cy="2220697"/>
+            <wp:effectExtent l="19050" t="19050" r="15875" b="27305"/>
+            <wp:docPr id="5" name="Image 5"/>
+            <wp:cNvGraphicFramePr>
+              <a:graphicFrameLocks xmlns:a="http://schemas.openxmlformats.org/drawingml/2006/main" noChangeAspect="1"/>
+            </wp:cNvGraphicFramePr>
+            <a:graphic xmlns:a="http://schemas.openxmlformats.org/drawingml/2006/main">
+              <a:graphicData uri="http://schemas.openxmlformats.org/drawingml/2006/picture">
+                <pic:pic xmlns:pic="http://schemas.openxmlformats.org/drawingml/2006/picture">
+                  <pic:nvPicPr>
+                    <pic:cNvPr id="1" name=""/>
+                    <pic:cNvPicPr/>
+                  </pic:nvPicPr>
+                  <pic:blipFill rotWithShape="1">
+                    <a:blip r:embed="rId12"/>
+                    <a:srcRect r="63742" b="48387"/>
+                    <a:stretch/>
+                  </pic:blipFill>
+                  <pic:spPr bwMode="auto">
+                    <a:xfrm>
+                      <a:off x="0" y="0"/>
+                      <a:ext cx="2880000" cy="2220697"/>
+                    </a:xfrm>
+                    <a:prstGeom prst="rect">
+                      <a:avLst/>
+                    </a:prstGeom>
+                    <a:ln>
+                      <a:solidFill>
+                        <a:srgbClr val="00B050"/>
+                      </a:solidFill>
+                    </a:ln>
+                    <a:extLst>
+                      <a:ext uri="{53640926-AAD7-44D8-BBD7-CCE9431645EC}">
+                        <a14:shadowObscured xmlns:a14="http://schemas.microsoft.com/office/drawing/2010/main"/>
+                      </a:ext>
+                    </a:extLst>
+                  </pic:spPr>
+                </pic:pic>
+              </a:graphicData>
+            </a:graphic>
+          </wp:inline>
+        </w:drawing>
+      </w:r>
+    </w:p>
+    <w:p>
+      <w:pPr>
+        <w:pStyle w:val="Lgende"/>
+        <w:jc w:val="center"/>
+      </w:pPr>
+      <w:r>
+        <w:t>Fenêtre principale, menu fermé</w:t>
+      </w:r>
+    </w:p>
+    <w:p>
+      <w:pPr>
+        <w:rPr>
+          <w:sz w:val="10"/>
+          <w:szCs w:val="10"/>
+        </w:rPr>
+      </w:pPr>
+    </w:p>
+    <w:p>
+      <w:pPr>
+        <w:keepNext/>
+        <w:jc w:val="center"/>
+      </w:pPr>
+      <w:r>
+        <w:rPr>
+          <w:noProof/>
+        </w:rPr>
+        <w:drawing>
+          <wp:inline distT="0" distB="0" distL="0" distR="0" wp14:anchorId="349A4212" wp14:editId="1CE57AFE">
+            <wp:extent cx="2880000" cy="2201505"/>
+            <wp:effectExtent l="19050" t="19050" r="15875" b="27940"/>
+            <wp:docPr id="6" name="Image 6"/>
+            <wp:cNvGraphicFramePr>
+              <a:graphicFrameLocks xmlns:a="http://schemas.openxmlformats.org/drawingml/2006/main" noChangeAspect="1"/>
+            </wp:cNvGraphicFramePr>
+            <a:graphic xmlns:a="http://schemas.openxmlformats.org/drawingml/2006/main">
+              <a:graphicData uri="http://schemas.openxmlformats.org/drawingml/2006/picture">
+                <pic:pic xmlns:pic="http://schemas.openxmlformats.org/drawingml/2006/picture">
+                  <pic:nvPicPr>
+                    <pic:cNvPr id="1" name=""/>
+                    <pic:cNvPicPr/>
+                  </pic:nvPicPr>
+                  <pic:blipFill rotWithShape="1">
+                    <a:blip r:embed="rId13"/>
+                    <a:srcRect r="61577" b="45778"/>
+                    <a:stretch/>
+                  </pic:blipFill>
+                  <pic:spPr bwMode="auto">
+                    <a:xfrm>
+                      <a:off x="0" y="0"/>
+                      <a:ext cx="2880000" cy="2201505"/>
+                    </a:xfrm>
+                    <a:prstGeom prst="rect">
+                      <a:avLst/>
+                    </a:prstGeom>
+                    <a:ln>
+                      <a:solidFill>
+                        <a:srgbClr val="00B050"/>
+                      </a:solidFill>
+                    </a:ln>
+                    <a:extLst>
+                      <a:ext uri="{53640926-AAD7-44D8-BBD7-CCE9431645EC}">
+                        <a14:shadowObscured xmlns:a14="http://schemas.microsoft.com/office/drawing/2010/main"/>
+                      </a:ext>
+                    </a:extLst>
+                  </pic:spPr>
+                </pic:pic>
+              </a:graphicData>
+            </a:graphic>
+          </wp:inline>
+        </w:drawing>
+      </w:r>
+    </w:p>
+    <w:p>
+      <w:pPr>
+        <w:pStyle w:val="Lgende"/>
+        <w:jc w:val="center"/>
+      </w:pPr>
+      <w:r>
+        <w:t>Fenêtre principal</w:t>
+      </w:r>
+      <w:r>
+        <w:t>e</w:t>
+      </w:r>
+      <w:r>
+        <w:t>, menu ouvert</w:t>
+      </w:r>
+    </w:p>
+    <w:p/>
+    <w:p>
+      <w:r>
+        <w:t>La fenêtre principale est la fenêtre que l'utilisateur final utilisera</w:t>
+      </w:r>
+      <w:r>
+        <w:t>,</w:t>
+      </w:r>
+      <w:r>
+        <w:t xml:space="preserve"> afin de naviguer dans les différentes vue</w:t>
+      </w:r>
+      <w:r>
+        <w:t>s</w:t>
+      </w:r>
+      <w:r>
+        <w:t>/fonctionnalités. Pour cette raison elle demande un certain investissement pour la perfectionner.</w:t>
+      </w:r>
+    </w:p>
+    <w:p>
+      <w:pPr>
+        <w:pStyle w:val="Titre3"/>
+      </w:pPr>
+      <w:r>
+        <w:lastRenderedPageBreak/>
+        <w:t>Composition</w:t>
+      </w:r>
+    </w:p>
+    <w:p>
+      <w:r>
+        <w:t xml:space="preserve">Voici comment le fichier FXML (le modèle) de cette fenêtre est découpé : </w:t>
+      </w:r>
+    </w:p>
+    <w:p>
+      <w:r>
+        <w:t xml:space="preserve">A la racine nous trouvons un </w:t>
+      </w:r>
+      <w:proofErr w:type="spellStart"/>
+      <w:r>
+        <w:t>BorderPane</w:t>
+      </w:r>
+      <w:proofErr w:type="spellEnd"/>
+      <w:r>
+        <w:t xml:space="preserve">, </w:t>
+      </w:r>
+      <w:r>
+        <w:t xml:space="preserve">afin de pouvoir séparer convenablement l'entête (au TOP/NORD) du contenu de la fenêtre (CENTRE). Ces deux parties de notre </w:t>
+      </w:r>
+      <w:proofErr w:type="spellStart"/>
+      <w:r>
+        <w:t>BorderPane</w:t>
+      </w:r>
+      <w:proofErr w:type="spellEnd"/>
+      <w:r>
+        <w:t xml:space="preserve"> contiennent un </w:t>
+      </w:r>
+      <w:proofErr w:type="spellStart"/>
+      <w:r>
+        <w:t>AnchorPane</w:t>
+      </w:r>
+      <w:proofErr w:type="spellEnd"/>
+      <w:r>
+        <w:t xml:space="preserve"> </w:t>
+      </w:r>
+      <w:r>
+        <w:t xml:space="preserve">pouvant </w:t>
+      </w:r>
+      <w:r>
+        <w:t xml:space="preserve">fixer leur contenu : </w:t>
+      </w:r>
+    </w:p>
+    <w:p>
+      <w:pPr>
+        <w:pStyle w:val="Paragraphedeliste"/>
+        <w:numPr>
+          <w:ilvl w:val="0"/>
+          <w:numId w:val="30"/>
+        </w:numPr>
+        <w:spacing w:before="0" w:after="160" w:line="259" w:lineRule="auto"/>
+      </w:pPr>
+      <w:r>
+        <w:t xml:space="preserve">TOP : le top est composé d'un </w:t>
+      </w:r>
+      <w:proofErr w:type="spellStart"/>
+      <w:r>
+        <w:t>JFXHamburger</w:t>
+      </w:r>
+      <w:proofErr w:type="spellEnd"/>
+      <w:r>
+        <w:t>, qui permettra d'ouvrir le menu latéral, et d'un label qui indique simplement "où" nous sommes dans le programme (p.ex. : "Dashboard", "Budget – Nourriture", etc.)</w:t>
+      </w:r>
+    </w:p>
+    <w:p>
+      <w:pPr>
+        <w:pStyle w:val="Paragraphedeliste"/>
+        <w:numPr>
+          <w:ilvl w:val="0"/>
+          <w:numId w:val="30"/>
+        </w:numPr>
+        <w:spacing w:before="0" w:after="160" w:line="259" w:lineRule="auto"/>
+      </w:pPr>
+      <w:r>
+        <w:t xml:space="preserve">CENTRE : la partie centrale du </w:t>
+      </w:r>
+      <w:proofErr w:type="spellStart"/>
+      <w:r>
+        <w:t>BorderPane</w:t>
+      </w:r>
+      <w:proofErr w:type="spellEnd"/>
+      <w:r>
+        <w:t xml:space="preserve"> contient un second </w:t>
+      </w:r>
+      <w:proofErr w:type="spellStart"/>
+      <w:r>
+        <w:t>AnchorPane</w:t>
+      </w:r>
+      <w:proofErr w:type="spellEnd"/>
+      <w:r>
+        <w:t xml:space="preserve"> (</w:t>
+      </w:r>
+      <w:r>
+        <w:rPr>
+          <w:color w:val="FF0000"/>
+        </w:rPr>
+        <w:t>choix non définitif, il faut voir comment cet élément se comportera une fois les autres vues développées</w:t>
+      </w:r>
+      <w:r>
+        <w:t xml:space="preserve">) qui permettra de charger le contenu voulu </w:t>
+      </w:r>
+      <w:r>
+        <w:t>(exemple</w:t>
+      </w:r>
+      <w:r>
+        <w:t xml:space="preserve"> : la vue du Dashboard ou la liste des budgets</w:t>
+      </w:r>
+      <w:r>
+        <w:t>)</w:t>
+      </w:r>
+      <w:r>
+        <w:t xml:space="preserve">. Le centre contient également un </w:t>
+      </w:r>
+      <w:proofErr w:type="spellStart"/>
+      <w:r>
+        <w:t>JFXDrawer</w:t>
+      </w:r>
+      <w:proofErr w:type="spellEnd"/>
+      <w:r>
+        <w:t xml:space="preserve"> qui </w:t>
+      </w:r>
+      <w:r>
+        <w:t>est</w:t>
+      </w:r>
+      <w:r>
+        <w:t xml:space="preserve"> le conteneur de notre menu latéral.</w:t>
+      </w:r>
+    </w:p>
+    <w:p>
+      <w:pPr>
+        <w:pStyle w:val="Titre3"/>
+      </w:pPr>
+      <w:r>
+        <w:t>Contrôleur</w:t>
+      </w:r>
+    </w:p>
+    <w:p>
+      <w:r>
+        <w:t xml:space="preserve">Le contrôleur permet de définir le comportement des éléments d'un FXML. Pour la fenêtre principale il faut pouvoir gérer l'ouverture et la fermeture du menu latéral, ainsi que le chargement de la vue choisie. </w:t>
+      </w:r>
+    </w:p>
+    <w:p/>
+    <w:p>
+      <w:pPr>
+        <w:pStyle w:val="Titre2"/>
+      </w:pPr>
+      <w:bookmarkStart w:id="59" w:name="_Toc512692846"/>
       <w:r>
         <w:t xml:space="preserve">Fenêtre </w:t>
       </w:r>
@@ -4529,14 +5252,14 @@
       <w:r>
         <w:t>connexion/enregistrement d’un compte utilisateur</w:t>
       </w:r>
-      <w:bookmarkEnd w:id="56"/>
+      <w:bookmarkEnd w:id="59"/>
     </w:p>
     <w:p>
       <w:pPr>
         <w:pStyle w:val="Titre3"/>
       </w:pPr>
       <w:r>
-        <w:t>Vue</w:t>
+        <w:t>Composition</w:t>
       </w:r>
     </w:p>
     <w:p>
@@ -4564,7 +5287,7 @@
                     <pic:cNvPicPr/>
                   </pic:nvPicPr>
                   <pic:blipFill>
-                    <a:blip r:embed="rId12"/>
+                    <a:blip r:embed="rId14"/>
                     <a:stretch>
                       <a:fillRect/>
                     </a:stretch>
@@ -4765,6 +5488,7 @@
         </w:numPr>
       </w:pPr>
       <w:r>
+        <w:lastRenderedPageBreak/>
         <w:t xml:space="preserve">Un label qui </w:t>
       </w:r>
       <w:r>
@@ -5022,7 +5746,6 @@
     </w:p>
     <w:p>
       <w:r>
-        <w:lastRenderedPageBreak/>
         <w:t>Un autre événement</w:t>
       </w:r>
       <w:r>
@@ -5120,63 +5843,12 @@
         <w:t>.</w:t>
       </w:r>
     </w:p>
+    <w:p/>
     <w:p>
       <w:pPr>
         <w:pStyle w:val="Titre2"/>
       </w:pPr>
-      <w:r>
-        <w:t>Menu latéral de l’application</w:t>
-      </w:r>
-    </w:p>
-    <w:p>
-      <w:r>
-        <w:t xml:space="preserve">Le menu latéral est simplement l'outil qui permet de naviguer dans </w:t>
-      </w:r>
-      <w:proofErr w:type="spellStart"/>
-      <w:r>
-        <w:t>MoneyThoring</w:t>
-      </w:r>
-      <w:proofErr w:type="spellEnd"/>
-      <w:r>
-        <w:t xml:space="preserve">. Il est composé d'une </w:t>
-      </w:r>
-      <w:proofErr w:type="spellStart"/>
-      <w:r>
-        <w:t>VBox</w:t>
-      </w:r>
-      <w:proofErr w:type="spellEnd"/>
-      <w:r>
-        <w:t>, contenant les différents boutons qui permett</w:t>
-      </w:r>
-      <w:r>
-        <w:t>e</w:t>
-      </w:r>
-      <w:r>
-        <w:t>nt de choisir telle ou telle vue. Le contrôleur du menu latéral met simplement à jour les classes CSS des boutons pour indiquer lequel est sélectionné</w:t>
-      </w:r>
-      <w:r>
-        <w:t xml:space="preserve"> </w:t>
-      </w:r>
-      <w:r>
-        <w:rPr>
-          <w:color w:val="FF0000"/>
-        </w:rPr>
-        <w:t>(Évolution possible : remplacer les boutons par une Select List ou équivalent)</w:t>
-      </w:r>
-      <w:r>
-        <w:rPr>
-          <w:color w:val="FF0000"/>
-        </w:rPr>
-        <w:t>.</w:t>
-      </w:r>
-      <w:bookmarkStart w:id="57" w:name="_GoBack"/>
-      <w:bookmarkEnd w:id="57"/>
-    </w:p>
-    <w:p>
-      <w:pPr>
-        <w:pStyle w:val="Titre2"/>
-      </w:pPr>
-      <w:bookmarkStart w:id="58" w:name="_Toc512258762"/>
+      <w:bookmarkStart w:id="60" w:name="_Toc512692847"/>
       <w:r>
         <w:t xml:space="preserve">Fenêtre </w:t>
       </w:r>
@@ -5186,7 +5858,7 @@
       <w:r>
         <w:t>compte bancaire</w:t>
       </w:r>
-      <w:bookmarkEnd w:id="58"/>
+      <w:bookmarkEnd w:id="60"/>
     </w:p>
     <w:p>
       <w:pPr>
@@ -5201,7 +5873,7 @@
         <w:pStyle w:val="Titre4"/>
       </w:pPr>
       <w:r>
-        <w:t>Vue</w:t>
+        <w:t>Composition</w:t>
       </w:r>
     </w:p>
     <w:p>
@@ -5229,7 +5901,7 @@
                     <pic:cNvPicPr/>
                   </pic:nvPicPr>
                   <pic:blipFill>
-                    <a:blip r:embed="rId13"/>
+                    <a:blip r:embed="rId15"/>
                     <a:stretch>
                       <a:fillRect/>
                     </a:stretch>
@@ -5266,6 +5938,7 @@
     </w:p>
     <w:p>
       <w:r>
+        <w:lastRenderedPageBreak/>
         <w:t xml:space="preserve">Pour cette vue nous utilisons le fichier </w:t>
       </w:r>
       <w:proofErr w:type="spellStart"/>
@@ -5410,7 +6083,13 @@
         <w:t>des</w:t>
       </w:r>
       <w:r>
-        <w:t xml:space="preserve"> uns après les autres sur une seule ligne. Et une fois </w:t>
+        <w:t xml:space="preserve"> </w:t>
+      </w:r>
+      <w:r>
+        <w:t>enfants</w:t>
+      </w:r>
+      <w:r>
+        <w:t xml:space="preserve"> sur une seule ligne. Et une fois </w:t>
       </w:r>
       <w:r>
         <w:t>la ligne de notre</w:t>
@@ -5466,263 +6145,1152 @@
         <w:t>qu’il y en a</w:t>
       </w:r>
       <w:r>
-        <w:t xml:space="preserve"> un </w:t>
-      </w:r>
+        <w:t xml:space="preserve"> un maximum sur une ligne (voir image). Pour ce qui est du contrôle pour l’ajout d’un compte bancaire, nous utilisons un bouton.</w:t>
+      </w:r>
+    </w:p>
+    <w:p>
+      <w:pPr>
+        <w:pStyle w:val="Titre4"/>
+      </w:pPr>
+      <w:r>
+        <w:t>Contrôleur</w:t>
+      </w:r>
+    </w:p>
+    <w:p>
+      <w:r>
+        <w:t xml:space="preserve">Notre classe </w:t>
+      </w:r>
+      <w:proofErr w:type="spellStart"/>
+      <w:r>
+        <w:t>Controller_bankAccount</w:t>
+      </w:r>
+      <w:proofErr w:type="spellEnd"/>
+      <w:r>
+        <w:t xml:space="preserve"> implémente l’interface </w:t>
+      </w:r>
+      <w:r>
+        <w:t>« </w:t>
+      </w:r>
+      <w:proofErr w:type="spellStart"/>
+      <w:r>
+        <w:t>Initializable</w:t>
+      </w:r>
+      <w:proofErr w:type="spellEnd"/>
+      <w:r>
+        <w:t> »,</w:t>
+      </w:r>
+      <w:r>
+        <w:t xml:space="preserve"> qui nous permet d’avoir la méthode </w:t>
+      </w:r>
+      <w:r>
+        <w:t>« </w:t>
+      </w:r>
+      <w:r>
+        <w:t>initialise</w:t>
+      </w:r>
+      <w:r>
+        <w:t> »</w:t>
+      </w:r>
+      <w:r>
+        <w:t xml:space="preserve">. Cette méthode </w:t>
+      </w:r>
+      <w:r>
+        <w:t xml:space="preserve">sert à </w:t>
+      </w:r>
+      <w:r>
+        <w:t>initialis</w:t>
+      </w:r>
+      <w:r>
+        <w:t>er</w:t>
+      </w:r>
+      <w:r>
+        <w:t xml:space="preserve"> notre contrôleur. Dans notre cas nous récup</w:t>
+      </w:r>
+      <w:r>
+        <w:t>é</w:t>
+      </w:r>
+      <w:r>
+        <w:t xml:space="preserve">rons la liste des comptes via la méthode </w:t>
+      </w:r>
+      <w:r>
+        <w:t>« </w:t>
+      </w:r>
+      <w:proofErr w:type="spellStart"/>
+      <w:r>
+        <w:rPr>
+          <w:color w:val="FF0000"/>
+        </w:rPr>
+        <w:t>getBankAccounts</w:t>
+      </w:r>
+      <w:proofErr w:type="spellEnd"/>
+      <w:r>
+        <w:rPr>
+          <w:color w:val="FF0000"/>
+        </w:rPr>
+        <w:t> </w:t>
+      </w:r>
+      <w:r>
+        <w:t>»</w:t>
+      </w:r>
+      <w:r>
+        <w:t xml:space="preserve"> de la classe </w:t>
+      </w:r>
+      <w:r>
+        <w:t>« </w:t>
+      </w:r>
+      <w:proofErr w:type="spellStart"/>
+      <w:r>
+        <w:t>B</w:t>
+      </w:r>
+      <w:r>
+        <w:t>ankAccount</w:t>
+      </w:r>
+      <w:r>
+        <w:t>Model</w:t>
+      </w:r>
+      <w:proofErr w:type="spellEnd"/>
+      <w:r>
+        <w:t> »</w:t>
+      </w:r>
+      <w:r>
+        <w:t xml:space="preserve">. Pour chacun de ces comptes, nous créons un </w:t>
+      </w:r>
+      <w:proofErr w:type="spellStart"/>
+      <w:r>
+        <w:t>AccountDisplayer</w:t>
+      </w:r>
+      <w:proofErr w:type="spellEnd"/>
+      <w:r>
+        <w:t xml:space="preserve"> que nous ajoutons à notre </w:t>
+      </w:r>
+      <w:proofErr w:type="spellStart"/>
+      <w:r>
+        <w:t>FlowPane</w:t>
+      </w:r>
+      <w:proofErr w:type="spellEnd"/>
+      <w:r>
+        <w:t>.</w:t>
+      </w:r>
+    </w:p>
+    <w:p>
+      <w:r>
+        <w:t>De plus nous ajout</w:t>
+      </w:r>
+      <w:r>
+        <w:t>ons</w:t>
+      </w:r>
+      <w:r>
+        <w:t xml:space="preserve"> une action à notre bouton,</w:t>
+      </w:r>
+      <w:r>
+        <w:t> « </w:t>
+      </w:r>
+      <w:proofErr w:type="spellStart"/>
+      <w:r>
+        <w:t>createBankAccount_button</w:t>
+      </w:r>
+      <w:proofErr w:type="spellEnd"/>
+      <w:r>
+        <w:t> »</w:t>
+      </w:r>
+      <w:r>
+        <w:t xml:space="preserve"> qui appelle la méthode </w:t>
+      </w:r>
+      <w:r>
+        <w:t>« </w:t>
+      </w:r>
+      <w:proofErr w:type="spellStart"/>
+      <w:r>
+        <w:t>c</w:t>
+      </w:r>
+      <w:r>
+        <w:t>reate</w:t>
+      </w:r>
+      <w:r>
+        <w:t>Button</w:t>
+      </w:r>
+      <w:proofErr w:type="spellEnd"/>
+      <w:r>
+        <w:t> »</w:t>
+      </w:r>
+      <w:r>
+        <w:t xml:space="preserve">. Cette </w:t>
+      </w:r>
+      <w:r>
+        <w:t>dernière</w:t>
+      </w:r>
+      <w:r>
+        <w:t xml:space="preserve"> charge la vue de création d’un compte bancaire. Lorsque l’utilisateur </w:t>
+      </w:r>
+      <w:r>
+        <w:t>a</w:t>
+      </w:r>
+      <w:r>
+        <w:t xml:space="preserve"> rempli tous les champs et validé sa création, nous récupérons </w:t>
+      </w:r>
+      <w:r>
+        <w:t>s</w:t>
+      </w:r>
+      <w:r>
+        <w:t xml:space="preserve">es données et nous créons une instance de la classe </w:t>
+      </w:r>
+      <w:proofErr w:type="spellStart"/>
+      <w:r>
+        <w:t>BankAccount</w:t>
+      </w:r>
+      <w:proofErr w:type="spellEnd"/>
+      <w:r>
+        <w:t xml:space="preserve">. Ensuite nous faisons le même procédé que pour l’initialisation. Nous créons un </w:t>
+      </w:r>
+      <w:proofErr w:type="spellStart"/>
+      <w:r>
+        <w:t>AccountDisplayer</w:t>
+      </w:r>
+      <w:proofErr w:type="spellEnd"/>
+      <w:r>
+        <w:t xml:space="preserve"> avec l’instance de notre classe </w:t>
+      </w:r>
+      <w:proofErr w:type="spellStart"/>
+      <w:r>
+        <w:t>BankAccount</w:t>
+      </w:r>
+      <w:r>
+        <w:t>Model</w:t>
+      </w:r>
+      <w:proofErr w:type="spellEnd"/>
+      <w:r>
+        <w:t xml:space="preserve"> que nous ajoutons à notre conteneur.</w:t>
+      </w:r>
+    </w:p>
+    <w:p>
+      <w:pPr>
+        <w:rPr>
+          <w:color w:val="FF0000"/>
+        </w:rPr>
+      </w:pPr>
+      <w:r>
+        <w:t xml:space="preserve">Un </w:t>
+      </w:r>
+      <w:proofErr w:type="spellStart"/>
+      <w:r>
+        <w:t>AccountDisplayer</w:t>
+      </w:r>
+      <w:proofErr w:type="spellEnd"/>
+      <w:r>
+        <w:t xml:space="preserve"> est un </w:t>
+      </w:r>
+      <w:proofErr w:type="spellStart"/>
+      <w:r>
+        <w:t>GridPane</w:t>
+      </w:r>
+      <w:proofErr w:type="spellEnd"/>
+      <w:r>
+        <w:t xml:space="preserve"> qui </w:t>
+      </w:r>
+      <w:r>
+        <w:t>contient</w:t>
+      </w:r>
+      <w:r>
+        <w:t xml:space="preserve"> le nom attribué à notre compte bancaire, le montant de notre compte bancaire</w:t>
+      </w:r>
+      <w:r>
+        <w:t>,</w:t>
+      </w:r>
+      <w:r>
+        <w:t xml:space="preserve"> </w:t>
+      </w:r>
+      <w:r>
+        <w:rPr>
+          <w:color w:val="FF0000"/>
+        </w:rPr>
+        <w:t>ainsi que la date de notre dernière transaction</w:t>
+      </w:r>
+      <w:r>
+        <w:rPr>
+          <w:color w:val="FF0000"/>
+        </w:rPr>
+        <w:t xml:space="preserve"> (à voir si on le met)</w:t>
+      </w:r>
+      <w:r>
+        <w:rPr>
+          <w:color w:val="FF0000"/>
+        </w:rPr>
+        <w:t>.</w:t>
+      </w:r>
+    </w:p>
+    <w:p>
+      <w:pPr>
+        <w:pStyle w:val="Titre3"/>
+      </w:pPr>
+      <w:r>
+        <w:t>Vue détaillée</w:t>
+      </w:r>
+    </w:p>
+    <w:p>
+      <w:pPr>
+        <w:pStyle w:val="Titre3"/>
+      </w:pPr>
+      <w:r>
+        <w:t>Vue création/modification</w:t>
+      </w:r>
+    </w:p>
+    <w:p/>
+    <w:p>
+      <w:pPr>
+        <w:pStyle w:val="Titre2"/>
+      </w:pPr>
+      <w:bookmarkStart w:id="61" w:name="_Toc512692848"/>
       <w:r>
         <w:lastRenderedPageBreak/>
-        <w:t>maximum sur une ligne (voir image). Pour ce qui est du contrôle pour l’ajout d’un compte bancaire, nous utilisons un bouton.</w:t>
-      </w:r>
-    </w:p>
-    <w:p>
-      <w:pPr>
-        <w:pStyle w:val="Titre4"/>
+        <w:t>Fenêtre des listes de catégories</w:t>
+      </w:r>
+      <w:bookmarkEnd w:id="61"/>
+    </w:p>
+    <w:p>
+      <w:pPr>
+        <w:keepNext/>
+        <w:jc w:val="center"/>
+      </w:pPr>
+      <w:r>
+        <w:rPr>
+          <w:noProof/>
+        </w:rPr>
+        <w:drawing>
+          <wp:inline distT="0" distB="0" distL="0" distR="0" wp14:anchorId="2EF2818C" wp14:editId="28609B85">
+            <wp:extent cx="3451860" cy="2477082"/>
+            <wp:effectExtent l="19050" t="19050" r="15240" b="19050"/>
+            <wp:docPr id="7" name="Image 7"/>
+            <wp:cNvGraphicFramePr>
+              <a:graphicFrameLocks xmlns:a="http://schemas.openxmlformats.org/drawingml/2006/main" noChangeAspect="1"/>
+            </wp:cNvGraphicFramePr>
+            <a:graphic xmlns:a="http://schemas.openxmlformats.org/drawingml/2006/main">
+              <a:graphicData uri="http://schemas.openxmlformats.org/drawingml/2006/picture">
+                <pic:pic xmlns:pic="http://schemas.openxmlformats.org/drawingml/2006/picture">
+                  <pic:nvPicPr>
+                    <pic:cNvPr id="1" name=""/>
+                    <pic:cNvPicPr/>
+                  </pic:nvPicPr>
+                  <pic:blipFill>
+                    <a:blip r:embed="rId16"/>
+                    <a:stretch>
+                      <a:fillRect/>
+                    </a:stretch>
+                  </pic:blipFill>
+                  <pic:spPr>
+                    <a:xfrm>
+                      <a:off x="0" y="0"/>
+                      <a:ext cx="3478538" cy="2496226"/>
+                    </a:xfrm>
+                    <a:prstGeom prst="rect">
+                      <a:avLst/>
+                    </a:prstGeom>
+                    <a:ln>
+                      <a:solidFill>
+                        <a:srgbClr val="00B050"/>
+                      </a:solidFill>
+                    </a:ln>
+                  </pic:spPr>
+                </pic:pic>
+              </a:graphicData>
+            </a:graphic>
+          </wp:inline>
+        </w:drawing>
+      </w:r>
+    </w:p>
+    <w:p>
+      <w:pPr>
+        <w:pStyle w:val="Lgende"/>
+        <w:jc w:val="center"/>
+      </w:pPr>
+      <w:r>
+        <w:t>A</w:t>
+      </w:r>
+      <w:r>
+        <w:t xml:space="preserve">perçu de la liste des catégories dans </w:t>
+      </w:r>
+      <w:proofErr w:type="spellStart"/>
+      <w:r>
+        <w:t>SceneBuilder</w:t>
+      </w:r>
+      <w:proofErr w:type="spellEnd"/>
+    </w:p>
+    <w:p>
+      <w:r>
+        <w:t>La vue de la liste des catégories permet à l'utilisateur de consulter ses catégories, et d'en créer s'il en ressent le besoin.</w:t>
+      </w:r>
+    </w:p>
+    <w:p>
+      <w:pPr>
+        <w:pStyle w:val="Titre3"/>
+      </w:pPr>
+      <w:r>
+        <w:t>Composition</w:t>
+      </w:r>
+    </w:p>
+    <w:p>
+      <w:r>
+        <w:t xml:space="preserve">La liste des catégories est assez triviale. La racine est un </w:t>
+      </w:r>
+      <w:proofErr w:type="spellStart"/>
+      <w:r>
+        <w:t>AnchorPane</w:t>
+      </w:r>
+      <w:proofErr w:type="spellEnd"/>
+      <w:r>
+        <w:t>,</w:t>
+      </w:r>
+      <w:r>
+        <w:t xml:space="preserve"> afin de pouvoir fixer la position du bouton </w:t>
+      </w:r>
+      <w:r>
+        <w:t>d’ajout</w:t>
+      </w:r>
+      <w:r>
+        <w:t xml:space="preserve">. </w:t>
+      </w:r>
+      <w:r>
+        <w:t>Nous avons donc</w:t>
+      </w:r>
+      <w:r>
+        <w:t xml:space="preserve"> </w:t>
+      </w:r>
+      <w:r>
+        <w:t>un bouton</w:t>
+      </w:r>
+      <w:r>
+        <w:t xml:space="preserve"> </w:t>
+      </w:r>
+      <w:r>
+        <w:t xml:space="preserve">et un </w:t>
+      </w:r>
+      <w:proofErr w:type="spellStart"/>
+      <w:r>
+        <w:t>TilePane</w:t>
+      </w:r>
+      <w:proofErr w:type="spellEnd"/>
+      <w:r>
+        <w:t xml:space="preserve"> qui nous permet</w:t>
+      </w:r>
+      <w:r>
+        <w:t xml:space="preserve"> </w:t>
+      </w:r>
+      <w:r>
+        <w:t>d'afficher nos catégories de façon harmonieuse et sans effort. Cet objet gère automatiquement l'espacement entre chaque élément</w:t>
+      </w:r>
+      <w:r>
+        <w:t>,</w:t>
+      </w:r>
+      <w:r>
+        <w:t xml:space="preserve"> ainsi que leur emplacement dans la fenêtre (retour à la ligne)</w:t>
+      </w:r>
+      <w:r>
+        <w:t>.</w:t>
+      </w:r>
+    </w:p>
+    <w:p>
+      <w:pPr>
+        <w:pStyle w:val="Titre3"/>
       </w:pPr>
       <w:r>
         <w:t>Contrôleur</w:t>
       </w:r>
     </w:p>
     <w:p>
-      <w:r>
-        <w:t xml:space="preserve">Notre classe </w:t>
+      <w:pPr>
+        <w:rPr>
+          <w:color w:val="FF0000"/>
+        </w:rPr>
+      </w:pPr>
+      <w:r>
+        <w:rPr>
+          <w:color w:val="FF0000"/>
+        </w:rPr>
+        <w:t>P</w:t>
+      </w:r>
+      <w:r>
+        <w:rPr>
+          <w:color w:val="FF0000"/>
+        </w:rPr>
+        <w:t>as encore implémenté</w:t>
+      </w:r>
+    </w:p>
+    <w:p/>
+    <w:p/>
+    <w:p>
+      <w:pPr>
+        <w:pStyle w:val="Titre2"/>
+      </w:pPr>
+      <w:bookmarkStart w:id="62" w:name="_Toc512692849"/>
+      <w:r>
+        <w:lastRenderedPageBreak/>
+        <w:t>Fenêtre de la liste des transactions</w:t>
+      </w:r>
+      <w:bookmarkEnd w:id="62"/>
+    </w:p>
+    <w:p>
+      <w:pPr>
+        <w:keepNext/>
+        <w:jc w:val="center"/>
+      </w:pPr>
+      <w:r>
+        <w:rPr>
+          <w:noProof/>
+        </w:rPr>
+        <w:drawing>
+          <wp:inline distT="0" distB="0" distL="0" distR="0" wp14:anchorId="5FD62E3F" wp14:editId="36B91269">
+            <wp:extent cx="4623759" cy="2941588"/>
+            <wp:effectExtent l="19050" t="19050" r="24765" b="11430"/>
+            <wp:docPr id="8" name="Image 8"/>
+            <wp:cNvGraphicFramePr>
+              <a:graphicFrameLocks xmlns:a="http://schemas.openxmlformats.org/drawingml/2006/main" noChangeAspect="1"/>
+            </wp:cNvGraphicFramePr>
+            <a:graphic xmlns:a="http://schemas.openxmlformats.org/drawingml/2006/main">
+              <a:graphicData uri="http://schemas.openxmlformats.org/drawingml/2006/picture">
+                <pic:pic xmlns:pic="http://schemas.openxmlformats.org/drawingml/2006/picture">
+                  <pic:nvPicPr>
+                    <pic:cNvPr id="1" name=""/>
+                    <pic:cNvPicPr/>
+                  </pic:nvPicPr>
+                  <pic:blipFill>
+                    <a:blip r:embed="rId17"/>
+                    <a:stretch>
+                      <a:fillRect/>
+                    </a:stretch>
+                  </pic:blipFill>
+                  <pic:spPr>
+                    <a:xfrm>
+                      <a:off x="0" y="0"/>
+                      <a:ext cx="4639182" cy="2951400"/>
+                    </a:xfrm>
+                    <a:prstGeom prst="rect">
+                      <a:avLst/>
+                    </a:prstGeom>
+                    <a:ln>
+                      <a:solidFill>
+                        <a:srgbClr val="00B050"/>
+                      </a:solidFill>
+                    </a:ln>
+                  </pic:spPr>
+                </pic:pic>
+              </a:graphicData>
+            </a:graphic>
+          </wp:inline>
+        </w:drawing>
+      </w:r>
+    </w:p>
+    <w:p>
+      <w:pPr>
+        <w:pStyle w:val="Lgende"/>
+        <w:jc w:val="center"/>
+      </w:pPr>
+      <w:r>
+        <w:t>A</w:t>
+      </w:r>
+      <w:r>
+        <w:t xml:space="preserve">perçu de la liste des transactions dans </w:t>
       </w:r>
       <w:proofErr w:type="spellStart"/>
       <w:r>
-        <w:t>Controller_bankAccount</w:t>
+        <w:t>SceneBuilder</w:t>
       </w:r>
       <w:proofErr w:type="spellEnd"/>
-      <w:r>
-        <w:t xml:space="preserve"> implémente l’interface </w:t>
+    </w:p>
+    <w:p/>
+    <w:p>
+      <w:r>
+        <w:t>La liste des transactions est une fenêtre plutôt importante, étant donné qu'elle permet d'avoir une vue d'ensemble sur l'activité d'un compte bancaire.</w:t>
+      </w:r>
+    </w:p>
+    <w:p>
+      <w:pPr>
+        <w:pStyle w:val="Titre3"/>
+      </w:pPr>
+      <w:r>
+        <w:t xml:space="preserve">Composition </w:t>
+      </w:r>
+    </w:p>
+    <w:p>
+      <w:r>
+        <w:t xml:space="preserve">La racine de la fenêtre est un </w:t>
+      </w:r>
+      <w:proofErr w:type="spellStart"/>
+      <w:r>
+        <w:t>AnchorPane</w:t>
+      </w:r>
+      <w:proofErr w:type="spellEnd"/>
+      <w:r>
+        <w:t xml:space="preserve">, afin de pouvoir gérer le redimensionnement et la position de ses composants. Au sommet nous avons des </w:t>
+      </w:r>
+      <w:proofErr w:type="spellStart"/>
+      <w:r>
+        <w:t>ComboBox</w:t>
+      </w:r>
+      <w:proofErr w:type="spellEnd"/>
+      <w:r>
+        <w:t xml:space="preserve"> pour choisir le compte bancaire et la période à prendre en compte. Au centre nous avons deux </w:t>
+      </w:r>
+      <w:proofErr w:type="spellStart"/>
+      <w:r>
+        <w:t>BorderPane</w:t>
+      </w:r>
+      <w:proofErr w:type="spellEnd"/>
+      <w:r>
+        <w:t>, tou</w:t>
+      </w:r>
+      <w:r>
+        <w:t>s</w:t>
+      </w:r>
+      <w:r>
+        <w:t xml:space="preserve"> deux contiennent au centre une </w:t>
+      </w:r>
+      <w:proofErr w:type="spellStart"/>
+      <w:r>
+        <w:t>JFXListCell</w:t>
+      </w:r>
+      <w:proofErr w:type="spellEnd"/>
+      <w:r>
+        <w:t xml:space="preserve"> qui permet de lister nos transactions. </w:t>
+      </w:r>
+      <w:r>
+        <w:rPr>
+          <w:color w:val="FF0000"/>
+        </w:rPr>
+        <w:t xml:space="preserve">Au fond nous avons un </w:t>
+      </w:r>
+      <w:proofErr w:type="spellStart"/>
+      <w:r>
+        <w:rPr>
+          <w:color w:val="FF0000"/>
+        </w:rPr>
+        <w:t>ChoiceBox</w:t>
+      </w:r>
+      <w:proofErr w:type="spellEnd"/>
+      <w:r>
+        <w:rPr>
+          <w:color w:val="FF0000"/>
+        </w:rPr>
+        <w:t xml:space="preserve"> qui </w:t>
+      </w:r>
+      <w:r>
+        <w:rPr>
+          <w:color w:val="FF0000"/>
+        </w:rPr>
+        <w:t>est</w:t>
+      </w:r>
+      <w:r>
+        <w:rPr>
+          <w:color w:val="FF0000"/>
+        </w:rPr>
+        <w:t xml:space="preserve"> </w:t>
+      </w:r>
+      <w:r>
+        <w:rPr>
+          <w:color w:val="FF0000"/>
+        </w:rPr>
+        <w:t>l</w:t>
+      </w:r>
+      <w:r>
+        <w:rPr>
+          <w:color w:val="FF0000"/>
+        </w:rPr>
+        <w:t xml:space="preserve">e bouton ajouter. Au clic nous devons choisir entre une dépense ou un revenu. Ce choix n'est pas définitif, nous étudions la possibilité d'utiliser un </w:t>
+      </w:r>
+      <w:proofErr w:type="spellStart"/>
+      <w:r>
+        <w:rPr>
+          <w:color w:val="FF0000"/>
+        </w:rPr>
+        <w:t>JFXNodeListe</w:t>
+      </w:r>
+      <w:proofErr w:type="spellEnd"/>
+      <w:r>
+        <w:rPr>
+          <w:color w:val="FF0000"/>
+        </w:rPr>
+        <w:t xml:space="preserve"> qui correspond plus à ce que nous pourrions avoir besoin.</w:t>
+      </w:r>
+    </w:p>
+    <w:p>
+      <w:pPr>
+        <w:pStyle w:val="Titre3"/>
+      </w:pPr>
+      <w:r>
+        <w:t>Contrôleur</w:t>
+      </w:r>
+    </w:p>
+    <w:p>
+      <w:pPr>
+        <w:rPr>
+          <w:color w:val="FF0000"/>
+        </w:rPr>
+      </w:pPr>
+      <w:r>
+        <w:rPr>
+          <w:color w:val="FF0000"/>
+        </w:rPr>
+        <w:t>P</w:t>
+      </w:r>
+      <w:r>
+        <w:rPr>
+          <w:color w:val="FF0000"/>
+        </w:rPr>
+        <w:t>as encore implémenté</w:t>
+      </w:r>
+    </w:p>
+    <w:p/>
+    <w:p>
+      <w:pPr>
+        <w:pStyle w:val="Titre2"/>
+      </w:pPr>
+      <w:bookmarkStart w:id="63" w:name="_Toc512692850"/>
+      <w:r>
+        <w:t>Problèmes rencontrés</w:t>
+      </w:r>
+      <w:bookmarkEnd w:id="63"/>
+    </w:p>
+    <w:p>
+      <w:pPr>
+        <w:pStyle w:val="Titre3"/>
+      </w:pPr>
+      <w:r>
+        <w:t xml:space="preserve">Utilisation de la librairie </w:t>
+      </w:r>
+      <w:proofErr w:type="spellStart"/>
+      <w:r>
+        <w:t>JFoenix</w:t>
+      </w:r>
+      <w:proofErr w:type="spellEnd"/>
+      <w:r>
+        <w:t xml:space="preserve"> sous </w:t>
+      </w:r>
+      <w:proofErr w:type="spellStart"/>
+      <w:r>
+        <w:t>IntelliJ</w:t>
+      </w:r>
+      <w:proofErr w:type="spellEnd"/>
+      <w:r>
+        <w:t xml:space="preserve"> IDEA</w:t>
+      </w:r>
+      <w:r>
+        <w:t xml:space="preserve"> </w:t>
+      </w:r>
+    </w:p>
+    <w:p>
+      <w:pPr>
+        <w:spacing w:before="0" w:after="160" w:line="259" w:lineRule="auto"/>
+      </w:pPr>
+      <w:r>
+        <w:t>L</w:t>
+      </w:r>
+      <w:r>
+        <w:t xml:space="preserve">e </w:t>
+      </w:r>
+      <w:proofErr w:type="spellStart"/>
+      <w:r>
+        <w:t>SceneBuilder</w:t>
+      </w:r>
+      <w:proofErr w:type="spellEnd"/>
+      <w:r>
+        <w:t xml:space="preserve"> proposé par </w:t>
+      </w:r>
+      <w:proofErr w:type="spellStart"/>
+      <w:r>
+        <w:t>IntelliJ</w:t>
+      </w:r>
+      <w:proofErr w:type="spellEnd"/>
+      <w:r>
+        <w:t xml:space="preserve"> ne permet pas de choisir et de représenter des éléments d'autres librairies graphiques que celle de </w:t>
+      </w:r>
+      <w:proofErr w:type="spellStart"/>
+      <w:r>
+        <w:t>JavaFX</w:t>
+      </w:r>
+      <w:proofErr w:type="spellEnd"/>
+      <w:r>
+        <w:t xml:space="preserve"> de base.</w:t>
+      </w:r>
+    </w:p>
+    <w:p>
+      <w:pPr>
+        <w:pStyle w:val="Paragraphedeliste"/>
+        <w:numPr>
+          <w:ilvl w:val="1"/>
+          <w:numId w:val="33"/>
+        </w:numPr>
+        <w:spacing w:before="0" w:after="160" w:line="259" w:lineRule="auto"/>
+        <w:ind w:left="426"/>
+        <w:jc w:val="left"/>
+      </w:pPr>
+      <w:r>
+        <w:rPr>
+          <w:u w:val="single"/>
+        </w:rPr>
+        <w:t>Résolution</w:t>
+      </w:r>
+      <w:r>
+        <w:t xml:space="preserve"> : utilisation du </w:t>
+      </w:r>
+      <w:proofErr w:type="spellStart"/>
+      <w:r>
+        <w:t>SceneBuilder</w:t>
+      </w:r>
+      <w:proofErr w:type="spellEnd"/>
+      <w:r>
+        <w:t xml:space="preserve"> proposé par Gluon </w:t>
+      </w:r>
+      <w:hyperlink r:id="rId18" w:history="1">
+        <w:r>
+          <w:rPr>
+            <w:rStyle w:val="Lienhypertexte"/>
+          </w:rPr>
+          <w:t>http://gluonhq.com/products/scene-builder/</w:t>
+        </w:r>
+      </w:hyperlink>
+    </w:p>
+    <w:p>
+      <w:pPr>
+        <w:pStyle w:val="Titre3"/>
+      </w:pPr>
+      <w:r>
+        <w:lastRenderedPageBreak/>
+        <w:t>I</w:t>
+      </w:r>
+      <w:r>
+        <w:t>ntégration du contrôleur du menu latéral</w:t>
+      </w:r>
+    </w:p>
+    <w:p>
+      <w:pPr>
+        <w:pStyle w:val="Paragraphedeliste"/>
+        <w:numPr>
+          <w:ilvl w:val="1"/>
+          <w:numId w:val="34"/>
+        </w:numPr>
+        <w:spacing w:before="0" w:after="160" w:line="259" w:lineRule="auto"/>
+        <w:ind w:left="426"/>
+      </w:pPr>
+      <w:r>
+        <w:rPr>
+          <w:u w:val="single"/>
+        </w:rPr>
+        <w:t>Résolution</w:t>
+      </w:r>
+      <w:r>
+        <w:t xml:space="preserve"> : </w:t>
+      </w:r>
+      <w:r>
+        <w:t>pour</w:t>
+      </w:r>
+      <w:r>
+        <w:t xml:space="preserve"> pouvoir utiliser un contrôleur dans un modèle FXML externe, il faut déclarer un </w:t>
+      </w:r>
+      <w:proofErr w:type="spellStart"/>
+      <w:r>
+        <w:rPr>
+          <w:i/>
+        </w:rPr>
+        <w:t>FXMLLoader</w:t>
+      </w:r>
+      <w:proofErr w:type="spellEnd"/>
+      <w:r>
+        <w:t xml:space="preserve"> et lui indiquer le fichier à prendre en compte. </w:t>
+      </w:r>
+      <w:r>
+        <w:t>N</w:t>
+      </w:r>
+      <w:r>
+        <w:t xml:space="preserve">ous devons </w:t>
+      </w:r>
+      <w:r>
+        <w:t xml:space="preserve">également </w:t>
+      </w:r>
+      <w:r>
+        <w:t xml:space="preserve">déclarer une instance de la classe du contrôleur requis et l'attacher au loader par le biais de la fonction </w:t>
       </w:r>
       <w:r>
         <w:t>« </w:t>
       </w:r>
       <w:proofErr w:type="spellStart"/>
       <w:r>
-        <w:t>Initializable</w:t>
+        <w:t>setController</w:t>
       </w:r>
       <w:proofErr w:type="spellEnd"/>
       <w:r>
-        <w:t> »,</w:t>
-      </w:r>
-      <w:r>
-        <w:t xml:space="preserve"> qui nous permet d’avoir la méthode </w:t>
+        <w:t> »</w:t>
+      </w:r>
+      <w:r>
+        <w:t xml:space="preserve">. </w:t>
+      </w:r>
+      <w:r>
+        <w:t>Et enfin il faut</w:t>
+      </w:r>
+      <w:r>
+        <w:t xml:space="preserve"> charger le contenu du </w:t>
+      </w:r>
+      <w:proofErr w:type="spellStart"/>
+      <w:r>
+        <w:rPr>
+          <w:i/>
+        </w:rPr>
+        <w:t>FXMLLoader</w:t>
+      </w:r>
+      <w:proofErr w:type="spellEnd"/>
+      <w:r>
+        <w:t xml:space="preserve"> dans un conteneur (de préférence le conteneur à la racine du fichier FXML).</w:t>
+      </w:r>
+    </w:p>
+    <w:p>
+      <w:pPr>
+        <w:pStyle w:val="Titre3"/>
+      </w:pPr>
+      <w:r>
+        <w:t>T</w:t>
+      </w:r>
+      <w:r>
+        <w:t>ransparence du menu latéral</w:t>
+      </w:r>
+    </w:p>
+    <w:p>
+      <w:pPr>
+        <w:spacing w:before="0" w:after="160" w:line="259" w:lineRule="auto"/>
+      </w:pPr>
+      <w:r>
+        <w:t>Pour</w:t>
+      </w:r>
+      <w:r>
+        <w:t xml:space="preserve"> que le menu latéral s'affiche correctement indépendamment des dimensions de la fenêtre, il a fallu lui attribuer la propriété "fit to parent" qui lui permet d'adapter sa taille par rapport à son conteneur. Cet attribut lui fait donc occuper toute la place du conteneur. Et comme Il se trouve au premier plan, les objets qui sont derrière lui (notamment le </w:t>
+      </w:r>
+      <w:proofErr w:type="spellStart"/>
+      <w:r>
+        <w:t>contentPane</w:t>
+      </w:r>
+      <w:proofErr w:type="spellEnd"/>
+      <w:r>
+        <w:t xml:space="preserve"> qui reçoit le contenu principal du programme) ne sont pas cliquable</w:t>
+      </w:r>
+      <w:r>
+        <w:t>s</w:t>
+      </w:r>
+      <w:r>
+        <w:t>, et donc impossible d'effectuer les actions de chaque vue.</w:t>
+      </w:r>
+    </w:p>
+    <w:p>
+      <w:pPr>
+        <w:pStyle w:val="Paragraphedeliste"/>
+        <w:numPr>
+          <w:ilvl w:val="1"/>
+          <w:numId w:val="34"/>
+        </w:numPr>
+        <w:spacing w:before="0" w:after="160" w:line="259" w:lineRule="auto"/>
+        <w:ind w:left="426"/>
+      </w:pPr>
+      <w:r>
+        <w:rPr>
+          <w:u w:val="single"/>
+        </w:rPr>
+        <w:t>Résolution</w:t>
+      </w:r>
+      <w:r>
+        <w:rPr>
+          <w:b/>
+        </w:rPr>
+        <w:t xml:space="preserve"> </w:t>
+      </w:r>
+      <w:r>
+        <w:t>:</w:t>
+      </w:r>
+      <w:r>
+        <w:t xml:space="preserve"> il existe une propriété </w:t>
       </w:r>
       <w:r>
         <w:t>« </w:t>
       </w:r>
-      <w:r>
-        <w:t>initialise</w:t>
-      </w:r>
+      <w:proofErr w:type="spellStart"/>
+      <w:r>
+        <w:t>mouseTransparent</w:t>
+      </w:r>
+      <w:proofErr w:type="spellEnd"/>
       <w:r>
         <w:t> »</w:t>
       </w:r>
       <w:r>
-        <w:t xml:space="preserve">. Cette méthode </w:t>
-      </w:r>
-      <w:r>
-        <w:t xml:space="preserve">sert à </w:t>
-      </w:r>
-      <w:r>
-        <w:t>initialis</w:t>
-      </w:r>
-      <w:r>
-        <w:t>er</w:t>
-      </w:r>
-      <w:r>
-        <w:t xml:space="preserve"> notre contrôleur. Dans notre cas nous récup</w:t>
+        <w:t xml:space="preserve"> qui permet de rendre un </w:t>
       </w:r>
       <w:r>
         <w:t>é</w:t>
       </w:r>
       <w:r>
-        <w:t xml:space="preserve">rons la liste des comptes via la méthode </w:t>
+        <w:t>l</w:t>
+      </w:r>
+      <w:r>
+        <w:t>é</w:t>
+      </w:r>
+      <w:r>
+        <w:t xml:space="preserve">ment "transparent" aux yeux de la souris, c'est-à-dire que tous les événements de la souris passeront à travers cet élément. Il suffit d'activer et de désactiver cette fonctionnalité, respectivement </w:t>
+      </w:r>
+      <w:r>
+        <w:t>à la fermeture</w:t>
+      </w:r>
+      <w:r>
+        <w:t xml:space="preserve"> et </w:t>
+      </w:r>
+      <w:r>
+        <w:t>à l'ouverture du menu latéral.</w:t>
+      </w:r>
+    </w:p>
+    <w:p>
+      <w:pPr>
+        <w:pStyle w:val="Titre3"/>
+      </w:pPr>
+      <w:r>
+        <w:t>C</w:t>
+      </w:r>
+      <w:r>
+        <w:t>onséquences de la migration du projet en projet Maven</w:t>
+      </w:r>
+    </w:p>
+    <w:p>
+      <w:pPr>
+        <w:spacing w:before="0" w:after="160" w:line="259" w:lineRule="auto"/>
+      </w:pPr>
+      <w:r>
+        <w:t>L</w:t>
+      </w:r>
+      <w:r>
+        <w:t>ors de la conversion du projet en projet Maven, la configuration du projet s'est automatiquement mise en Java 5</w:t>
+      </w:r>
+      <w:r>
+        <w:t>.</w:t>
+      </w:r>
+      <w:r>
+        <w:t xml:space="preserve"> </w:t>
+      </w:r>
+    </w:p>
+    <w:p>
+      <w:pPr>
+        <w:pStyle w:val="Paragraphedeliste"/>
+        <w:numPr>
+          <w:ilvl w:val="1"/>
+          <w:numId w:val="34"/>
+        </w:numPr>
+        <w:spacing w:before="0" w:after="160" w:line="259" w:lineRule="auto"/>
+        <w:ind w:left="426"/>
+        <w:jc w:val="left"/>
+      </w:pPr>
+      <w:r>
+        <w:rPr>
+          <w:u w:val="single"/>
+        </w:rPr>
+        <w:t>Résolution</w:t>
+      </w:r>
+      <w:r>
+        <w:t> :</w:t>
+      </w:r>
+      <w:r>
+        <w:t xml:space="preserve"> n</w:t>
+      </w:r>
+      <w:r>
+        <w:t>ous</w:t>
+      </w:r>
+      <w:r>
+        <w:t xml:space="preserve"> avons dû modifier le fichier de configuration du projet pour utiliser Java 9 et faire relayer l'information dans l'équipe</w:t>
+      </w:r>
+      <w:r>
+        <w:t>.</w:t>
+      </w:r>
+    </w:p>
+    <w:p>
+      <w:pPr>
+        <w:spacing w:before="0" w:after="160" w:line="259" w:lineRule="auto"/>
+      </w:pPr>
+      <w:r>
+        <w:t>L</w:t>
+      </w:r>
+      <w:r>
+        <w:t>'organisation du projet a été modifiée</w:t>
+      </w:r>
+      <w:r>
+        <w:t>. L</w:t>
+      </w:r>
+      <w:r>
+        <w:t xml:space="preserve">'utilisation de Hibernate nécessitait une certaine arborescence qui mettait en place un dossier Ressources. Le code de la GUI utilise une méthode </w:t>
       </w:r>
       <w:r>
         <w:t>« </w:t>
       </w:r>
       <w:proofErr w:type="spellStart"/>
       <w:r>
-        <w:t>getBankAccounts</w:t>
+        <w:t>getRessource</w:t>
       </w:r>
       <w:proofErr w:type="spellEnd"/>
       <w:r>
         <w:t> »</w:t>
       </w:r>
       <w:r>
-        <w:t xml:space="preserve"> de la classe </w:t>
-      </w:r>
-      <w:r>
-        <w:t>« </w:t>
-      </w:r>
-      <w:proofErr w:type="spellStart"/>
-      <w:r>
-        <w:t>bankAccount</w:t>
-      </w:r>
-      <w:proofErr w:type="spellEnd"/>
-      <w:r>
-        <w:t> »</w:t>
-      </w:r>
-      <w:r>
-        <w:t xml:space="preserve">. Pour chacun de ces comptes, nous créons un </w:t>
-      </w:r>
-      <w:proofErr w:type="spellStart"/>
-      <w:r>
-        <w:t>AccountDisplayer</w:t>
-      </w:r>
-      <w:proofErr w:type="spellEnd"/>
-      <w:r>
-        <w:t xml:space="preserve"> que nous ajoutons à notre </w:t>
-      </w:r>
-      <w:proofErr w:type="spellStart"/>
-      <w:r>
-        <w:t>FlowPane</w:t>
-      </w:r>
-      <w:proofErr w:type="spellEnd"/>
-      <w:r>
-        <w:t>.</w:t>
-      </w:r>
-    </w:p>
-    <w:p>
-      <w:r>
-        <w:t>De plus nous ajout</w:t>
-      </w:r>
-      <w:r>
-        <w:t>ons</w:t>
-      </w:r>
-      <w:r>
-        <w:t xml:space="preserve"> une action à notre bouton,</w:t>
-      </w:r>
-      <w:r>
-        <w:t> « </w:t>
-      </w:r>
-      <w:proofErr w:type="spellStart"/>
-      <w:r>
-        <w:t>createBankAccount_button</w:t>
-      </w:r>
-      <w:proofErr w:type="spellEnd"/>
-      <w:r>
-        <w:t> »</w:t>
-      </w:r>
-      <w:r>
-        <w:t xml:space="preserve"> qui appelle la méthode </w:t>
-      </w:r>
-      <w:r>
-        <w:t>« </w:t>
-      </w:r>
-      <w:proofErr w:type="spellStart"/>
-      <w:r>
-        <w:t>clickCreateBankAccountButton</w:t>
-      </w:r>
-      <w:proofErr w:type="spellEnd"/>
-      <w:r>
-        <w:t> »</w:t>
-      </w:r>
-      <w:r>
-        <w:t xml:space="preserve">. Cette </w:t>
-      </w:r>
-      <w:r>
-        <w:t>dernière</w:t>
-      </w:r>
-      <w:r>
-        <w:t xml:space="preserve"> charge la vue de création d’un compte bancaire. Lorsque l’utilisateur </w:t>
-      </w:r>
-      <w:r>
-        <w:t>a</w:t>
-      </w:r>
-      <w:r>
-        <w:t xml:space="preserve"> rempli tous les champs et validé sa création, nous récupérons ces données et nous créons une instance de la classe </w:t>
-      </w:r>
-      <w:proofErr w:type="spellStart"/>
-      <w:r>
-        <w:t>BankAccount</w:t>
-      </w:r>
-      <w:proofErr w:type="spellEnd"/>
-      <w:r>
-        <w:t xml:space="preserve">. Ensuite nous faisons le même procédé que pour l’initialisation. Nous créons un </w:t>
-      </w:r>
-      <w:proofErr w:type="spellStart"/>
-      <w:r>
-        <w:t>AccountDisplayer</w:t>
-      </w:r>
-      <w:proofErr w:type="spellEnd"/>
-      <w:r>
-        <w:t xml:space="preserve"> avec l’instance de notre classe </w:t>
-      </w:r>
-      <w:proofErr w:type="spellStart"/>
-      <w:r>
-        <w:t>BankAccount</w:t>
-      </w:r>
-      <w:proofErr w:type="spellEnd"/>
-      <w:r>
-        <w:t xml:space="preserve"> que nous ajoutons à notre conteneur.</w:t>
-      </w:r>
-    </w:p>
-    <w:p>
-      <w:pPr>
-        <w:rPr>
-          <w:color w:val="FF0000"/>
-        </w:rPr>
-      </w:pPr>
-      <w:r>
-        <w:t xml:space="preserve">Un </w:t>
-      </w:r>
-      <w:proofErr w:type="spellStart"/>
-      <w:r>
-        <w:t>AccountDisplayer</w:t>
-      </w:r>
-      <w:proofErr w:type="spellEnd"/>
-      <w:r>
-        <w:t xml:space="preserve"> est un </w:t>
-      </w:r>
-      <w:proofErr w:type="spellStart"/>
-      <w:r>
-        <w:t>GridPane</w:t>
-      </w:r>
-      <w:proofErr w:type="spellEnd"/>
-      <w:r>
-        <w:t xml:space="preserve"> qui </w:t>
-      </w:r>
-      <w:r>
-        <w:t>contient</w:t>
-      </w:r>
-      <w:r>
-        <w:t xml:space="preserve"> le nom attribué à notre compte bancaire, le montant de notre compte bancaire </w:t>
-      </w:r>
-      <w:r>
-        <w:rPr>
-          <w:color w:val="FF0000"/>
-        </w:rPr>
-        <w:t>ainsi que la date de notre dernière transaction</w:t>
-      </w:r>
-      <w:r>
-        <w:rPr>
-          <w:color w:val="FF0000"/>
-        </w:rPr>
-        <w:t xml:space="preserve"> (à voir si on le met)</w:t>
-      </w:r>
-      <w:r>
-        <w:rPr>
-          <w:color w:val="FF0000"/>
-        </w:rPr>
-        <w:t>.</w:t>
-      </w:r>
-    </w:p>
-    <w:p>
-      <w:pPr>
-        <w:pStyle w:val="Titre3"/>
-      </w:pPr>
-      <w:r>
-        <w:t>Vue détaillée</w:t>
-      </w:r>
-    </w:p>
-    <w:p>
-      <w:pPr>
-        <w:pStyle w:val="Titre3"/>
-      </w:pPr>
-      <w:r>
-        <w:t>Vue création/modification</w:t>
-      </w:r>
-    </w:p>
+        <w:t xml:space="preserve"> qui allait justement chercher les fichiers </w:t>
+      </w:r>
+      <w:r>
+        <w:t>FXML</w:t>
+      </w:r>
+      <w:r>
+        <w:t xml:space="preserve"> et </w:t>
+      </w:r>
+      <w:r>
+        <w:t>CSS</w:t>
+      </w:r>
+      <w:r>
+        <w:t xml:space="preserve"> dans le dossier des ressources du projet. </w:t>
+      </w:r>
+    </w:p>
+    <w:p>
+      <w:pPr>
+        <w:pStyle w:val="Paragraphedeliste"/>
+        <w:numPr>
+          <w:ilvl w:val="1"/>
+          <w:numId w:val="34"/>
+        </w:numPr>
+        <w:spacing w:before="0" w:after="160" w:line="259" w:lineRule="auto"/>
+        <w:ind w:left="426"/>
+        <w:jc w:val="left"/>
+      </w:pPr>
+      <w:r>
+        <w:rPr>
+          <w:u w:val="single"/>
+        </w:rPr>
+        <w:t>Résolution</w:t>
+      </w:r>
+      <w:r>
+        <w:t> :</w:t>
+      </w:r>
+      <w:r>
+        <w:t xml:space="preserve"> n</w:t>
+      </w:r>
+      <w:r>
+        <w:t>ous</w:t>
+      </w:r>
+      <w:r>
+        <w:t xml:space="preserve"> avons</w:t>
+      </w:r>
+      <w:r>
+        <w:t xml:space="preserve"> </w:t>
+      </w:r>
+      <w:r>
+        <w:t>donc simplement adapté l'organisation des fichiers de la GUI pour que le programme refonctionne.</w:t>
+      </w:r>
+    </w:p>
+    <w:p>
+      <w:pPr>
+        <w:spacing w:before="0" w:after="160" w:line="259" w:lineRule="auto"/>
+      </w:pPr>
+    </w:p>
+    <w:p>
+      <w:pPr>
+        <w:spacing w:before="0" w:after="160" w:line="259" w:lineRule="auto"/>
+        <w:jc w:val="left"/>
+      </w:pPr>
+    </w:p>
+    <w:p/>
     <w:p>
       <w:pPr>
         <w:spacing w:before="0" w:after="0" w:line="240" w:lineRule="auto"/>
@@ -5742,7 +7310,7 @@
       <w:pPr>
         <w:pStyle w:val="Titre1"/>
       </w:pPr>
-      <w:bookmarkStart w:id="59" w:name="_Toc512258763"/>
+      <w:bookmarkStart w:id="64" w:name="_Toc512692851"/>
       <w:r>
         <w:lastRenderedPageBreak/>
         <w:t>Couche d’accès aux données</w:t>
@@ -5756,7 +7324,7 @@
       <w:r>
         <w:t>)</w:t>
       </w:r>
-      <w:bookmarkEnd w:id="59"/>
+      <w:bookmarkEnd w:id="64"/>
     </w:p>
     <w:p>
       <w:pPr>
@@ -5771,12 +7339,12 @@
       <w:pPr>
         <w:pStyle w:val="Titre1"/>
       </w:pPr>
-      <w:bookmarkStart w:id="60" w:name="_Toc512258764"/>
+      <w:bookmarkStart w:id="65" w:name="_Toc512692852"/>
       <w:r>
         <w:lastRenderedPageBreak/>
         <w:t>Logique métier (BLL)</w:t>
       </w:r>
-      <w:bookmarkEnd w:id="60"/>
+      <w:bookmarkEnd w:id="65"/>
     </w:p>
     <w:p>
       <w:pPr>
@@ -5791,16 +7359,16 @@
       <w:pPr>
         <w:pStyle w:val="Titre1"/>
       </w:pPr>
-      <w:bookmarkStart w:id="61" w:name="_Toc512258765"/>
+      <w:bookmarkStart w:id="66" w:name="_Toc512692853"/>
       <w:r>
         <w:lastRenderedPageBreak/>
         <w:t>Conclusion</w:t>
       </w:r>
-      <w:bookmarkEnd w:id="61"/>
+      <w:bookmarkEnd w:id="66"/>
     </w:p>
     <w:sectPr>
-      <w:headerReference w:type="default" r:id="rId14"/>
-      <w:footerReference w:type="default" r:id="rId15"/>
+      <w:headerReference w:type="default" r:id="rId19"/>
+      <w:footerReference w:type="default" r:id="rId20"/>
       <w:pgSz w:w="11900" w:h="16840"/>
       <w:pgMar w:top="1440" w:right="1440" w:bottom="1440" w:left="1440" w:header="708" w:footer="708" w:gutter="0"/>
       <w:pgNumType w:start="0"/>
@@ -5944,6 +7512,119 @@
 <file path=word/numbering.xml><?xml version="1.0" encoding="utf-8"?>
 <w:numbering xmlns:wpc="http://schemas.microsoft.com/office/word/2010/wordprocessingCanvas" xmlns:cx="http://schemas.microsoft.com/office/drawing/2014/chartex" xmlns:cx1="http://schemas.microsoft.com/office/drawing/2015/9/8/chartex" xmlns:cx2="http://schemas.microsoft.com/office/drawing/2015/10/21/chartex" xmlns:cx3="http://schemas.microsoft.com/office/drawing/2016/5/9/chartex" xmlns:cx4="http://schemas.microsoft.com/office/drawing/2016/5/10/chartex" xmlns:cx5="http://schemas.microsoft.com/office/drawing/2016/5/11/chartex" xmlns:cx6="http://schemas.microsoft.com/office/drawing/2016/5/12/chartex" xmlns:cx7="http://schemas.microsoft.com/office/drawing/2016/5/13/chartex" xmlns:cx8="http://schemas.microsoft.com/office/drawing/2016/5/14/chartex" xmlns:mc="http://schemas.openxmlformats.org/markup-compatibility/2006" xmlns:aink="http://schemas.microsoft.com/office/drawing/2016/ink" xmlns:am3d="http://schemas.microsoft.com/office/drawing/2017/model3d" xmlns:o="urn:schemas-microsoft-com:office:office" xmlns:r="http://schemas.openxmlformats.org/officeDocument/2006/relationships" xmlns:m="http://schemas.openxmlformats.org/officeDocument/2006/math" xmlns:v="urn:schemas-microsoft-com:vml" xmlns:wp14="http://schemas.microsoft.com/office/word/2010/wordprocessingDrawing" xmlns:wp="http://schemas.openxmlformats.org/drawingml/2006/wordprocessingDrawing" xmlns:w10="urn:schemas-microsoft-com:office:word" xmlns:w="http://schemas.openxmlformats.org/wordprocessingml/2006/main" xmlns:w14="http://schemas.microsoft.com/office/word/2010/wordml" xmlns:w15="http://schemas.microsoft.com/office/word/2012/wordml" xmlns:w16cid="http://schemas.microsoft.com/office/word/2016/wordml/cid" xmlns:w16se="http://schemas.microsoft.com/office/word/2015/wordml/symex" xmlns:wpg="http://schemas.microsoft.com/office/word/2010/wordprocessingGroup" xmlns:wpi="http://schemas.microsoft.com/office/word/2010/wordprocessingInk" xmlns:wne="http://schemas.microsoft.com/office/word/2006/wordml" xmlns:wps="http://schemas.microsoft.com/office/word/2010/wordprocessingShape" mc:Ignorable="w14 w15 w16se w16cid wp14">
   <w:abstractNum w:abstractNumId="0" w15:restartNumberingAfterBreak="0">
+    <w:nsid w:val="04A30E79"/>
+    <w:multiLevelType w:val="hybridMultilevel"/>
+    <w:tmpl w:val="E60AB1B2"/>
+    <w:lvl w:ilvl="0" w:tplc="100C0001">
+      <w:start w:val="1"/>
+      <w:numFmt w:val="bullet"/>
+      <w:lvlText w:val=""/>
+      <w:lvlJc w:val="left"/>
+      <w:pPr>
+        <w:ind w:left="720" w:hanging="360"/>
+      </w:pPr>
+      <w:rPr>
+        <w:rFonts w:ascii="Symbol" w:hAnsi="Symbol" w:hint="default"/>
+      </w:rPr>
+    </w:lvl>
+    <w:lvl w:ilvl="1" w:tplc="100C0003">
+      <w:start w:val="1"/>
+      <w:numFmt w:val="bullet"/>
+      <w:lvlText w:val="o"/>
+      <w:lvlJc w:val="left"/>
+      <w:pPr>
+        <w:ind w:left="1440" w:hanging="360"/>
+      </w:pPr>
+      <w:rPr>
+        <w:rFonts w:ascii="Courier New" w:hAnsi="Courier New" w:cs="Courier New" w:hint="default"/>
+      </w:rPr>
+    </w:lvl>
+    <w:lvl w:ilvl="2" w:tplc="100C0005" w:tentative="1">
+      <w:start w:val="1"/>
+      <w:numFmt w:val="bullet"/>
+      <w:lvlText w:val=""/>
+      <w:lvlJc w:val="left"/>
+      <w:pPr>
+        <w:ind w:left="2160" w:hanging="360"/>
+      </w:pPr>
+      <w:rPr>
+        <w:rFonts w:ascii="Wingdings" w:hAnsi="Wingdings" w:hint="default"/>
+      </w:rPr>
+    </w:lvl>
+    <w:lvl w:ilvl="3" w:tplc="100C0001" w:tentative="1">
+      <w:start w:val="1"/>
+      <w:numFmt w:val="bullet"/>
+      <w:lvlText w:val=""/>
+      <w:lvlJc w:val="left"/>
+      <w:pPr>
+        <w:ind w:left="2880" w:hanging="360"/>
+      </w:pPr>
+      <w:rPr>
+        <w:rFonts w:ascii="Symbol" w:hAnsi="Symbol" w:hint="default"/>
+      </w:rPr>
+    </w:lvl>
+    <w:lvl w:ilvl="4" w:tplc="100C0003" w:tentative="1">
+      <w:start w:val="1"/>
+      <w:numFmt w:val="bullet"/>
+      <w:lvlText w:val="o"/>
+      <w:lvlJc w:val="left"/>
+      <w:pPr>
+        <w:ind w:left="3600" w:hanging="360"/>
+      </w:pPr>
+      <w:rPr>
+        <w:rFonts w:ascii="Courier New" w:hAnsi="Courier New" w:cs="Courier New" w:hint="default"/>
+      </w:rPr>
+    </w:lvl>
+    <w:lvl w:ilvl="5" w:tplc="100C0005" w:tentative="1">
+      <w:start w:val="1"/>
+      <w:numFmt w:val="bullet"/>
+      <w:lvlText w:val=""/>
+      <w:lvlJc w:val="left"/>
+      <w:pPr>
+        <w:ind w:left="4320" w:hanging="360"/>
+      </w:pPr>
+      <w:rPr>
+        <w:rFonts w:ascii="Wingdings" w:hAnsi="Wingdings" w:hint="default"/>
+      </w:rPr>
+    </w:lvl>
+    <w:lvl w:ilvl="6" w:tplc="100C0001" w:tentative="1">
+      <w:start w:val="1"/>
+      <w:numFmt w:val="bullet"/>
+      <w:lvlText w:val=""/>
+      <w:lvlJc w:val="left"/>
+      <w:pPr>
+        <w:ind w:left="5040" w:hanging="360"/>
+      </w:pPr>
+      <w:rPr>
+        <w:rFonts w:ascii="Symbol" w:hAnsi="Symbol" w:hint="default"/>
+      </w:rPr>
+    </w:lvl>
+    <w:lvl w:ilvl="7" w:tplc="100C0003" w:tentative="1">
+      <w:start w:val="1"/>
+      <w:numFmt w:val="bullet"/>
+      <w:lvlText w:val="o"/>
+      <w:lvlJc w:val="left"/>
+      <w:pPr>
+        <w:ind w:left="5760" w:hanging="360"/>
+      </w:pPr>
+      <w:rPr>
+        <w:rFonts w:ascii="Courier New" w:hAnsi="Courier New" w:cs="Courier New" w:hint="default"/>
+      </w:rPr>
+    </w:lvl>
+    <w:lvl w:ilvl="8" w:tplc="100C0005" w:tentative="1">
+      <w:start w:val="1"/>
+      <w:numFmt w:val="bullet"/>
+      <w:lvlText w:val=""/>
+      <w:lvlJc w:val="left"/>
+      <w:pPr>
+        <w:ind w:left="6480" w:hanging="360"/>
+      </w:pPr>
+      <w:rPr>
+        <w:rFonts w:ascii="Wingdings" w:hAnsi="Wingdings" w:hint="default"/>
+      </w:rPr>
+    </w:lvl>
+  </w:abstractNum>
+  <w:abstractNum w:abstractNumId="1" w15:restartNumberingAfterBreak="0">
     <w:nsid w:val="0547327F"/>
     <w:multiLevelType w:val="multilevel"/>
     <w:tmpl w:val="E53CD7EA"/>
@@ -6092,7 +7773,233 @@
       </w:rPr>
     </w:lvl>
   </w:abstractNum>
-  <w:abstractNum w:abstractNumId="1" w15:restartNumberingAfterBreak="0">
+  <w:abstractNum w:abstractNumId="2" w15:restartNumberingAfterBreak="0">
+    <w:nsid w:val="0F321CC1"/>
+    <w:multiLevelType w:val="hybridMultilevel"/>
+    <w:tmpl w:val="8B42E394"/>
+    <w:lvl w:ilvl="0" w:tplc="100C0001">
+      <w:start w:val="1"/>
+      <w:numFmt w:val="bullet"/>
+      <w:lvlText w:val=""/>
+      <w:lvlJc w:val="left"/>
+      <w:pPr>
+        <w:ind w:left="720" w:hanging="360"/>
+      </w:pPr>
+      <w:rPr>
+        <w:rFonts w:ascii="Symbol" w:hAnsi="Symbol" w:hint="default"/>
+      </w:rPr>
+    </w:lvl>
+    <w:lvl w:ilvl="1" w:tplc="100C000B">
+      <w:start w:val="1"/>
+      <w:numFmt w:val="bullet"/>
+      <w:lvlText w:val=""/>
+      <w:lvlJc w:val="left"/>
+      <w:pPr>
+        <w:ind w:left="1440" w:hanging="360"/>
+      </w:pPr>
+      <w:rPr>
+        <w:rFonts w:ascii="Wingdings" w:hAnsi="Wingdings" w:hint="default"/>
+      </w:rPr>
+    </w:lvl>
+    <w:lvl w:ilvl="2" w:tplc="100C0005">
+      <w:start w:val="1"/>
+      <w:numFmt w:val="bullet"/>
+      <w:lvlText w:val=""/>
+      <w:lvlJc w:val="left"/>
+      <w:pPr>
+        <w:ind w:left="2160" w:hanging="360"/>
+      </w:pPr>
+      <w:rPr>
+        <w:rFonts w:ascii="Wingdings" w:hAnsi="Wingdings" w:hint="default"/>
+      </w:rPr>
+    </w:lvl>
+    <w:lvl w:ilvl="3" w:tplc="100C0001" w:tentative="1">
+      <w:start w:val="1"/>
+      <w:numFmt w:val="bullet"/>
+      <w:lvlText w:val=""/>
+      <w:lvlJc w:val="left"/>
+      <w:pPr>
+        <w:ind w:left="2880" w:hanging="360"/>
+      </w:pPr>
+      <w:rPr>
+        <w:rFonts w:ascii="Symbol" w:hAnsi="Symbol" w:hint="default"/>
+      </w:rPr>
+    </w:lvl>
+    <w:lvl w:ilvl="4" w:tplc="100C0003" w:tentative="1">
+      <w:start w:val="1"/>
+      <w:numFmt w:val="bullet"/>
+      <w:lvlText w:val="o"/>
+      <w:lvlJc w:val="left"/>
+      <w:pPr>
+        <w:ind w:left="3600" w:hanging="360"/>
+      </w:pPr>
+      <w:rPr>
+        <w:rFonts w:ascii="Courier New" w:hAnsi="Courier New" w:cs="Courier New" w:hint="default"/>
+      </w:rPr>
+    </w:lvl>
+    <w:lvl w:ilvl="5" w:tplc="100C0005" w:tentative="1">
+      <w:start w:val="1"/>
+      <w:numFmt w:val="bullet"/>
+      <w:lvlText w:val=""/>
+      <w:lvlJc w:val="left"/>
+      <w:pPr>
+        <w:ind w:left="4320" w:hanging="360"/>
+      </w:pPr>
+      <w:rPr>
+        <w:rFonts w:ascii="Wingdings" w:hAnsi="Wingdings" w:hint="default"/>
+      </w:rPr>
+    </w:lvl>
+    <w:lvl w:ilvl="6" w:tplc="100C0001" w:tentative="1">
+      <w:start w:val="1"/>
+      <w:numFmt w:val="bullet"/>
+      <w:lvlText w:val=""/>
+      <w:lvlJc w:val="left"/>
+      <w:pPr>
+        <w:ind w:left="5040" w:hanging="360"/>
+      </w:pPr>
+      <w:rPr>
+        <w:rFonts w:ascii="Symbol" w:hAnsi="Symbol" w:hint="default"/>
+      </w:rPr>
+    </w:lvl>
+    <w:lvl w:ilvl="7" w:tplc="100C0003" w:tentative="1">
+      <w:start w:val="1"/>
+      <w:numFmt w:val="bullet"/>
+      <w:lvlText w:val="o"/>
+      <w:lvlJc w:val="left"/>
+      <w:pPr>
+        <w:ind w:left="5760" w:hanging="360"/>
+      </w:pPr>
+      <w:rPr>
+        <w:rFonts w:ascii="Courier New" w:hAnsi="Courier New" w:cs="Courier New" w:hint="default"/>
+      </w:rPr>
+    </w:lvl>
+    <w:lvl w:ilvl="8" w:tplc="100C0005" w:tentative="1">
+      <w:start w:val="1"/>
+      <w:numFmt w:val="bullet"/>
+      <w:lvlText w:val=""/>
+      <w:lvlJc w:val="left"/>
+      <w:pPr>
+        <w:ind w:left="6480" w:hanging="360"/>
+      </w:pPr>
+      <w:rPr>
+        <w:rFonts w:ascii="Wingdings" w:hAnsi="Wingdings" w:hint="default"/>
+      </w:rPr>
+    </w:lvl>
+  </w:abstractNum>
+  <w:abstractNum w:abstractNumId="3" w15:restartNumberingAfterBreak="0">
+    <w:nsid w:val="161F62B7"/>
+    <w:multiLevelType w:val="hybridMultilevel"/>
+    <w:tmpl w:val="C3EA6438"/>
+    <w:lvl w:ilvl="0" w:tplc="100C0001">
+      <w:start w:val="1"/>
+      <w:numFmt w:val="bullet"/>
+      <w:lvlText w:val=""/>
+      <w:lvlJc w:val="left"/>
+      <w:pPr>
+        <w:ind w:left="720" w:hanging="360"/>
+      </w:pPr>
+      <w:rPr>
+        <w:rFonts w:ascii="Symbol" w:hAnsi="Symbol" w:hint="default"/>
+      </w:rPr>
+    </w:lvl>
+    <w:lvl w:ilvl="1" w:tplc="100C0003" w:tentative="1">
+      <w:start w:val="1"/>
+      <w:numFmt w:val="bullet"/>
+      <w:lvlText w:val="o"/>
+      <w:lvlJc w:val="left"/>
+      <w:pPr>
+        <w:ind w:left="1440" w:hanging="360"/>
+      </w:pPr>
+      <w:rPr>
+        <w:rFonts w:ascii="Courier New" w:hAnsi="Courier New" w:cs="Courier New" w:hint="default"/>
+      </w:rPr>
+    </w:lvl>
+    <w:lvl w:ilvl="2" w:tplc="100C0005" w:tentative="1">
+      <w:start w:val="1"/>
+      <w:numFmt w:val="bullet"/>
+      <w:lvlText w:val=""/>
+      <w:lvlJc w:val="left"/>
+      <w:pPr>
+        <w:ind w:left="2160" w:hanging="360"/>
+      </w:pPr>
+      <w:rPr>
+        <w:rFonts w:ascii="Wingdings" w:hAnsi="Wingdings" w:hint="default"/>
+      </w:rPr>
+    </w:lvl>
+    <w:lvl w:ilvl="3" w:tplc="100C0001" w:tentative="1">
+      <w:start w:val="1"/>
+      <w:numFmt w:val="bullet"/>
+      <w:lvlText w:val=""/>
+      <w:lvlJc w:val="left"/>
+      <w:pPr>
+        <w:ind w:left="2880" w:hanging="360"/>
+      </w:pPr>
+      <w:rPr>
+        <w:rFonts w:ascii="Symbol" w:hAnsi="Symbol" w:hint="default"/>
+      </w:rPr>
+    </w:lvl>
+    <w:lvl w:ilvl="4" w:tplc="100C0003" w:tentative="1">
+      <w:start w:val="1"/>
+      <w:numFmt w:val="bullet"/>
+      <w:lvlText w:val="o"/>
+      <w:lvlJc w:val="left"/>
+      <w:pPr>
+        <w:ind w:left="3600" w:hanging="360"/>
+      </w:pPr>
+      <w:rPr>
+        <w:rFonts w:ascii="Courier New" w:hAnsi="Courier New" w:cs="Courier New" w:hint="default"/>
+      </w:rPr>
+    </w:lvl>
+    <w:lvl w:ilvl="5" w:tplc="100C0005" w:tentative="1">
+      <w:start w:val="1"/>
+      <w:numFmt w:val="bullet"/>
+      <w:lvlText w:val=""/>
+      <w:lvlJc w:val="left"/>
+      <w:pPr>
+        <w:ind w:left="4320" w:hanging="360"/>
+      </w:pPr>
+      <w:rPr>
+        <w:rFonts w:ascii="Wingdings" w:hAnsi="Wingdings" w:hint="default"/>
+      </w:rPr>
+    </w:lvl>
+    <w:lvl w:ilvl="6" w:tplc="100C0001" w:tentative="1">
+      <w:start w:val="1"/>
+      <w:numFmt w:val="bullet"/>
+      <w:lvlText w:val=""/>
+      <w:lvlJc w:val="left"/>
+      <w:pPr>
+        <w:ind w:left="5040" w:hanging="360"/>
+      </w:pPr>
+      <w:rPr>
+        <w:rFonts w:ascii="Symbol" w:hAnsi="Symbol" w:hint="default"/>
+      </w:rPr>
+    </w:lvl>
+    <w:lvl w:ilvl="7" w:tplc="100C0003" w:tentative="1">
+      <w:start w:val="1"/>
+      <w:numFmt w:val="bullet"/>
+      <w:lvlText w:val="o"/>
+      <w:lvlJc w:val="left"/>
+      <w:pPr>
+        <w:ind w:left="5760" w:hanging="360"/>
+      </w:pPr>
+      <w:rPr>
+        <w:rFonts w:ascii="Courier New" w:hAnsi="Courier New" w:cs="Courier New" w:hint="default"/>
+      </w:rPr>
+    </w:lvl>
+    <w:lvl w:ilvl="8" w:tplc="100C0005" w:tentative="1">
+      <w:start w:val="1"/>
+      <w:numFmt w:val="bullet"/>
+      <w:lvlText w:val=""/>
+      <w:lvlJc w:val="left"/>
+      <w:pPr>
+        <w:ind w:left="6480" w:hanging="360"/>
+      </w:pPr>
+      <w:rPr>
+        <w:rFonts w:ascii="Wingdings" w:hAnsi="Wingdings" w:hint="default"/>
+      </w:rPr>
+    </w:lvl>
+  </w:abstractNum>
+  <w:abstractNum w:abstractNumId="4" w15:restartNumberingAfterBreak="0">
     <w:nsid w:val="1F03745D"/>
     <w:multiLevelType w:val="multilevel"/>
     <w:tmpl w:val="C18E1C6C"/>
@@ -6241,7 +8148,7 @@
       </w:rPr>
     </w:lvl>
   </w:abstractNum>
-  <w:abstractNum w:abstractNumId="2" w15:restartNumberingAfterBreak="0">
+  <w:abstractNum w:abstractNumId="5" w15:restartNumberingAfterBreak="0">
     <w:nsid w:val="1F0B2B03"/>
     <w:multiLevelType w:val="hybridMultilevel"/>
     <w:tmpl w:val="512C5B10"/>
@@ -6354,7 +8261,7 @@
       </w:rPr>
     </w:lvl>
   </w:abstractNum>
-  <w:abstractNum w:abstractNumId="3" w15:restartNumberingAfterBreak="0">
+  <w:abstractNum w:abstractNumId="6" w15:restartNumberingAfterBreak="0">
     <w:nsid w:val="21474985"/>
     <w:multiLevelType w:val="multilevel"/>
     <w:tmpl w:val="6B700E54"/>
@@ -6503,7 +8410,7 @@
       </w:rPr>
     </w:lvl>
   </w:abstractNum>
-  <w:abstractNum w:abstractNumId="4" w15:restartNumberingAfterBreak="0">
+  <w:abstractNum w:abstractNumId="7" w15:restartNumberingAfterBreak="0">
     <w:nsid w:val="25AC7695"/>
     <w:multiLevelType w:val="hybridMultilevel"/>
     <w:tmpl w:val="057EF998"/>
@@ -6616,7 +8523,233 @@
       </w:rPr>
     </w:lvl>
   </w:abstractNum>
-  <w:abstractNum w:abstractNumId="5" w15:restartNumberingAfterBreak="0">
+  <w:abstractNum w:abstractNumId="8" w15:restartNumberingAfterBreak="0">
+    <w:nsid w:val="28C6676F"/>
+    <w:multiLevelType w:val="hybridMultilevel"/>
+    <w:tmpl w:val="BEFEAE5A"/>
+    <w:lvl w:ilvl="0" w:tplc="100C0005">
+      <w:start w:val="1"/>
+      <w:numFmt w:val="bullet"/>
+      <w:lvlText w:val=""/>
+      <w:lvlJc w:val="left"/>
+      <w:pPr>
+        <w:ind w:left="720" w:hanging="360"/>
+      </w:pPr>
+      <w:rPr>
+        <w:rFonts w:ascii="Wingdings" w:hAnsi="Wingdings" w:hint="default"/>
+      </w:rPr>
+    </w:lvl>
+    <w:lvl w:ilvl="1" w:tplc="100C0003">
+      <w:start w:val="1"/>
+      <w:numFmt w:val="bullet"/>
+      <w:lvlText w:val="o"/>
+      <w:lvlJc w:val="left"/>
+      <w:pPr>
+        <w:ind w:left="1440" w:hanging="360"/>
+      </w:pPr>
+      <w:rPr>
+        <w:rFonts w:ascii="Courier New" w:hAnsi="Courier New" w:cs="Courier New" w:hint="default"/>
+      </w:rPr>
+    </w:lvl>
+    <w:lvl w:ilvl="2" w:tplc="100C0005" w:tentative="1">
+      <w:start w:val="1"/>
+      <w:numFmt w:val="bullet"/>
+      <w:lvlText w:val=""/>
+      <w:lvlJc w:val="left"/>
+      <w:pPr>
+        <w:ind w:left="2160" w:hanging="360"/>
+      </w:pPr>
+      <w:rPr>
+        <w:rFonts w:ascii="Wingdings" w:hAnsi="Wingdings" w:hint="default"/>
+      </w:rPr>
+    </w:lvl>
+    <w:lvl w:ilvl="3" w:tplc="100C0001" w:tentative="1">
+      <w:start w:val="1"/>
+      <w:numFmt w:val="bullet"/>
+      <w:lvlText w:val=""/>
+      <w:lvlJc w:val="left"/>
+      <w:pPr>
+        <w:ind w:left="2880" w:hanging="360"/>
+      </w:pPr>
+      <w:rPr>
+        <w:rFonts w:ascii="Symbol" w:hAnsi="Symbol" w:hint="default"/>
+      </w:rPr>
+    </w:lvl>
+    <w:lvl w:ilvl="4" w:tplc="100C0003" w:tentative="1">
+      <w:start w:val="1"/>
+      <w:numFmt w:val="bullet"/>
+      <w:lvlText w:val="o"/>
+      <w:lvlJc w:val="left"/>
+      <w:pPr>
+        <w:ind w:left="3600" w:hanging="360"/>
+      </w:pPr>
+      <w:rPr>
+        <w:rFonts w:ascii="Courier New" w:hAnsi="Courier New" w:cs="Courier New" w:hint="default"/>
+      </w:rPr>
+    </w:lvl>
+    <w:lvl w:ilvl="5" w:tplc="100C0005" w:tentative="1">
+      <w:start w:val="1"/>
+      <w:numFmt w:val="bullet"/>
+      <w:lvlText w:val=""/>
+      <w:lvlJc w:val="left"/>
+      <w:pPr>
+        <w:ind w:left="4320" w:hanging="360"/>
+      </w:pPr>
+      <w:rPr>
+        <w:rFonts w:ascii="Wingdings" w:hAnsi="Wingdings" w:hint="default"/>
+      </w:rPr>
+    </w:lvl>
+    <w:lvl w:ilvl="6" w:tplc="100C0001" w:tentative="1">
+      <w:start w:val="1"/>
+      <w:numFmt w:val="bullet"/>
+      <w:lvlText w:val=""/>
+      <w:lvlJc w:val="left"/>
+      <w:pPr>
+        <w:ind w:left="5040" w:hanging="360"/>
+      </w:pPr>
+      <w:rPr>
+        <w:rFonts w:ascii="Symbol" w:hAnsi="Symbol" w:hint="default"/>
+      </w:rPr>
+    </w:lvl>
+    <w:lvl w:ilvl="7" w:tplc="100C0003" w:tentative="1">
+      <w:start w:val="1"/>
+      <w:numFmt w:val="bullet"/>
+      <w:lvlText w:val="o"/>
+      <w:lvlJc w:val="left"/>
+      <w:pPr>
+        <w:ind w:left="5760" w:hanging="360"/>
+      </w:pPr>
+      <w:rPr>
+        <w:rFonts w:ascii="Courier New" w:hAnsi="Courier New" w:cs="Courier New" w:hint="default"/>
+      </w:rPr>
+    </w:lvl>
+    <w:lvl w:ilvl="8" w:tplc="100C0005" w:tentative="1">
+      <w:start w:val="1"/>
+      <w:numFmt w:val="bullet"/>
+      <w:lvlText w:val=""/>
+      <w:lvlJc w:val="left"/>
+      <w:pPr>
+        <w:ind w:left="6480" w:hanging="360"/>
+      </w:pPr>
+      <w:rPr>
+        <w:rFonts w:ascii="Wingdings" w:hAnsi="Wingdings" w:hint="default"/>
+      </w:rPr>
+    </w:lvl>
+  </w:abstractNum>
+  <w:abstractNum w:abstractNumId="9" w15:restartNumberingAfterBreak="0">
+    <w:nsid w:val="312D4793"/>
+    <w:multiLevelType w:val="hybridMultilevel"/>
+    <w:tmpl w:val="2AB6F318"/>
+    <w:lvl w:ilvl="0" w:tplc="100C0001">
+      <w:start w:val="1"/>
+      <w:numFmt w:val="bullet"/>
+      <w:lvlText w:val=""/>
+      <w:lvlJc w:val="left"/>
+      <w:pPr>
+        <w:ind w:left="720" w:hanging="360"/>
+      </w:pPr>
+      <w:rPr>
+        <w:rFonts w:ascii="Symbol" w:hAnsi="Symbol" w:hint="default"/>
+      </w:rPr>
+    </w:lvl>
+    <w:lvl w:ilvl="1" w:tplc="100C0003">
+      <w:start w:val="1"/>
+      <w:numFmt w:val="bullet"/>
+      <w:lvlText w:val="o"/>
+      <w:lvlJc w:val="left"/>
+      <w:pPr>
+        <w:ind w:left="1440" w:hanging="360"/>
+      </w:pPr>
+      <w:rPr>
+        <w:rFonts w:ascii="Courier New" w:hAnsi="Courier New" w:cs="Courier New" w:hint="default"/>
+      </w:rPr>
+    </w:lvl>
+    <w:lvl w:ilvl="2" w:tplc="100C0005" w:tentative="1">
+      <w:start w:val="1"/>
+      <w:numFmt w:val="bullet"/>
+      <w:lvlText w:val=""/>
+      <w:lvlJc w:val="left"/>
+      <w:pPr>
+        <w:ind w:left="2160" w:hanging="360"/>
+      </w:pPr>
+      <w:rPr>
+        <w:rFonts w:ascii="Wingdings" w:hAnsi="Wingdings" w:hint="default"/>
+      </w:rPr>
+    </w:lvl>
+    <w:lvl w:ilvl="3" w:tplc="100C0001" w:tentative="1">
+      <w:start w:val="1"/>
+      <w:numFmt w:val="bullet"/>
+      <w:lvlText w:val=""/>
+      <w:lvlJc w:val="left"/>
+      <w:pPr>
+        <w:ind w:left="2880" w:hanging="360"/>
+      </w:pPr>
+      <w:rPr>
+        <w:rFonts w:ascii="Symbol" w:hAnsi="Symbol" w:hint="default"/>
+      </w:rPr>
+    </w:lvl>
+    <w:lvl w:ilvl="4" w:tplc="100C0003" w:tentative="1">
+      <w:start w:val="1"/>
+      <w:numFmt w:val="bullet"/>
+      <w:lvlText w:val="o"/>
+      <w:lvlJc w:val="left"/>
+      <w:pPr>
+        <w:ind w:left="3600" w:hanging="360"/>
+      </w:pPr>
+      <w:rPr>
+        <w:rFonts w:ascii="Courier New" w:hAnsi="Courier New" w:cs="Courier New" w:hint="default"/>
+      </w:rPr>
+    </w:lvl>
+    <w:lvl w:ilvl="5" w:tplc="100C0005" w:tentative="1">
+      <w:start w:val="1"/>
+      <w:numFmt w:val="bullet"/>
+      <w:lvlText w:val=""/>
+      <w:lvlJc w:val="left"/>
+      <w:pPr>
+        <w:ind w:left="4320" w:hanging="360"/>
+      </w:pPr>
+      <w:rPr>
+        <w:rFonts w:ascii="Wingdings" w:hAnsi="Wingdings" w:hint="default"/>
+      </w:rPr>
+    </w:lvl>
+    <w:lvl w:ilvl="6" w:tplc="100C0001" w:tentative="1">
+      <w:start w:val="1"/>
+      <w:numFmt w:val="bullet"/>
+      <w:lvlText w:val=""/>
+      <w:lvlJc w:val="left"/>
+      <w:pPr>
+        <w:ind w:left="5040" w:hanging="360"/>
+      </w:pPr>
+      <w:rPr>
+        <w:rFonts w:ascii="Symbol" w:hAnsi="Symbol" w:hint="default"/>
+      </w:rPr>
+    </w:lvl>
+    <w:lvl w:ilvl="7" w:tplc="100C0003" w:tentative="1">
+      <w:start w:val="1"/>
+      <w:numFmt w:val="bullet"/>
+      <w:lvlText w:val="o"/>
+      <w:lvlJc w:val="left"/>
+      <w:pPr>
+        <w:ind w:left="5760" w:hanging="360"/>
+      </w:pPr>
+      <w:rPr>
+        <w:rFonts w:ascii="Courier New" w:hAnsi="Courier New" w:cs="Courier New" w:hint="default"/>
+      </w:rPr>
+    </w:lvl>
+    <w:lvl w:ilvl="8" w:tplc="100C0005" w:tentative="1">
+      <w:start w:val="1"/>
+      <w:numFmt w:val="bullet"/>
+      <w:lvlText w:val=""/>
+      <w:lvlJc w:val="left"/>
+      <w:pPr>
+        <w:ind w:left="6480" w:hanging="360"/>
+      </w:pPr>
+      <w:rPr>
+        <w:rFonts w:ascii="Wingdings" w:hAnsi="Wingdings" w:hint="default"/>
+      </w:rPr>
+    </w:lvl>
+  </w:abstractNum>
+  <w:abstractNum w:abstractNumId="10" w15:restartNumberingAfterBreak="0">
     <w:nsid w:val="32523303"/>
     <w:multiLevelType w:val="hybridMultilevel"/>
     <w:tmpl w:val="529236AA"/>
@@ -6729,7 +8862,7 @@
       </w:rPr>
     </w:lvl>
   </w:abstractNum>
-  <w:abstractNum w:abstractNumId="6" w15:restartNumberingAfterBreak="0">
+  <w:abstractNum w:abstractNumId="11" w15:restartNumberingAfterBreak="0">
     <w:nsid w:val="365A5671"/>
     <w:multiLevelType w:val="multilevel"/>
     <w:tmpl w:val="009EE3BE"/>
@@ -6878,7 +9011,7 @@
       </w:rPr>
     </w:lvl>
   </w:abstractNum>
-  <w:abstractNum w:abstractNumId="7" w15:restartNumberingAfterBreak="0">
+  <w:abstractNum w:abstractNumId="12" w15:restartNumberingAfterBreak="0">
     <w:nsid w:val="38F84737"/>
     <w:multiLevelType w:val="multilevel"/>
     <w:tmpl w:val="9C446908"/>
@@ -7027,7 +9160,120 @@
       </w:rPr>
     </w:lvl>
   </w:abstractNum>
-  <w:abstractNum w:abstractNumId="8" w15:restartNumberingAfterBreak="0">
+  <w:abstractNum w:abstractNumId="13" w15:restartNumberingAfterBreak="0">
+    <w:nsid w:val="3CEE3154"/>
+    <w:multiLevelType w:val="hybridMultilevel"/>
+    <w:tmpl w:val="22C8D814"/>
+    <w:lvl w:ilvl="0" w:tplc="100C0005">
+      <w:start w:val="1"/>
+      <w:numFmt w:val="bullet"/>
+      <w:lvlText w:val=""/>
+      <w:lvlJc w:val="left"/>
+      <w:pPr>
+        <w:ind w:left="720" w:hanging="360"/>
+      </w:pPr>
+      <w:rPr>
+        <w:rFonts w:ascii="Wingdings" w:hAnsi="Wingdings" w:hint="default"/>
+      </w:rPr>
+    </w:lvl>
+    <w:lvl w:ilvl="1" w:tplc="100C0003">
+      <w:start w:val="1"/>
+      <w:numFmt w:val="bullet"/>
+      <w:lvlText w:val="o"/>
+      <w:lvlJc w:val="left"/>
+      <w:pPr>
+        <w:ind w:left="1440" w:hanging="360"/>
+      </w:pPr>
+      <w:rPr>
+        <w:rFonts w:ascii="Courier New" w:hAnsi="Courier New" w:cs="Courier New" w:hint="default"/>
+      </w:rPr>
+    </w:lvl>
+    <w:lvl w:ilvl="2" w:tplc="100C0005" w:tentative="1">
+      <w:start w:val="1"/>
+      <w:numFmt w:val="bullet"/>
+      <w:lvlText w:val=""/>
+      <w:lvlJc w:val="left"/>
+      <w:pPr>
+        <w:ind w:left="2160" w:hanging="360"/>
+      </w:pPr>
+      <w:rPr>
+        <w:rFonts w:ascii="Wingdings" w:hAnsi="Wingdings" w:hint="default"/>
+      </w:rPr>
+    </w:lvl>
+    <w:lvl w:ilvl="3" w:tplc="100C0001" w:tentative="1">
+      <w:start w:val="1"/>
+      <w:numFmt w:val="bullet"/>
+      <w:lvlText w:val=""/>
+      <w:lvlJc w:val="left"/>
+      <w:pPr>
+        <w:ind w:left="2880" w:hanging="360"/>
+      </w:pPr>
+      <w:rPr>
+        <w:rFonts w:ascii="Symbol" w:hAnsi="Symbol" w:hint="default"/>
+      </w:rPr>
+    </w:lvl>
+    <w:lvl w:ilvl="4" w:tplc="100C0003" w:tentative="1">
+      <w:start w:val="1"/>
+      <w:numFmt w:val="bullet"/>
+      <w:lvlText w:val="o"/>
+      <w:lvlJc w:val="left"/>
+      <w:pPr>
+        <w:ind w:left="3600" w:hanging="360"/>
+      </w:pPr>
+      <w:rPr>
+        <w:rFonts w:ascii="Courier New" w:hAnsi="Courier New" w:cs="Courier New" w:hint="default"/>
+      </w:rPr>
+    </w:lvl>
+    <w:lvl w:ilvl="5" w:tplc="100C0005" w:tentative="1">
+      <w:start w:val="1"/>
+      <w:numFmt w:val="bullet"/>
+      <w:lvlText w:val=""/>
+      <w:lvlJc w:val="left"/>
+      <w:pPr>
+        <w:ind w:left="4320" w:hanging="360"/>
+      </w:pPr>
+      <w:rPr>
+        <w:rFonts w:ascii="Wingdings" w:hAnsi="Wingdings" w:hint="default"/>
+      </w:rPr>
+    </w:lvl>
+    <w:lvl w:ilvl="6" w:tplc="100C0001" w:tentative="1">
+      <w:start w:val="1"/>
+      <w:numFmt w:val="bullet"/>
+      <w:lvlText w:val=""/>
+      <w:lvlJc w:val="left"/>
+      <w:pPr>
+        <w:ind w:left="5040" w:hanging="360"/>
+      </w:pPr>
+      <w:rPr>
+        <w:rFonts w:ascii="Symbol" w:hAnsi="Symbol" w:hint="default"/>
+      </w:rPr>
+    </w:lvl>
+    <w:lvl w:ilvl="7" w:tplc="100C0003" w:tentative="1">
+      <w:start w:val="1"/>
+      <w:numFmt w:val="bullet"/>
+      <w:lvlText w:val="o"/>
+      <w:lvlJc w:val="left"/>
+      <w:pPr>
+        <w:ind w:left="5760" w:hanging="360"/>
+      </w:pPr>
+      <w:rPr>
+        <w:rFonts w:ascii="Courier New" w:hAnsi="Courier New" w:cs="Courier New" w:hint="default"/>
+      </w:rPr>
+    </w:lvl>
+    <w:lvl w:ilvl="8" w:tplc="100C0005" w:tentative="1">
+      <w:start w:val="1"/>
+      <w:numFmt w:val="bullet"/>
+      <w:lvlText w:val=""/>
+      <w:lvlJc w:val="left"/>
+      <w:pPr>
+        <w:ind w:left="6480" w:hanging="360"/>
+      </w:pPr>
+      <w:rPr>
+        <w:rFonts w:ascii="Wingdings" w:hAnsi="Wingdings" w:hint="default"/>
+      </w:rPr>
+    </w:lvl>
+  </w:abstractNum>
+  <w:abstractNum w:abstractNumId="14" w15:restartNumberingAfterBreak="0">
     <w:nsid w:val="3F525D16"/>
     <w:multiLevelType w:val="hybridMultilevel"/>
     <w:tmpl w:val="D578E1FE"/>
@@ -7140,7 +9386,7 @@
       </w:rPr>
     </w:lvl>
   </w:abstractNum>
-  <w:abstractNum w:abstractNumId="9" w15:restartNumberingAfterBreak="0">
+  <w:abstractNum w:abstractNumId="15" w15:restartNumberingAfterBreak="0">
     <w:nsid w:val="44C917B3"/>
     <w:multiLevelType w:val="hybridMultilevel"/>
     <w:tmpl w:val="7A3CE856"/>
@@ -7253,7 +9499,7 @@
       </w:rPr>
     </w:lvl>
   </w:abstractNum>
-  <w:abstractNum w:abstractNumId="10" w15:restartNumberingAfterBreak="0">
+  <w:abstractNum w:abstractNumId="16" w15:restartNumberingAfterBreak="0">
     <w:nsid w:val="4B512318"/>
     <w:multiLevelType w:val="multilevel"/>
     <w:tmpl w:val="2C50781C"/>
@@ -7402,7 +9648,7 @@
       </w:rPr>
     </w:lvl>
   </w:abstractNum>
-  <w:abstractNum w:abstractNumId="11" w15:restartNumberingAfterBreak="0">
+  <w:abstractNum w:abstractNumId="17" w15:restartNumberingAfterBreak="0">
     <w:nsid w:val="4F290E76"/>
     <w:multiLevelType w:val="multilevel"/>
     <w:tmpl w:val="E9F89556"/>
@@ -7551,7 +9797,7 @@
       </w:rPr>
     </w:lvl>
   </w:abstractNum>
-  <w:abstractNum w:abstractNumId="12" w15:restartNumberingAfterBreak="0">
+  <w:abstractNum w:abstractNumId="18" w15:restartNumberingAfterBreak="0">
     <w:nsid w:val="53E67808"/>
     <w:multiLevelType w:val="multilevel"/>
     <w:tmpl w:val="5F641852"/>
@@ -7700,7 +9946,120 @@
       </w:rPr>
     </w:lvl>
   </w:abstractNum>
-  <w:abstractNum w:abstractNumId="13" w15:restartNumberingAfterBreak="0">
+  <w:abstractNum w:abstractNumId="19" w15:restartNumberingAfterBreak="0">
+    <w:nsid w:val="53FE75AE"/>
+    <w:multiLevelType w:val="hybridMultilevel"/>
+    <w:tmpl w:val="E34C8EB4"/>
+    <w:lvl w:ilvl="0" w:tplc="100C0005">
+      <w:start w:val="1"/>
+      <w:numFmt w:val="bullet"/>
+      <w:lvlText w:val=""/>
+      <w:lvlJc w:val="left"/>
+      <w:pPr>
+        <w:ind w:left="720" w:hanging="360"/>
+      </w:pPr>
+      <w:rPr>
+        <w:rFonts w:ascii="Wingdings" w:hAnsi="Wingdings" w:hint="default"/>
+      </w:rPr>
+    </w:lvl>
+    <w:lvl w:ilvl="1" w:tplc="100C0003">
+      <w:start w:val="1"/>
+      <w:numFmt w:val="bullet"/>
+      <w:lvlText w:val="o"/>
+      <w:lvlJc w:val="left"/>
+      <w:pPr>
+        <w:ind w:left="1440" w:hanging="360"/>
+      </w:pPr>
+      <w:rPr>
+        <w:rFonts w:ascii="Courier New" w:hAnsi="Courier New" w:cs="Courier New" w:hint="default"/>
+      </w:rPr>
+    </w:lvl>
+    <w:lvl w:ilvl="2" w:tplc="100C0005" w:tentative="1">
+      <w:start w:val="1"/>
+      <w:numFmt w:val="bullet"/>
+      <w:lvlText w:val=""/>
+      <w:lvlJc w:val="left"/>
+      <w:pPr>
+        <w:ind w:left="2160" w:hanging="360"/>
+      </w:pPr>
+      <w:rPr>
+        <w:rFonts w:ascii="Wingdings" w:hAnsi="Wingdings" w:hint="default"/>
+      </w:rPr>
+    </w:lvl>
+    <w:lvl w:ilvl="3" w:tplc="100C0001" w:tentative="1">
+      <w:start w:val="1"/>
+      <w:numFmt w:val="bullet"/>
+      <w:lvlText w:val=""/>
+      <w:lvlJc w:val="left"/>
+      <w:pPr>
+        <w:ind w:left="2880" w:hanging="360"/>
+      </w:pPr>
+      <w:rPr>
+        <w:rFonts w:ascii="Symbol" w:hAnsi="Symbol" w:hint="default"/>
+      </w:rPr>
+    </w:lvl>
+    <w:lvl w:ilvl="4" w:tplc="100C0003" w:tentative="1">
+      <w:start w:val="1"/>
+      <w:numFmt w:val="bullet"/>
+      <w:lvlText w:val="o"/>
+      <w:lvlJc w:val="left"/>
+      <w:pPr>
+        <w:ind w:left="3600" w:hanging="360"/>
+      </w:pPr>
+      <w:rPr>
+        <w:rFonts w:ascii="Courier New" w:hAnsi="Courier New" w:cs="Courier New" w:hint="default"/>
+      </w:rPr>
+    </w:lvl>
+    <w:lvl w:ilvl="5" w:tplc="100C0005" w:tentative="1">
+      <w:start w:val="1"/>
+      <w:numFmt w:val="bullet"/>
+      <w:lvlText w:val=""/>
+      <w:lvlJc w:val="left"/>
+      <w:pPr>
+        <w:ind w:left="4320" w:hanging="360"/>
+      </w:pPr>
+      <w:rPr>
+        <w:rFonts w:ascii="Wingdings" w:hAnsi="Wingdings" w:hint="default"/>
+      </w:rPr>
+    </w:lvl>
+    <w:lvl w:ilvl="6" w:tplc="100C0001" w:tentative="1">
+      <w:start w:val="1"/>
+      <w:numFmt w:val="bullet"/>
+      <w:lvlText w:val=""/>
+      <w:lvlJc w:val="left"/>
+      <w:pPr>
+        <w:ind w:left="5040" w:hanging="360"/>
+      </w:pPr>
+      <w:rPr>
+        <w:rFonts w:ascii="Symbol" w:hAnsi="Symbol" w:hint="default"/>
+      </w:rPr>
+    </w:lvl>
+    <w:lvl w:ilvl="7" w:tplc="100C0003" w:tentative="1">
+      <w:start w:val="1"/>
+      <w:numFmt w:val="bullet"/>
+      <w:lvlText w:val="o"/>
+      <w:lvlJc w:val="left"/>
+      <w:pPr>
+        <w:ind w:left="5760" w:hanging="360"/>
+      </w:pPr>
+      <w:rPr>
+        <w:rFonts w:ascii="Courier New" w:hAnsi="Courier New" w:cs="Courier New" w:hint="default"/>
+      </w:rPr>
+    </w:lvl>
+    <w:lvl w:ilvl="8" w:tplc="100C0005" w:tentative="1">
+      <w:start w:val="1"/>
+      <w:numFmt w:val="bullet"/>
+      <w:lvlText w:val=""/>
+      <w:lvlJc w:val="left"/>
+      <w:pPr>
+        <w:ind w:left="6480" w:hanging="360"/>
+      </w:pPr>
+      <w:rPr>
+        <w:rFonts w:ascii="Wingdings" w:hAnsi="Wingdings" w:hint="default"/>
+      </w:rPr>
+    </w:lvl>
+  </w:abstractNum>
+  <w:abstractNum w:abstractNumId="20" w15:restartNumberingAfterBreak="0">
     <w:nsid w:val="5929496C"/>
     <w:multiLevelType w:val="multilevel"/>
     <w:tmpl w:val="EED03A5E"/>
@@ -7849,7 +10208,7 @@
       </w:rPr>
     </w:lvl>
   </w:abstractNum>
-  <w:abstractNum w:abstractNumId="14" w15:restartNumberingAfterBreak="0">
+  <w:abstractNum w:abstractNumId="21" w15:restartNumberingAfterBreak="0">
     <w:nsid w:val="5CFB6014"/>
     <w:multiLevelType w:val="hybridMultilevel"/>
     <w:tmpl w:val="769EEF8A"/>
@@ -7962,7 +10321,120 @@
       </w:rPr>
     </w:lvl>
   </w:abstractNum>
-  <w:abstractNum w:abstractNumId="15" w15:restartNumberingAfterBreak="0">
+  <w:abstractNum w:abstractNumId="22" w15:restartNumberingAfterBreak="0">
+    <w:nsid w:val="5F2B2E0E"/>
+    <w:multiLevelType w:val="hybridMultilevel"/>
+    <w:tmpl w:val="136C74AA"/>
+    <w:lvl w:ilvl="0" w:tplc="100C0001">
+      <w:start w:val="1"/>
+      <w:numFmt w:val="bullet"/>
+      <w:lvlText w:val=""/>
+      <w:lvlJc w:val="left"/>
+      <w:pPr>
+        <w:ind w:left="720" w:hanging="360"/>
+      </w:pPr>
+      <w:rPr>
+        <w:rFonts w:ascii="Symbol" w:hAnsi="Symbol" w:hint="default"/>
+      </w:rPr>
+    </w:lvl>
+    <w:lvl w:ilvl="1" w:tplc="100C0003">
+      <w:start w:val="1"/>
+      <w:numFmt w:val="bullet"/>
+      <w:lvlText w:val="o"/>
+      <w:lvlJc w:val="left"/>
+      <w:pPr>
+        <w:ind w:left="1440" w:hanging="360"/>
+      </w:pPr>
+      <w:rPr>
+        <w:rFonts w:ascii="Courier New" w:hAnsi="Courier New" w:cs="Courier New" w:hint="default"/>
+      </w:rPr>
+    </w:lvl>
+    <w:lvl w:ilvl="2" w:tplc="100C0005" w:tentative="1">
+      <w:start w:val="1"/>
+      <w:numFmt w:val="bullet"/>
+      <w:lvlText w:val=""/>
+      <w:lvlJc w:val="left"/>
+      <w:pPr>
+        <w:ind w:left="2160" w:hanging="360"/>
+      </w:pPr>
+      <w:rPr>
+        <w:rFonts w:ascii="Wingdings" w:hAnsi="Wingdings" w:hint="default"/>
+      </w:rPr>
+    </w:lvl>
+    <w:lvl w:ilvl="3" w:tplc="100C0001" w:tentative="1">
+      <w:start w:val="1"/>
+      <w:numFmt w:val="bullet"/>
+      <w:lvlText w:val=""/>
+      <w:lvlJc w:val="left"/>
+      <w:pPr>
+        <w:ind w:left="2880" w:hanging="360"/>
+      </w:pPr>
+      <w:rPr>
+        <w:rFonts w:ascii="Symbol" w:hAnsi="Symbol" w:hint="default"/>
+      </w:rPr>
+    </w:lvl>
+    <w:lvl w:ilvl="4" w:tplc="100C0003" w:tentative="1">
+      <w:start w:val="1"/>
+      <w:numFmt w:val="bullet"/>
+      <w:lvlText w:val="o"/>
+      <w:lvlJc w:val="left"/>
+      <w:pPr>
+        <w:ind w:left="3600" w:hanging="360"/>
+      </w:pPr>
+      <w:rPr>
+        <w:rFonts w:ascii="Courier New" w:hAnsi="Courier New" w:cs="Courier New" w:hint="default"/>
+      </w:rPr>
+    </w:lvl>
+    <w:lvl w:ilvl="5" w:tplc="100C0005" w:tentative="1">
+      <w:start w:val="1"/>
+      <w:numFmt w:val="bullet"/>
+      <w:lvlText w:val=""/>
+      <w:lvlJc w:val="left"/>
+      <w:pPr>
+        <w:ind w:left="4320" w:hanging="360"/>
+      </w:pPr>
+      <w:rPr>
+        <w:rFonts w:ascii="Wingdings" w:hAnsi="Wingdings" w:hint="default"/>
+      </w:rPr>
+    </w:lvl>
+    <w:lvl w:ilvl="6" w:tplc="100C0001" w:tentative="1">
+      <w:start w:val="1"/>
+      <w:numFmt w:val="bullet"/>
+      <w:lvlText w:val=""/>
+      <w:lvlJc w:val="left"/>
+      <w:pPr>
+        <w:ind w:left="5040" w:hanging="360"/>
+      </w:pPr>
+      <w:rPr>
+        <w:rFonts w:ascii="Symbol" w:hAnsi="Symbol" w:hint="default"/>
+      </w:rPr>
+    </w:lvl>
+    <w:lvl w:ilvl="7" w:tplc="100C0003" w:tentative="1">
+      <w:start w:val="1"/>
+      <w:numFmt w:val="bullet"/>
+      <w:lvlText w:val="o"/>
+      <w:lvlJc w:val="left"/>
+      <w:pPr>
+        <w:ind w:left="5760" w:hanging="360"/>
+      </w:pPr>
+      <w:rPr>
+        <w:rFonts w:ascii="Courier New" w:hAnsi="Courier New" w:cs="Courier New" w:hint="default"/>
+      </w:rPr>
+    </w:lvl>
+    <w:lvl w:ilvl="8" w:tplc="100C0005" w:tentative="1">
+      <w:start w:val="1"/>
+      <w:numFmt w:val="bullet"/>
+      <w:lvlText w:val=""/>
+      <w:lvlJc w:val="left"/>
+      <w:pPr>
+        <w:ind w:left="6480" w:hanging="360"/>
+      </w:pPr>
+      <w:rPr>
+        <w:rFonts w:ascii="Wingdings" w:hAnsi="Wingdings" w:hint="default"/>
+      </w:rPr>
+    </w:lvl>
+  </w:abstractNum>
+  <w:abstractNum w:abstractNumId="23" w15:restartNumberingAfterBreak="0">
     <w:nsid w:val="617E5B52"/>
     <w:multiLevelType w:val="hybridMultilevel"/>
     <w:tmpl w:val="30F6B74C"/>
@@ -8074,7 +10546,7 @@
       </w:rPr>
     </w:lvl>
   </w:abstractNum>
-  <w:abstractNum w:abstractNumId="16" w15:restartNumberingAfterBreak="0">
+  <w:abstractNum w:abstractNumId="24" w15:restartNumberingAfterBreak="0">
     <w:nsid w:val="653F00A7"/>
     <w:multiLevelType w:val="hybridMultilevel"/>
     <w:tmpl w:val="50B80D84"/>
@@ -8187,7 +10659,120 @@
       </w:rPr>
     </w:lvl>
   </w:abstractNum>
-  <w:abstractNum w:abstractNumId="17" w15:restartNumberingAfterBreak="0">
+  <w:abstractNum w:abstractNumId="25" w15:restartNumberingAfterBreak="0">
+    <w:nsid w:val="69942B99"/>
+    <w:multiLevelType w:val="hybridMultilevel"/>
+    <w:tmpl w:val="CE308294"/>
+    <w:lvl w:ilvl="0" w:tplc="100C0001">
+      <w:start w:val="1"/>
+      <w:numFmt w:val="bullet"/>
+      <w:lvlText w:val=""/>
+      <w:lvlJc w:val="left"/>
+      <w:pPr>
+        <w:ind w:left="720" w:hanging="360"/>
+      </w:pPr>
+      <w:rPr>
+        <w:rFonts w:ascii="Symbol" w:hAnsi="Symbol" w:hint="default"/>
+      </w:rPr>
+    </w:lvl>
+    <w:lvl w:ilvl="1" w:tplc="100C000B">
+      <w:start w:val="1"/>
+      <w:numFmt w:val="bullet"/>
+      <w:lvlText w:val=""/>
+      <w:lvlJc w:val="left"/>
+      <w:pPr>
+        <w:ind w:left="1440" w:hanging="360"/>
+      </w:pPr>
+      <w:rPr>
+        <w:rFonts w:ascii="Wingdings" w:hAnsi="Wingdings" w:hint="default"/>
+      </w:rPr>
+    </w:lvl>
+    <w:lvl w:ilvl="2" w:tplc="100C0005" w:tentative="1">
+      <w:start w:val="1"/>
+      <w:numFmt w:val="bullet"/>
+      <w:lvlText w:val=""/>
+      <w:lvlJc w:val="left"/>
+      <w:pPr>
+        <w:ind w:left="2160" w:hanging="360"/>
+      </w:pPr>
+      <w:rPr>
+        <w:rFonts w:ascii="Wingdings" w:hAnsi="Wingdings" w:hint="default"/>
+      </w:rPr>
+    </w:lvl>
+    <w:lvl w:ilvl="3" w:tplc="100C0001" w:tentative="1">
+      <w:start w:val="1"/>
+      <w:numFmt w:val="bullet"/>
+      <w:lvlText w:val=""/>
+      <w:lvlJc w:val="left"/>
+      <w:pPr>
+        <w:ind w:left="2880" w:hanging="360"/>
+      </w:pPr>
+      <w:rPr>
+        <w:rFonts w:ascii="Symbol" w:hAnsi="Symbol" w:hint="default"/>
+      </w:rPr>
+    </w:lvl>
+    <w:lvl w:ilvl="4" w:tplc="100C0003" w:tentative="1">
+      <w:start w:val="1"/>
+      <w:numFmt w:val="bullet"/>
+      <w:lvlText w:val="o"/>
+      <w:lvlJc w:val="left"/>
+      <w:pPr>
+        <w:ind w:left="3600" w:hanging="360"/>
+      </w:pPr>
+      <w:rPr>
+        <w:rFonts w:ascii="Courier New" w:hAnsi="Courier New" w:cs="Courier New" w:hint="default"/>
+      </w:rPr>
+    </w:lvl>
+    <w:lvl w:ilvl="5" w:tplc="100C0005" w:tentative="1">
+      <w:start w:val="1"/>
+      <w:numFmt w:val="bullet"/>
+      <w:lvlText w:val=""/>
+      <w:lvlJc w:val="left"/>
+      <w:pPr>
+        <w:ind w:left="4320" w:hanging="360"/>
+      </w:pPr>
+      <w:rPr>
+        <w:rFonts w:ascii="Wingdings" w:hAnsi="Wingdings" w:hint="default"/>
+      </w:rPr>
+    </w:lvl>
+    <w:lvl w:ilvl="6" w:tplc="100C0001" w:tentative="1">
+      <w:start w:val="1"/>
+      <w:numFmt w:val="bullet"/>
+      <w:lvlText w:val=""/>
+      <w:lvlJc w:val="left"/>
+      <w:pPr>
+        <w:ind w:left="5040" w:hanging="360"/>
+      </w:pPr>
+      <w:rPr>
+        <w:rFonts w:ascii="Symbol" w:hAnsi="Symbol" w:hint="default"/>
+      </w:rPr>
+    </w:lvl>
+    <w:lvl w:ilvl="7" w:tplc="100C0003" w:tentative="1">
+      <w:start w:val="1"/>
+      <w:numFmt w:val="bullet"/>
+      <w:lvlText w:val="o"/>
+      <w:lvlJc w:val="left"/>
+      <w:pPr>
+        <w:ind w:left="5760" w:hanging="360"/>
+      </w:pPr>
+      <w:rPr>
+        <w:rFonts w:ascii="Courier New" w:hAnsi="Courier New" w:cs="Courier New" w:hint="default"/>
+      </w:rPr>
+    </w:lvl>
+    <w:lvl w:ilvl="8" w:tplc="100C0005" w:tentative="1">
+      <w:start w:val="1"/>
+      <w:numFmt w:val="bullet"/>
+      <w:lvlText w:val=""/>
+      <w:lvlJc w:val="left"/>
+      <w:pPr>
+        <w:ind w:left="6480" w:hanging="360"/>
+      </w:pPr>
+      <w:rPr>
+        <w:rFonts w:ascii="Wingdings" w:hAnsi="Wingdings" w:hint="default"/>
+      </w:rPr>
+    </w:lvl>
+  </w:abstractNum>
+  <w:abstractNum w:abstractNumId="26" w15:restartNumberingAfterBreak="0">
     <w:nsid w:val="6BA97234"/>
     <w:multiLevelType w:val="hybridMultilevel"/>
     <w:tmpl w:val="4A7E1234"/>
@@ -8299,7 +10884,7 @@
       </w:rPr>
     </w:lvl>
   </w:abstractNum>
-  <w:abstractNum w:abstractNumId="18" w15:restartNumberingAfterBreak="0">
+  <w:abstractNum w:abstractNumId="27" w15:restartNumberingAfterBreak="0">
     <w:nsid w:val="6C0F4F4B"/>
     <w:multiLevelType w:val="multilevel"/>
     <w:tmpl w:val="81E48714"/>
@@ -8448,7 +11033,7 @@
       </w:rPr>
     </w:lvl>
   </w:abstractNum>
-  <w:abstractNum w:abstractNumId="19" w15:restartNumberingAfterBreak="0">
+  <w:abstractNum w:abstractNumId="28" w15:restartNumberingAfterBreak="0">
     <w:nsid w:val="7206132A"/>
     <w:multiLevelType w:val="multilevel"/>
     <w:tmpl w:val="B36838F6"/>
@@ -8597,7 +11182,7 @@
       </w:rPr>
     </w:lvl>
   </w:abstractNum>
-  <w:abstractNum w:abstractNumId="20" w15:restartNumberingAfterBreak="0">
+  <w:abstractNum w:abstractNumId="29" w15:restartNumberingAfterBreak="0">
     <w:nsid w:val="729C2806"/>
     <w:multiLevelType w:val="multilevel"/>
     <w:tmpl w:val="4B124F9E"/>
@@ -8746,7 +11331,7 @@
       </w:rPr>
     </w:lvl>
   </w:abstractNum>
-  <w:abstractNum w:abstractNumId="21" w15:restartNumberingAfterBreak="0">
+  <w:abstractNum w:abstractNumId="30" w15:restartNumberingAfterBreak="0">
     <w:nsid w:val="733B63AD"/>
     <w:multiLevelType w:val="multilevel"/>
     <w:tmpl w:val="734496E4"/>
@@ -8895,10 +11480,10 @@
       </w:rPr>
     </w:lvl>
   </w:abstractNum>
-  <w:abstractNum w:abstractNumId="22" w15:restartNumberingAfterBreak="0">
+  <w:abstractNum w:abstractNumId="31" w15:restartNumberingAfterBreak="0">
     <w:nsid w:val="79311AD6"/>
     <w:multiLevelType w:val="multilevel"/>
-    <w:tmpl w:val="AEC2C7BC"/>
+    <w:tmpl w:val="65606936"/>
     <w:lvl w:ilvl="0">
       <w:start w:val="1"/>
       <w:numFmt w:val="decimal"/>
@@ -8993,7 +11578,7 @@
       </w:pPr>
     </w:lvl>
   </w:abstractNum>
-  <w:abstractNum w:abstractNumId="23" w15:restartNumberingAfterBreak="0">
+  <w:abstractNum w:abstractNumId="32" w15:restartNumberingAfterBreak="0">
     <w:nsid w:val="7C935AC0"/>
     <w:multiLevelType w:val="hybridMultilevel"/>
     <w:tmpl w:val="8D22FA4E"/>
@@ -9079,7 +11664,7 @@
       </w:pPr>
     </w:lvl>
   </w:abstractNum>
-  <w:abstractNum w:abstractNumId="24" w15:restartNumberingAfterBreak="0">
+  <w:abstractNum w:abstractNumId="33" w15:restartNumberingAfterBreak="0">
     <w:nsid w:val="7E956E1F"/>
     <w:multiLevelType w:val="multilevel"/>
     <w:tmpl w:val="E2F2234C"/>
@@ -9228,7 +11813,7 @@
       </w:rPr>
     </w:lvl>
   </w:abstractNum>
-  <w:abstractNum w:abstractNumId="25" w15:restartNumberingAfterBreak="0">
+  <w:abstractNum w:abstractNumId="34" w15:restartNumberingAfterBreak="0">
     <w:nsid w:val="7F4F500C"/>
     <w:multiLevelType w:val="multilevel"/>
     <w:tmpl w:val="24846252"/>
@@ -9378,82 +11963,109 @@
     </w:lvl>
   </w:abstractNum>
   <w:num w:numId="1">
+    <w:abstractNumId w:val="23"/>
+  </w:num>
+  <w:num w:numId="2">
+    <w:abstractNumId w:val="31"/>
+  </w:num>
+  <w:num w:numId="3">
+    <w:abstractNumId w:val="7"/>
+  </w:num>
+  <w:num w:numId="4">
+    <w:abstractNumId w:val="16"/>
+  </w:num>
+  <w:num w:numId="5">
+    <w:abstractNumId w:val="11"/>
+  </w:num>
+  <w:num w:numId="6">
+    <w:abstractNumId w:val="30"/>
+  </w:num>
+  <w:num w:numId="7">
+    <w:abstractNumId w:val="18"/>
+  </w:num>
+  <w:num w:numId="8">
+    <w:abstractNumId w:val="5"/>
+  </w:num>
+  <w:num w:numId="9">
+    <w:abstractNumId w:val="20"/>
+  </w:num>
+  <w:num w:numId="10">
     <w:abstractNumId w:val="15"/>
   </w:num>
-  <w:num w:numId="2">
+  <w:num w:numId="11">
+    <w:abstractNumId w:val="12"/>
+  </w:num>
+  <w:num w:numId="12">
+    <w:abstractNumId w:val="29"/>
+  </w:num>
+  <w:num w:numId="13">
+    <w:abstractNumId w:val="33"/>
+  </w:num>
+  <w:num w:numId="14">
+    <w:abstractNumId w:val="34"/>
+  </w:num>
+  <w:num w:numId="15">
+    <w:abstractNumId w:val="6"/>
+  </w:num>
+  <w:num w:numId="16">
+    <w:abstractNumId w:val="1"/>
+  </w:num>
+  <w:num w:numId="17">
+    <w:abstractNumId w:val="27"/>
+  </w:num>
+  <w:num w:numId="18">
+    <w:abstractNumId w:val="4"/>
+  </w:num>
+  <w:num w:numId="19">
+    <w:abstractNumId w:val="17"/>
+  </w:num>
+  <w:num w:numId="20">
+    <w:abstractNumId w:val="28"/>
+  </w:num>
+  <w:num w:numId="21">
+    <w:abstractNumId w:val="32"/>
+  </w:num>
+  <w:num w:numId="22">
+    <w:abstractNumId w:val="24"/>
+  </w:num>
+  <w:num w:numId="23">
+    <w:abstractNumId w:val="21"/>
+  </w:num>
+  <w:num w:numId="24">
+    <w:abstractNumId w:val="26"/>
+  </w:num>
+  <w:num w:numId="25">
+    <w:abstractNumId w:val="10"/>
+  </w:num>
+  <w:num w:numId="26">
+    <w:abstractNumId w:val="14"/>
+  </w:num>
+  <w:num w:numId="27">
+    <w:abstractNumId w:val="9"/>
+  </w:num>
+  <w:num w:numId="28">
+    <w:abstractNumId w:val="3"/>
+  </w:num>
+  <w:num w:numId="29">
     <w:abstractNumId w:val="22"/>
   </w:num>
-  <w:num w:numId="3">
-    <w:abstractNumId w:val="4"/>
+  <w:num w:numId="30">
+    <w:abstractNumId w:val="8"/>
   </w:num>
-  <w:num w:numId="4">
-    <w:abstractNumId w:val="10"/>
+  <w:num w:numId="31">
+    <w:abstractNumId w:val="19"/>
   </w:num>
-  <w:num w:numId="5">
-    <w:abstractNumId w:val="6"/>
+  <w:num w:numId="32">
+    <w:abstractNumId w:val="13"/>
   </w:num>
-  <w:num w:numId="6">
-    <w:abstractNumId w:val="21"/>
-  </w:num>
-  <w:num w:numId="7">
-    <w:abstractNumId w:val="12"/>
-  </w:num>
-  <w:num w:numId="8">
+  <w:num w:numId="33">
     <w:abstractNumId w:val="2"/>
   </w:num>
-  <w:num w:numId="9">
-    <w:abstractNumId w:val="13"/>
-  </w:num>
-  <w:num w:numId="10">
-    <w:abstractNumId w:val="9"/>
-  </w:num>
-  <w:num w:numId="11">
-    <w:abstractNumId w:val="7"/>
-  </w:num>
-  <w:num w:numId="12">
-    <w:abstractNumId w:val="20"/>
-  </w:num>
-  <w:num w:numId="13">
-    <w:abstractNumId w:val="24"/>
-  </w:num>
-  <w:num w:numId="14">
+  <w:num w:numId="34">
     <w:abstractNumId w:val="25"/>
   </w:num>
-  <w:num w:numId="15">
-    <w:abstractNumId w:val="3"/>
-  </w:num>
-  <w:num w:numId="16">
+  <w:num w:numId="35">
     <w:abstractNumId w:val="0"/>
-  </w:num>
-  <w:num w:numId="17">
-    <w:abstractNumId w:val="18"/>
-  </w:num>
-  <w:num w:numId="18">
-    <w:abstractNumId w:val="1"/>
-  </w:num>
-  <w:num w:numId="19">
-    <w:abstractNumId w:val="11"/>
-  </w:num>
-  <w:num w:numId="20">
-    <w:abstractNumId w:val="19"/>
-  </w:num>
-  <w:num w:numId="21">
-    <w:abstractNumId w:val="23"/>
-  </w:num>
-  <w:num w:numId="22">
-    <w:abstractNumId w:val="16"/>
-  </w:num>
-  <w:num w:numId="23">
-    <w:abstractNumId w:val="14"/>
-  </w:num>
-  <w:num w:numId="24">
-    <w:abstractNumId w:val="17"/>
-  </w:num>
-  <w:num w:numId="25">
-    <w:abstractNumId w:val="5"/>
-  </w:num>
-  <w:num w:numId="26">
-    <w:abstractNumId w:val="8"/>
   </w:num>
 </w:numbering>
 </file>
@@ -9922,7 +12534,7 @@
     <w:uiPriority w:val="9"/>
     <w:unhideWhenUsed/>
     <w:qFormat/>
-    <w:rsid w:val="009A2017"/>
+    <w:rsid w:val="00CE3227"/>
     <w:pPr>
       <w:keepNext/>
       <w:keepLines/>
@@ -10221,7 +12833,7 @@
     <w:basedOn w:val="Policepardfaut"/>
     <w:link w:val="Titre3"/>
     <w:uiPriority w:val="9"/>
-    <w:rsid w:val="009A2017"/>
+    <w:rsid w:val="00CE3227"/>
     <w:rPr>
       <w:rFonts w:ascii="Century Gothic" w:eastAsiaTheme="majorEastAsia" w:hAnsi="Century Gothic" w:cstheme="majorBidi"/>
       <w:color w:val="538135" w:themeColor="accent6" w:themeShade="BF"/>
@@ -10463,6 +13075,16 @@
       <w:color w:val="44546A" w:themeColor="text2"/>
       <w:sz w:val="18"/>
       <w:szCs w:val="18"/>
+    </w:rPr>
+  </w:style>
+  <w:style w:type="character" w:styleId="Mentionnonrsolue">
+    <w:name w:val="Unresolved Mention"/>
+    <w:basedOn w:val="Policepardfaut"/>
+    <w:uiPriority w:val="99"/>
+    <w:rsid w:val="0010629F"/>
+    <w:rPr>
+      <w:color w:val="808080"/>
+      <w:shd w:val="clear" w:color="auto" w:fill="E6E6E6"/>
     </w:rPr>
   </w:style>
 </w:styles>
@@ -10734,7 +13356,7 @@
 </file>
 
 <file path=customXml/itemProps1.xml><?xml version="1.0" encoding="utf-8"?>
-<ds:datastoreItem xmlns:ds="http://schemas.openxmlformats.org/officeDocument/2006/customXml" ds:itemID="{02363E4F-C29B-4334-8471-DFBD42420AF1}">
+<ds:datastoreItem xmlns:ds="http://schemas.openxmlformats.org/officeDocument/2006/customXml" ds:itemID="{427426F6-DF92-4BF2-9EF6-684E85B782D8}">
   <ds:schemaRefs>
     <ds:schemaRef ds:uri="http://schemas.openxmlformats.org/officeDocument/2006/bibliography"/>
   </ds:schemaRefs>

</xml_diff>

<commit_message>
Corrected report of François integrated
</commit_message>
<xml_diff>
--- a/Doc/Rapports/PRO_Rapport_Moneythoring.docx
+++ b/Doc/Rapports/PRO_Rapport_Moneythoring.docx
@@ -31,6 +31,9 @@
         </w:p>
         <w:p>
           <w:r>
+            <w:rPr>
+              <w:noProof/>
+            </w:rPr>
             <mc:AlternateContent>
               <mc:Choice Requires="wps">
                 <w:drawing>
@@ -249,6 +252,7 @@
           </w:r>
           <w:r>
             <w:rPr>
+              <w:noProof/>
               <w:color w:val="4472C4" w:themeColor="accent1"/>
               <w:sz w:val="36"/>
               <w:szCs w:val="36"/>
@@ -782,6 +786,9 @@
             </mc:AlternateContent>
           </w:r>
           <w:r>
+            <w:rPr>
+              <w:noProof/>
+            </w:rPr>
             <mc:AlternateContent>
               <mc:Choice Requires="wps">
                 <w:drawing>
@@ -855,6 +862,7 @@
                                     <w:dataBinding w:prefixMappings="xmlns:ns0='http://schemas.openxmlformats.org/officeDocument/2006/extended-properties' " w:xpath="/ns0:Properties[1]/ns0:Company[1]" w:storeItemID="{6668398D-A668-4E3E-A5EB-62B293D839F1}"/>
                                     <w:text/>
                                   </w:sdtPr>
+                                  <w:sdtEndPr/>
                                   <w:sdtContent>
                                     <w:r>
                                       <w:rPr>
@@ -880,6 +888,7 @@
                                   <w:dataBinding w:prefixMappings="xmlns:ns0='http://purl.org/dc/elements/1.1/' xmlns:ns1='http://schemas.openxmlformats.org/package/2006/metadata/core-properties' " w:xpath="/ns1:coreProperties[1]/ns1:category[1]" w:storeItemID="{6C3C8BC8-F283-45AE-878A-BAB7291924A1}"/>
                                   <w:text/>
                                 </w:sdtPr>
+                                <w:sdtEndPr/>
                                 <w:sdtContent>
                                   <w:p>
                                     <w:pPr>
@@ -3111,21 +3120,19 @@
         <w:br w:type="page"/>
       </w:r>
       <w:bookmarkStart w:id="1" w:name="_Toc508019574"/>
-      <w:bookmarkStart w:id="2" w:name="_GoBack"/>
-      <w:bookmarkEnd w:id="2"/>
     </w:p>
     <w:p>
       <w:pPr>
         <w:pStyle w:val="Titre1"/>
       </w:pPr>
-      <w:bookmarkStart w:id="3" w:name="_Toc512704343"/>
+      <w:bookmarkStart w:id="2" w:name="_Toc512704343"/>
       <w:r>
         <w:lastRenderedPageBreak/>
         <w:t>Descriptif</w:t>
       </w:r>
       <w:bookmarkEnd w:id="0"/>
       <w:bookmarkEnd w:id="1"/>
-      <w:bookmarkEnd w:id="3"/>
+      <w:bookmarkEnd w:id="2"/>
     </w:p>
     <w:p>
       <w:r>
@@ -3287,8 +3294,8 @@
           <w:szCs w:val="32"/>
         </w:rPr>
       </w:pPr>
-      <w:bookmarkStart w:id="4" w:name="_Toc507961922"/>
-      <w:bookmarkStart w:id="5" w:name="_Toc508019575"/>
+      <w:bookmarkStart w:id="3" w:name="_Toc507961922"/>
+      <w:bookmarkStart w:id="4" w:name="_Toc508019575"/>
       <w:r>
         <w:br w:type="page"/>
       </w:r>
@@ -3297,470 +3304,470 @@
       <w:pPr>
         <w:pStyle w:val="Titre1"/>
       </w:pPr>
-      <w:bookmarkStart w:id="6" w:name="_Toc512704344"/>
+      <w:bookmarkStart w:id="5" w:name="_Toc512704344"/>
       <w:r>
         <w:lastRenderedPageBreak/>
         <w:t>Fonctionnalités</w:t>
       </w:r>
+      <w:bookmarkEnd w:id="3"/>
       <w:bookmarkEnd w:id="4"/>
+      <w:r>
+        <w:t xml:space="preserve"> </w:t>
+      </w:r>
+      <w:r>
+        <w:rPr>
+          <w:color w:val="FF0000"/>
+        </w:rPr>
+        <w:t>(A METTRE A JOUR A LA FIN DU RAPPORT)</w:t>
+      </w:r>
       <w:bookmarkEnd w:id="5"/>
-      <w:r>
-        <w:t xml:space="preserve"> </w:t>
-      </w:r>
-      <w:r>
-        <w:rPr>
-          <w:color w:val="FF0000"/>
-        </w:rPr>
-        <w:t>(A METTRE A JOUR A LA FIN DU RAPPORT)</w:t>
+    </w:p>
+    <w:p>
+      <w:pPr>
+        <w:pStyle w:val="Titre2"/>
+      </w:pPr>
+      <w:bookmarkStart w:id="6" w:name="_Toc507961923"/>
+      <w:bookmarkStart w:id="7" w:name="_Toc508019576"/>
+      <w:bookmarkStart w:id="8" w:name="_Toc512704345"/>
+      <w:r>
+        <w:t>Fonctio</w:t>
+      </w:r>
+      <w:r>
+        <w:t>n</w:t>
+      </w:r>
+      <w:r>
+        <w:t>nalités de base</w:t>
       </w:r>
       <w:bookmarkEnd w:id="6"/>
-    </w:p>
-    <w:p>
-      <w:pPr>
-        <w:pStyle w:val="Titre2"/>
-      </w:pPr>
-      <w:bookmarkStart w:id="7" w:name="_Toc507961923"/>
-      <w:bookmarkStart w:id="8" w:name="_Toc508019576"/>
-      <w:bookmarkStart w:id="9" w:name="_Toc512704345"/>
-      <w:r>
-        <w:t>Fonctio</w:t>
-      </w:r>
-      <w:r>
-        <w:t>n</w:t>
-      </w:r>
-      <w:r>
-        <w:t>nalités de base</w:t>
-      </w:r>
       <w:bookmarkEnd w:id="7"/>
       <w:bookmarkEnd w:id="8"/>
+    </w:p>
+    <w:p>
+      <w:pPr>
+        <w:pStyle w:val="Titre3"/>
+      </w:pPr>
+      <w:bookmarkStart w:id="9" w:name="_Toc507961924"/>
+      <w:bookmarkStart w:id="10" w:name="_Toc508019577"/>
+      <w:r>
+        <w:t>Création compte utilisateur</w:t>
+      </w:r>
       <w:bookmarkEnd w:id="9"/>
+      <w:bookmarkEnd w:id="10"/>
+    </w:p>
+    <w:p>
+      <w:r>
+        <w:t xml:space="preserve">Si l’utilisateur ne possède pas de compte à l’ouverture de l’application, il peut </w:t>
+      </w:r>
+      <w:r>
+        <w:t>choisir</w:t>
+      </w:r>
+      <w:r>
+        <w:t xml:space="preserve"> </w:t>
+      </w:r>
+      <w:r>
+        <w:t>d’en créer un</w:t>
+      </w:r>
+      <w:r>
+        <w:t xml:space="preserve"> </w:t>
+      </w:r>
+      <w:r>
+        <w:t>ou de continuer sans</w:t>
+      </w:r>
+      <w:r>
+        <w:t xml:space="preserve">. </w:t>
+      </w:r>
+      <w:r>
+        <w:t>En choisissant la première option,</w:t>
+      </w:r>
+      <w:r>
+        <w:t xml:space="preserve"> qui n’est accessible que si l’utilisateur à une connexion internet</w:t>
+      </w:r>
+      <w:r>
+        <w:t>,</w:t>
+      </w:r>
+      <w:r>
+        <w:t xml:space="preserve"> </w:t>
+      </w:r>
+      <w:r>
+        <w:t>la création du</w:t>
+      </w:r>
+      <w:r>
+        <w:t xml:space="preserve"> compte </w:t>
+      </w:r>
+      <w:r>
+        <w:t>se fait</w:t>
+      </w:r>
+      <w:r>
+        <w:t xml:space="preserve"> à l’aide </w:t>
+      </w:r>
+      <w:r>
+        <w:t>d’un formulaire qui lui demande son</w:t>
+      </w:r>
+      <w:r>
+        <w:t xml:space="preserve"> adresse email, </w:t>
+      </w:r>
+      <w:r>
+        <w:t>son</w:t>
+      </w:r>
+      <w:r>
+        <w:t xml:space="preserve"> nom d’utilisateur et un mot de passe, qu’il est nécessaire de </w:t>
+      </w:r>
+      <w:r>
+        <w:t>confirmer</w:t>
+      </w:r>
+      <w:r>
+        <w:t xml:space="preserve"> </w:t>
+      </w:r>
+      <w:r>
+        <w:t xml:space="preserve">une </w:t>
+      </w:r>
+      <w:r>
+        <w:t>deux</w:t>
+      </w:r>
+      <w:r>
+        <w:t>ième</w:t>
+      </w:r>
+      <w:r>
+        <w:t xml:space="preserve"> fois. </w:t>
+      </w:r>
+      <w:bookmarkStart w:id="11" w:name="_Toc507961925"/>
+      <w:r>
+        <w:t>Une fois le formulaire envoyé, un email de validation contenant un code est envoyé. Une fois le code saisi dans l’application, le compte est activé.</w:t>
+      </w:r>
+    </w:p>
+    <w:p>
+      <w:r>
+        <w:t>En choisissant la deuxième option, l’utilisateur peut sans autre utiliser l’application mais n’aura pas accès aux fonctionnalités partagées entre utilisateurs.</w:t>
+      </w:r>
     </w:p>
     <w:p>
       <w:pPr>
         <w:pStyle w:val="Titre3"/>
       </w:pPr>
-      <w:bookmarkStart w:id="10" w:name="_Toc507961924"/>
-      <w:bookmarkStart w:id="11" w:name="_Toc508019577"/>
-      <w:r>
-        <w:t>Création compte utilisateur</w:t>
-      </w:r>
-      <w:bookmarkEnd w:id="10"/>
+      <w:bookmarkStart w:id="12" w:name="_Toc508019578"/>
+      <w:r>
+        <w:t>Connexion sécurisée</w:t>
+      </w:r>
       <w:bookmarkEnd w:id="11"/>
-    </w:p>
-    <w:p>
-      <w:r>
-        <w:t xml:space="preserve">Si l’utilisateur ne possède pas de compte à l’ouverture de l’application, il peut </w:t>
-      </w:r>
-      <w:r>
-        <w:t>choisir</w:t>
+      <w:bookmarkEnd w:id="12"/>
+    </w:p>
+    <w:p>
+      <w:r>
+        <w:t xml:space="preserve">Pour les utilisateurs possédant un compte validé, </w:t>
+      </w:r>
+      <w:r>
+        <w:t>une connexion est exigée</w:t>
+      </w:r>
+      <w:r>
+        <w:t xml:space="preserve"> au démarrage de l’application</w:t>
+      </w:r>
+      <w:r>
+        <w:t xml:space="preserve">. </w:t>
+      </w:r>
+      <w:r>
+        <w:t xml:space="preserve">Cette connexion évite qu’un tiers puisse modifier les informations, même en travaillant en hors ligne (les données étant synchronisées par la suite). </w:t>
+      </w:r>
+      <w:r>
+        <w:t>Cette demande de connexion est un simple formulaire dans lequel l’utilisateur doit entrer son nom d’utilisateur et son mot de passe</w:t>
+      </w:r>
+      <w:r>
+        <w:t>. L’application ne nécessite pas de double authentification</w:t>
+      </w:r>
+      <w:r>
+        <w:t>.</w:t>
+      </w:r>
+    </w:p>
+    <w:p>
+      <w:r>
+        <w:t xml:space="preserve">Le mot de passe </w:t>
+      </w:r>
+      <w:r>
+        <w:t>est</w:t>
+      </w:r>
+      <w:r>
+        <w:t xml:space="preserve"> hac</w:t>
+      </w:r>
+      <w:r>
+        <w:t>hé</w:t>
+      </w:r>
+      <w:r>
+        <w:t xml:space="preserve">, </w:t>
+      </w:r>
+      <w:r>
+        <w:t xml:space="preserve">avec un </w:t>
+      </w:r>
+      <w:r>
+        <w:t>sel</w:t>
+      </w:r>
+      <w:r>
+        <w:t xml:space="preserve"> ajouté</w:t>
+      </w:r>
+      <w:r>
+        <w:t>,</w:t>
+      </w:r>
+      <w:r>
+        <w:t xml:space="preserve"> dans la base de données.</w:t>
+      </w:r>
+      <w:r>
+        <w:t xml:space="preserve"> Il n</w:t>
+      </w:r>
+      <w:r>
+        <w:t xml:space="preserve">’est </w:t>
+      </w:r>
+      <w:r>
+        <w:t>pas sauvé en clair.</w:t>
+      </w:r>
+    </w:p>
+    <w:p>
+      <w:pPr>
+        <w:pStyle w:val="Titre3"/>
+      </w:pPr>
+      <w:bookmarkStart w:id="13" w:name="_Toc507961926"/>
+      <w:bookmarkStart w:id="14" w:name="_Toc508019579"/>
+      <w:r>
+        <w:t>Compte bancaire</w:t>
+      </w:r>
+      <w:bookmarkEnd w:id="13"/>
+      <w:bookmarkEnd w:id="14"/>
+    </w:p>
+    <w:p>
+      <w:r>
+        <w:t xml:space="preserve">Un utilisateur </w:t>
+      </w:r>
+      <w:r>
+        <w:t>peut</w:t>
+      </w:r>
+      <w:r>
+        <w:t xml:space="preserve"> a</w:t>
+      </w:r>
+      <w:r>
+        <w:t>jout</w:t>
+      </w:r>
+      <w:r>
+        <w:t xml:space="preserve">er </w:t>
+      </w:r>
+      <w:r>
+        <w:t>un</w:t>
+      </w:r>
+      <w:r>
+        <w:t xml:space="preserve"> ou plusieurs</w:t>
+      </w:r>
+      <w:r>
+        <w:t xml:space="preserve"> compte</w:t>
+      </w:r>
+      <w:r>
+        <w:t>s bancaires. Chaque compte possède</w:t>
+      </w:r>
+      <w:r>
+        <w:t xml:space="preserve"> un nom, un</w:t>
+      </w:r>
+      <w:r>
+        <w:t xml:space="preserve"> type, le nom de la</w:t>
+      </w:r>
+      <w:r>
+        <w:t xml:space="preserve"> banque</w:t>
+      </w:r>
+      <w:r>
+        <w:t xml:space="preserve"> qui le concerne (optionnel)</w:t>
+      </w:r>
+      <w:r>
+        <w:t xml:space="preserve">, </w:t>
+      </w:r>
+      <w:r>
+        <w:t>le</w:t>
+      </w:r>
+      <w:r>
+        <w:t xml:space="preserve"> montant actuel,</w:t>
+      </w:r>
+      <w:r>
+        <w:t xml:space="preserve"> un pourcentage d’intérêt</w:t>
+      </w:r>
+      <w:r>
+        <w:t xml:space="preserve"> éventuel</w:t>
+      </w:r>
+      <w:r>
+        <w:t xml:space="preserve"> et s’il faut l’utiliser comme compte par défaut lors de transactions</w:t>
+      </w:r>
+      <w:r>
+        <w:t>. Toutes ces informations</w:t>
+      </w:r>
+      <w:r>
+        <w:t>, excepté</w:t>
+      </w:r>
+      <w:r>
+        <w:t>e</w:t>
+      </w:r>
+      <w:r>
+        <w:t xml:space="preserve"> le solde du compte qui est modifié automatiquement par les transactions,</w:t>
+      </w:r>
+      <w:r>
+        <w:t xml:space="preserve"> p</w:t>
+      </w:r>
+      <w:r>
+        <w:t>euve</w:t>
+      </w:r>
+      <w:r>
+        <w:t xml:space="preserve">nt être </w:t>
+      </w:r>
+      <w:r>
+        <w:t>modifiée</w:t>
+      </w:r>
+      <w:r>
+        <w:t>s</w:t>
       </w:r>
       <w:r>
         <w:t xml:space="preserve"> </w:t>
       </w:r>
       <w:r>
-        <w:t>d’en créer un</w:t>
+        <w:t>par la suite</w:t>
+      </w:r>
+      <w:r>
+        <w:t>.</w:t>
+      </w:r>
+    </w:p>
+    <w:p>
+      <w:r>
+        <w:t>Les comptes bancaires p</w:t>
+      </w:r>
+      <w:r>
+        <w:t>euve</w:t>
+      </w:r>
+      <w:r>
+        <w:t xml:space="preserve">nt également être supprimés. L’utilisateur </w:t>
+      </w:r>
+      <w:r>
+        <w:t>peut</w:t>
+      </w:r>
+      <w:r>
+        <w:t xml:space="preserve"> alors choisir de virer le solde vers un autre compte ou de perdre </w:t>
+      </w:r>
+      <w:r>
+        <w:t>ce dernier</w:t>
+      </w:r>
+      <w:r>
+        <w:t>.</w:t>
+      </w:r>
+      <w:bookmarkStart w:id="15" w:name="_Toc507961927"/>
+    </w:p>
+    <w:p>
+      <w:pPr>
+        <w:pStyle w:val="Titre3"/>
+      </w:pPr>
+      <w:bookmarkStart w:id="16" w:name="_Toc508019580"/>
+      <w:r>
+        <w:t>Catégorie</w:t>
+      </w:r>
+      <w:bookmarkEnd w:id="15"/>
+      <w:bookmarkEnd w:id="16"/>
+    </w:p>
+    <w:p>
+      <w:r>
+        <w:rPr>
+          <w:shd w:val="clear" w:color="auto" w:fill="FFFFFF"/>
+        </w:rPr>
+        <w:t xml:space="preserve">Il </w:t>
+      </w:r>
+      <w:r>
+        <w:rPr>
+          <w:shd w:val="clear" w:color="auto" w:fill="FFFFFF"/>
+        </w:rPr>
+        <w:t>est</w:t>
+      </w:r>
+      <w:r>
+        <w:rPr>
+          <w:shd w:val="clear" w:color="auto" w:fill="FFFFFF"/>
+        </w:rPr>
+        <w:t xml:space="preserve"> possible de créer d’autres</w:t>
+      </w:r>
+      <w:r>
+        <w:rPr>
+          <w:shd w:val="clear" w:color="auto" w:fill="FFFFFF"/>
+        </w:rPr>
+        <w:t xml:space="preserve"> catégories que celles proposées par défaut. </w:t>
+      </w:r>
+      <w:r>
+        <w:rPr>
+          <w:shd w:val="clear" w:color="auto" w:fill="FFFFFF"/>
+        </w:rPr>
+        <w:t xml:space="preserve">Une catégorie est définie par un nom </w:t>
+      </w:r>
+      <w:r>
+        <w:rPr>
+          <w:shd w:val="clear" w:color="auto" w:fill="FFFFFF"/>
+        </w:rPr>
+        <w:t>et une couleur.</w:t>
+      </w:r>
+      <w:r>
+        <w:rPr>
+          <w:shd w:val="clear" w:color="auto" w:fill="FFFFFF"/>
+        </w:rPr>
+        <w:t xml:space="preserve"> Toutes les catégories, même celles proposées par défaut,</w:t>
+      </w:r>
+      <w:r>
+        <w:rPr>
+          <w:shd w:val="clear" w:color="auto" w:fill="FFFFFF"/>
+        </w:rPr>
+        <w:t xml:space="preserve"> peuvent être modifiées et supprimées.</w:t>
+      </w:r>
+    </w:p>
+    <w:p>
+      <w:pPr>
+        <w:pStyle w:val="Titre3"/>
+        <w:rPr>
+          <w:color w:val="FF0000"/>
+        </w:rPr>
+      </w:pPr>
+      <w:bookmarkStart w:id="17" w:name="_Toc507961928"/>
+      <w:bookmarkStart w:id="18" w:name="_Toc508019581"/>
+      <w:r>
+        <w:t>Devise</w:t>
+      </w:r>
+      <w:bookmarkEnd w:id="17"/>
+      <w:bookmarkEnd w:id="18"/>
+    </w:p>
+    <w:p>
+      <w:r>
+        <w:t xml:space="preserve">Une conversion automatique </w:t>
+      </w:r>
+      <w:r>
+        <w:t>est faite</w:t>
+      </w:r>
+      <w:r>
+        <w:t xml:space="preserve"> lorsque les transactions effectuées </w:t>
+      </w:r>
+      <w:r>
+        <w:t xml:space="preserve">sont </w:t>
+      </w:r>
+      <w:r>
+        <w:t>dans une autre devise</w:t>
+      </w:r>
+      <w:r>
+        <w:t xml:space="preserve"> que CHF</w:t>
+      </w:r>
+      <w:r>
+        <w:t>, en fonction du taux du jour.</w:t>
       </w:r>
       <w:r>
         <w:t xml:space="preserve"> </w:t>
       </w:r>
       <w:r>
-        <w:t>ou de continuer sans</w:t>
-      </w:r>
-      <w:r>
-        <w:t xml:space="preserve">. </w:t>
-      </w:r>
-      <w:r>
-        <w:t>En choisissant la première option,</w:t>
-      </w:r>
-      <w:r>
-        <w:t xml:space="preserve"> qui n’est accessible que si l’utilisateur à une connexion internet</w:t>
-      </w:r>
-      <w:r>
-        <w:t>,</w:t>
-      </w:r>
-      <w:r>
-        <w:t xml:space="preserve"> </w:t>
-      </w:r>
-      <w:r>
-        <w:t>la création du</w:t>
-      </w:r>
-      <w:r>
-        <w:t xml:space="preserve"> compte </w:t>
-      </w:r>
-      <w:r>
-        <w:t>se fait</w:t>
-      </w:r>
-      <w:r>
-        <w:t xml:space="preserve"> à l’aide </w:t>
-      </w:r>
-      <w:r>
-        <w:t>d’un formulaire qui lui demande son</w:t>
-      </w:r>
-      <w:r>
-        <w:t xml:space="preserve"> adresse email, </w:t>
-      </w:r>
-      <w:r>
-        <w:t>son</w:t>
-      </w:r>
-      <w:r>
-        <w:t xml:space="preserve"> nom d’utilisateur et un mot de passe, qu’il est nécessaire de </w:t>
-      </w:r>
-      <w:r>
-        <w:t>confirmer</w:t>
-      </w:r>
-      <w:r>
-        <w:t xml:space="preserve"> </w:t>
-      </w:r>
-      <w:r>
-        <w:t xml:space="preserve">une </w:t>
-      </w:r>
-      <w:r>
-        <w:t>deux</w:t>
-      </w:r>
-      <w:r>
-        <w:t>ième</w:t>
-      </w:r>
-      <w:r>
-        <w:t xml:space="preserve"> fois. </w:t>
-      </w:r>
-      <w:bookmarkStart w:id="12" w:name="_Toc507961925"/>
-      <w:r>
-        <w:t>Une fois le formulaire envoyé, un email de validation contenant un code est envoyé. Une fois le code saisi dans l’application, le compte est activé.</w:t>
-      </w:r>
-    </w:p>
-    <w:p>
-      <w:r>
-        <w:t>En choisissant la deuxième option, l’utilisateur peut sans autre utiliser l’application mais n’aura pas accès aux fonctionnalités partagées entre utilisateurs.</w:t>
+        <w:t>Cette fonctionnalité nécessite une connexion internet</w:t>
+      </w:r>
+      <w:r>
+        <w:t>, le logiciel devant aller chercher les taux sur internet.</w:t>
       </w:r>
     </w:p>
     <w:p>
       <w:pPr>
         <w:pStyle w:val="Titre3"/>
       </w:pPr>
-      <w:bookmarkStart w:id="13" w:name="_Toc508019578"/>
-      <w:r>
-        <w:t>Connexion sécurisée</w:t>
-      </w:r>
-      <w:bookmarkEnd w:id="12"/>
-      <w:bookmarkEnd w:id="13"/>
-    </w:p>
-    <w:p>
-      <w:r>
-        <w:t xml:space="preserve">Pour les utilisateurs possédant un compte validé, </w:t>
-      </w:r>
-      <w:r>
-        <w:t>une connexion est exigée</w:t>
-      </w:r>
-      <w:r>
-        <w:t xml:space="preserve"> au démarrage de l’application</w:t>
-      </w:r>
-      <w:r>
-        <w:t xml:space="preserve">. </w:t>
-      </w:r>
-      <w:r>
-        <w:t xml:space="preserve">Cette connexion évite qu’un tiers puisse modifier les informations, même en travaillant en hors ligne (les données étant synchronisées par la suite). </w:t>
-      </w:r>
-      <w:r>
-        <w:t>Cette demande de connexion est un simple formulaire dans lequel l’utilisateur doit entrer son nom d’utilisateur et son mot de passe</w:t>
-      </w:r>
-      <w:r>
-        <w:t>. L’application ne nécessite pas de double authentification</w:t>
-      </w:r>
-      <w:r>
-        <w:t>.</w:t>
-      </w:r>
-    </w:p>
-    <w:p>
-      <w:r>
-        <w:t xml:space="preserve">Le mot de passe </w:t>
-      </w:r>
-      <w:r>
-        <w:t>est</w:t>
-      </w:r>
-      <w:r>
-        <w:t xml:space="preserve"> hac</w:t>
-      </w:r>
-      <w:r>
-        <w:t>hé</w:t>
-      </w:r>
-      <w:r>
-        <w:t xml:space="preserve">, </w:t>
-      </w:r>
-      <w:r>
-        <w:t xml:space="preserve">avec un </w:t>
-      </w:r>
-      <w:r>
-        <w:t>sel</w:t>
-      </w:r>
-      <w:r>
-        <w:t xml:space="preserve"> ajouté</w:t>
-      </w:r>
-      <w:r>
-        <w:t>,</w:t>
-      </w:r>
-      <w:r>
-        <w:t xml:space="preserve"> dans la base de données.</w:t>
-      </w:r>
-      <w:r>
-        <w:t xml:space="preserve"> Il n</w:t>
-      </w:r>
-      <w:r>
-        <w:t xml:space="preserve">’est </w:t>
-      </w:r>
-      <w:r>
-        <w:t>pas sauvé en clair.</w:t>
-      </w:r>
-    </w:p>
-    <w:p>
-      <w:pPr>
-        <w:pStyle w:val="Titre3"/>
-      </w:pPr>
-      <w:bookmarkStart w:id="14" w:name="_Toc507961926"/>
-      <w:bookmarkStart w:id="15" w:name="_Toc508019579"/>
-      <w:r>
-        <w:t>Compte bancaire</w:t>
-      </w:r>
-      <w:bookmarkEnd w:id="14"/>
-      <w:bookmarkEnd w:id="15"/>
-    </w:p>
-    <w:p>
-      <w:r>
-        <w:t xml:space="preserve">Un utilisateur </w:t>
-      </w:r>
-      <w:r>
-        <w:t>peut</w:t>
-      </w:r>
-      <w:r>
-        <w:t xml:space="preserve"> a</w:t>
-      </w:r>
-      <w:r>
-        <w:t>jout</w:t>
-      </w:r>
-      <w:r>
-        <w:t xml:space="preserve">er </w:t>
-      </w:r>
-      <w:r>
-        <w:t>un</w:t>
-      </w:r>
-      <w:r>
-        <w:t xml:space="preserve"> ou plusieurs</w:t>
-      </w:r>
-      <w:r>
-        <w:t xml:space="preserve"> compte</w:t>
-      </w:r>
-      <w:r>
-        <w:t>s bancaires. Chaque compte possède</w:t>
-      </w:r>
-      <w:r>
-        <w:t xml:space="preserve"> un nom, un</w:t>
-      </w:r>
-      <w:r>
-        <w:t xml:space="preserve"> type, le nom de la</w:t>
-      </w:r>
-      <w:r>
-        <w:t xml:space="preserve"> banque</w:t>
-      </w:r>
-      <w:r>
-        <w:t xml:space="preserve"> qui le concerne (optionnel)</w:t>
-      </w:r>
-      <w:r>
-        <w:t xml:space="preserve">, </w:t>
-      </w:r>
-      <w:r>
-        <w:t>le</w:t>
-      </w:r>
-      <w:r>
-        <w:t xml:space="preserve"> montant actuel,</w:t>
-      </w:r>
-      <w:r>
-        <w:t xml:space="preserve"> un pourcentage d’intérêt</w:t>
-      </w:r>
-      <w:r>
-        <w:t xml:space="preserve"> éventuel</w:t>
-      </w:r>
-      <w:r>
-        <w:t xml:space="preserve"> et s’il faut l’utiliser comme compte par défaut lors de transactions</w:t>
-      </w:r>
-      <w:r>
-        <w:t>. Toutes ces informations</w:t>
-      </w:r>
-      <w:r>
-        <w:t>, excepté</w:t>
-      </w:r>
-      <w:r>
-        <w:t>e</w:t>
-      </w:r>
-      <w:r>
-        <w:t xml:space="preserve"> le solde du compte qui est modifié automatiquement par les transactions,</w:t>
-      </w:r>
-      <w:r>
-        <w:t xml:space="preserve"> p</w:t>
-      </w:r>
-      <w:r>
-        <w:t>euve</w:t>
-      </w:r>
-      <w:r>
-        <w:t xml:space="preserve">nt être </w:t>
-      </w:r>
-      <w:r>
-        <w:t>modifiée</w:t>
-      </w:r>
-      <w:r>
-        <w:t>s</w:t>
-      </w:r>
-      <w:r>
-        <w:t xml:space="preserve"> </w:t>
-      </w:r>
-      <w:r>
-        <w:t>par la suite</w:t>
-      </w:r>
-      <w:r>
-        <w:t>.</w:t>
-      </w:r>
-    </w:p>
-    <w:p>
-      <w:r>
-        <w:t>Les comptes bancaires p</w:t>
-      </w:r>
-      <w:r>
-        <w:t>euve</w:t>
-      </w:r>
-      <w:r>
-        <w:t xml:space="preserve">nt également être supprimés. L’utilisateur </w:t>
-      </w:r>
-      <w:r>
-        <w:t>peut</w:t>
-      </w:r>
-      <w:r>
-        <w:t xml:space="preserve"> alors choisir de virer le solde vers un autre compte ou de perdre </w:t>
-      </w:r>
-      <w:r>
-        <w:t>ce dernier</w:t>
-      </w:r>
-      <w:r>
-        <w:t>.</w:t>
-      </w:r>
-      <w:bookmarkStart w:id="16" w:name="_Toc507961927"/>
-    </w:p>
-    <w:p>
-      <w:pPr>
-        <w:pStyle w:val="Titre3"/>
-      </w:pPr>
-      <w:bookmarkStart w:id="17" w:name="_Toc508019580"/>
-      <w:r>
-        <w:t>Catégorie</w:t>
-      </w:r>
-      <w:bookmarkEnd w:id="16"/>
-      <w:bookmarkEnd w:id="17"/>
-    </w:p>
-    <w:p>
-      <w:r>
-        <w:rPr>
-          <w:shd w:val="clear" w:color="auto" w:fill="FFFFFF"/>
-        </w:rPr>
-        <w:t xml:space="preserve">Il </w:t>
-      </w:r>
-      <w:r>
-        <w:rPr>
-          <w:shd w:val="clear" w:color="auto" w:fill="FFFFFF"/>
-        </w:rPr>
-        <w:t>est</w:t>
-      </w:r>
-      <w:r>
-        <w:rPr>
-          <w:shd w:val="clear" w:color="auto" w:fill="FFFFFF"/>
-        </w:rPr>
-        <w:t xml:space="preserve"> possible de créer d’autres</w:t>
-      </w:r>
-      <w:r>
-        <w:rPr>
-          <w:shd w:val="clear" w:color="auto" w:fill="FFFFFF"/>
-        </w:rPr>
-        <w:t xml:space="preserve"> catégories que celles proposées par défaut. </w:t>
-      </w:r>
-      <w:r>
-        <w:rPr>
-          <w:shd w:val="clear" w:color="auto" w:fill="FFFFFF"/>
-        </w:rPr>
-        <w:t xml:space="preserve">Une catégorie est définie par un nom </w:t>
-      </w:r>
-      <w:r>
-        <w:rPr>
-          <w:shd w:val="clear" w:color="auto" w:fill="FFFFFF"/>
-        </w:rPr>
-        <w:t>et une couleur.</w:t>
-      </w:r>
-      <w:r>
-        <w:rPr>
-          <w:shd w:val="clear" w:color="auto" w:fill="FFFFFF"/>
-        </w:rPr>
-        <w:t xml:space="preserve"> Toutes les catégories, même celles proposées par défaut,</w:t>
-      </w:r>
-      <w:r>
-        <w:rPr>
-          <w:shd w:val="clear" w:color="auto" w:fill="FFFFFF"/>
-        </w:rPr>
-        <w:t xml:space="preserve"> peuvent être modifiées et supprimées.</w:t>
-      </w:r>
-    </w:p>
-    <w:p>
-      <w:pPr>
-        <w:pStyle w:val="Titre3"/>
-        <w:rPr>
-          <w:color w:val="FF0000"/>
-        </w:rPr>
-      </w:pPr>
-      <w:bookmarkStart w:id="18" w:name="_Toc507961928"/>
-      <w:bookmarkStart w:id="19" w:name="_Toc508019581"/>
-      <w:r>
-        <w:t>Devise</w:t>
-      </w:r>
-      <w:bookmarkEnd w:id="18"/>
+      <w:bookmarkStart w:id="19" w:name="_Toc507961929"/>
+      <w:bookmarkStart w:id="20" w:name="_Toc508019582"/>
+      <w:r>
+        <w:t>Transactions</w:t>
+      </w:r>
       <w:bookmarkEnd w:id="19"/>
-    </w:p>
-    <w:p>
-      <w:r>
-        <w:t xml:space="preserve">Une conversion automatique </w:t>
-      </w:r>
-      <w:r>
-        <w:t>est faite</w:t>
-      </w:r>
-      <w:r>
-        <w:t xml:space="preserve"> lorsque les transactions effectuées </w:t>
-      </w:r>
-      <w:r>
-        <w:t xml:space="preserve">sont </w:t>
-      </w:r>
-      <w:r>
-        <w:t>dans une autre devise</w:t>
-      </w:r>
-      <w:r>
-        <w:t xml:space="preserve"> que CHF</w:t>
-      </w:r>
-      <w:r>
-        <w:t>, en fonction du taux du jour.</w:t>
-      </w:r>
-      <w:r>
-        <w:t xml:space="preserve"> </w:t>
-      </w:r>
-      <w:r>
-        <w:t>Cette fonctionnalité nécessite une connexion internet</w:t>
-      </w:r>
-      <w:r>
-        <w:t>, le logiciel devant aller chercher les taux sur internet.</w:t>
-      </w:r>
-    </w:p>
-    <w:p>
-      <w:pPr>
-        <w:pStyle w:val="Titre3"/>
-      </w:pPr>
-      <w:bookmarkStart w:id="20" w:name="_Toc507961929"/>
-      <w:bookmarkStart w:id="21" w:name="_Toc508019582"/>
-      <w:r>
-        <w:t>Transactions</w:t>
-      </w:r>
       <w:bookmarkEnd w:id="20"/>
-      <w:bookmarkEnd w:id="21"/>
     </w:p>
     <w:p>
       <w:r>
@@ -3860,146 +3867,146 @@
       <w:r>
         <w:t>nt être supprimées ou modifiées dans le cas d’erreurs.</w:t>
       </w:r>
-      <w:bookmarkStart w:id="22" w:name="_Toc507961930"/>
+      <w:bookmarkStart w:id="21" w:name="_Toc507961930"/>
     </w:p>
     <w:p>
       <w:pPr>
         <w:pStyle w:val="Titre3"/>
       </w:pPr>
-      <w:bookmarkStart w:id="23" w:name="_Toc508019583"/>
+      <w:bookmarkStart w:id="22" w:name="_Toc508019583"/>
       <w:r>
         <w:t>Virement compte à compte</w:t>
       </w:r>
+      <w:bookmarkEnd w:id="21"/>
       <w:bookmarkEnd w:id="22"/>
+    </w:p>
+    <w:p>
+      <w:r>
+        <w:t xml:space="preserve">Il </w:t>
+      </w:r>
+      <w:r>
+        <w:t>est</w:t>
+      </w:r>
+      <w:r>
+        <w:t xml:space="preserve"> possible d’enregistrer des virements entre les différents comptes d’un utilisateur. Un virement </w:t>
+      </w:r>
+      <w:r>
+        <w:t>est</w:t>
+      </w:r>
+      <w:r>
+        <w:t xml:space="preserve"> pris en compte comme une transaction. Il y </w:t>
+      </w:r>
+      <w:r>
+        <w:t>a</w:t>
+      </w:r>
+      <w:r>
+        <w:t xml:space="preserve"> donc une dépense</w:t>
+      </w:r>
+      <w:r>
+        <w:t xml:space="preserve"> (transaction sortante)</w:t>
+      </w:r>
+      <w:r>
+        <w:t xml:space="preserve"> pour le compte à débiter et un re</w:t>
+      </w:r>
+      <w:r>
+        <w:t>venu</w:t>
+      </w:r>
+      <w:r>
+        <w:t xml:space="preserve"> (transaction entrante)</w:t>
+      </w:r>
+      <w:r>
+        <w:t xml:space="preserve"> pour le compte à créditer.</w:t>
+      </w:r>
+    </w:p>
+    <w:p>
+      <w:pPr>
+        <w:pStyle w:val="Titre3"/>
+      </w:pPr>
+      <w:bookmarkStart w:id="23" w:name="_Toc507961931"/>
+      <w:bookmarkStart w:id="24" w:name="_Toc508019584"/>
+      <w:r>
+        <w:t>Dettes</w:t>
+      </w:r>
       <w:bookmarkEnd w:id="23"/>
-    </w:p>
-    <w:p>
-      <w:r>
-        <w:t xml:space="preserve">Il </w:t>
+      <w:bookmarkEnd w:id="24"/>
+    </w:p>
+    <w:p>
+      <w:r>
+        <w:t xml:space="preserve">L’utilisateur </w:t>
+      </w:r>
+      <w:r>
+        <w:t>a</w:t>
+      </w:r>
+      <w:r>
+        <w:t xml:space="preserve"> la possibilité d’enregistrer ses dettes, qu’il en soit le débiteur ou le créancier. Il y </w:t>
+      </w:r>
+      <w:r>
+        <w:t>a</w:t>
+      </w:r>
+      <w:r>
+        <w:t xml:space="preserve"> deux types de dettes, les dettes simples, qui ne sont qu’une information pour l’utilisateur, et les dettes synchronisée</w:t>
+      </w:r>
+      <w:r>
+        <w:t>s</w:t>
+      </w:r>
+      <w:r>
+        <w:t>, qui lient deux utilisateurs de l’application.</w:t>
+      </w:r>
+    </w:p>
+    <w:p>
+      <w:r>
+        <w:t xml:space="preserve">Chaque dette possède un montant, un intérêt, une date limite et une description. Pour </w:t>
+      </w:r>
+      <w:r>
+        <w:t>les dettes synchronisées</w:t>
+      </w:r>
+      <w:r>
+        <w:t xml:space="preserve">, il </w:t>
       </w:r>
       <w:r>
         <w:t>est</w:t>
       </w:r>
       <w:r>
-        <w:t xml:space="preserve"> possible d’enregistrer des virements entre les différents comptes d’un utilisateur. Un virement </w:t>
+        <w:t xml:space="preserve"> possible de spécifier un nom d’utilis</w:t>
+      </w:r>
+      <w:r>
+        <w:t>ateur.</w:t>
+      </w:r>
+    </w:p>
+    <w:p>
+      <w:r>
+        <w:t xml:space="preserve">Une fois une dette acquittée, l’utilisateur </w:t>
+      </w:r>
+      <w:r>
+        <w:t>peut</w:t>
+      </w:r>
+      <w:r>
+        <w:t xml:space="preserve"> la valider et la transaction qui en découle </w:t>
       </w:r>
       <w:r>
         <w:t>est</w:t>
       </w:r>
       <w:r>
-        <w:t xml:space="preserve"> pris en compte comme une transaction. Il y </w:t>
-      </w:r>
-      <w:r>
-        <w:t>a</w:t>
-      </w:r>
-      <w:r>
-        <w:t xml:space="preserve"> donc une dépense</w:t>
-      </w:r>
-      <w:r>
-        <w:t xml:space="preserve"> (transaction sortante)</w:t>
-      </w:r>
-      <w:r>
-        <w:t xml:space="preserve"> pour le compte à débiter et un re</w:t>
-      </w:r>
-      <w:r>
-        <w:t>venu</w:t>
-      </w:r>
-      <w:r>
-        <w:t xml:space="preserve"> (transaction entrante)</w:t>
-      </w:r>
-      <w:r>
-        <w:t xml:space="preserve"> pour le compte à créditer.</w:t>
+        <w:t xml:space="preserve"> automatiquement ajoutée. Dans le cas de dettes synchronisées, il </w:t>
+      </w:r>
+      <w:r>
+        <w:t>est</w:t>
+      </w:r>
+      <w:r>
+        <w:t xml:space="preserve"> nécessaire que les deux partis confirment la dette, à la réception et à l’acquittement.</w:t>
       </w:r>
     </w:p>
     <w:p>
       <w:pPr>
         <w:pStyle w:val="Titre3"/>
       </w:pPr>
-      <w:bookmarkStart w:id="24" w:name="_Toc507961931"/>
-      <w:bookmarkStart w:id="25" w:name="_Toc508019584"/>
-      <w:r>
-        <w:t>Dettes</w:t>
-      </w:r>
-      <w:bookmarkEnd w:id="24"/>
+      <w:bookmarkStart w:id="25" w:name="_Toc507961932"/>
+      <w:bookmarkStart w:id="26" w:name="_Toc508019585"/>
+      <w:r>
+        <w:t>Vue globale</w:t>
+      </w:r>
       <w:bookmarkEnd w:id="25"/>
-    </w:p>
-    <w:p>
-      <w:r>
-        <w:t xml:space="preserve">L’utilisateur </w:t>
-      </w:r>
-      <w:r>
-        <w:t>a</w:t>
-      </w:r>
-      <w:r>
-        <w:t xml:space="preserve"> la possibilité d’enregistrer ses dettes, qu’il en soit le débiteur ou le créancier. Il y </w:t>
-      </w:r>
-      <w:r>
-        <w:t>a</w:t>
-      </w:r>
-      <w:r>
-        <w:t xml:space="preserve"> deux types de dettes, les dettes simples, qui ne sont qu’une information pour l’utilisateur, et les dettes synchronisée</w:t>
-      </w:r>
-      <w:r>
-        <w:t>s</w:t>
-      </w:r>
-      <w:r>
-        <w:t>, qui lient deux utilisateurs de l’application.</w:t>
-      </w:r>
-    </w:p>
-    <w:p>
-      <w:r>
-        <w:t xml:space="preserve">Chaque dette possède un montant, un intérêt, une date limite et une description. Pour </w:t>
-      </w:r>
-      <w:r>
-        <w:t>les dettes synchronisées</w:t>
-      </w:r>
-      <w:r>
-        <w:t xml:space="preserve">, il </w:t>
-      </w:r>
-      <w:r>
-        <w:t>est</w:t>
-      </w:r>
-      <w:r>
-        <w:t xml:space="preserve"> possible de spécifier un nom d’utilis</w:t>
-      </w:r>
-      <w:r>
-        <w:t>ateur.</w:t>
-      </w:r>
-    </w:p>
-    <w:p>
-      <w:r>
-        <w:t xml:space="preserve">Une fois une dette acquittée, l’utilisateur </w:t>
-      </w:r>
-      <w:r>
-        <w:t>peut</w:t>
-      </w:r>
-      <w:r>
-        <w:t xml:space="preserve"> la valider et la transaction qui en découle </w:t>
-      </w:r>
-      <w:r>
-        <w:t>est</w:t>
-      </w:r>
-      <w:r>
-        <w:t xml:space="preserve"> automatiquement ajoutée. Dans le cas de dettes synchronisées, il </w:t>
-      </w:r>
-      <w:r>
-        <w:t>est</w:t>
-      </w:r>
-      <w:r>
-        <w:t xml:space="preserve"> nécessaire que les deux partis confirment la dette, à la réception et à l’acquittement.</w:t>
-      </w:r>
-    </w:p>
-    <w:p>
-      <w:pPr>
-        <w:pStyle w:val="Titre3"/>
-      </w:pPr>
-      <w:bookmarkStart w:id="26" w:name="_Toc507961932"/>
-      <w:bookmarkStart w:id="27" w:name="_Toc508019585"/>
-      <w:r>
-        <w:t>Vue globale</w:t>
-      </w:r>
       <w:bookmarkEnd w:id="26"/>
-      <w:bookmarkEnd w:id="27"/>
     </w:p>
     <w:p>
       <w:r>
@@ -4128,13 +4135,13 @@
       <w:pPr>
         <w:pStyle w:val="Titre3"/>
       </w:pPr>
-      <w:bookmarkStart w:id="28" w:name="_Toc507961933"/>
-      <w:bookmarkStart w:id="29" w:name="_Toc508019586"/>
+      <w:bookmarkStart w:id="27" w:name="_Toc507961933"/>
+      <w:bookmarkStart w:id="28" w:name="_Toc508019586"/>
       <w:r>
         <w:t>Budget</w:t>
       </w:r>
+      <w:bookmarkEnd w:id="27"/>
       <w:bookmarkEnd w:id="28"/>
-      <w:bookmarkEnd w:id="29"/>
     </w:p>
     <w:p>
       <w:pPr>
@@ -4266,143 +4273,143 @@
       <w:pPr>
         <w:pStyle w:val="Titre3"/>
       </w:pPr>
-      <w:bookmarkStart w:id="30" w:name="_Toc507961934"/>
-      <w:bookmarkStart w:id="31" w:name="_Toc508019587"/>
+      <w:bookmarkStart w:id="29" w:name="_Toc507961934"/>
+      <w:bookmarkStart w:id="30" w:name="_Toc508019587"/>
       <w:r>
         <w:t>Budgets partagés</w:t>
       </w:r>
+      <w:bookmarkEnd w:id="29"/>
       <w:bookmarkEnd w:id="30"/>
+    </w:p>
+    <w:p>
+      <w:pPr>
+        <w:rPr>
+          <w:color w:val="000000"/>
+        </w:rPr>
+      </w:pPr>
+      <w:r>
+        <w:t>Pour les</w:t>
+      </w:r>
+      <w:r>
+        <w:t xml:space="preserve"> budget</w:t>
+      </w:r>
+      <w:r>
+        <w:t>s</w:t>
+      </w:r>
+      <w:r>
+        <w:t xml:space="preserve"> partagé</w:t>
+      </w:r>
+      <w:r>
+        <w:t>s</w:t>
+      </w:r>
+      <w:r>
+        <w:t xml:space="preserve">, l’utilisateur peut inviter d’autres utilisateurs (via leur nom </w:t>
+      </w:r>
+      <w:r>
+        <w:t>d’utilisateur</w:t>
+      </w:r>
+      <w:r>
+        <w:t xml:space="preserve">) à rejoindre </w:t>
+      </w:r>
+      <w:r>
+        <w:t xml:space="preserve">le </w:t>
+      </w:r>
+      <w:r>
+        <w:t>budget. Les personnes concernées re</w:t>
+      </w:r>
+      <w:r>
+        <w:t>ç</w:t>
+      </w:r>
+      <w:r>
+        <w:t>oive</w:t>
+      </w:r>
+      <w:r>
+        <w:t>nt une notification pour accepter l’invitation.</w:t>
+      </w:r>
+    </w:p>
+    <w:p>
+      <w:r>
+        <w:rPr>
+          <w:shd w:val="clear" w:color="auto" w:fill="FFFFFF"/>
+        </w:rPr>
+        <w:t xml:space="preserve">N’importe quel utilisateur d’un budget partagé </w:t>
+      </w:r>
+      <w:r>
+        <w:rPr>
+          <w:shd w:val="clear" w:color="auto" w:fill="FFFFFF"/>
+        </w:rPr>
+        <w:t>peut</w:t>
+      </w:r>
+      <w:r>
+        <w:rPr>
+          <w:shd w:val="clear" w:color="auto" w:fill="FFFFFF"/>
+        </w:rPr>
+        <w:t xml:space="preserve"> décider</w:t>
+      </w:r>
+      <w:r>
+        <w:rPr>
+          <w:shd w:val="clear" w:color="auto" w:fill="FFFFFF"/>
+        </w:rPr>
+        <w:t xml:space="preserve"> d</w:t>
+      </w:r>
+      <w:r>
+        <w:rPr>
+          <w:shd w:val="clear" w:color="auto" w:fill="FFFFFF"/>
+        </w:rPr>
+        <w:t>’</w:t>
+      </w:r>
+      <w:r>
+        <w:rPr>
+          <w:shd w:val="clear" w:color="auto" w:fill="FFFFFF"/>
+        </w:rPr>
+        <w:t>e</w:t>
+      </w:r>
+      <w:r>
+        <w:rPr>
+          <w:shd w:val="clear" w:color="auto" w:fill="FFFFFF"/>
+        </w:rPr>
+        <w:t>n</w:t>
+      </w:r>
+      <w:r>
+        <w:rPr>
+          <w:shd w:val="clear" w:color="auto" w:fill="FFFFFF"/>
+        </w:rPr>
+        <w:t xml:space="preserve"> sortir.</w:t>
+      </w:r>
+      <w:r>
+        <w:rPr>
+          <w:shd w:val="clear" w:color="auto" w:fill="FFFFFF"/>
+        </w:rPr>
+        <w:t xml:space="preserve"> Dans ce cas-là les dépenses effectuées par l’utilisateur restent enregistrées dans le budget. Mais seul le créateur peut le supprimer totalement.</w:t>
+      </w:r>
+      <w:r>
+        <w:rPr>
+          <w:shd w:val="clear" w:color="auto" w:fill="FFFFFF"/>
+        </w:rPr>
+        <w:t xml:space="preserve"> </w:t>
+      </w:r>
+      <w:bookmarkStart w:id="31" w:name="_Toc507961935"/>
+    </w:p>
+    <w:p/>
+    <w:p>
+      <w:pPr>
+        <w:pStyle w:val="Titre2"/>
+      </w:pPr>
+      <w:bookmarkStart w:id="32" w:name="_Toc508019588"/>
+      <w:bookmarkStart w:id="33" w:name="_Toc512704346"/>
+      <w:r>
+        <w:t>Fonctionnalités optionnelles</w:t>
+      </w:r>
       <w:bookmarkEnd w:id="31"/>
-    </w:p>
-    <w:p>
-      <w:pPr>
-        <w:rPr>
-          <w:color w:val="000000"/>
-        </w:rPr>
-      </w:pPr>
-      <w:r>
-        <w:t>Pour les</w:t>
-      </w:r>
-      <w:r>
-        <w:t xml:space="preserve"> budget</w:t>
-      </w:r>
-      <w:r>
-        <w:t>s</w:t>
-      </w:r>
-      <w:r>
-        <w:t xml:space="preserve"> partagé</w:t>
-      </w:r>
-      <w:r>
-        <w:t>s</w:t>
-      </w:r>
-      <w:r>
-        <w:t xml:space="preserve">, l’utilisateur peut inviter d’autres utilisateurs (via leur nom </w:t>
-      </w:r>
-      <w:r>
-        <w:t>d’utilisateur</w:t>
-      </w:r>
-      <w:r>
-        <w:t xml:space="preserve">) à rejoindre </w:t>
-      </w:r>
-      <w:r>
-        <w:t xml:space="preserve">le </w:t>
-      </w:r>
-      <w:r>
-        <w:t>budget. Les personnes concernées re</w:t>
-      </w:r>
-      <w:r>
-        <w:t>ç</w:t>
-      </w:r>
-      <w:r>
-        <w:t>oive</w:t>
-      </w:r>
-      <w:r>
-        <w:t>nt une notification pour accepter l’invitation.</w:t>
-      </w:r>
-    </w:p>
-    <w:p>
-      <w:r>
-        <w:rPr>
-          <w:shd w:val="clear" w:color="auto" w:fill="FFFFFF"/>
-        </w:rPr>
-        <w:t xml:space="preserve">N’importe quel utilisateur d’un budget partagé </w:t>
-      </w:r>
-      <w:r>
-        <w:rPr>
-          <w:shd w:val="clear" w:color="auto" w:fill="FFFFFF"/>
-        </w:rPr>
-        <w:t>peut</w:t>
-      </w:r>
-      <w:r>
-        <w:rPr>
-          <w:shd w:val="clear" w:color="auto" w:fill="FFFFFF"/>
-        </w:rPr>
-        <w:t xml:space="preserve"> décider</w:t>
-      </w:r>
-      <w:r>
-        <w:rPr>
-          <w:shd w:val="clear" w:color="auto" w:fill="FFFFFF"/>
-        </w:rPr>
-        <w:t xml:space="preserve"> d</w:t>
-      </w:r>
-      <w:r>
-        <w:rPr>
-          <w:shd w:val="clear" w:color="auto" w:fill="FFFFFF"/>
-        </w:rPr>
-        <w:t>’</w:t>
-      </w:r>
-      <w:r>
-        <w:rPr>
-          <w:shd w:val="clear" w:color="auto" w:fill="FFFFFF"/>
-        </w:rPr>
-        <w:t>e</w:t>
-      </w:r>
-      <w:r>
-        <w:rPr>
-          <w:shd w:val="clear" w:color="auto" w:fill="FFFFFF"/>
-        </w:rPr>
-        <w:t>n</w:t>
-      </w:r>
-      <w:r>
-        <w:rPr>
-          <w:shd w:val="clear" w:color="auto" w:fill="FFFFFF"/>
-        </w:rPr>
-        <w:t xml:space="preserve"> sortir.</w:t>
-      </w:r>
-      <w:r>
-        <w:rPr>
-          <w:shd w:val="clear" w:color="auto" w:fill="FFFFFF"/>
-        </w:rPr>
-        <w:t xml:space="preserve"> Dans ce cas-là les dépenses effectuées par l’utilisateur restent enregistrées dans le budget. Mais seul le créateur peut le supprimer totalement.</w:t>
-      </w:r>
-      <w:r>
-        <w:rPr>
-          <w:shd w:val="clear" w:color="auto" w:fill="FFFFFF"/>
-        </w:rPr>
-        <w:t xml:space="preserve"> </w:t>
-      </w:r>
-      <w:bookmarkStart w:id="32" w:name="_Toc507961935"/>
-    </w:p>
-    <w:p/>
-    <w:p>
-      <w:pPr>
-        <w:pStyle w:val="Titre2"/>
-      </w:pPr>
-      <w:bookmarkStart w:id="33" w:name="_Toc508019588"/>
-      <w:bookmarkStart w:id="34" w:name="_Toc512704346"/>
-      <w:r>
-        <w:t>Fonctionnalités optionnelles</w:t>
-      </w:r>
       <w:bookmarkEnd w:id="32"/>
       <w:bookmarkEnd w:id="33"/>
-      <w:bookmarkEnd w:id="34"/>
     </w:p>
     <w:p>
       <w:pPr>
         <w:pStyle w:val="Titre3"/>
       </w:pPr>
-      <w:bookmarkStart w:id="35" w:name="_Toc507961936"/>
-      <w:bookmarkStart w:id="36" w:name="_Toc508019589"/>
+      <w:bookmarkStart w:id="34" w:name="_Toc507961936"/>
+      <w:bookmarkStart w:id="35" w:name="_Toc508019589"/>
       <w:r>
         <w:pict>
           <v:shape id="Picture 1" o:spid="_x0000_s1026" type="#_x0000_t75" alt="https://lh3.googleusercontent.com/Em1_-iamrzbqbLizT38FZ25D8H91keClBH5TaZuSJg_oEZ1rXSCsGwxENsb_Xpt_V3IHMLRUE7eOZVXgRef-VxB1Dkz2U7Ufgs3LuUVHK0_32OoIv4ofqHYHklEUkX0W2e4myENP" style="position:absolute;left:0;text-align:left;margin-left:324.35pt;margin-top:19.2pt;width:128.25pt;height:91.75pt;z-index:251665408;visibility:visible;mso-wrap-style:square;mso-wrap-edited:f;mso-width-percent:0;mso-height-percent:0;mso-width-percent:0;mso-height-percent:0">
@@ -4414,8 +4421,8 @@
       <w:r>
         <w:t>Vue globale</w:t>
       </w:r>
+      <w:bookmarkEnd w:id="34"/>
       <w:bookmarkEnd w:id="35"/>
-      <w:bookmarkEnd w:id="36"/>
     </w:p>
     <w:p>
       <w:pPr>
@@ -4444,206 +4451,208 @@
       <w:pPr>
         <w:pStyle w:val="Titre3"/>
       </w:pPr>
-      <w:bookmarkStart w:id="37" w:name="_Toc507961937"/>
-      <w:bookmarkStart w:id="38" w:name="_Toc508019590"/>
+      <w:bookmarkStart w:id="36" w:name="_Toc507961937"/>
+      <w:bookmarkStart w:id="37" w:name="_Toc508019590"/>
       <w:r>
         <w:t>Liste de souhait</w:t>
       </w:r>
       <w:r>
         <w:t>s</w:t>
       </w:r>
+      <w:bookmarkEnd w:id="36"/>
       <w:bookmarkEnd w:id="37"/>
+    </w:p>
+    <w:p>
+      <w:r>
+        <w:t>L’utilisateur peut créer une liste de souhaits, composée de différents articles qu’il aimerait prochainement acheter. Ces articles sont identifiés par un nom, éventuellement un lien internet et un prix.</w:t>
+      </w:r>
+    </w:p>
+    <w:p>
+      <w:r>
+        <w:t>Cette liste est mise à jour en fonction du budget actuel. Si l’épargne de l’utilisateur est suffisante, alors le produit est catégorisé comme étant achetable. Si au contraire l’utilisateur n’a pas suffisamment de fonds disponibles, une estimation de temps d’attente avant achat possible est calcul</w:t>
+      </w:r>
+      <w:r>
+        <w:t>ée sur la base de l’évolution de l’</w:t>
+      </w:r>
+      <w:r>
+        <w:t>épargne</w:t>
+      </w:r>
+      <w:r>
+        <w:t>.</w:t>
+      </w:r>
+    </w:p>
+    <w:p>
+      <w:pPr>
+        <w:pStyle w:val="Titre3"/>
+      </w:pPr>
+      <w:bookmarkStart w:id="38" w:name="_Toc507961938"/>
+      <w:bookmarkStart w:id="39" w:name="_Toc508019591"/>
+      <w:r>
+        <w:t>Prévisions d’achat</w:t>
+      </w:r>
       <w:bookmarkEnd w:id="38"/>
-    </w:p>
-    <w:p>
-      <w:r>
-        <w:t>L’utilisateur peut créer une liste de souhaits, composée de différents articles qu’il aimerait prochainement acheter. Ces articles sont identifiés par un nom, éventuellement un lien internet et un prix.</w:t>
-      </w:r>
-    </w:p>
-    <w:p>
-      <w:r>
-        <w:t>Cette liste est mise à jour en fonction du budget actuel. Si l’épargne de l’utilisateur est suffisante, alors le produit est catégorisé comme étant achetable. Si au contraire l’utilisateur n’a pas suffisamment de fonds disponibles, une estimation de temps d’attente avant achat possible est calcul</w:t>
-      </w:r>
-      <w:r>
-        <w:t>ée sur la base de l’évolution de l’</w:t>
-      </w:r>
-      <w:r>
-        <w:t>épargne</w:t>
-      </w:r>
-      <w:r>
-        <w:t>.</w:t>
+      <w:bookmarkEnd w:id="39"/>
+    </w:p>
+    <w:p>
+      <w:r>
+        <w:t>Liste de souhaits “prioritaire”, qui correspond à “il faudrait (absolument) que j’achète l’article X avant la date Y”, X étant un objet (</w:t>
+      </w:r>
+      <w:proofErr w:type="spellStart"/>
+      <w:proofErr w:type="gramStart"/>
+      <w:r>
+        <w:t>p.ex</w:t>
+      </w:r>
+      <w:proofErr w:type="spellEnd"/>
+      <w:proofErr w:type="gramEnd"/>
+      <w:r>
+        <w:t xml:space="preserve"> un cadeau, un outil, une fourniture, …).</w:t>
+      </w:r>
+    </w:p>
+    <w:p>
+      <w:r>
+        <w:t>La prévision d’achat est c</w:t>
+      </w:r>
+      <w:r>
+        <w:t>omme la liste de souhait</w:t>
+      </w:r>
+      <w:r>
+        <w:t>s</w:t>
+      </w:r>
+      <w:r>
+        <w:t xml:space="preserve"> au niveau des information</w:t>
+      </w:r>
+      <w:r>
+        <w:t>s</w:t>
+      </w:r>
+      <w:r>
+        <w:t xml:space="preserve">, excepté qu’il faut une date limite pour l’achat. L’utilisateur </w:t>
+      </w:r>
+      <w:r>
+        <w:t>a</w:t>
+      </w:r>
+      <w:r>
+        <w:t xml:space="preserve"> également la possibilité de mettre une alarme un certain temps avant la date limite, ainsi l’application pourra envoyer un rappel. </w:t>
+      </w:r>
+      <w:r>
+        <w:t>La dépense sera</w:t>
+      </w:r>
+      <w:r>
+        <w:t xml:space="preserve"> effective u</w:t>
+      </w:r>
+      <w:r>
+        <w:t xml:space="preserve">ne fois que l’utilisateur </w:t>
+      </w:r>
+      <w:r>
+        <w:t>a</w:t>
+      </w:r>
+      <w:r>
+        <w:t xml:space="preserve"> confirmé </w:t>
+      </w:r>
+      <w:r>
+        <w:t>l’</w:t>
+      </w:r>
+      <w:r>
+        <w:t>achat.</w:t>
       </w:r>
     </w:p>
     <w:p>
       <w:pPr>
         <w:pStyle w:val="Titre3"/>
       </w:pPr>
-      <w:bookmarkStart w:id="39" w:name="_Toc507961938"/>
-      <w:bookmarkStart w:id="40" w:name="_Toc508019591"/>
-      <w:r>
-        <w:t>Prévisions d’achat</w:t>
-      </w:r>
-      <w:bookmarkEnd w:id="39"/>
-      <w:bookmarkEnd w:id="40"/>
-    </w:p>
-    <w:p>
-      <w:r>
-        <w:t>Liste de souhaits “prioritaire”, qui correspond à “il faudrait (absolument) que j’achète l’article X avant la date Y”, X étant un objet (</w:t>
-      </w:r>
-      <w:proofErr w:type="gramStart"/>
-      <w:r>
-        <w:t>p.ex</w:t>
-      </w:r>
-      <w:proofErr w:type="gramEnd"/>
-      <w:r>
-        <w:t xml:space="preserve"> un cadeau, un outil, une fourniture, …).</w:t>
-      </w:r>
-    </w:p>
-    <w:p>
-      <w:r>
-        <w:t>La prévision d’achat est c</w:t>
-      </w:r>
-      <w:r>
-        <w:t>omme la liste de souhait</w:t>
-      </w:r>
-      <w:r>
-        <w:t>s</w:t>
-      </w:r>
-      <w:r>
-        <w:t xml:space="preserve"> au niveau des information</w:t>
-      </w:r>
-      <w:r>
-        <w:t>s</w:t>
-      </w:r>
-      <w:r>
-        <w:t xml:space="preserve">, excepté qu’il faut une date limite pour l’achat. L’utilisateur </w:t>
-      </w:r>
-      <w:r>
-        <w:t>a</w:t>
-      </w:r>
-      <w:r>
-        <w:t xml:space="preserve"> également la possibilité de mettre une alarme un certain temps avant la date limite, ainsi l’application pourra envoyer un rappel. </w:t>
-      </w:r>
-      <w:r>
-        <w:t>La dépense sera</w:t>
-      </w:r>
-      <w:r>
-        <w:t xml:space="preserve"> effective u</w:t>
-      </w:r>
-      <w:r>
-        <w:t xml:space="preserve">ne fois que l’utilisateur </w:t>
-      </w:r>
-      <w:r>
-        <w:t>a</w:t>
-      </w:r>
-      <w:r>
-        <w:t xml:space="preserve"> confirmé </w:t>
-      </w:r>
-      <w:r>
-        <w:t>l’</w:t>
-      </w:r>
-      <w:r>
-        <w:t>achat.</w:t>
-      </w:r>
-    </w:p>
-    <w:p>
-      <w:pPr>
-        <w:pStyle w:val="Titre3"/>
-      </w:pPr>
-      <w:bookmarkStart w:id="41" w:name="_Toc508019592"/>
+      <w:bookmarkStart w:id="40" w:name="_Toc508019592"/>
       <w:r>
         <w:lastRenderedPageBreak/>
         <w:t>Budgets partagés</w:t>
       </w:r>
+      <w:bookmarkEnd w:id="40"/>
+    </w:p>
+    <w:p>
+      <w:r>
+        <w:t xml:space="preserve">Depuis un budget partagé, il </w:t>
+      </w:r>
+      <w:r>
+        <w:t>est</w:t>
+      </w:r>
+      <w:r>
+        <w:t xml:space="preserve"> possible de créer les dettes sous-jacentes concernant les utilisateurs du budget. Par exemple, si dans un budget partagé une personne paie l’entièreté d’un produit, il </w:t>
+      </w:r>
+      <w:r>
+        <w:t>peut</w:t>
+      </w:r>
+      <w:r>
+        <w:t xml:space="preserve"> créer des dettes synchronisées avec chacun des autres utilisateurs, soit automatiquement (en divisant le montant de manière équitable entre les personnes) soit en précisant le montant pour chaque utilisateur.</w:t>
+      </w:r>
+    </w:p>
+    <w:p>
+      <w:pPr>
+        <w:pStyle w:val="Titre3"/>
+        <w:rPr>
+          <w:rFonts w:cstheme="minorBidi"/>
+        </w:rPr>
+      </w:pPr>
+      <w:bookmarkStart w:id="41" w:name="_Toc508019593"/>
+      <w:r>
+        <w:t>Exportation en PDF</w:t>
+      </w:r>
       <w:bookmarkEnd w:id="41"/>
     </w:p>
     <w:p>
       <w:r>
-        <w:t xml:space="preserve">Depuis un budget partagé, il </w:t>
+        <w:t xml:space="preserve">Chaque vue </w:t>
       </w:r>
       <w:r>
         <w:t>est</w:t>
       </w:r>
       <w:r>
-        <w:t xml:space="preserve"> possible de créer les dettes sous-jacentes concernant les utilisateurs du budget. Par exemple, si dans un budget partagé une personne paie l’entièreté d’un produit, il </w:t>
-      </w:r>
-      <w:r>
-        <w:t>peut</w:t>
-      </w:r>
-      <w:r>
-        <w:t xml:space="preserve"> créer des dettes synchronisées avec chacun des autres utilisateurs, soit automatiquement (en divisant le montant de manière équitable entre les personnes) soit en précisant le montant pour chaque utilisateur.</w:t>
+        <w:t xml:space="preserve"> exportable au format PDF par l’utilisateur.</w:t>
       </w:r>
     </w:p>
     <w:p>
       <w:pPr>
         <w:pStyle w:val="Titre3"/>
-        <w:rPr>
-          <w:rFonts w:cstheme="minorBidi"/>
-        </w:rPr>
-      </w:pPr>
-      <w:bookmarkStart w:id="42" w:name="_Toc508019593"/>
-      <w:r>
-        <w:t>Exportation en PDF</w:t>
+      </w:pPr>
+      <w:bookmarkStart w:id="42" w:name="_Toc507961939"/>
+      <w:bookmarkStart w:id="43" w:name="_Toc508019594"/>
+      <w:r>
+        <w:t>Dettes</w:t>
       </w:r>
       <w:bookmarkEnd w:id="42"/>
-    </w:p>
-    <w:p>
-      <w:r>
-        <w:t xml:space="preserve">Chaque vue </w:t>
-      </w:r>
-      <w:r>
-        <w:t>est</w:t>
-      </w:r>
-      <w:r>
-        <w:t xml:space="preserve"> exportable au format PDF par l’utilisateur.</w:t>
+      <w:bookmarkEnd w:id="43"/>
+    </w:p>
+    <w:p>
+      <w:r>
+        <w:t xml:space="preserve">Possibilité de scanner les documents en lien avec la dette et les </w:t>
+      </w:r>
+      <w:r>
+        <w:t>garder</w:t>
+      </w:r>
+      <w:r>
+        <w:t xml:space="preserve"> </w:t>
+      </w:r>
+      <w:r>
+        <w:t>dans l’application avec la dette concernée</w:t>
+      </w:r>
+      <w:r>
+        <w:t xml:space="preserve">. Fichier à titre informatif, </w:t>
+      </w:r>
+      <w:r>
+        <w:t>l’application ne l’interprète</w:t>
+      </w:r>
+      <w:r>
+        <w:t xml:space="preserve"> pas.</w:t>
       </w:r>
     </w:p>
     <w:p>
       <w:pPr>
         <w:pStyle w:val="Titre3"/>
       </w:pPr>
-      <w:bookmarkStart w:id="43" w:name="_Toc507961939"/>
-      <w:bookmarkStart w:id="44" w:name="_Toc508019594"/>
-      <w:r>
-        <w:t>Dettes</w:t>
-      </w:r>
-      <w:bookmarkEnd w:id="43"/>
+      <w:bookmarkStart w:id="44" w:name="_Toc507961940"/>
+      <w:bookmarkStart w:id="45" w:name="_Toc508019595"/>
+      <w:r>
+        <w:t>Simulation</w:t>
+      </w:r>
       <w:bookmarkEnd w:id="44"/>
-    </w:p>
-    <w:p>
-      <w:r>
-        <w:t xml:space="preserve">Possibilité de scanner les documents en lien avec la dette et les </w:t>
-      </w:r>
-      <w:r>
-        <w:t>garder</w:t>
-      </w:r>
-      <w:r>
-        <w:t xml:space="preserve"> </w:t>
-      </w:r>
-      <w:r>
-        <w:t>dans l’application avec la dette concernée</w:t>
-      </w:r>
-      <w:r>
-        <w:t xml:space="preserve">. Fichier à titre informatif, </w:t>
-      </w:r>
-      <w:r>
-        <w:t>l’application ne l’interprète</w:t>
-      </w:r>
-      <w:r>
-        <w:t xml:space="preserve"> pas.</w:t>
-      </w:r>
-    </w:p>
-    <w:p>
-      <w:pPr>
-        <w:pStyle w:val="Titre3"/>
-      </w:pPr>
-      <w:bookmarkStart w:id="45" w:name="_Toc507961940"/>
-      <w:bookmarkStart w:id="46" w:name="_Toc508019595"/>
-      <w:r>
-        <w:t>Simulation</w:t>
-      </w:r>
       <w:bookmarkEnd w:id="45"/>
-      <w:bookmarkEnd w:id="46"/>
     </w:p>
     <w:p>
       <w:r>
@@ -4671,31 +4680,34 @@
       <w:pPr>
         <w:pStyle w:val="Titre1"/>
       </w:pPr>
-      <w:bookmarkStart w:id="47" w:name="_Toc507961942"/>
-      <w:bookmarkStart w:id="48" w:name="_Toc508019597"/>
-      <w:bookmarkStart w:id="49" w:name="_Toc512704347"/>
+      <w:bookmarkStart w:id="46" w:name="_Toc507961942"/>
+      <w:bookmarkStart w:id="47" w:name="_Toc508019597"/>
+      <w:bookmarkStart w:id="48" w:name="_Toc512704347"/>
       <w:r>
         <w:lastRenderedPageBreak/>
         <w:t>Architecture</w:t>
       </w:r>
+      <w:bookmarkEnd w:id="46"/>
       <w:bookmarkEnd w:id="47"/>
+      <w:r>
+        <w:t xml:space="preserve"> </w:t>
+      </w:r>
+      <w:r>
+        <w:rPr>
+          <w:color w:val="FF0000"/>
+        </w:rPr>
+        <w:t>(A METTRE A JOUR)</w:t>
+      </w:r>
       <w:bookmarkEnd w:id="48"/>
-      <w:r>
-        <w:t xml:space="preserve"> </w:t>
-      </w:r>
-      <w:r>
-        <w:rPr>
-          <w:color w:val="FF0000"/>
-        </w:rPr>
-        <w:t>(A METTRE A JOUR)</w:t>
-      </w:r>
-      <w:bookmarkEnd w:id="49"/>
     </w:p>
     <w:p>
       <w:pPr>
         <w:jc w:val="center"/>
       </w:pPr>
       <w:r>
+        <w:rPr>
+          <w:noProof/>
+        </w:rPr>
         <w:drawing>
           <wp:inline distT="0" distB="0" distL="0" distR="0" wp14:anchorId="23EDA864" wp14:editId="6F61D7DF">
             <wp:extent cx="5783580" cy="1824351"/>
@@ -4795,8 +4807,8 @@
           <w:szCs w:val="32"/>
         </w:rPr>
       </w:pPr>
-      <w:bookmarkStart w:id="50" w:name="_Toc507961943"/>
-      <w:bookmarkStart w:id="51" w:name="_Toc508019598"/>
+      <w:bookmarkStart w:id="49" w:name="_Toc507961943"/>
+      <w:bookmarkStart w:id="50" w:name="_Toc508019598"/>
       <w:r>
         <w:br w:type="page"/>
       </w:r>
@@ -4805,7 +4817,7 @@
       <w:pPr>
         <w:pStyle w:val="Titre1"/>
       </w:pPr>
-      <w:bookmarkStart w:id="52" w:name="_Toc512704348"/>
+      <w:bookmarkStart w:id="51" w:name="_Toc512704348"/>
       <w:r>
         <w:lastRenderedPageBreak/>
         <w:t>Choix d’i</w:t>
@@ -4813,38 +4825,73 @@
       <w:r>
         <w:t>mplémentation</w:t>
       </w:r>
+      <w:bookmarkEnd w:id="49"/>
       <w:bookmarkEnd w:id="50"/>
       <w:bookmarkEnd w:id="51"/>
+    </w:p>
+    <w:p>
+      <w:pPr>
+        <w:pStyle w:val="Titre2"/>
+      </w:pPr>
+      <w:bookmarkStart w:id="52" w:name="_Toc512704349"/>
+      <w:r>
+        <w:t>Langage de programmation et GUI</w:t>
+      </w:r>
       <w:bookmarkEnd w:id="52"/>
     </w:p>
     <w:p>
+      <w:r>
+        <w:t xml:space="preserve">L’application </w:t>
+      </w:r>
+      <w:r>
+        <w:t>a été</w:t>
+      </w:r>
+      <w:r>
+        <w:t xml:space="preserve"> implémentée en Java. </w:t>
+      </w:r>
+      <w:r>
+        <w:t>En ce qui concerne les aspects graphiques, nous a</w:t>
+      </w:r>
+      <w:r>
+        <w:t>v</w:t>
+      </w:r>
+      <w:r>
+        <w:t>ons utilis</w:t>
+      </w:r>
+      <w:r>
+        <w:t>é</w:t>
+      </w:r>
+      <w:r>
+        <w:t xml:space="preserve"> </w:t>
+      </w:r>
+      <w:proofErr w:type="spellStart"/>
+      <w:r>
+        <w:t>JavaFX</w:t>
+      </w:r>
+      <w:proofErr w:type="spellEnd"/>
+      <w:r>
+        <w:t>, pour pouvoir séparer de manière claire la couche purement graphique de celle qui implémente les fonctionnalités graphiques, comme les boutons.</w:t>
+      </w:r>
+    </w:p>
+    <w:p>
       <w:pPr>
         <w:pStyle w:val="Titre2"/>
       </w:pPr>
-      <w:bookmarkStart w:id="53" w:name="_Toc512704349"/>
-      <w:r>
-        <w:t>Langage de programmation et GUI</w:t>
+      <w:bookmarkStart w:id="53" w:name="_Toc512704350"/>
+      <w:r>
+        <w:t>Framework</w:t>
       </w:r>
       <w:bookmarkEnd w:id="53"/>
     </w:p>
     <w:p>
       <w:r>
-        <w:t xml:space="preserve">L’application </w:t>
-      </w:r>
-      <w:r>
-        <w:t>a été</w:t>
-      </w:r>
-      <w:r>
-        <w:t xml:space="preserve"> implémentée en Java. </w:t>
-      </w:r>
-      <w:r>
-        <w:t>En ce qui concerne les aspects graphiques, nous a</w:t>
-      </w:r>
-      <w:r>
-        <w:t>v</w:t>
-      </w:r>
-      <w:r>
-        <w:t>ons utilis</w:t>
+        <w:t xml:space="preserve">Nous </w:t>
+      </w:r>
+      <w:r>
+        <w:t>avons</w:t>
+      </w:r>
+      <w:r>
+        <w:t xml:space="preserve"> également utilis</w:t>
       </w:r>
       <w:r>
         <w:t>é</w:t>
@@ -4853,43 +4900,21 @@
         <w:t xml:space="preserve"> </w:t>
       </w:r>
       <w:r>
-        <w:t>JavaFX, pour pouvoir séparer de manière claire la couche purement graphique de celle qui implémente les fonctionnalités graphiques, comme les boutons.</w:t>
-      </w:r>
-    </w:p>
-    <w:p>
-      <w:pPr>
-        <w:pStyle w:val="Titre2"/>
-      </w:pPr>
-      <w:bookmarkStart w:id="54" w:name="_Toc512704350"/>
-      <w:r>
-        <w:t>Framework</w:t>
-      </w:r>
-      <w:bookmarkEnd w:id="54"/>
-    </w:p>
-    <w:p>
-      <w:r>
-        <w:t xml:space="preserve">Nous </w:t>
-      </w:r>
-      <w:r>
-        <w:t>avons</w:t>
-      </w:r>
-      <w:r>
-        <w:t xml:space="preserve"> également utilis</w:t>
-      </w:r>
-      <w:r>
-        <w:t>é</w:t>
-      </w:r>
-      <w:r>
-        <w:t xml:space="preserve"> </w:t>
-      </w:r>
-      <w:r>
         <w:t>Hibernate</w:t>
       </w:r>
       <w:r>
         <w:t>. Il s’agit d’</w:t>
       </w:r>
       <w:r>
-        <w:t xml:space="preserve">un ORM (Object Relational Mapping) qui permet de développer des applications, qui peuvent aisément gérer et accéder à des bases de données, récupérer, modifier et supprimer des données. Hibernate </w:t>
+        <w:t xml:space="preserve">un ORM (Object </w:t>
+      </w:r>
+      <w:proofErr w:type="spellStart"/>
+      <w:r>
+        <w:t>Relational</w:t>
+      </w:r>
+      <w:proofErr w:type="spellEnd"/>
+      <w:r>
+        <w:t xml:space="preserve"> Mapping) qui permet de développer des applications, qui peuvent aisément gérer et accéder à des bases de données, récupérer, modifier et supprimer des données. Hibernate </w:t>
       </w:r>
       <w:r>
         <w:t>a été</w:t>
@@ -4928,7 +4953,7 @@
       <w:pPr>
         <w:pStyle w:val="Titre1"/>
       </w:pPr>
-      <w:bookmarkStart w:id="55" w:name="_Toc512704351"/>
+      <w:bookmarkStart w:id="54" w:name="_Toc512704351"/>
       <w:r>
         <w:lastRenderedPageBreak/>
         <w:t>Bases de données</w:t>
@@ -4936,17 +4961,17 @@
       <w:r>
         <w:t xml:space="preserve"> (DB)</w:t>
       </w:r>
+      <w:bookmarkEnd w:id="54"/>
+    </w:p>
+    <w:p>
+      <w:pPr>
+        <w:pStyle w:val="Titre2"/>
+      </w:pPr>
+      <w:bookmarkStart w:id="55" w:name="_Toc512704352"/>
+      <w:r>
+        <w:t>Schéma relationnel</w:t>
+      </w:r>
       <w:bookmarkEnd w:id="55"/>
-    </w:p>
-    <w:p>
-      <w:pPr>
-        <w:pStyle w:val="Titre2"/>
-      </w:pPr>
-      <w:bookmarkStart w:id="56" w:name="_Toc512704352"/>
-      <w:r>
-        <w:t>Schéma relationnel</w:t>
-      </w:r>
-      <w:bookmarkEnd w:id="56"/>
     </w:p>
     <w:p>
       <w:pPr>
@@ -4954,6 +4979,9 @@
         <w:jc w:val="center"/>
       </w:pPr>
       <w:r>
+        <w:rPr>
+          <w:noProof/>
+        </w:rPr>
         <w:drawing>
           <wp:inline distT="0" distB="0" distL="0" distR="0">
             <wp:extent cx="5727700" cy="4228465"/>
@@ -5167,14 +5195,28 @@
         <w:rPr>
           <w:color w:val="FF0000"/>
         </w:rPr>
-        <w:t>La notion de récurrence d’un budget sera mise à jour à l’aide d’un trigger event sur la base de données.</w:t>
-      </w:r>
-    </w:p>
-    <w:p>
-      <w:pPr>
+        <w:t xml:space="preserve">La notion de récurrence d’un budget sera mise à jour à l’aide d’un trigger </w:t>
+      </w:r>
+      <w:proofErr w:type="spellStart"/>
+      <w:r>
         <w:rPr>
           <w:color w:val="FF0000"/>
         </w:rPr>
+        <w:t>event</w:t>
+      </w:r>
+      <w:proofErr w:type="spellEnd"/>
+      <w:r>
+        <w:rPr>
+          <w:color w:val="FF0000"/>
+        </w:rPr>
+        <w:t xml:space="preserve"> sur la base de données.</w:t>
+      </w:r>
+    </w:p>
+    <w:p>
+      <w:pPr>
+        <w:rPr>
+          <w:color w:val="FF0000"/>
+        </w:rPr>
       </w:pPr>
       <w:r>
         <w:t>Les catégories possèdent un nom, une couleur et sont par défaut ou non. Une catégorie par défaut est une catégorie créée par le système et non par l’utilisateur, et qui ne peut pas être supprimée (ex : non catégorisé).</w:t>
@@ -5208,28 +5250,42 @@
         <w:rPr>
           <w:color w:val="FF0000"/>
         </w:rPr>
-        <w:t>Elles peuvent également être récurrentes, si cela a été spécifié lors de leur création. Un fois la date de la récurrence atteinte, la transaction associée est dupliquée et la prochaine date de récurrence est recalculée. Cela est également mis en place avec un trigger event sur la base de données.</w:t>
-      </w:r>
-    </w:p>
-    <w:p>
-      <w:pPr>
+        <w:t xml:space="preserve">Elles peuvent également être récurrentes, si cela a été spécifié lors de leur création. Un fois la date de la récurrence atteinte, la transaction associée est dupliquée et la prochaine date de récurrence est recalculée. Cela est également mis en place avec un trigger </w:t>
+      </w:r>
+      <w:proofErr w:type="spellStart"/>
+      <w:r>
         <w:rPr>
           <w:color w:val="FF0000"/>
         </w:rPr>
+        <w:t>event</w:t>
+      </w:r>
+      <w:proofErr w:type="spellEnd"/>
+      <w:r>
+        <w:rPr>
+          <w:color w:val="FF0000"/>
+        </w:rPr>
+        <w:t xml:space="preserve"> sur la base de données.</w:t>
+      </w:r>
+    </w:p>
+    <w:p>
+      <w:pPr>
+        <w:rPr>
+          <w:color w:val="FF0000"/>
+        </w:rPr>
       </w:pPr>
     </w:p>
     <w:p>
       <w:pPr>
         <w:pStyle w:val="Titre2"/>
       </w:pPr>
-      <w:bookmarkStart w:id="57" w:name="_Toc512704353"/>
+      <w:bookmarkStart w:id="56" w:name="_Toc512704353"/>
       <w:r>
         <w:t>Postgre</w:t>
       </w:r>
       <w:r>
         <w:t>SQL</w:t>
       </w:r>
-      <w:bookmarkEnd w:id="57"/>
+      <w:bookmarkEnd w:id="56"/>
     </w:p>
     <w:p>
       <w:pPr>
@@ -5267,12 +5323,14 @@
       <w:r>
         <w:t xml:space="preserve"> pris beaucoup de temps. Nous avons fait des recherches sur des site comme </w:t>
       </w:r>
+      <w:proofErr w:type="spellStart"/>
       <w:r>
         <w:t>O</w:t>
       </w:r>
       <w:r>
         <w:t>vh</w:t>
       </w:r>
+      <w:proofErr w:type="spellEnd"/>
       <w:r>
         <w:t xml:space="preserve"> qui fourni</w:t>
       </w:r>
@@ -5361,6 +5419,7 @@
       <w:r>
         <w:t xml:space="preserve"> chez </w:t>
       </w:r>
+      <w:proofErr w:type="spellStart"/>
       <w:r>
         <w:t>I</w:t>
       </w:r>
@@ -5370,6 +5429,7 @@
       <w:r>
         <w:t>k</w:t>
       </w:r>
+      <w:proofErr w:type="spellEnd"/>
       <w:r>
         <w:t xml:space="preserve"> pour obtenir une machine sur le cloud</w:t>
       </w:r>
@@ -5454,7 +5514,23 @@
         <w:t>,</w:t>
       </w:r>
       <w:r>
-        <w:t xml:space="preserve"> mais directement avec un Object Relational Maping intégré dans les clients</w:t>
+        <w:t xml:space="preserve"> mais directement avec un Object </w:t>
+      </w:r>
+      <w:proofErr w:type="spellStart"/>
+      <w:r>
+        <w:t>Relational</w:t>
+      </w:r>
+      <w:proofErr w:type="spellEnd"/>
+      <w:r>
+        <w:t xml:space="preserve"> </w:t>
+      </w:r>
+      <w:proofErr w:type="spellStart"/>
+      <w:r>
+        <w:t>Maping</w:t>
+      </w:r>
+      <w:proofErr w:type="spellEnd"/>
+      <w:r>
+        <w:t xml:space="preserve"> intégré dans les clients</w:t>
       </w:r>
       <w:r>
         <w:t>,</w:t>
@@ -5661,11 +5737,11 @@
       <w:pPr>
         <w:pStyle w:val="Titre2"/>
       </w:pPr>
-      <w:bookmarkStart w:id="58" w:name="_Toc512704354"/>
+      <w:bookmarkStart w:id="57" w:name="_Toc512704354"/>
       <w:r>
         <w:t>Derby</w:t>
       </w:r>
-      <w:bookmarkEnd w:id="58"/>
+      <w:bookmarkEnd w:id="57"/>
     </w:p>
     <w:p>
       <w:r>
@@ -5729,19 +5805,7 @@
           <w:rPr>
             <w:rStyle w:val="Lienhypertexte"/>
           </w:rPr>
-          <w:t>http://sqlitebrow</w:t>
-        </w:r>
-        <w:r>
-          <w:rPr>
-            <w:rStyle w:val="Lienhypertexte"/>
-          </w:rPr>
-          <w:t>s</w:t>
-        </w:r>
-        <w:r>
-          <w:rPr>
-            <w:rStyle w:val="Lienhypertexte"/>
-          </w:rPr>
-          <w:t>er.org/</w:t>
+          <w:t>http://sqlitebrowser.org/</w:t>
         </w:r>
       </w:hyperlink>
       <w:r>
@@ -5863,24 +5927,24 @@
       <w:pPr>
         <w:pStyle w:val="Titre1"/>
       </w:pPr>
-      <w:bookmarkStart w:id="59" w:name="_Toc512704355"/>
+      <w:bookmarkStart w:id="58" w:name="_Toc512704355"/>
       <w:r>
         <w:lastRenderedPageBreak/>
         <w:t>Couche d’accès aux données(DAL)</w:t>
       </w:r>
+      <w:bookmarkEnd w:id="58"/>
+    </w:p>
+    <w:p>
+      <w:pPr>
+        <w:pStyle w:val="Titre2"/>
+      </w:pPr>
+      <w:bookmarkStart w:id="59" w:name="_Toc512704356"/>
+      <w:r>
+        <w:t>Projet template</w:t>
+      </w:r>
       <w:bookmarkEnd w:id="59"/>
     </w:p>
     <w:p>
-      <w:pPr>
-        <w:pStyle w:val="Titre2"/>
-      </w:pPr>
-      <w:bookmarkStart w:id="60" w:name="_Toc512704356"/>
-      <w:r>
-        <w:t>Projet template</w:t>
-      </w:r>
-      <w:bookmarkEnd w:id="60"/>
-    </w:p>
-    <w:p>
       <w:r>
         <w:t>La création d’un projet Template avec maven nous a pris du temps</w:t>
       </w:r>
@@ -5939,11 +6003,16 @@
         <w:t>pour</w:t>
       </w:r>
       <w:r>
-        <w:t xml:space="preserve"> comprendre comment configurer les mapping</w:t>
+        <w:t xml:space="preserve"> comprendre comment configurer les </w:t>
+      </w:r>
+      <w:proofErr w:type="spellStart"/>
+      <w:r>
+        <w:t>mapping</w:t>
       </w:r>
       <w:r>
         <w:t>s</w:t>
       </w:r>
+      <w:proofErr w:type="spellEnd"/>
       <w:r>
         <w:t xml:space="preserve"> et </w:t>
       </w:r>
@@ -5958,11 +6027,16 @@
       <w:r>
         <w:t xml:space="preserve">Avec </w:t>
       </w:r>
+      <w:proofErr w:type="spellStart"/>
       <w:r>
         <w:t>N</w:t>
       </w:r>
       <w:r>
-        <w:t xml:space="preserve">etbeans l’intégration de la spécification JPA et </w:t>
+        <w:t>etbeans</w:t>
+      </w:r>
+      <w:proofErr w:type="spellEnd"/>
+      <w:r>
+        <w:t xml:space="preserve"> l’intégration de la spécification JPA et </w:t>
       </w:r>
       <w:r>
         <w:t>H</w:t>
@@ -6142,8 +6216,13 @@
       <w:r>
         <w:t>« </w:t>
       </w:r>
-      <w:r>
-        <w:t>project structure</w:t>
+      <w:proofErr w:type="spellStart"/>
+      <w:r>
+        <w:t>project</w:t>
+      </w:r>
+      <w:proofErr w:type="spellEnd"/>
+      <w:r>
+        <w:t xml:space="preserve"> structure</w:t>
       </w:r>
       <w:r>
         <w:t> »</w:t>
@@ -6858,13 +6937,23 @@
       <w:r>
         <w:t>Pour résoudre cette exception, nous avons importé les librairies « </w:t>
       </w:r>
+      <w:proofErr w:type="spellStart"/>
       <w:proofErr w:type="gramStart"/>
       <w:r>
         <w:t>javax.xml.bind</w:t>
       </w:r>
+      <w:proofErr w:type="spellEnd"/>
       <w:proofErr w:type="gramEnd"/>
       <w:r>
-        <w:t> » et « com.sun.xml.bind »</w:t>
+        <w:t> » et « </w:t>
+      </w:r>
+      <w:proofErr w:type="spellStart"/>
+      <w:r>
+        <w:t>com.sun.xml.bind</w:t>
+      </w:r>
+      <w:proofErr w:type="spellEnd"/>
+      <w:r>
+        <w:t> »</w:t>
       </w:r>
       <w:r>
         <w:t xml:space="preserve">, et ajouté ceci au pom.xml : </w:t>
@@ -7677,11 +7766,11 @@
       <w:pPr>
         <w:pStyle w:val="Titre2"/>
       </w:pPr>
-      <w:bookmarkStart w:id="61" w:name="_Toc512704357"/>
+      <w:bookmarkStart w:id="60" w:name="_Toc512704357"/>
       <w:r>
         <w:t>Mise en place de la DAL</w:t>
       </w:r>
-      <w:bookmarkEnd w:id="61"/>
+      <w:bookmarkEnd w:id="60"/>
     </w:p>
     <w:p>
       <w:r>
@@ -7694,7 +7783,15 @@
         <w:t>(</w:t>
       </w:r>
       <w:r>
-        <w:t>data access layer</w:t>
+        <w:t xml:space="preserve">data </w:t>
+      </w:r>
+      <w:proofErr w:type="spellStart"/>
+      <w:r>
+        <w:t>access</w:t>
+      </w:r>
+      <w:proofErr w:type="spellEnd"/>
+      <w:r>
+        <w:t xml:space="preserve"> layer</w:t>
       </w:r>
       <w:r>
         <w:t>). C</w:t>
@@ -7812,15 +7909,25 @@
       <w:pPr>
         <w:pStyle w:val="Titre3"/>
       </w:pPr>
+      <w:proofErr w:type="spellStart"/>
       <w:proofErr w:type="gramStart"/>
       <w:r>
         <w:t>dal.dalexception</w:t>
       </w:r>
+      <w:proofErr w:type="spellEnd"/>
       <w:proofErr w:type="gramEnd"/>
     </w:p>
     <w:p>
       <w:r>
-        <w:t>Le package « dalexception » contient les exceptions que la couche d’accès aux données renvoie aux couches supérieur</w:t>
+        <w:t>Le package « </w:t>
+      </w:r>
+      <w:proofErr w:type="spellStart"/>
+      <w:r>
+        <w:t>dalexception</w:t>
+      </w:r>
+      <w:proofErr w:type="spellEnd"/>
+      <w:r>
+        <w:t> » contient les exceptions que la couche d’accès aux données renvoie aux couches supérieur</w:t>
       </w:r>
       <w:r>
         <w:t>es.</w:t>
@@ -7875,10 +7982,12 @@
       <w:pPr>
         <w:pStyle w:val="Titre3"/>
       </w:pPr>
+      <w:proofErr w:type="spellStart"/>
       <w:proofErr w:type="gramStart"/>
       <w:r>
         <w:t>dal.entities</w:t>
       </w:r>
+      <w:proofErr w:type="spellEnd"/>
       <w:proofErr w:type="gramEnd"/>
     </w:p>
     <w:p>
@@ -7938,6 +8047,7 @@
       <w:r>
         <w:t>« </w:t>
       </w:r>
+      <w:proofErr w:type="spellStart"/>
       <w:r>
         <w:t>ientit</w:t>
       </w:r>
@@ -7947,6 +8057,7 @@
       <w:r>
         <w:t>es</w:t>
       </w:r>
+      <w:proofErr w:type="spellEnd"/>
       <w:r>
         <w:t> »</w:t>
       </w:r>
@@ -8030,11 +8141,13 @@
       <w:pPr>
         <w:pStyle w:val="Titre3"/>
       </w:pPr>
+      <w:proofErr w:type="spellStart"/>
       <w:proofErr w:type="gramStart"/>
       <w:r>
         <w:lastRenderedPageBreak/>
         <w:t>dal.ientities</w:t>
       </w:r>
+      <w:proofErr w:type="spellEnd"/>
       <w:proofErr w:type="gramEnd"/>
     </w:p>
     <w:p>
@@ -8046,10 +8159,12 @@
       <w:pPr>
         <w:pStyle w:val="Titre3"/>
       </w:pPr>
+      <w:proofErr w:type="spellStart"/>
       <w:proofErr w:type="gramStart"/>
       <w:r>
         <w:t>dal.irepositories</w:t>
       </w:r>
+      <w:proofErr w:type="spellEnd"/>
       <w:proofErr w:type="gramEnd"/>
     </w:p>
     <w:p>
@@ -8103,9 +8218,11 @@
       <w:pPr>
         <w:pStyle w:val="Titre3"/>
       </w:pPr>
+      <w:proofErr w:type="spellStart"/>
       <w:r>
         <w:t>dal.orm</w:t>
       </w:r>
+      <w:proofErr w:type="spellEnd"/>
     </w:p>
     <w:p>
       <w:r>
@@ -8256,11 +8373,11 @@
       <w:pPr>
         <w:pStyle w:val="Titre2"/>
       </w:pPr>
-      <w:bookmarkStart w:id="62" w:name="_Toc512704358"/>
+      <w:bookmarkStart w:id="61" w:name="_Toc512704358"/>
       <w:r>
         <w:t>Hibernate</w:t>
       </w:r>
-      <w:bookmarkEnd w:id="62"/>
+      <w:bookmarkEnd w:id="61"/>
     </w:p>
     <w:p>
       <w:r>
@@ -8366,7 +8483,7 @@
       <w:pPr>
         <w:pStyle w:val="Titre1"/>
       </w:pPr>
-      <w:bookmarkStart w:id="63" w:name="_Toc512704359"/>
+      <w:bookmarkStart w:id="62" w:name="_Toc512704359"/>
       <w:r>
         <w:lastRenderedPageBreak/>
         <w:t>Interface graphique</w:t>
@@ -8374,50 +8491,58 @@
       <w:r>
         <w:t xml:space="preserve"> (GUI)</w:t>
       </w:r>
+      <w:bookmarkEnd w:id="62"/>
+    </w:p>
+    <w:p>
+      <w:pPr>
+        <w:pStyle w:val="Titre2"/>
+      </w:pPr>
+      <w:bookmarkStart w:id="63" w:name="_Toc512704360"/>
+      <w:r>
+        <w:t>Menu latéral de l’application</w:t>
+      </w:r>
       <w:bookmarkEnd w:id="63"/>
     </w:p>
     <w:p>
       <w:pPr>
+        <w:rPr>
+          <w:color w:val="FF0000"/>
+        </w:rPr>
+      </w:pPr>
+      <w:r>
+        <w:t xml:space="preserve">Le menu latéral est simplement l'outil qui permet de naviguer dans MoneyThoring. Il est composé d'une </w:t>
+      </w:r>
+      <w:proofErr w:type="spellStart"/>
+      <w:r>
+        <w:t>VBox</w:t>
+      </w:r>
+      <w:proofErr w:type="spellEnd"/>
+      <w:r>
+        <w:t xml:space="preserve">, contenant les différents boutons permettant de choisir telle ou telle vue. Le contrôleur du menu latéral met simplement à jour les classes CSS des boutons pour indiquer lequel est sélectionné </w:t>
+      </w:r>
+      <w:r>
+        <w:rPr>
+          <w:color w:val="FF0000"/>
+        </w:rPr>
+        <w:t>(Évolution possible : remplacer les boutons par une Select List ou équivalent).</w:t>
+      </w:r>
+    </w:p>
+    <w:p>
+      <w:pPr>
+        <w:rPr>
+          <w:color w:val="FF0000"/>
+        </w:rPr>
+      </w:pPr>
+    </w:p>
+    <w:p>
+      <w:pPr>
         <w:pStyle w:val="Titre2"/>
       </w:pPr>
-      <w:bookmarkStart w:id="64" w:name="_Toc512704360"/>
-      <w:r>
-        <w:t>Menu latéral de l’application</w:t>
+      <w:bookmarkStart w:id="64" w:name="_Toc512704361"/>
+      <w:r>
+        <w:t>Fenêtre principale</w:t>
       </w:r>
       <w:bookmarkEnd w:id="64"/>
-    </w:p>
-    <w:p>
-      <w:pPr>
-        <w:rPr>
-          <w:color w:val="FF0000"/>
-        </w:rPr>
-      </w:pPr>
-      <w:r>
-        <w:t xml:space="preserve">Le menu latéral est simplement l'outil qui permet de naviguer dans MoneyThoring. Il est composé d'une VBox, contenant les différents boutons permettant de choisir telle ou telle vue. Le contrôleur du menu latéral met simplement à jour les classes CSS des boutons pour indiquer lequel est sélectionné </w:t>
-      </w:r>
-      <w:r>
-        <w:rPr>
-          <w:color w:val="FF0000"/>
-        </w:rPr>
-        <w:t>(Évolution possible : remplacer les boutons par une Select List ou équivalent).</w:t>
-      </w:r>
-    </w:p>
-    <w:p>
-      <w:pPr>
-        <w:rPr>
-          <w:color w:val="FF0000"/>
-        </w:rPr>
-      </w:pPr>
-    </w:p>
-    <w:p>
-      <w:pPr>
-        <w:pStyle w:val="Titre2"/>
-      </w:pPr>
-      <w:bookmarkStart w:id="65" w:name="_Toc512704361"/>
-      <w:r>
-        <w:t>Fenêtre principale</w:t>
-      </w:r>
-      <w:bookmarkEnd w:id="65"/>
     </w:p>
     <w:p>
       <w:pPr>
@@ -8425,6 +8550,9 @@
         <w:jc w:val="center"/>
       </w:pPr>
       <w:r>
+        <w:rPr>
+          <w:noProof/>
+        </w:rPr>
         <w:drawing>
           <wp:inline distT="0" distB="0" distL="0" distR="0" wp14:anchorId="1CBB6505" wp14:editId="5C1F3753">
             <wp:extent cx="2880000" cy="2220697"/>
@@ -8518,6 +8646,9 @@
         <w:jc w:val="center"/>
       </w:pPr>
       <w:r>
+        <w:rPr>
+          <w:noProof/>
+        </w:rPr>
         <w:drawing>
           <wp:inline distT="0" distB="0" distL="0" distR="0" wp14:anchorId="349A4212" wp14:editId="1CE57AFE">
             <wp:extent cx="2880000" cy="2201505"/>
@@ -8631,13 +8762,34 @@
     </w:p>
     <w:p>
       <w:r>
-        <w:t>A la racine nous trouvons un BorderPane</w:t>
-      </w:r>
+        <w:t xml:space="preserve">A la racine nous trouvons un </w:t>
+      </w:r>
+      <w:proofErr w:type="spellStart"/>
+      <w:r>
+        <w:t>BorderPane</w:t>
+      </w:r>
+      <w:proofErr w:type="spellEnd"/>
       <w:r>
         <w:t xml:space="preserve">, </w:t>
       </w:r>
       <w:r>
-        <w:t xml:space="preserve">afin de pouvoir séparer convenablement l'entête (au TOP/NORD) du contenu de la fenêtre (CENTRE). Ces deux parties de notre BorderPane contiennent un AnchorPane </w:t>
+        <w:t xml:space="preserve">afin de pouvoir séparer convenablement l'entête (au TOP/NORD) du contenu de la fenêtre (CENTRE). Ces deux parties de notre </w:t>
+      </w:r>
+      <w:proofErr w:type="spellStart"/>
+      <w:r>
+        <w:t>BorderPane</w:t>
+      </w:r>
+      <w:proofErr w:type="spellEnd"/>
+      <w:r>
+        <w:t xml:space="preserve"> contiennent un </w:t>
+      </w:r>
+      <w:proofErr w:type="spellStart"/>
+      <w:r>
+        <w:t>AnchorPane</w:t>
+      </w:r>
+      <w:proofErr w:type="spellEnd"/>
+      <w:r>
+        <w:t xml:space="preserve"> </w:t>
       </w:r>
       <w:r>
         <w:t xml:space="preserve">pouvant </w:t>
@@ -8656,7 +8808,15 @@
         <w:spacing w:before="0" w:after="160" w:line="259" w:lineRule="auto"/>
       </w:pPr>
       <w:r>
-        <w:t>TOP : le top est composé d'un JFXHamburger, qui permettra d'ouvrir le menu latéral, et d'un label qui indique simplement "où" nous sommes dans le programme (p.ex. : "Dashboard", "Budget – Nourriture", etc.)</w:t>
+        <w:t xml:space="preserve">TOP : le top est composé d'un </w:t>
+      </w:r>
+      <w:proofErr w:type="spellStart"/>
+      <w:r>
+        <w:t>JFXHamburger</w:t>
+      </w:r>
+      <w:proofErr w:type="spellEnd"/>
+      <w:r>
+        <w:t>, qui permettra d'ouvrir le menu latéral, et d'un label qui indique simplement "où" nous sommes dans le programme (p.ex. : "Dashboard", "Budget – Nourriture", etc.)</w:t>
       </w:r>
     </w:p>
     <w:p>
@@ -8669,7 +8829,23 @@
         <w:spacing w:before="0" w:after="160" w:line="259" w:lineRule="auto"/>
       </w:pPr>
       <w:r>
-        <w:t>CENTRE : la partie centrale du BorderPane contient un second AnchorPane (</w:t>
+        <w:t xml:space="preserve">CENTRE : la partie centrale du </w:t>
+      </w:r>
+      <w:proofErr w:type="spellStart"/>
+      <w:r>
+        <w:t>BorderPane</w:t>
+      </w:r>
+      <w:proofErr w:type="spellEnd"/>
+      <w:r>
+        <w:t xml:space="preserve"> contient un second </w:t>
+      </w:r>
+      <w:proofErr w:type="spellStart"/>
+      <w:r>
+        <w:t>AnchorPane</w:t>
+      </w:r>
+      <w:proofErr w:type="spellEnd"/>
+      <w:r>
+        <w:t xml:space="preserve"> (</w:t>
       </w:r>
       <w:r>
         <w:rPr>
@@ -8690,7 +8866,15 @@
         <w:t>)</w:t>
       </w:r>
       <w:r>
-        <w:t xml:space="preserve">. Le centre contient également un JFXDrawer qui </w:t>
+        <w:t xml:space="preserve">. Le centre contient également un </w:t>
+      </w:r>
+      <w:proofErr w:type="spellStart"/>
+      <w:r>
+        <w:t>JFXDrawer</w:t>
+      </w:r>
+      <w:proofErr w:type="spellEnd"/>
+      <w:r>
+        <w:t xml:space="preserve"> qui </w:t>
       </w:r>
       <w:r>
         <w:t>est</w:t>
@@ -8717,7 +8901,7 @@
       <w:pPr>
         <w:pStyle w:val="Titre2"/>
       </w:pPr>
-      <w:bookmarkStart w:id="66" w:name="_Toc512704362"/>
+      <w:bookmarkStart w:id="65" w:name="_Toc512704362"/>
       <w:r>
         <w:t xml:space="preserve">Fenêtre </w:t>
       </w:r>
@@ -8727,7 +8911,7 @@
       <w:r>
         <w:t>connexion/enregistrement d’un compte utilisateur</w:t>
       </w:r>
-      <w:bookmarkEnd w:id="66"/>
+      <w:bookmarkEnd w:id="65"/>
     </w:p>
     <w:p>
       <w:pPr>
@@ -8743,6 +8927,9 @@
         <w:jc w:val="center"/>
       </w:pPr>
       <w:r>
+        <w:rPr>
+          <w:noProof/>
+        </w:rPr>
         <w:drawing>
           <wp:inline distT="0" distB="0" distL="0" distR="0" wp14:anchorId="3E80DA67" wp14:editId="704778DB">
             <wp:extent cx="3600000" cy="2385100"/>
@@ -8820,7 +9007,15 @@
     </w:p>
     <w:p>
       <w:r>
-        <w:t>Pour définir notre interface graphique nous utilisons le format de fichier FXML. Le FXML est le format utilisé par javaFX pour définir des interfaces graphiques. Il utilise tout simplement la syntaxe XML</w:t>
+        <w:t xml:space="preserve">Pour définir notre interface graphique nous utilisons le format de fichier FXML. Le FXML est le format utilisé par </w:t>
+      </w:r>
+      <w:proofErr w:type="spellStart"/>
+      <w:r>
+        <w:t>javaFX</w:t>
+      </w:r>
+      <w:proofErr w:type="spellEnd"/>
+      <w:r>
+        <w:t xml:space="preserve"> pour définir des interfaces graphiques. Il utilise tout simplement la syntaxe XML</w:t>
       </w:r>
       <w:r>
         <w:t>.</w:t>
@@ -8867,7 +9062,21 @@
         <w:rPr>
           <w:lang w:val="fr-CH"/>
         </w:rPr>
-        <w:t xml:space="preserve"> le fichier LoginRegister.fxml. Le conteneur principal de </w:t>
+        <w:t xml:space="preserve"> le fichier </w:t>
+      </w:r>
+      <w:proofErr w:type="spellStart"/>
+      <w:r>
+        <w:rPr>
+          <w:lang w:val="fr-CH"/>
+        </w:rPr>
+        <w:t>LoginRegister.fxml</w:t>
+      </w:r>
+      <w:proofErr w:type="spellEnd"/>
+      <w:r>
+        <w:rPr>
+          <w:lang w:val="fr-CH"/>
+        </w:rPr>
+        <w:t xml:space="preserve">. Le conteneur principal de </w:t>
       </w:r>
       <w:r>
         <w:rPr>
@@ -8958,7 +9167,15 @@
         </w:numPr>
       </w:pPr>
       <w:r>
-        <w:t>Un GridPane pour l’espace de connexion</w:t>
+        <w:t xml:space="preserve">Un </w:t>
+      </w:r>
+      <w:proofErr w:type="spellStart"/>
+      <w:r>
+        <w:t>GridPane</w:t>
+      </w:r>
+      <w:proofErr w:type="spellEnd"/>
+      <w:r>
+        <w:t xml:space="preserve"> pour l’espace de connexion</w:t>
       </w:r>
     </w:p>
     <w:p>
@@ -8970,12 +9187,28 @@
         </w:numPr>
       </w:pPr>
       <w:r>
-        <w:t>Un GridPane pour l’espace d’enregistrement</w:t>
-      </w:r>
-    </w:p>
-    <w:p>
-      <w:r>
-        <w:t>On utilise des GridPane pour les espace de connexion et d’enregistrement</w:t>
+        <w:t xml:space="preserve">Un </w:t>
+      </w:r>
+      <w:proofErr w:type="spellStart"/>
+      <w:r>
+        <w:t>GridPane</w:t>
+      </w:r>
+      <w:proofErr w:type="spellEnd"/>
+      <w:r>
+        <w:t xml:space="preserve"> pour l’espace d’enregistrement</w:t>
+      </w:r>
+    </w:p>
+    <w:p>
+      <w:r>
+        <w:t xml:space="preserve">On utilise des </w:t>
+      </w:r>
+      <w:proofErr w:type="spellStart"/>
+      <w:r>
+        <w:t>GridPane</w:t>
+      </w:r>
+      <w:proofErr w:type="spellEnd"/>
+      <w:r>
+        <w:t xml:space="preserve"> pour les espace de connexion et d’enregistrement</w:t>
       </w:r>
       <w:r>
         <w:t>,</w:t>
@@ -9023,13 +9256,37 @@
         <w:t>s</w:t>
       </w:r>
       <w:r>
-        <w:t xml:space="preserve"> dans nos GridPane pour la récupération d’une entrée utilisateur (email, nom, prénom, mot de passe) s</w:t>
+        <w:t xml:space="preserve"> dans nos </w:t>
+      </w:r>
+      <w:proofErr w:type="spellStart"/>
+      <w:r>
+        <w:t>GridPane</w:t>
+      </w:r>
+      <w:proofErr w:type="spellEnd"/>
+      <w:r>
+        <w:t xml:space="preserve"> pour la récupération d’une entrée utilisateur (email, nom, prénom, mot de passe) s</w:t>
       </w:r>
       <w:r>
         <w:t xml:space="preserve">ont </w:t>
       </w:r>
       <w:r>
-        <w:t xml:space="preserve">des Textfield et Passwordfield. Et pour ce qui est des contrôles </w:t>
+        <w:t xml:space="preserve">des </w:t>
+      </w:r>
+      <w:proofErr w:type="spellStart"/>
+      <w:r>
+        <w:t>Textfield</w:t>
+      </w:r>
+      <w:proofErr w:type="spellEnd"/>
+      <w:r>
+        <w:t xml:space="preserve"> et </w:t>
+      </w:r>
+      <w:proofErr w:type="spellStart"/>
+      <w:r>
+        <w:t>Passwordfield</w:t>
+      </w:r>
+      <w:proofErr w:type="spellEnd"/>
+      <w:r>
+        <w:t xml:space="preserve">. Et pour ce qui est des contrôles </w:t>
       </w:r>
       <w:r>
         <w:t>nous</w:t>
@@ -9072,10 +9329,18 @@
         <w:t>L</w:t>
       </w:r>
       <w:r>
-        <w:t xml:space="preserve"> (Business Logic</w:t>
-      </w:r>
-      <w:r>
-        <w:t>al Layer</w:t>
+        <w:t xml:space="preserve"> (Business </w:t>
+      </w:r>
+      <w:proofErr w:type="spellStart"/>
+      <w:r>
+        <w:t>Logic</w:t>
+      </w:r>
+      <w:r>
+        <w:t>al</w:t>
+      </w:r>
+      <w:proofErr w:type="spellEnd"/>
+      <w:r>
+        <w:t xml:space="preserve"> Layer</w:t>
       </w:r>
       <w:r>
         <w:t>).</w:t>
@@ -9094,9 +9359,11 @@
       <w:r>
         <w:t>« </w:t>
       </w:r>
+      <w:proofErr w:type="spellStart"/>
       <w:r>
         <w:t>clickLoginButton</w:t>
       </w:r>
+      <w:proofErr w:type="spellEnd"/>
       <w:r>
         <w:t> »</w:t>
       </w:r>
@@ -9141,9 +9408,11 @@
       <w:r>
         <w:t xml:space="preserve"> « </w:t>
       </w:r>
+      <w:proofErr w:type="spellStart"/>
       <w:r>
         <w:t>clickRegisterButton</w:t>
       </w:r>
+      <w:proofErr w:type="spellEnd"/>
       <w:r>
         <w:t> »</w:t>
       </w:r>
@@ -9153,9 +9422,11 @@
       <w:r>
         <w:t>« </w:t>
       </w:r>
+      <w:proofErr w:type="spellStart"/>
       <w:r>
         <w:t>register</w:t>
       </w:r>
+      <w:proofErr w:type="spellEnd"/>
       <w:r>
         <w:t> »,</w:t>
       </w:r>
@@ -9234,7 +9505,7 @@
       <w:pPr>
         <w:pStyle w:val="Titre2"/>
       </w:pPr>
-      <w:bookmarkStart w:id="67" w:name="_Toc512704363"/>
+      <w:bookmarkStart w:id="66" w:name="_Toc512704363"/>
       <w:r>
         <w:t xml:space="preserve">Fenêtre </w:t>
       </w:r>
@@ -9244,7 +9515,7 @@
       <w:r>
         <w:t>compte bancaire</w:t>
       </w:r>
-      <w:bookmarkEnd w:id="67"/>
+      <w:bookmarkEnd w:id="66"/>
     </w:p>
     <w:p>
       <w:pPr>
@@ -9268,6 +9539,9 @@
         <w:jc w:val="center"/>
       </w:pPr>
       <w:r>
+        <w:rPr>
+          <w:noProof/>
+        </w:rPr>
         <w:drawing>
           <wp:inline distT="0" distB="0" distL="0" distR="0" wp14:anchorId="5FE93F93" wp14:editId="1238CDAF">
             <wp:extent cx="3600000" cy="2464922"/>
@@ -9346,13 +9620,29 @@
     <w:p>
       <w:r>
         <w:lastRenderedPageBreak/>
-        <w:t xml:space="preserve">Pour cette vue nous utilisons le fichier bankAccount.fxml. Cette vue </w:t>
+        <w:t xml:space="preserve">Pour cette vue nous utilisons le fichier </w:t>
+      </w:r>
+      <w:proofErr w:type="spellStart"/>
+      <w:r>
+        <w:t>bankAccount.fxml</w:t>
+      </w:r>
+      <w:proofErr w:type="spellEnd"/>
+      <w:r>
+        <w:t xml:space="preserve">. Cette vue </w:t>
       </w:r>
       <w:r>
         <w:t>possède</w:t>
       </w:r>
       <w:r>
-        <w:t xml:space="preserve"> comme conteneur principal un AnchorPane. Ce conteneur nous permet de fixer le bord d</w:t>
+        <w:t xml:space="preserve"> comme conteneur principal un </w:t>
+      </w:r>
+      <w:proofErr w:type="spellStart"/>
+      <w:r>
+        <w:t>AnchorPane</w:t>
+      </w:r>
+      <w:proofErr w:type="spellEnd"/>
+      <w:r>
+        <w:t>. Ce conteneur nous permet de fixer le bord d</w:t>
       </w:r>
       <w:r>
         <w:t>e s</w:t>
@@ -9405,7 +9695,15 @@
         </w:numPr>
       </w:pPr>
       <w:r>
-        <w:t>Un FlowPane pour lister les comptes bancaires</w:t>
+        <w:t xml:space="preserve">Un </w:t>
+      </w:r>
+      <w:proofErr w:type="spellStart"/>
+      <w:r>
+        <w:t>FlowPane</w:t>
+      </w:r>
+      <w:proofErr w:type="spellEnd"/>
+      <w:r>
+        <w:t xml:space="preserve"> pour lister les comptes bancaires</w:t>
       </w:r>
     </w:p>
     <w:p>
@@ -9422,7 +9720,15 @@
     </w:p>
     <w:p>
       <w:r>
-        <w:t>Nous utilisons un FlowPane pour lister les comptes bancaires</w:t>
+        <w:t xml:space="preserve">Nous utilisons un </w:t>
+      </w:r>
+      <w:proofErr w:type="spellStart"/>
+      <w:r>
+        <w:t>FlowPane</w:t>
+      </w:r>
+      <w:proofErr w:type="spellEnd"/>
+      <w:r>
+        <w:t xml:space="preserve"> pour lister les comptes bancaires</w:t>
       </w:r>
       <w:r>
         <w:t>,</w:t>
@@ -9494,7 +9800,15 @@
         <w:t>le</w:t>
       </w:r>
       <w:r>
-        <w:t xml:space="preserve"> FlowPane se repositionnent de tel</w:t>
+        <w:t xml:space="preserve"> </w:t>
+      </w:r>
+      <w:proofErr w:type="spellStart"/>
+      <w:r>
+        <w:t>FlowPane</w:t>
+      </w:r>
+      <w:proofErr w:type="spellEnd"/>
+      <w:r>
+        <w:t xml:space="preserve"> se repositionnent de tel</w:t>
       </w:r>
       <w:r>
         <w:t>le</w:t>
@@ -9525,14 +9839,24 @@
     </w:p>
     <w:p>
       <w:r>
-        <w:t xml:space="preserve">Notre classe Controller_bankAccount implémente l’interface </w:t>
+        <w:t xml:space="preserve">Notre classe </w:t>
+      </w:r>
+      <w:proofErr w:type="spellStart"/>
+      <w:r>
+        <w:t>Controller_bankAccount</w:t>
+      </w:r>
+      <w:proofErr w:type="spellEnd"/>
+      <w:r>
+        <w:t xml:space="preserve"> implémente l’interface </w:t>
       </w:r>
       <w:r>
         <w:t>« </w:t>
       </w:r>
+      <w:proofErr w:type="spellStart"/>
       <w:r>
         <w:t>Initializable</w:t>
       </w:r>
+      <w:proofErr w:type="spellEnd"/>
       <w:r>
         <w:t> »,</w:t>
       </w:r>
@@ -9572,141 +9896,234 @@
       <w:r>
         <w:t>« </w:t>
       </w:r>
+      <w:proofErr w:type="spellStart"/>
+      <w:r>
+        <w:t>getBankAccounts</w:t>
+      </w:r>
+      <w:proofErr w:type="spellEnd"/>
+      <w:r>
+        <w:t> </w:t>
+      </w:r>
+      <w:r>
+        <w:t>»</w:t>
+      </w:r>
+      <w:r>
+        <w:t xml:space="preserve"> de la classe </w:t>
+      </w:r>
+      <w:r>
+        <w:t>« </w:t>
+      </w:r>
+      <w:proofErr w:type="spellStart"/>
+      <w:r>
+        <w:t>ClientLogic</w:t>
+      </w:r>
+      <w:proofErr w:type="spellEnd"/>
+      <w:r>
+        <w:t> »</w:t>
+      </w:r>
+      <w:r>
+        <w:t xml:space="preserve">. Pour chacun de ces comptes, nous créons un </w:t>
+      </w:r>
+      <w:proofErr w:type="spellStart"/>
+      <w:r>
+        <w:t>AccountDisplayer</w:t>
+      </w:r>
+      <w:proofErr w:type="spellEnd"/>
+      <w:r>
+        <w:t xml:space="preserve"> que nous ajoutons à notre </w:t>
+      </w:r>
+      <w:proofErr w:type="spellStart"/>
+      <w:r>
+        <w:t>FlowPane</w:t>
+      </w:r>
+      <w:proofErr w:type="spellEnd"/>
+      <w:r>
+        <w:t xml:space="preserve"> via la méthode « </w:t>
+      </w:r>
+      <w:proofErr w:type="spellStart"/>
+      <w:r>
+        <w:t>addToFrame</w:t>
+      </w:r>
+      <w:proofErr w:type="spellEnd"/>
+      <w:r>
+        <w:t> »</w:t>
+      </w:r>
+      <w:r>
+        <w:t>.</w:t>
+      </w:r>
+    </w:p>
+    <w:p>
+      <w:r>
+        <w:t>De plus nous ajoutons une action à notre bouton, « </w:t>
+      </w:r>
+      <w:proofErr w:type="spellStart"/>
+      <w:r>
+        <w:t>createBankAccount_button</w:t>
+      </w:r>
+      <w:proofErr w:type="spellEnd"/>
+      <w:r>
+        <w:t> » qui appelle la méthode « </w:t>
+      </w:r>
+      <w:proofErr w:type="spellStart"/>
+      <w:r>
+        <w:t>createButton</w:t>
+      </w:r>
+      <w:proofErr w:type="spellEnd"/>
+      <w:r>
+        <w:t> ». Cette dernière charge la vue de création d’un compte bancaire. Lorsque l’utilisateur a rempli tous les champs et validé sa création, le contrôleur « </w:t>
+      </w:r>
+      <w:proofErr w:type="spellStart"/>
+      <w:r>
+        <w:t>Controller_createBankAccount</w:t>
+      </w:r>
+      <w:proofErr w:type="spellEnd"/>
+      <w:r>
+        <w:t> » cré</w:t>
+      </w:r>
+      <w:r>
+        <w:t>ée</w:t>
+      </w:r>
+      <w:r>
+        <w:t xml:space="preserve"> l’instance de la classe « </w:t>
+      </w:r>
+      <w:proofErr w:type="spellStart"/>
+      <w:r>
+        <w:t>BankAccountLogic</w:t>
+      </w:r>
+      <w:proofErr w:type="spellEnd"/>
+      <w:r>
+        <w:t> » et appel</w:t>
+      </w:r>
+      <w:r>
+        <w:t>le</w:t>
+      </w:r>
+      <w:r>
+        <w:t xml:space="preserve"> « </w:t>
+      </w:r>
+      <w:proofErr w:type="spellStart"/>
+      <w:r>
+        <w:t>add</w:t>
+      </w:r>
+      <w:proofErr w:type="spellEnd"/>
+      <w:r>
+        <w:t> » avec comme paramètre l’instance de notre « </w:t>
+      </w:r>
+      <w:proofErr w:type="spellStart"/>
+      <w:r>
+        <w:t>BankAccountLogic</w:t>
+      </w:r>
+      <w:proofErr w:type="spellEnd"/>
+      <w:r>
+        <w:t> </w:t>
+      </w:r>
+      <w:proofErr w:type="gramStart"/>
+      <w:r>
+        <w:t>»  .</w:t>
+      </w:r>
+      <w:proofErr w:type="gramEnd"/>
+      <w:r>
+        <w:t xml:space="preserve"> Cette méthode </w:t>
+      </w:r>
+      <w:r>
+        <w:t>« </w:t>
+      </w:r>
+      <w:proofErr w:type="spellStart"/>
+      <w:r>
+        <w:t>add</w:t>
+      </w:r>
+      <w:proofErr w:type="spellEnd"/>
+      <w:r>
+        <w:t> »</w:t>
+      </w:r>
+      <w:r>
+        <w:t xml:space="preserve"> </w:t>
+      </w:r>
+      <w:r>
+        <w:t>fait</w:t>
+      </w:r>
+      <w:r>
+        <w:t xml:space="preserve"> le même procédé que pour l’initialisation. Nous créons un</w:t>
+      </w:r>
+      <w:r>
+        <w:t xml:space="preserve"> </w:t>
+      </w:r>
+      <w:proofErr w:type="spellStart"/>
+      <w:r>
+        <w:t>AccountDisplayer</w:t>
+      </w:r>
+      <w:proofErr w:type="spellEnd"/>
+      <w:r>
+        <w:t xml:space="preserve"> avec l’instance de notre classe </w:t>
+      </w:r>
+      <w:proofErr w:type="spellStart"/>
+      <w:r>
+        <w:t>BankAccountLogic</w:t>
+      </w:r>
+      <w:proofErr w:type="spellEnd"/>
+      <w:r>
+        <w:t xml:space="preserve"> que nous ajoutons à notre conteneur.</w:t>
+      </w:r>
+    </w:p>
+    <w:p>
+      <w:r>
+        <w:t xml:space="preserve">Un </w:t>
+      </w:r>
+      <w:proofErr w:type="spellStart"/>
+      <w:r>
+        <w:t>AccountDisplayer</w:t>
+      </w:r>
+      <w:proofErr w:type="spellEnd"/>
+      <w:r>
+        <w:t xml:space="preserve"> est un </w:t>
+      </w:r>
+      <w:proofErr w:type="spellStart"/>
+      <w:r>
+        <w:t>GridPane</w:t>
+      </w:r>
+      <w:proofErr w:type="spellEnd"/>
+      <w:r>
+        <w:t xml:space="preserve"> qui contient le nom attribué à notre compte bancaire, le montant de notre compte bancaire, </w:t>
+      </w:r>
       <w:r>
         <w:rPr>
           <w:color w:val="FF0000"/>
         </w:rPr>
-        <w:t>getBankAccounts</w:t>
+        <w:t>ainsi que la date de notre dernière transaction</w:t>
       </w:r>
       <w:r>
         <w:rPr>
           <w:color w:val="FF0000"/>
         </w:rPr>
-        <w:t> </w:t>
-      </w:r>
-      <w:r>
-        <w:t>»</w:t>
-      </w:r>
-      <w:r>
-        <w:t xml:space="preserve"> de la classe </w:t>
-      </w:r>
-      <w:r>
-        <w:t>« </w:t>
-      </w:r>
-      <w:r>
-        <w:t>B</w:t>
-      </w:r>
-      <w:r>
-        <w:t>ankAccount</w:t>
-      </w:r>
-      <w:r>
-        <w:t>Model</w:t>
-      </w:r>
-      <w:r>
-        <w:t> »</w:t>
-      </w:r>
-      <w:r>
-        <w:t>. Pour chacun de ces comptes, nous créons un AccountDisplayer que nous ajoutons à notre FlowPane.</w:t>
-      </w:r>
-    </w:p>
-    <w:p>
-      <w:r>
-        <w:t>De plus nous ajout</w:t>
-      </w:r>
-      <w:r>
-        <w:t>ons</w:t>
-      </w:r>
-      <w:r>
-        <w:t xml:space="preserve"> une action à notre bouton,</w:t>
-      </w:r>
-      <w:r>
-        <w:t> « </w:t>
-      </w:r>
-      <w:r>
-        <w:t>createBankAccount_button</w:t>
-      </w:r>
-      <w:r>
-        <w:t> »</w:t>
-      </w:r>
-      <w:r>
-        <w:t xml:space="preserve"> qui appelle la méthode </w:t>
-      </w:r>
-      <w:r>
-        <w:t>« </w:t>
-      </w:r>
-      <w:r>
-        <w:t>c</w:t>
-      </w:r>
-      <w:r>
-        <w:t>reate</w:t>
-      </w:r>
-      <w:r>
-        <w:t>Button</w:t>
-      </w:r>
-      <w:r>
-        <w:t> »</w:t>
-      </w:r>
-      <w:r>
-        <w:t xml:space="preserve">. Cette </w:t>
-      </w:r>
-      <w:r>
-        <w:t>dernière</w:t>
-      </w:r>
-      <w:r>
-        <w:t xml:space="preserve"> charge la vue de création d’un compte bancaire. Lorsque l’utilisateur </w:t>
-      </w:r>
-      <w:r>
-        <w:t>a</w:t>
-      </w:r>
-      <w:r>
-        <w:t xml:space="preserve"> rempli tous les champs et validé sa création, nous récupérons </w:t>
-      </w:r>
-      <w:r>
-        <w:t>s</w:t>
-      </w:r>
-      <w:r>
-        <w:t>es données et nous créons une instance de la classe BankAccount. Ensuite nous faisons le même procédé que pour l’initialisation. Nous créons un AccountDisplayer avec l’instance de notre classe BankAccount</w:t>
-      </w:r>
-      <w:r>
-        <w:t>Model</w:t>
-      </w:r>
-      <w:r>
-        <w:t xml:space="preserve"> que nous ajoutons à notre conteneur.</w:t>
-      </w:r>
-    </w:p>
-    <w:p>
-      <w:pPr>
-        <w:rPr>
-          <w:color w:val="FF0000"/>
-        </w:rPr>
-      </w:pPr>
-      <w:r>
-        <w:t xml:space="preserve">Un AccountDisplayer est un GridPane qui </w:t>
-      </w:r>
-      <w:r>
-        <w:t>contient</w:t>
-      </w:r>
-      <w:r>
-        <w:t xml:space="preserve"> le nom attribué à notre compte bancaire, le montant de notre compte bancaire</w:t>
-      </w:r>
-      <w:r>
-        <w:t>,</w:t>
-      </w:r>
-      <w:r>
-        <w:t xml:space="preserve"> </w:t>
-      </w:r>
-      <w:r>
-        <w:rPr>
-          <w:color w:val="FF0000"/>
-        </w:rPr>
-        <w:t>ainsi que la date de notre dernière transaction (à voir si on le met)</w:t>
-      </w:r>
-      <w:r>
-        <w:rPr>
-          <w:color w:val="FF0000"/>
-        </w:rPr>
-        <w:t>.</w:t>
-      </w:r>
+        <w:t xml:space="preserve"> (à voir si on le met).  </w:t>
+      </w:r>
+      <w:r>
+        <w:t xml:space="preserve">De plus </w:t>
+      </w:r>
+      <w:r>
+        <w:t xml:space="preserve">cette classe </w:t>
+      </w:r>
+      <w:r>
+        <w:t>possède</w:t>
+      </w:r>
+      <w:r>
+        <w:t xml:space="preserve"> une action qui </w:t>
+      </w:r>
+      <w:r>
+        <w:t>permet</w:t>
+      </w:r>
+      <w:r>
+        <w:t>, lorsque nous cliquons dessus, de charger la fenêtre sur le détail de notre compte bancaire via la méthode « </w:t>
+      </w:r>
+      <w:proofErr w:type="spellStart"/>
+      <w:r>
+        <w:t>detailBankAccount</w:t>
+      </w:r>
+      <w:proofErr w:type="spellEnd"/>
+      <w:r>
+        <w:t xml:space="preserve"> ». </w:t>
+      </w:r>
+      <w:bookmarkStart w:id="67" w:name="_GoBack"/>
+      <w:bookmarkEnd w:id="67"/>
     </w:p>
     <w:p>
       <w:pPr>
@@ -9742,6 +10159,9 @@
         <w:jc w:val="center"/>
       </w:pPr>
       <w:r>
+        <w:rPr>
+          <w:noProof/>
+        </w:rPr>
         <w:drawing>
           <wp:inline distT="0" distB="0" distL="0" distR="0" wp14:anchorId="2EF2818C" wp14:editId="28609B85">
             <wp:extent cx="3451860" cy="2477082"/>
@@ -9814,8 +10234,13 @@
         <w:t xml:space="preserve"> - </w:t>
       </w:r>
       <w:r>
-        <w:t>Aperçu de la liste des catégories dans SceneBuilder</w:t>
-      </w:r>
+        <w:t xml:space="preserve">Aperçu de la liste des catégories dans </w:t>
+      </w:r>
+      <w:proofErr w:type="spellStart"/>
+      <w:r>
+        <w:t>SceneBuilder</w:t>
+      </w:r>
+      <w:proofErr w:type="spellEnd"/>
     </w:p>
     <w:p>
       <w:r>
@@ -9832,8 +10257,13 @@
     </w:p>
     <w:p>
       <w:r>
-        <w:t>La liste des catégories est assez triviale. La racine est un AnchorPane</w:t>
-      </w:r>
+        <w:t xml:space="preserve">La liste des catégories est assez triviale. La racine est un </w:t>
+      </w:r>
+      <w:proofErr w:type="spellStart"/>
+      <w:r>
+        <w:t>AnchorPane</w:t>
+      </w:r>
+      <w:proofErr w:type="spellEnd"/>
       <w:r>
         <w:t>,</w:t>
       </w:r>
@@ -9861,8 +10291,13 @@
       <w:r>
         <w:t xml:space="preserve">et un </w:t>
       </w:r>
-      <w:r>
-        <w:t>TilePane qui nous permet</w:t>
+      <w:proofErr w:type="spellStart"/>
+      <w:r>
+        <w:t>TilePane</w:t>
+      </w:r>
+      <w:proofErr w:type="spellEnd"/>
+      <w:r>
+        <w:t xml:space="preserve"> qui nous permet</w:t>
       </w:r>
       <w:r>
         <w:t xml:space="preserve"> </w:t>
@@ -9920,6 +10355,9 @@
         <w:jc w:val="center"/>
       </w:pPr>
       <w:r>
+        <w:rPr>
+          <w:noProof/>
+        </w:rPr>
         <w:drawing>
           <wp:inline distT="0" distB="0" distL="0" distR="0" wp14:anchorId="5FD62E3F" wp14:editId="36B91269">
             <wp:extent cx="4320000" cy="2748340"/>
@@ -9992,8 +10430,13 @@
         <w:t xml:space="preserve"> - </w:t>
       </w:r>
       <w:r>
-        <w:t>Aperçu de la liste des transactions dans SceneBuilder</w:t>
-      </w:r>
+        <w:t xml:space="preserve">Aperçu de la liste des transactions dans </w:t>
+      </w:r>
+      <w:proofErr w:type="spellStart"/>
+      <w:r>
+        <w:t>SceneBuilder</w:t>
+      </w:r>
+      <w:proofErr w:type="spellEnd"/>
     </w:p>
     <w:p>
       <w:r>
@@ -10010,24 +10453,70 @@
     </w:p>
     <w:p>
       <w:r>
-        <w:t>La racine de la fenêtre est un AnchorPane, afin de pouvoir gérer le redimensionnement et la position de ses composants. Au sommet nous avons des ComboBox pour choisir le compte bancaire et la période à prendre en compte. Au centre nous avons deux BorderPane, tou</w:t>
+        <w:t xml:space="preserve">La racine de la fenêtre est un </w:t>
+      </w:r>
+      <w:proofErr w:type="spellStart"/>
+      <w:r>
+        <w:t>AnchorPane</w:t>
+      </w:r>
+      <w:proofErr w:type="spellEnd"/>
+      <w:r>
+        <w:t xml:space="preserve">, afin de pouvoir gérer le redimensionnement et la position de ses composants. Au sommet nous avons des </w:t>
+      </w:r>
+      <w:proofErr w:type="spellStart"/>
+      <w:r>
+        <w:t>ComboBox</w:t>
+      </w:r>
+      <w:proofErr w:type="spellEnd"/>
+      <w:r>
+        <w:t xml:space="preserve"> pour choisir le compte bancaire et la période à prendre en compte. Au centre nous avons deux </w:t>
+      </w:r>
+      <w:proofErr w:type="spellStart"/>
+      <w:r>
+        <w:t>BorderPane</w:t>
+      </w:r>
+      <w:proofErr w:type="spellEnd"/>
+      <w:r>
+        <w:t>, tou</w:t>
       </w:r>
       <w:r>
         <w:t>s</w:t>
       </w:r>
       <w:r>
-        <w:t xml:space="preserve"> deux contiennent au centre une JFXListCell qui permet de lister nos transactions. </w:t>
+        <w:t xml:space="preserve"> deux contiennent au centre une </w:t>
+      </w:r>
+      <w:proofErr w:type="spellStart"/>
+      <w:r>
+        <w:t>JFXListCell</w:t>
+      </w:r>
+      <w:proofErr w:type="spellEnd"/>
+      <w:r>
+        <w:t xml:space="preserve"> qui permet de lister nos transactions. </w:t>
       </w:r>
       <w:r>
         <w:rPr>
           <w:color w:val="FF0000"/>
         </w:rPr>
-        <w:t xml:space="preserve">Au fond nous avons un ChoiceBox qui </w:t>
-      </w:r>
+        <w:t xml:space="preserve">Au fond nous avons un </w:t>
+      </w:r>
+      <w:proofErr w:type="spellStart"/>
       <w:r>
         <w:rPr>
           <w:color w:val="FF0000"/>
         </w:rPr>
+        <w:t>ChoiceBox</w:t>
+      </w:r>
+      <w:proofErr w:type="spellEnd"/>
+      <w:r>
+        <w:rPr>
+          <w:color w:val="FF0000"/>
+        </w:rPr>
+        <w:t xml:space="preserve"> qui </w:t>
+      </w:r>
+      <w:r>
+        <w:rPr>
+          <w:color w:val="FF0000"/>
+        </w:rPr>
         <w:t>est</w:t>
       </w:r>
       <w:r>
@@ -10046,7 +10535,21 @@
         <w:rPr>
           <w:color w:val="FF0000"/>
         </w:rPr>
-        <w:t>e bouton ajouter. Au clic nous devons choisir entre une dépense ou un revenu. Ce choix n'est pas définitif, nous étudions la possibilité d'utiliser un JFXNodeListe qui correspond plus à ce que nous pourrions avoir besoin.</w:t>
+        <w:t xml:space="preserve">e bouton ajouter. Au clic nous devons choisir entre une dépense ou un revenu. Ce choix n'est pas définitif, nous étudions la possibilité d'utiliser un </w:t>
+      </w:r>
+      <w:proofErr w:type="spellStart"/>
+      <w:r>
+        <w:rPr>
+          <w:color w:val="FF0000"/>
+        </w:rPr>
+        <w:t>JFXNodeListe</w:t>
+      </w:r>
+      <w:proofErr w:type="spellEnd"/>
+      <w:r>
+        <w:rPr>
+          <w:color w:val="FF0000"/>
+        </w:rPr>
+        <w:t xml:space="preserve"> qui correspond plus à ce que nous pourrions avoir besoin.</w:t>
       </w:r>
     </w:p>
     <w:p>
@@ -10086,7 +10589,15 @@
         <w:pStyle w:val="Titre3"/>
       </w:pPr>
       <w:r>
-        <w:t xml:space="preserve">Utilisation de la librairie JFoenix sous IntelliJ IDEA </w:t>
+        <w:t xml:space="preserve">Utilisation de la librairie </w:t>
+      </w:r>
+      <w:proofErr w:type="spellStart"/>
+      <w:r>
+        <w:t>JFoenix</w:t>
+      </w:r>
+      <w:proofErr w:type="spellEnd"/>
+      <w:r>
+        <w:t xml:space="preserve"> sous IntelliJ IDEA </w:t>
       </w:r>
     </w:p>
     <w:p>
@@ -10097,7 +10608,23 @@
         <w:t>L</w:t>
       </w:r>
       <w:r>
-        <w:t>e SceneBuilder proposé par IntelliJ ne permet pas de choisir et de représenter des éléments d'autres librairies graphiques que celle de JavaFX de base.</w:t>
+        <w:t xml:space="preserve">e </w:t>
+      </w:r>
+      <w:proofErr w:type="spellStart"/>
+      <w:r>
+        <w:t>SceneBuilder</w:t>
+      </w:r>
+      <w:proofErr w:type="spellEnd"/>
+      <w:r>
+        <w:t xml:space="preserve"> proposé par IntelliJ ne permet pas de choisir et de représenter des éléments d'autres librairies graphiques que celle de </w:t>
+      </w:r>
+      <w:proofErr w:type="spellStart"/>
+      <w:r>
+        <w:t>JavaFX</w:t>
+      </w:r>
+      <w:proofErr w:type="spellEnd"/>
+      <w:r>
+        <w:t xml:space="preserve"> de base.</w:t>
       </w:r>
     </w:p>
     <w:p>
@@ -10118,7 +10645,15 @@
         <w:t>Résolution</w:t>
       </w:r>
       <w:r>
-        <w:t xml:space="preserve"> : utilisation du SceneBuilder proposé par Gluon </w:t>
+        <w:t xml:space="preserve"> : utilisation du </w:t>
+      </w:r>
+      <w:proofErr w:type="spellStart"/>
+      <w:r>
+        <w:t>SceneBuilder</w:t>
+      </w:r>
+      <w:proofErr w:type="spellEnd"/>
+      <w:r>
+        <w:t xml:space="preserve"> proposé par Gluon </w:t>
       </w:r>
       <w:hyperlink r:id="rId33" w:history="1">
         <w:r>
@@ -10162,12 +10697,14 @@
       <w:r>
         <w:t xml:space="preserve"> pouvoir utiliser un contrôleur dans un modèle FXML externe, il faut déclarer un </w:t>
       </w:r>
+      <w:proofErr w:type="spellStart"/>
       <w:r>
         <w:rPr>
           <w:i/>
         </w:rPr>
         <w:t>FXMLLoader</w:t>
       </w:r>
+      <w:proofErr w:type="spellEnd"/>
       <w:r>
         <w:t xml:space="preserve"> et lui indiquer le fichier à prendre en compte. </w:t>
       </w:r>
@@ -10190,9 +10727,11 @@
       <w:r>
         <w:t>« </w:t>
       </w:r>
+      <w:proofErr w:type="spellStart"/>
       <w:r>
         <w:t>setController</w:t>
       </w:r>
+      <w:proofErr w:type="spellEnd"/>
       <w:r>
         <w:t> »</w:t>
       </w:r>
@@ -10205,12 +10744,14 @@
       <w:r>
         <w:t xml:space="preserve"> charger le contenu du </w:t>
       </w:r>
+      <w:proofErr w:type="spellStart"/>
       <w:r>
         <w:rPr>
           <w:i/>
         </w:rPr>
         <w:t>FXMLLoader</w:t>
       </w:r>
+      <w:proofErr w:type="spellEnd"/>
       <w:r>
         <w:t xml:space="preserve"> dans un conteneur (de préférence le conteneur à la racine du fichier FXML).</w:t>
       </w:r>
@@ -10234,7 +10775,15 @@
         <w:t>Pour</w:t>
       </w:r>
       <w:r>
-        <w:t xml:space="preserve"> que le menu latéral s'affiche correctement indépendamment des dimensions de la fenêtre, il a fallu lui attribuer la propriété "fit to parent" qui lui permet d'adapter sa taille par rapport à son conteneur. Cet attribut lui fait donc occuper toute la place du conteneur. Et comme Il se trouve au premier plan, les objets qui sont derrière lui (notamment le contentPane qui reçoit le contenu principal du programme) ne sont pas cliquable</w:t>
+        <w:t xml:space="preserve"> que le menu latéral s'affiche correctement indépendamment des dimensions de la fenêtre, il a fallu lui attribuer la propriété "fit to parent" qui lui permet d'adapter sa taille par rapport à son conteneur. Cet attribut lui fait donc occuper toute la place du conteneur. Et comme Il se trouve au premier plan, les objets qui sont derrière lui (notamment le </w:t>
+      </w:r>
+      <w:proofErr w:type="spellStart"/>
+      <w:r>
+        <w:t>contentPane</w:t>
+      </w:r>
+      <w:proofErr w:type="spellEnd"/>
+      <w:r>
+        <w:t xml:space="preserve"> qui reçoit le contenu principal du programme) ne sont pas cliquable</w:t>
       </w:r>
       <w:r>
         <w:t>s</w:t>
@@ -10271,9 +10820,11 @@
       <w:r>
         <w:t>« </w:t>
       </w:r>
+      <w:proofErr w:type="spellStart"/>
       <w:r>
         <w:t>mouseTransparent</w:t>
       </w:r>
+      <w:proofErr w:type="spellEnd"/>
       <w:r>
         <w:t> »</w:t>
       </w:r>
@@ -10373,9 +10924,11 @@
       <w:r>
         <w:t>« </w:t>
       </w:r>
+      <w:proofErr w:type="spellStart"/>
       <w:r>
         <w:t>getRessource</w:t>
       </w:r>
+      <w:proofErr w:type="spellEnd"/>
       <w:r>
         <w:t> »</w:t>
       </w:r>
@@ -10614,8 +11167,44 @@
       <w:rPr>
         <w:sz w:val="18"/>
       </w:rPr>
-      <w:t>Daniel Gonzalez Lopez, Bryan Curchod, Guillaume Zaretti, Héléna Reymond, François Burgener</w:t>
+      <w:t xml:space="preserve">Daniel Gonzalez Lopez, Bryan </w:t>
     </w:r>
+    <w:proofErr w:type="spellStart"/>
+    <w:r>
+      <w:rPr>
+        <w:sz w:val="18"/>
+      </w:rPr>
+      <w:t>Curchod</w:t>
+    </w:r>
+    <w:proofErr w:type="spellEnd"/>
+    <w:r>
+      <w:rPr>
+        <w:sz w:val="18"/>
+      </w:rPr>
+      <w:t xml:space="preserve">, Guillaume </w:t>
+    </w:r>
+    <w:proofErr w:type="spellStart"/>
+    <w:r>
+      <w:rPr>
+        <w:sz w:val="18"/>
+      </w:rPr>
+      <w:t>Zaretti</w:t>
+    </w:r>
+    <w:proofErr w:type="spellEnd"/>
+    <w:r>
+      <w:rPr>
+        <w:sz w:val="18"/>
+      </w:rPr>
+      <w:t xml:space="preserve">, Héléna Reymond, François </w:t>
+    </w:r>
+    <w:proofErr w:type="spellStart"/>
+    <w:r>
+      <w:rPr>
+        <w:sz w:val="18"/>
+      </w:rPr>
+      <w:t>Burgener</w:t>
+    </w:r>
+    <w:proofErr w:type="spellEnd"/>
   </w:p>
 </w:hdr>
 </file>
@@ -16595,7 +17184,7 @@
 </file>
 
 <file path=customXml/itemProps1.xml><?xml version="1.0" encoding="utf-8"?>
-<ds:datastoreItem xmlns:ds="http://schemas.openxmlformats.org/officeDocument/2006/customXml" ds:itemID="{35016B19-0AD8-433D-A890-B0C569A4658A}">
+<ds:datastoreItem xmlns:ds="http://schemas.openxmlformats.org/officeDocument/2006/customXml" ds:itemID="{6B645315-3D32-44EF-8BFD-423C486AE86D}">
   <ds:schemaRefs>
     <ds:schemaRef ds:uri="http://schemas.openxmlformats.org/officeDocument/2006/bibliography"/>
   </ds:schemaRefs>

</xml_diff>

<commit_message>
Installation guide and user manual templates created
</commit_message>
<xml_diff>
--- a/Doc/Rapports/PRO_Rapport_Moneythoring.docx
+++ b/Doc/Rapports/PRO_Rapport_Moneythoring.docx
@@ -5367,8 +5367,6 @@
       <w:r>
         <w:t>ateur une gestion de ses transactions, qu</w:t>
       </w:r>
-      <w:bookmarkStart w:id="3" w:name="_GoBack"/>
-      <w:bookmarkEnd w:id="3"/>
       <w:r>
         <w:t>’</w:t>
       </w:r>
@@ -5516,8 +5514,8 @@
           <w:szCs w:val="32"/>
         </w:rPr>
       </w:pPr>
-      <w:bookmarkStart w:id="4" w:name="_Toc507961922"/>
-      <w:bookmarkStart w:id="5" w:name="_Toc508019575"/>
+      <w:bookmarkStart w:id="3" w:name="_Toc507961922"/>
+      <w:bookmarkStart w:id="4" w:name="_Toc508019575"/>
       <w:r>
         <w:br w:type="page"/>
       </w:r>
@@ -5526,14 +5524,14 @@
       <w:pPr>
         <w:pStyle w:val="Titre1"/>
       </w:pPr>
-      <w:bookmarkStart w:id="6" w:name="_Toc513581699"/>
+      <w:bookmarkStart w:id="5" w:name="_Toc513581699"/>
+      <w:bookmarkEnd w:id="3"/>
       <w:bookmarkEnd w:id="4"/>
-      <w:bookmarkEnd w:id="5"/>
       <w:r>
         <w:lastRenderedPageBreak/>
         <w:t>Objectifs du projet</w:t>
       </w:r>
-      <w:bookmarkEnd w:id="6"/>
+      <w:bookmarkEnd w:id="5"/>
     </w:p>
     <w:p/>
     <w:p>
@@ -5549,12 +5547,12 @@
       <w:pPr>
         <w:pStyle w:val="Titre1"/>
       </w:pPr>
-      <w:bookmarkStart w:id="7" w:name="_Toc513581700"/>
+      <w:bookmarkStart w:id="6" w:name="_Toc513581700"/>
       <w:r>
         <w:lastRenderedPageBreak/>
         <w:t>Concepts généraux</w:t>
       </w:r>
-      <w:bookmarkEnd w:id="7"/>
+      <w:bookmarkEnd w:id="6"/>
     </w:p>
     <w:p/>
     <w:p>
@@ -5570,7 +5568,7 @@
       <w:pPr>
         <w:pStyle w:val="Titre1"/>
       </w:pPr>
-      <w:bookmarkStart w:id="8" w:name="_Toc513581701"/>
+      <w:bookmarkStart w:id="7" w:name="_Toc513581701"/>
       <w:r>
         <w:lastRenderedPageBreak/>
         <w:t>Fonctionnalités</w:t>
@@ -5587,693 +5585,693 @@
         </w:rPr>
         <w:t>(A METTRE A JOUR A LA FIN DU RAPPORT)</w:t>
       </w:r>
+      <w:bookmarkEnd w:id="7"/>
+    </w:p>
+    <w:p>
+      <w:pPr>
+        <w:pStyle w:val="Titre2"/>
+      </w:pPr>
+      <w:bookmarkStart w:id="8" w:name="_Toc507961923"/>
+      <w:bookmarkStart w:id="9" w:name="_Toc508019576"/>
+      <w:bookmarkStart w:id="10" w:name="_Toc513581702"/>
+      <w:r>
+        <w:t>Fonctio</w:t>
+      </w:r>
+      <w:r>
+        <w:t>n</w:t>
+      </w:r>
+      <w:r>
+        <w:t>nalités de base</w:t>
+      </w:r>
       <w:bookmarkEnd w:id="8"/>
-    </w:p>
-    <w:p>
-      <w:pPr>
-        <w:pStyle w:val="Titre2"/>
-      </w:pPr>
-      <w:bookmarkStart w:id="9" w:name="_Toc507961923"/>
-      <w:bookmarkStart w:id="10" w:name="_Toc508019576"/>
-      <w:bookmarkStart w:id="11" w:name="_Toc513581702"/>
-      <w:r>
-        <w:t>Fonctio</w:t>
-      </w:r>
-      <w:r>
-        <w:t>n</w:t>
-      </w:r>
-      <w:r>
-        <w:t>nalités de base</w:t>
-      </w:r>
       <w:bookmarkEnd w:id="9"/>
       <w:bookmarkEnd w:id="10"/>
+    </w:p>
+    <w:p>
+      <w:pPr>
+        <w:pStyle w:val="Titre3"/>
+      </w:pPr>
+      <w:bookmarkStart w:id="11" w:name="_Toc507961924"/>
+      <w:bookmarkStart w:id="12" w:name="_Toc508019577"/>
+      <w:r>
+        <w:t>Création compte utilisateur</w:t>
+      </w:r>
       <w:bookmarkEnd w:id="11"/>
+      <w:bookmarkEnd w:id="12"/>
+    </w:p>
+    <w:p>
+      <w:r>
+        <w:t xml:space="preserve">Si l’utilisateur ne possède pas de compte à l’ouverture de l’application, il peut </w:t>
+      </w:r>
+      <w:r>
+        <w:t>choisir</w:t>
+      </w:r>
+      <w:r>
+        <w:t xml:space="preserve"> </w:t>
+      </w:r>
+      <w:r>
+        <w:t>d’en créer un</w:t>
+      </w:r>
+      <w:r>
+        <w:t xml:space="preserve"> </w:t>
+      </w:r>
+      <w:r>
+        <w:t>ou de continuer sans</w:t>
+      </w:r>
+      <w:r>
+        <w:t xml:space="preserve">. </w:t>
+      </w:r>
+      <w:r>
+        <w:t>En choisissant la première option,</w:t>
+      </w:r>
+      <w:r>
+        <w:t xml:space="preserve"> qui n’est accessible que si l’utilisateur à une connexion internet</w:t>
+      </w:r>
+      <w:r>
+        <w:t>,</w:t>
+      </w:r>
+      <w:r>
+        <w:t xml:space="preserve"> </w:t>
+      </w:r>
+      <w:r>
+        <w:t>la création du</w:t>
+      </w:r>
+      <w:r>
+        <w:t xml:space="preserve"> compte </w:t>
+      </w:r>
+      <w:r>
+        <w:t>se fait</w:t>
+      </w:r>
+      <w:r>
+        <w:t xml:space="preserve"> à l’aide </w:t>
+      </w:r>
+      <w:r>
+        <w:t>d’un formulaire qui lui demande son</w:t>
+      </w:r>
+      <w:r>
+        <w:t xml:space="preserve"> adresse email, </w:t>
+      </w:r>
+      <w:r>
+        <w:t>son</w:t>
+      </w:r>
+      <w:r>
+        <w:t xml:space="preserve"> nom d’utilisateur et un mot de passe, qu’il est nécessaire de </w:t>
+      </w:r>
+      <w:r>
+        <w:t>confirmer</w:t>
+      </w:r>
+      <w:r>
+        <w:t xml:space="preserve"> </w:t>
+      </w:r>
+      <w:r>
+        <w:t xml:space="preserve">une </w:t>
+      </w:r>
+      <w:r>
+        <w:t>deux</w:t>
+      </w:r>
+      <w:r>
+        <w:t>ième</w:t>
+      </w:r>
+      <w:r>
+        <w:t xml:space="preserve"> fois. </w:t>
+      </w:r>
+      <w:bookmarkStart w:id="13" w:name="_Toc507961925"/>
+      <w:r>
+        <w:t>Une fois le formulaire envoyé, un email de validation contenant un code est envoyé. Une fois le code saisi dans l’application, le compte est activé.</w:t>
+      </w:r>
+    </w:p>
+    <w:p>
+      <w:r>
+        <w:t>En choisissant la deuxième option, l’utilisateur peut sans autre utiliser l’application mais n’aura pas accès aux fonctionnalités partagées entre utilisateurs.</w:t>
+      </w:r>
     </w:p>
     <w:p>
       <w:pPr>
         <w:pStyle w:val="Titre3"/>
       </w:pPr>
-      <w:bookmarkStart w:id="12" w:name="_Toc507961924"/>
-      <w:bookmarkStart w:id="13" w:name="_Toc508019577"/>
-      <w:r>
-        <w:t>Création compte utilisateur</w:t>
-      </w:r>
-      <w:bookmarkEnd w:id="12"/>
+      <w:bookmarkStart w:id="14" w:name="_Toc508019578"/>
+      <w:r>
+        <w:t>Connexion sécurisée</w:t>
+      </w:r>
       <w:bookmarkEnd w:id="13"/>
-    </w:p>
-    <w:p>
-      <w:r>
-        <w:t xml:space="preserve">Si l’utilisateur ne possède pas de compte à l’ouverture de l’application, il peut </w:t>
-      </w:r>
-      <w:r>
-        <w:t>choisir</w:t>
+      <w:bookmarkEnd w:id="14"/>
+    </w:p>
+    <w:p>
+      <w:r>
+        <w:t xml:space="preserve">Pour les utilisateurs possédant un compte validé, </w:t>
+      </w:r>
+      <w:r>
+        <w:t>une connexion est exigée</w:t>
+      </w:r>
+      <w:r>
+        <w:t xml:space="preserve"> au démarrage de l’application</w:t>
+      </w:r>
+      <w:r>
+        <w:t xml:space="preserve">. </w:t>
+      </w:r>
+      <w:r>
+        <w:t xml:space="preserve">Cette connexion évite qu’un tiers puisse modifier les informations, même en travaillant en hors ligne (les données étant synchronisées par la suite). </w:t>
+      </w:r>
+      <w:r>
+        <w:t>Cette demande de connexion est un simple formulaire dans lequel l’utilisateur doit entrer son nom d’utilisateur et son mot de passe</w:t>
+      </w:r>
+      <w:r>
+        <w:t>. L’application ne nécessite pas de double authentification</w:t>
+      </w:r>
+      <w:r>
+        <w:t>.</w:t>
+      </w:r>
+    </w:p>
+    <w:p>
+      <w:r>
+        <w:t xml:space="preserve">Le mot de passe </w:t>
+      </w:r>
+      <w:r>
+        <w:t>est</w:t>
+      </w:r>
+      <w:r>
+        <w:t xml:space="preserve"> hac</w:t>
+      </w:r>
+      <w:r>
+        <w:t>hé</w:t>
+      </w:r>
+      <w:r>
+        <w:t xml:space="preserve">, </w:t>
+      </w:r>
+      <w:r>
+        <w:t xml:space="preserve">avec un </w:t>
+      </w:r>
+      <w:r>
+        <w:t>sel</w:t>
+      </w:r>
+      <w:r>
+        <w:t xml:space="preserve"> ajouté</w:t>
+      </w:r>
+      <w:r>
+        <w:t>,</w:t>
+      </w:r>
+      <w:r>
+        <w:t xml:space="preserve"> dans la base de données.</w:t>
+      </w:r>
+      <w:r>
+        <w:t xml:space="preserve"> Il n</w:t>
+      </w:r>
+      <w:r>
+        <w:t xml:space="preserve">’est </w:t>
+      </w:r>
+      <w:r>
+        <w:t>pas sauvé en clair.</w:t>
+      </w:r>
+    </w:p>
+    <w:p>
+      <w:pPr>
+        <w:pStyle w:val="Titre3"/>
+      </w:pPr>
+      <w:bookmarkStart w:id="15" w:name="_Toc507961926"/>
+      <w:bookmarkStart w:id="16" w:name="_Toc508019579"/>
+      <w:r>
+        <w:t>Compte bancaire</w:t>
+      </w:r>
+      <w:bookmarkEnd w:id="15"/>
+      <w:bookmarkEnd w:id="16"/>
+    </w:p>
+    <w:p>
+      <w:r>
+        <w:t xml:space="preserve">Un utilisateur </w:t>
+      </w:r>
+      <w:r>
+        <w:t>peut</w:t>
+      </w:r>
+      <w:r>
+        <w:t xml:space="preserve"> a</w:t>
+      </w:r>
+      <w:r>
+        <w:t>jout</w:t>
+      </w:r>
+      <w:r>
+        <w:t xml:space="preserve">er </w:t>
+      </w:r>
+      <w:r>
+        <w:t>un</w:t>
+      </w:r>
+      <w:r>
+        <w:t xml:space="preserve"> ou plusieurs</w:t>
+      </w:r>
+      <w:r>
+        <w:t xml:space="preserve"> compte</w:t>
+      </w:r>
+      <w:r>
+        <w:t>s bancaires. Chaque compte possède</w:t>
+      </w:r>
+      <w:r>
+        <w:t xml:space="preserve"> un nom, un</w:t>
+      </w:r>
+      <w:r>
+        <w:t xml:space="preserve"> type, le nom de la</w:t>
+      </w:r>
+      <w:r>
+        <w:t xml:space="preserve"> banque</w:t>
+      </w:r>
+      <w:r>
+        <w:t xml:space="preserve"> qui le concerne (optionnel)</w:t>
+      </w:r>
+      <w:r>
+        <w:t xml:space="preserve">, </w:t>
+      </w:r>
+      <w:r>
+        <w:t>le</w:t>
+      </w:r>
+      <w:r>
+        <w:t xml:space="preserve"> montant actuel,</w:t>
+      </w:r>
+      <w:r>
+        <w:t xml:space="preserve"> un pourcentage d’intérêt</w:t>
+      </w:r>
+      <w:r>
+        <w:t xml:space="preserve"> éventuel</w:t>
+      </w:r>
+      <w:r>
+        <w:t xml:space="preserve"> et s’il faut l’utiliser comme compte par défaut lors de transactions</w:t>
+      </w:r>
+      <w:r>
+        <w:t>. Toutes ces informations</w:t>
+      </w:r>
+      <w:r>
+        <w:t>, excepté</w:t>
+      </w:r>
+      <w:r>
+        <w:t>e</w:t>
+      </w:r>
+      <w:r>
+        <w:t xml:space="preserve"> le solde du compte qui est modifié automatiquement par les transactions,</w:t>
+      </w:r>
+      <w:r>
+        <w:t xml:space="preserve"> p</w:t>
+      </w:r>
+      <w:r>
+        <w:t>euve</w:t>
+      </w:r>
+      <w:r>
+        <w:t xml:space="preserve">nt être </w:t>
+      </w:r>
+      <w:r>
+        <w:t>modifiée</w:t>
+      </w:r>
+      <w:r>
+        <w:t>s</w:t>
       </w:r>
       <w:r>
         <w:t xml:space="preserve"> </w:t>
       </w:r>
       <w:r>
-        <w:t>d’en créer un</w:t>
+        <w:t>par la suite</w:t>
+      </w:r>
+      <w:r>
+        <w:t>.</w:t>
+      </w:r>
+    </w:p>
+    <w:p>
+      <w:r>
+        <w:t>Les comptes bancaires p</w:t>
+      </w:r>
+      <w:r>
+        <w:t>euve</w:t>
+      </w:r>
+      <w:r>
+        <w:t xml:space="preserve">nt également être supprimés. L’utilisateur </w:t>
+      </w:r>
+      <w:r>
+        <w:t>peut</w:t>
+      </w:r>
+      <w:r>
+        <w:t xml:space="preserve"> alors choisir de virer le solde vers un autre compte ou de perdre </w:t>
+      </w:r>
+      <w:r>
+        <w:t>ce dernier</w:t>
+      </w:r>
+      <w:r>
+        <w:t>.</w:t>
+      </w:r>
+      <w:bookmarkStart w:id="17" w:name="_Toc507961927"/>
+    </w:p>
+    <w:p>
+      <w:pPr>
+        <w:pStyle w:val="Titre3"/>
+      </w:pPr>
+      <w:bookmarkStart w:id="18" w:name="_Toc508019580"/>
+      <w:r>
+        <w:t>Catégorie</w:t>
+      </w:r>
+      <w:bookmarkEnd w:id="17"/>
+      <w:bookmarkEnd w:id="18"/>
+    </w:p>
+    <w:p>
+      <w:r>
+        <w:rPr>
+          <w:shd w:val="clear" w:color="auto" w:fill="FFFFFF"/>
+        </w:rPr>
+        <w:t xml:space="preserve">Il </w:t>
+      </w:r>
+      <w:r>
+        <w:rPr>
+          <w:shd w:val="clear" w:color="auto" w:fill="FFFFFF"/>
+        </w:rPr>
+        <w:t>est</w:t>
+      </w:r>
+      <w:r>
+        <w:rPr>
+          <w:shd w:val="clear" w:color="auto" w:fill="FFFFFF"/>
+        </w:rPr>
+        <w:t xml:space="preserve"> possible de créer d’autres</w:t>
+      </w:r>
+      <w:r>
+        <w:rPr>
+          <w:shd w:val="clear" w:color="auto" w:fill="FFFFFF"/>
+        </w:rPr>
+        <w:t xml:space="preserve"> catégories que celles proposées par défaut. </w:t>
+      </w:r>
+      <w:r>
+        <w:rPr>
+          <w:shd w:val="clear" w:color="auto" w:fill="FFFFFF"/>
+        </w:rPr>
+        <w:t xml:space="preserve">Une catégorie est définie par un nom </w:t>
+      </w:r>
+      <w:r>
+        <w:rPr>
+          <w:shd w:val="clear" w:color="auto" w:fill="FFFFFF"/>
+        </w:rPr>
+        <w:t>et une couleur.</w:t>
+      </w:r>
+      <w:r>
+        <w:rPr>
+          <w:shd w:val="clear" w:color="auto" w:fill="FFFFFF"/>
+        </w:rPr>
+        <w:t xml:space="preserve"> Toutes les catégories, même celles proposées par défaut,</w:t>
+      </w:r>
+      <w:r>
+        <w:rPr>
+          <w:shd w:val="clear" w:color="auto" w:fill="FFFFFF"/>
+        </w:rPr>
+        <w:t xml:space="preserve"> peuvent être modifiées et supprimées.</w:t>
+      </w:r>
+    </w:p>
+    <w:p>
+      <w:pPr>
+        <w:pStyle w:val="Titre3"/>
+        <w:rPr>
+          <w:color w:val="FF0000"/>
+        </w:rPr>
+      </w:pPr>
+      <w:bookmarkStart w:id="19" w:name="_Toc507961928"/>
+      <w:bookmarkStart w:id="20" w:name="_Toc508019581"/>
+      <w:r>
+        <w:t>Devise</w:t>
+      </w:r>
+      <w:bookmarkEnd w:id="19"/>
+      <w:bookmarkEnd w:id="20"/>
+    </w:p>
+    <w:p>
+      <w:r>
+        <w:t xml:space="preserve">Une conversion automatique </w:t>
+      </w:r>
+      <w:r>
+        <w:t>est faite</w:t>
+      </w:r>
+      <w:r>
+        <w:t xml:space="preserve"> lorsque les transactions effectuées </w:t>
+      </w:r>
+      <w:r>
+        <w:t xml:space="preserve">sont </w:t>
+      </w:r>
+      <w:r>
+        <w:t>dans une autre devise</w:t>
+      </w:r>
+      <w:r>
+        <w:t xml:space="preserve"> que CHF</w:t>
+      </w:r>
+      <w:r>
+        <w:t>, en fonction du taux du jour.</w:t>
       </w:r>
       <w:r>
         <w:t xml:space="preserve"> </w:t>
       </w:r>
       <w:r>
-        <w:t>ou de continuer sans</w:t>
-      </w:r>
-      <w:r>
-        <w:t xml:space="preserve">. </w:t>
-      </w:r>
-      <w:r>
-        <w:t>En choisissant la première option,</w:t>
-      </w:r>
-      <w:r>
-        <w:t xml:space="preserve"> qui n’est accessible que si l’utilisateur à une connexion internet</w:t>
-      </w:r>
-      <w:r>
-        <w:t>,</w:t>
-      </w:r>
-      <w:r>
-        <w:t xml:space="preserve"> </w:t>
-      </w:r>
-      <w:r>
-        <w:t>la création du</w:t>
-      </w:r>
-      <w:r>
-        <w:t xml:space="preserve"> compte </w:t>
-      </w:r>
-      <w:r>
-        <w:t>se fait</w:t>
-      </w:r>
-      <w:r>
-        <w:t xml:space="preserve"> à l’aide </w:t>
-      </w:r>
-      <w:r>
-        <w:t>d’un formulaire qui lui demande son</w:t>
-      </w:r>
-      <w:r>
-        <w:t xml:space="preserve"> adresse email, </w:t>
-      </w:r>
-      <w:r>
-        <w:t>son</w:t>
-      </w:r>
-      <w:r>
-        <w:t xml:space="preserve"> nom d’utilisateur et un mot de passe, qu’il est nécessaire de </w:t>
-      </w:r>
-      <w:r>
-        <w:t>confirmer</w:t>
-      </w:r>
-      <w:r>
-        <w:t xml:space="preserve"> </w:t>
-      </w:r>
-      <w:r>
-        <w:t xml:space="preserve">une </w:t>
-      </w:r>
-      <w:r>
-        <w:t>deux</w:t>
-      </w:r>
-      <w:r>
-        <w:t>ième</w:t>
-      </w:r>
-      <w:r>
-        <w:t xml:space="preserve"> fois. </w:t>
-      </w:r>
-      <w:bookmarkStart w:id="14" w:name="_Toc507961925"/>
-      <w:r>
-        <w:t>Une fois le formulaire envoyé, un email de validation contenant un code est envoyé. Une fois le code saisi dans l’application, le compte est activé.</w:t>
-      </w:r>
-    </w:p>
-    <w:p>
-      <w:r>
-        <w:t>En choisissant la deuxième option, l’utilisateur peut sans autre utiliser l’application mais n’aura pas accès aux fonctionnalités partagées entre utilisateurs.</w:t>
+        <w:t>Cette fonctionnalité nécessite une connexion internet</w:t>
+      </w:r>
+      <w:r>
+        <w:t>, le logiciel devant aller chercher les taux sur internet.</w:t>
       </w:r>
     </w:p>
     <w:p>
       <w:pPr>
         <w:pStyle w:val="Titre3"/>
       </w:pPr>
-      <w:bookmarkStart w:id="15" w:name="_Toc508019578"/>
-      <w:r>
-        <w:t>Connexion sécurisée</w:t>
-      </w:r>
-      <w:bookmarkEnd w:id="14"/>
-      <w:bookmarkEnd w:id="15"/>
-    </w:p>
-    <w:p>
-      <w:r>
-        <w:t xml:space="preserve">Pour les utilisateurs possédant un compte validé, </w:t>
-      </w:r>
-      <w:r>
-        <w:t>une connexion est exigée</w:t>
-      </w:r>
-      <w:r>
-        <w:t xml:space="preserve"> au démarrage de l’application</w:t>
-      </w:r>
-      <w:r>
-        <w:t xml:space="preserve">. </w:t>
-      </w:r>
-      <w:r>
-        <w:t xml:space="preserve">Cette connexion évite qu’un tiers puisse modifier les informations, même en travaillant en hors ligne (les données étant synchronisées par la suite). </w:t>
-      </w:r>
-      <w:r>
-        <w:t>Cette demande de connexion est un simple formulaire dans lequel l’utilisateur doit entrer son nom d’utilisateur et son mot de passe</w:t>
-      </w:r>
-      <w:r>
-        <w:t>. L’application ne nécessite pas de double authentification</w:t>
-      </w:r>
-      <w:r>
-        <w:t>.</w:t>
-      </w:r>
-    </w:p>
-    <w:p>
-      <w:r>
-        <w:t xml:space="preserve">Le mot de passe </w:t>
-      </w:r>
-      <w:r>
-        <w:t>est</w:t>
-      </w:r>
-      <w:r>
-        <w:t xml:space="preserve"> hac</w:t>
-      </w:r>
-      <w:r>
-        <w:t>hé</w:t>
-      </w:r>
-      <w:r>
-        <w:t xml:space="preserve">, </w:t>
-      </w:r>
-      <w:r>
-        <w:t xml:space="preserve">avec un </w:t>
-      </w:r>
-      <w:r>
-        <w:t>sel</w:t>
-      </w:r>
-      <w:r>
-        <w:t xml:space="preserve"> ajouté</w:t>
-      </w:r>
-      <w:r>
-        <w:t>,</w:t>
-      </w:r>
-      <w:r>
-        <w:t xml:space="preserve"> dans la base de données.</w:t>
-      </w:r>
-      <w:r>
-        <w:t xml:space="preserve"> Il n</w:t>
-      </w:r>
-      <w:r>
-        <w:t xml:space="preserve">’est </w:t>
-      </w:r>
-      <w:r>
-        <w:t>pas sauvé en clair.</w:t>
-      </w:r>
-    </w:p>
-    <w:p>
-      <w:pPr>
-        <w:pStyle w:val="Titre3"/>
-      </w:pPr>
-      <w:bookmarkStart w:id="16" w:name="_Toc507961926"/>
-      <w:bookmarkStart w:id="17" w:name="_Toc508019579"/>
-      <w:r>
-        <w:t>Compte bancaire</w:t>
-      </w:r>
-      <w:bookmarkEnd w:id="16"/>
-      <w:bookmarkEnd w:id="17"/>
-    </w:p>
-    <w:p>
-      <w:r>
-        <w:t xml:space="preserve">Un utilisateur </w:t>
-      </w:r>
-      <w:r>
-        <w:t>peut</w:t>
-      </w:r>
-      <w:r>
-        <w:t xml:space="preserve"> a</w:t>
-      </w:r>
-      <w:r>
-        <w:t>jout</w:t>
-      </w:r>
-      <w:r>
-        <w:t xml:space="preserve">er </w:t>
-      </w:r>
-      <w:r>
-        <w:t>un</w:t>
-      </w:r>
-      <w:r>
-        <w:t xml:space="preserve"> ou plusieurs</w:t>
-      </w:r>
-      <w:r>
-        <w:t xml:space="preserve"> compte</w:t>
-      </w:r>
-      <w:r>
-        <w:t>s bancaires. Chaque compte possède</w:t>
-      </w:r>
-      <w:r>
-        <w:t xml:space="preserve"> un nom, un</w:t>
-      </w:r>
-      <w:r>
-        <w:t xml:space="preserve"> type, le nom de la</w:t>
-      </w:r>
-      <w:r>
-        <w:t xml:space="preserve"> banque</w:t>
-      </w:r>
-      <w:r>
-        <w:t xml:space="preserve"> qui le concerne (optionnel)</w:t>
-      </w:r>
-      <w:r>
-        <w:t xml:space="preserve">, </w:t>
-      </w:r>
-      <w:r>
-        <w:t>le</w:t>
-      </w:r>
-      <w:r>
-        <w:t xml:space="preserve"> montant actuel,</w:t>
-      </w:r>
-      <w:r>
-        <w:t xml:space="preserve"> un pourcentage d’intérêt</w:t>
-      </w:r>
-      <w:r>
-        <w:t xml:space="preserve"> éventuel</w:t>
-      </w:r>
-      <w:r>
-        <w:t xml:space="preserve"> et s’il faut l’utiliser comme compte par défaut lors de transactions</w:t>
-      </w:r>
-      <w:r>
-        <w:t>. Toutes ces informations</w:t>
-      </w:r>
-      <w:r>
-        <w:t>, excepté</w:t>
-      </w:r>
-      <w:r>
-        <w:t>e</w:t>
-      </w:r>
-      <w:r>
-        <w:t xml:space="preserve"> le solde du compte qui est modifié automatiquement par les transactions,</w:t>
-      </w:r>
-      <w:r>
-        <w:t xml:space="preserve"> p</w:t>
-      </w:r>
-      <w:r>
-        <w:t>euve</w:t>
-      </w:r>
-      <w:r>
-        <w:t xml:space="preserve">nt être </w:t>
-      </w:r>
-      <w:r>
-        <w:t>modifiée</w:t>
-      </w:r>
-      <w:r>
-        <w:t>s</w:t>
-      </w:r>
-      <w:r>
-        <w:t xml:space="preserve"> </w:t>
-      </w:r>
-      <w:r>
-        <w:t>par la suite</w:t>
-      </w:r>
-      <w:r>
-        <w:t>.</w:t>
-      </w:r>
-    </w:p>
-    <w:p>
-      <w:r>
-        <w:t>Les comptes bancaires p</w:t>
-      </w:r>
-      <w:r>
-        <w:t>euve</w:t>
-      </w:r>
-      <w:r>
-        <w:t xml:space="preserve">nt également être supprimés. L’utilisateur </w:t>
-      </w:r>
-      <w:r>
-        <w:t>peut</w:t>
-      </w:r>
-      <w:r>
-        <w:t xml:space="preserve"> alors choisir de virer le solde vers un autre compte ou de perdre </w:t>
-      </w:r>
-      <w:r>
-        <w:t>ce dernier</w:t>
-      </w:r>
-      <w:r>
-        <w:t>.</w:t>
-      </w:r>
-      <w:bookmarkStart w:id="18" w:name="_Toc507961927"/>
-    </w:p>
-    <w:p>
-      <w:pPr>
-        <w:pStyle w:val="Titre3"/>
-      </w:pPr>
-      <w:bookmarkStart w:id="19" w:name="_Toc508019580"/>
-      <w:r>
-        <w:t>Catégorie</w:t>
-      </w:r>
-      <w:bookmarkEnd w:id="18"/>
-      <w:bookmarkEnd w:id="19"/>
-    </w:p>
-    <w:p>
-      <w:r>
-        <w:rPr>
-          <w:shd w:val="clear" w:color="auto" w:fill="FFFFFF"/>
-        </w:rPr>
-        <w:t xml:space="preserve">Il </w:t>
-      </w:r>
-      <w:r>
-        <w:rPr>
-          <w:shd w:val="clear" w:color="auto" w:fill="FFFFFF"/>
-        </w:rPr>
-        <w:t>est</w:t>
-      </w:r>
-      <w:r>
-        <w:rPr>
-          <w:shd w:val="clear" w:color="auto" w:fill="FFFFFF"/>
-        </w:rPr>
-        <w:t xml:space="preserve"> possible de créer d’autres</w:t>
-      </w:r>
-      <w:r>
-        <w:rPr>
-          <w:shd w:val="clear" w:color="auto" w:fill="FFFFFF"/>
-        </w:rPr>
-        <w:t xml:space="preserve"> catégories que celles proposées par défaut. </w:t>
-      </w:r>
-      <w:r>
-        <w:rPr>
-          <w:shd w:val="clear" w:color="auto" w:fill="FFFFFF"/>
-        </w:rPr>
-        <w:t xml:space="preserve">Une catégorie est définie par un nom </w:t>
-      </w:r>
-      <w:r>
-        <w:rPr>
-          <w:shd w:val="clear" w:color="auto" w:fill="FFFFFF"/>
-        </w:rPr>
-        <w:t>et une couleur.</w:t>
-      </w:r>
-      <w:r>
-        <w:rPr>
-          <w:shd w:val="clear" w:color="auto" w:fill="FFFFFF"/>
-        </w:rPr>
-        <w:t xml:space="preserve"> Toutes les catégories, même celles proposées par défaut,</w:t>
-      </w:r>
-      <w:r>
-        <w:rPr>
-          <w:shd w:val="clear" w:color="auto" w:fill="FFFFFF"/>
-        </w:rPr>
-        <w:t xml:space="preserve"> peuvent être modifiées et supprimées.</w:t>
-      </w:r>
-    </w:p>
-    <w:p>
-      <w:pPr>
-        <w:pStyle w:val="Titre3"/>
-        <w:rPr>
-          <w:color w:val="FF0000"/>
-        </w:rPr>
-      </w:pPr>
-      <w:bookmarkStart w:id="20" w:name="_Toc507961928"/>
-      <w:bookmarkStart w:id="21" w:name="_Toc508019581"/>
-      <w:r>
-        <w:t>Devise</w:t>
-      </w:r>
-      <w:bookmarkEnd w:id="20"/>
-      <w:bookmarkEnd w:id="21"/>
-    </w:p>
-    <w:p>
-      <w:r>
-        <w:t xml:space="preserve">Une conversion automatique </w:t>
-      </w:r>
-      <w:r>
-        <w:t>est faite</w:t>
-      </w:r>
-      <w:r>
-        <w:t xml:space="preserve"> lorsque les transactions effectuées </w:t>
-      </w:r>
-      <w:r>
-        <w:t xml:space="preserve">sont </w:t>
-      </w:r>
-      <w:r>
-        <w:t>dans une autre devise</w:t>
-      </w:r>
-      <w:r>
-        <w:t xml:space="preserve"> que CHF</w:t>
-      </w:r>
-      <w:r>
-        <w:t>, en fonction du taux du jour.</w:t>
-      </w:r>
-      <w:r>
-        <w:t xml:space="preserve"> </w:t>
-      </w:r>
-      <w:r>
-        <w:t>Cette fonctionnalité nécessite une connexion internet</w:t>
-      </w:r>
-      <w:r>
-        <w:t>, le logiciel devant aller chercher les taux sur internet.</w:t>
-      </w:r>
-    </w:p>
-    <w:p>
-      <w:pPr>
-        <w:pStyle w:val="Titre3"/>
-      </w:pPr>
-      <w:bookmarkStart w:id="22" w:name="_Toc507961929"/>
-      <w:bookmarkStart w:id="23" w:name="_Toc508019582"/>
+      <w:bookmarkStart w:id="21" w:name="_Toc507961929"/>
+      <w:bookmarkStart w:id="22" w:name="_Toc508019582"/>
       <w:r>
         <w:lastRenderedPageBreak/>
         <w:t>Transactions</w:t>
       </w:r>
+      <w:bookmarkEnd w:id="21"/>
       <w:bookmarkEnd w:id="22"/>
+    </w:p>
+    <w:p>
+      <w:r>
+        <w:t>Les transactions regroupent toutes les entrées et sorties d’</w:t>
+      </w:r>
+      <w:r>
+        <w:t>argent.</w:t>
+      </w:r>
+    </w:p>
+    <w:p>
+      <w:r>
+        <w:t xml:space="preserve">L’utilisateur </w:t>
+      </w:r>
+      <w:r>
+        <w:t>peut</w:t>
+      </w:r>
+      <w:r>
+        <w:t xml:space="preserve"> a</w:t>
+      </w:r>
+      <w:r>
+        <w:t>jout</w:t>
+      </w:r>
+      <w:r>
+        <w:t>er des</w:t>
+      </w:r>
+      <w:r>
+        <w:t xml:space="preserve"> revenu</w:t>
+      </w:r>
+      <w:r>
+        <w:t>s</w:t>
+      </w:r>
+      <w:r>
+        <w:t xml:space="preserve"> ou d</w:t>
+      </w:r>
+      <w:r>
+        <w:t>es</w:t>
+      </w:r>
+      <w:r>
+        <w:t xml:space="preserve"> dépense</w:t>
+      </w:r>
+      <w:r>
+        <w:t>s. Chaque transaction</w:t>
+      </w:r>
+      <w:r>
+        <w:t xml:space="preserve"> </w:t>
+      </w:r>
+      <w:r>
+        <w:t>est définie par</w:t>
+      </w:r>
+      <w:r>
+        <w:t xml:space="preserve"> un montant, une catégorie, un compte affecté (par défaut le compte </w:t>
+      </w:r>
+      <w:r>
+        <w:t>sélectionné par l’utilisateur lors de sa création</w:t>
+      </w:r>
+      <w:r>
+        <w:t>), une devise utilisée, le t</w:t>
+      </w:r>
+      <w:r>
+        <w:t>aux de change de la journée et son type (revenu ou dépense).</w:t>
+      </w:r>
+    </w:p>
+    <w:p>
+      <w:r>
+        <w:t xml:space="preserve">Les transactions </w:t>
+      </w:r>
+      <w:r>
+        <w:t>peuvent</w:t>
+      </w:r>
+      <w:r>
+        <w:t xml:space="preserve"> également avoir une notion de récurrence</w:t>
+      </w:r>
+      <w:r>
+        <w:t xml:space="preserve"> (salaire et factures)</w:t>
+      </w:r>
+      <w:r>
+        <w:t xml:space="preserve">. Celle-ci </w:t>
+      </w:r>
+      <w:r>
+        <w:t>peut</w:t>
+      </w:r>
+      <w:r>
+        <w:t xml:space="preserve"> être annuel</w:t>
+      </w:r>
+      <w:r>
+        <w:t>le, mensuelle ou plus spécifique (2 semaines, 2 mois, etc.) et s’exécuter à une date précise, par exemple tous les 25 du mois.</w:t>
+      </w:r>
+    </w:p>
+    <w:p>
+      <w:r>
+        <w:t>Les transactions p</w:t>
+      </w:r>
+      <w:r>
+        <w:t>euve</w:t>
+      </w:r>
+      <w:r>
+        <w:t>nt être supprimées ou modifiées dans le cas d’erreurs.</w:t>
+      </w:r>
+      <w:bookmarkStart w:id="23" w:name="_Toc507961930"/>
+    </w:p>
+    <w:p>
+      <w:pPr>
+        <w:pStyle w:val="Titre3"/>
+      </w:pPr>
+      <w:bookmarkStart w:id="24" w:name="_Toc508019583"/>
+      <w:r>
+        <w:t>Virement compte à compte</w:t>
+      </w:r>
       <w:bookmarkEnd w:id="23"/>
-    </w:p>
-    <w:p>
-      <w:r>
-        <w:t>Les transactions regroupent toutes les entrées et sorties d’</w:t>
-      </w:r>
-      <w:r>
-        <w:t>argent.</w:t>
-      </w:r>
+      <w:bookmarkEnd w:id="24"/>
+    </w:p>
+    <w:p>
+      <w:r>
+        <w:t xml:space="preserve">Il </w:t>
+      </w:r>
+      <w:r>
+        <w:t>est</w:t>
+      </w:r>
+      <w:r>
+        <w:t xml:space="preserve"> possible d’enregistrer des virements entre les différents comptes d’un utilisateur. Un virement </w:t>
+      </w:r>
+      <w:r>
+        <w:t>est</w:t>
+      </w:r>
+      <w:r>
+        <w:t xml:space="preserve"> pris en compte comme une transaction. Il y </w:t>
+      </w:r>
+      <w:r>
+        <w:t>a</w:t>
+      </w:r>
+      <w:r>
+        <w:t xml:space="preserve"> donc une dépense</w:t>
+      </w:r>
+      <w:r>
+        <w:t xml:space="preserve"> (transaction sortante)</w:t>
+      </w:r>
+      <w:r>
+        <w:t xml:space="preserve"> pour le compte à débiter et un re</w:t>
+      </w:r>
+      <w:r>
+        <w:t>venu</w:t>
+      </w:r>
+      <w:r>
+        <w:t xml:space="preserve"> (transaction entrante)</w:t>
+      </w:r>
+      <w:r>
+        <w:t xml:space="preserve"> pour le compte à créditer.</w:t>
+      </w:r>
+    </w:p>
+    <w:p>
+      <w:pPr>
+        <w:pStyle w:val="Titre3"/>
+      </w:pPr>
+      <w:bookmarkStart w:id="25" w:name="_Toc507961931"/>
+      <w:bookmarkStart w:id="26" w:name="_Toc508019584"/>
+      <w:r>
+        <w:t>Dettes</w:t>
+      </w:r>
+      <w:bookmarkEnd w:id="25"/>
+      <w:bookmarkEnd w:id="26"/>
     </w:p>
     <w:p>
       <w:r>
         <w:t xml:space="preserve">L’utilisateur </w:t>
       </w:r>
       <w:r>
+        <w:t>a</w:t>
+      </w:r>
+      <w:r>
+        <w:t xml:space="preserve"> la possibilité d’enregistrer ses dettes, qu’il en soit le débiteur ou le créancier. Il y </w:t>
+      </w:r>
+      <w:r>
+        <w:t>a</w:t>
+      </w:r>
+      <w:r>
+        <w:t xml:space="preserve"> deux types de dettes, les dettes simples, qui ne sont qu’une information pour l’utilisateur, et les dettes synchronisée</w:t>
+      </w:r>
+      <w:r>
+        <w:t>s</w:t>
+      </w:r>
+      <w:r>
+        <w:t>, qui lient deux utilisateurs de l’application.</w:t>
+      </w:r>
+    </w:p>
+    <w:p>
+      <w:r>
+        <w:t xml:space="preserve">Chaque dette possède un montant, un intérêt, une date limite et une description. Pour </w:t>
+      </w:r>
+      <w:r>
+        <w:t>les dettes synchronisées</w:t>
+      </w:r>
+      <w:r>
+        <w:t xml:space="preserve">, il </w:t>
+      </w:r>
+      <w:r>
+        <w:t>est</w:t>
+      </w:r>
+      <w:r>
+        <w:t xml:space="preserve"> possible de spécifier un nom d’utilis</w:t>
+      </w:r>
+      <w:r>
+        <w:t>ateur.</w:t>
+      </w:r>
+    </w:p>
+    <w:p>
+      <w:r>
+        <w:t xml:space="preserve">Une fois une dette acquittée, l’utilisateur </w:t>
+      </w:r>
+      <w:r>
         <w:t>peut</w:t>
       </w:r>
       <w:r>
-        <w:t xml:space="preserve"> a</w:t>
-      </w:r>
-      <w:r>
-        <w:t>jout</w:t>
-      </w:r>
-      <w:r>
-        <w:t>er des</w:t>
-      </w:r>
-      <w:r>
-        <w:t xml:space="preserve"> revenu</w:t>
-      </w:r>
-      <w:r>
-        <w:t>s</w:t>
-      </w:r>
-      <w:r>
-        <w:t xml:space="preserve"> ou d</w:t>
-      </w:r>
-      <w:r>
-        <w:t>es</w:t>
-      </w:r>
-      <w:r>
-        <w:t xml:space="preserve"> dépense</w:t>
-      </w:r>
-      <w:r>
-        <w:t>s. Chaque transaction</w:t>
-      </w:r>
-      <w:r>
-        <w:t xml:space="preserve"> </w:t>
-      </w:r>
-      <w:r>
-        <w:t>est définie par</w:t>
-      </w:r>
-      <w:r>
-        <w:t xml:space="preserve"> un montant, une catégorie, un compte affecté (par défaut le compte </w:t>
-      </w:r>
-      <w:r>
-        <w:t>sélectionné par l’utilisateur lors de sa création</w:t>
-      </w:r>
-      <w:r>
-        <w:t>), une devise utilisée, le t</w:t>
-      </w:r>
-      <w:r>
-        <w:t>aux de change de la journée et son type (revenu ou dépense).</w:t>
-      </w:r>
-    </w:p>
-    <w:p>
-      <w:r>
-        <w:t xml:space="preserve">Les transactions </w:t>
-      </w:r>
-      <w:r>
-        <w:t>peuvent</w:t>
-      </w:r>
-      <w:r>
-        <w:t xml:space="preserve"> également avoir une notion de récurrence</w:t>
-      </w:r>
-      <w:r>
-        <w:t xml:space="preserve"> (salaire et factures)</w:t>
-      </w:r>
-      <w:r>
-        <w:t xml:space="preserve">. Celle-ci </w:t>
-      </w:r>
-      <w:r>
-        <w:t>peut</w:t>
-      </w:r>
-      <w:r>
-        <w:t xml:space="preserve"> être annuel</w:t>
-      </w:r>
-      <w:r>
-        <w:t>le, mensuelle ou plus spécifique (2 semaines, 2 mois, etc.) et s’exécuter à une date précise, par exemple tous les 25 du mois.</w:t>
-      </w:r>
-    </w:p>
-    <w:p>
-      <w:r>
-        <w:t>Les transactions p</w:t>
-      </w:r>
-      <w:r>
-        <w:t>euve</w:t>
-      </w:r>
-      <w:r>
-        <w:t>nt être supprimées ou modifiées dans le cas d’erreurs.</w:t>
-      </w:r>
-      <w:bookmarkStart w:id="24" w:name="_Toc507961930"/>
+        <w:t xml:space="preserve"> la valider et la transaction qui en découle </w:t>
+      </w:r>
+      <w:r>
+        <w:t>est</w:t>
+      </w:r>
+      <w:r>
+        <w:t xml:space="preserve"> automatiquement ajoutée. Dans le cas de dettes synchronisées, il </w:t>
+      </w:r>
+      <w:r>
+        <w:t>est</w:t>
+      </w:r>
+      <w:r>
+        <w:t xml:space="preserve"> nécessaire que les deux partis confirment la dette, à la réception et à l’acquittement.</w:t>
+      </w:r>
     </w:p>
     <w:p>
       <w:pPr>
         <w:pStyle w:val="Titre3"/>
       </w:pPr>
-      <w:bookmarkStart w:id="25" w:name="_Toc508019583"/>
-      <w:r>
-        <w:t>Virement compte à compte</w:t>
-      </w:r>
-      <w:bookmarkEnd w:id="24"/>
-      <w:bookmarkEnd w:id="25"/>
-    </w:p>
-    <w:p>
-      <w:r>
-        <w:t xml:space="preserve">Il </w:t>
-      </w:r>
-      <w:r>
-        <w:t>est</w:t>
-      </w:r>
-      <w:r>
-        <w:t xml:space="preserve"> possible d’enregistrer des virements entre les différents comptes d’un utilisateur. Un virement </w:t>
-      </w:r>
-      <w:r>
-        <w:t>est</w:t>
-      </w:r>
-      <w:r>
-        <w:t xml:space="preserve"> pris en compte comme une transaction. Il y </w:t>
-      </w:r>
-      <w:r>
-        <w:t>a</w:t>
-      </w:r>
-      <w:r>
-        <w:t xml:space="preserve"> donc une dépense</w:t>
-      </w:r>
-      <w:r>
-        <w:t xml:space="preserve"> (transaction sortante)</w:t>
-      </w:r>
-      <w:r>
-        <w:t xml:space="preserve"> pour le compte à débiter et un re</w:t>
-      </w:r>
-      <w:r>
-        <w:t>venu</w:t>
-      </w:r>
-      <w:r>
-        <w:t xml:space="preserve"> (transaction entrante)</w:t>
-      </w:r>
-      <w:r>
-        <w:t xml:space="preserve"> pour le compte à créditer.</w:t>
-      </w:r>
-    </w:p>
-    <w:p>
-      <w:pPr>
-        <w:pStyle w:val="Titre3"/>
-      </w:pPr>
-      <w:bookmarkStart w:id="26" w:name="_Toc507961931"/>
-      <w:bookmarkStart w:id="27" w:name="_Toc508019584"/>
-      <w:r>
-        <w:t>Dettes</w:t>
-      </w:r>
-      <w:bookmarkEnd w:id="26"/>
+      <w:bookmarkStart w:id="27" w:name="_Toc507961932"/>
+      <w:bookmarkStart w:id="28" w:name="_Toc508019585"/>
+      <w:r>
+        <w:t>Vue globale</w:t>
+      </w:r>
       <w:bookmarkEnd w:id="27"/>
-    </w:p>
-    <w:p>
-      <w:r>
-        <w:t xml:space="preserve">L’utilisateur </w:t>
-      </w:r>
-      <w:r>
-        <w:t>a</w:t>
-      </w:r>
-      <w:r>
-        <w:t xml:space="preserve"> la possibilité d’enregistrer ses dettes, qu’il en soit le débiteur ou le créancier. Il y </w:t>
-      </w:r>
-      <w:r>
-        <w:t>a</w:t>
-      </w:r>
-      <w:r>
-        <w:t xml:space="preserve"> deux types de dettes, les dettes simples, qui ne sont qu’une information pour l’utilisateur, et les dettes synchronisée</w:t>
-      </w:r>
-      <w:r>
-        <w:t>s</w:t>
-      </w:r>
-      <w:r>
-        <w:t>, qui lient deux utilisateurs de l’application.</w:t>
-      </w:r>
-    </w:p>
-    <w:p>
-      <w:r>
-        <w:t xml:space="preserve">Chaque dette possède un montant, un intérêt, une date limite et une description. Pour </w:t>
-      </w:r>
-      <w:r>
-        <w:t>les dettes synchronisées</w:t>
-      </w:r>
-      <w:r>
-        <w:t xml:space="preserve">, il </w:t>
-      </w:r>
-      <w:r>
-        <w:t>est</w:t>
-      </w:r>
-      <w:r>
-        <w:t xml:space="preserve"> possible de spécifier un nom d’utilis</w:t>
-      </w:r>
-      <w:r>
-        <w:t>ateur.</w:t>
-      </w:r>
-    </w:p>
-    <w:p>
-      <w:r>
-        <w:t xml:space="preserve">Une fois une dette acquittée, l’utilisateur </w:t>
-      </w:r>
-      <w:r>
-        <w:t>peut</w:t>
-      </w:r>
-      <w:r>
-        <w:t xml:space="preserve"> la valider et la transaction qui en découle </w:t>
-      </w:r>
-      <w:r>
-        <w:t>est</w:t>
-      </w:r>
-      <w:r>
-        <w:t xml:space="preserve"> automatiquement ajoutée. Dans le cas de dettes synchronisées, il </w:t>
-      </w:r>
-      <w:r>
-        <w:t>est</w:t>
-      </w:r>
-      <w:r>
-        <w:t xml:space="preserve"> nécessaire que les deux partis confirment la dette, à la réception et à l’acquittement.</w:t>
-      </w:r>
-    </w:p>
-    <w:p>
-      <w:pPr>
-        <w:pStyle w:val="Titre3"/>
-      </w:pPr>
-      <w:bookmarkStart w:id="28" w:name="_Toc507961932"/>
-      <w:bookmarkStart w:id="29" w:name="_Toc508019585"/>
-      <w:r>
-        <w:t>Vue globale</w:t>
-      </w:r>
       <w:bookmarkEnd w:id="28"/>
-      <w:bookmarkEnd w:id="29"/>
     </w:p>
     <w:p>
       <w:r>
@@ -6402,13 +6400,13 @@
       <w:pPr>
         <w:pStyle w:val="Titre3"/>
       </w:pPr>
-      <w:bookmarkStart w:id="30" w:name="_Toc507961933"/>
-      <w:bookmarkStart w:id="31" w:name="_Toc508019586"/>
+      <w:bookmarkStart w:id="29" w:name="_Toc507961933"/>
+      <w:bookmarkStart w:id="30" w:name="_Toc508019586"/>
       <w:r>
         <w:t>Budget</w:t>
       </w:r>
+      <w:bookmarkEnd w:id="29"/>
       <w:bookmarkEnd w:id="30"/>
-      <w:bookmarkEnd w:id="31"/>
     </w:p>
     <w:p>
       <w:pPr>
@@ -6540,143 +6538,143 @@
       <w:pPr>
         <w:pStyle w:val="Titre3"/>
       </w:pPr>
-      <w:bookmarkStart w:id="32" w:name="_Toc507961934"/>
-      <w:bookmarkStart w:id="33" w:name="_Toc508019587"/>
+      <w:bookmarkStart w:id="31" w:name="_Toc507961934"/>
+      <w:bookmarkStart w:id="32" w:name="_Toc508019587"/>
       <w:r>
         <w:t>Budgets partagés</w:t>
       </w:r>
+      <w:bookmarkEnd w:id="31"/>
       <w:bookmarkEnd w:id="32"/>
+    </w:p>
+    <w:p>
+      <w:pPr>
+        <w:rPr>
+          <w:color w:val="000000"/>
+        </w:rPr>
+      </w:pPr>
+      <w:r>
+        <w:t>Pour les</w:t>
+      </w:r>
+      <w:r>
+        <w:t xml:space="preserve"> budget</w:t>
+      </w:r>
+      <w:r>
+        <w:t>s</w:t>
+      </w:r>
+      <w:r>
+        <w:t xml:space="preserve"> partagé</w:t>
+      </w:r>
+      <w:r>
+        <w:t>s</w:t>
+      </w:r>
+      <w:r>
+        <w:t xml:space="preserve">, l’utilisateur peut inviter d’autres utilisateurs (via leur nom </w:t>
+      </w:r>
+      <w:r>
+        <w:t>d’utilisateur</w:t>
+      </w:r>
+      <w:r>
+        <w:t xml:space="preserve">) à rejoindre </w:t>
+      </w:r>
+      <w:r>
+        <w:t xml:space="preserve">le </w:t>
+      </w:r>
+      <w:r>
+        <w:t>budget. Les personnes concernées re</w:t>
+      </w:r>
+      <w:r>
+        <w:t>ç</w:t>
+      </w:r>
+      <w:r>
+        <w:t>oive</w:t>
+      </w:r>
+      <w:r>
+        <w:t>nt une notification pour accepter l’invitation.</w:t>
+      </w:r>
+    </w:p>
+    <w:p>
+      <w:r>
+        <w:rPr>
+          <w:shd w:val="clear" w:color="auto" w:fill="FFFFFF"/>
+        </w:rPr>
+        <w:t xml:space="preserve">N’importe quel utilisateur d’un budget partagé </w:t>
+      </w:r>
+      <w:r>
+        <w:rPr>
+          <w:shd w:val="clear" w:color="auto" w:fill="FFFFFF"/>
+        </w:rPr>
+        <w:t>peut</w:t>
+      </w:r>
+      <w:r>
+        <w:rPr>
+          <w:shd w:val="clear" w:color="auto" w:fill="FFFFFF"/>
+        </w:rPr>
+        <w:t xml:space="preserve"> décider</w:t>
+      </w:r>
+      <w:r>
+        <w:rPr>
+          <w:shd w:val="clear" w:color="auto" w:fill="FFFFFF"/>
+        </w:rPr>
+        <w:t xml:space="preserve"> d</w:t>
+      </w:r>
+      <w:r>
+        <w:rPr>
+          <w:shd w:val="clear" w:color="auto" w:fill="FFFFFF"/>
+        </w:rPr>
+        <w:t>’</w:t>
+      </w:r>
+      <w:r>
+        <w:rPr>
+          <w:shd w:val="clear" w:color="auto" w:fill="FFFFFF"/>
+        </w:rPr>
+        <w:t>e</w:t>
+      </w:r>
+      <w:r>
+        <w:rPr>
+          <w:shd w:val="clear" w:color="auto" w:fill="FFFFFF"/>
+        </w:rPr>
+        <w:t>n</w:t>
+      </w:r>
+      <w:r>
+        <w:rPr>
+          <w:shd w:val="clear" w:color="auto" w:fill="FFFFFF"/>
+        </w:rPr>
+        <w:t xml:space="preserve"> sortir.</w:t>
+      </w:r>
+      <w:r>
+        <w:rPr>
+          <w:shd w:val="clear" w:color="auto" w:fill="FFFFFF"/>
+        </w:rPr>
+        <w:t xml:space="preserve"> Dans ce cas-là les dépenses effectuées par l’utilisateur restent enregistrées dans le budget. Mais seul le créateur peut le supprimer totalement.</w:t>
+      </w:r>
+      <w:r>
+        <w:rPr>
+          <w:shd w:val="clear" w:color="auto" w:fill="FFFFFF"/>
+        </w:rPr>
+        <w:t xml:space="preserve"> </w:t>
+      </w:r>
+      <w:bookmarkStart w:id="33" w:name="_Toc507961935"/>
+    </w:p>
+    <w:p/>
+    <w:p>
+      <w:pPr>
+        <w:pStyle w:val="Titre2"/>
+      </w:pPr>
+      <w:bookmarkStart w:id="34" w:name="_Toc508019588"/>
+      <w:bookmarkStart w:id="35" w:name="_Toc513581703"/>
+      <w:r>
+        <w:t>Fonctionnalités optionnelles</w:t>
+      </w:r>
       <w:bookmarkEnd w:id="33"/>
-    </w:p>
-    <w:p>
-      <w:pPr>
-        <w:rPr>
-          <w:color w:val="000000"/>
-        </w:rPr>
-      </w:pPr>
-      <w:r>
-        <w:t>Pour les</w:t>
-      </w:r>
-      <w:r>
-        <w:t xml:space="preserve"> budget</w:t>
-      </w:r>
-      <w:r>
-        <w:t>s</w:t>
-      </w:r>
-      <w:r>
-        <w:t xml:space="preserve"> partagé</w:t>
-      </w:r>
-      <w:r>
-        <w:t>s</w:t>
-      </w:r>
-      <w:r>
-        <w:t xml:space="preserve">, l’utilisateur peut inviter d’autres utilisateurs (via leur nom </w:t>
-      </w:r>
-      <w:r>
-        <w:t>d’utilisateur</w:t>
-      </w:r>
-      <w:r>
-        <w:t xml:space="preserve">) à rejoindre </w:t>
-      </w:r>
-      <w:r>
-        <w:t xml:space="preserve">le </w:t>
-      </w:r>
-      <w:r>
-        <w:t>budget. Les personnes concernées re</w:t>
-      </w:r>
-      <w:r>
-        <w:t>ç</w:t>
-      </w:r>
-      <w:r>
-        <w:t>oive</w:t>
-      </w:r>
-      <w:r>
-        <w:t>nt une notification pour accepter l’invitation.</w:t>
-      </w:r>
-    </w:p>
-    <w:p>
-      <w:r>
-        <w:rPr>
-          <w:shd w:val="clear" w:color="auto" w:fill="FFFFFF"/>
-        </w:rPr>
-        <w:t xml:space="preserve">N’importe quel utilisateur d’un budget partagé </w:t>
-      </w:r>
-      <w:r>
-        <w:rPr>
-          <w:shd w:val="clear" w:color="auto" w:fill="FFFFFF"/>
-        </w:rPr>
-        <w:t>peut</w:t>
-      </w:r>
-      <w:r>
-        <w:rPr>
-          <w:shd w:val="clear" w:color="auto" w:fill="FFFFFF"/>
-        </w:rPr>
-        <w:t xml:space="preserve"> décider</w:t>
-      </w:r>
-      <w:r>
-        <w:rPr>
-          <w:shd w:val="clear" w:color="auto" w:fill="FFFFFF"/>
-        </w:rPr>
-        <w:t xml:space="preserve"> d</w:t>
-      </w:r>
-      <w:r>
-        <w:rPr>
-          <w:shd w:val="clear" w:color="auto" w:fill="FFFFFF"/>
-        </w:rPr>
-        <w:t>’</w:t>
-      </w:r>
-      <w:r>
-        <w:rPr>
-          <w:shd w:val="clear" w:color="auto" w:fill="FFFFFF"/>
-        </w:rPr>
-        <w:t>e</w:t>
-      </w:r>
-      <w:r>
-        <w:rPr>
-          <w:shd w:val="clear" w:color="auto" w:fill="FFFFFF"/>
-        </w:rPr>
-        <w:t>n</w:t>
-      </w:r>
-      <w:r>
-        <w:rPr>
-          <w:shd w:val="clear" w:color="auto" w:fill="FFFFFF"/>
-        </w:rPr>
-        <w:t xml:space="preserve"> sortir.</w:t>
-      </w:r>
-      <w:r>
-        <w:rPr>
-          <w:shd w:val="clear" w:color="auto" w:fill="FFFFFF"/>
-        </w:rPr>
-        <w:t xml:space="preserve"> Dans ce cas-là les dépenses effectuées par l’utilisateur restent enregistrées dans le budget. Mais seul le créateur peut le supprimer totalement.</w:t>
-      </w:r>
-      <w:r>
-        <w:rPr>
-          <w:shd w:val="clear" w:color="auto" w:fill="FFFFFF"/>
-        </w:rPr>
-        <w:t xml:space="preserve"> </w:t>
-      </w:r>
-      <w:bookmarkStart w:id="34" w:name="_Toc507961935"/>
-    </w:p>
-    <w:p/>
-    <w:p>
-      <w:pPr>
-        <w:pStyle w:val="Titre2"/>
-      </w:pPr>
-      <w:bookmarkStart w:id="35" w:name="_Toc508019588"/>
-      <w:bookmarkStart w:id="36" w:name="_Toc513581703"/>
-      <w:r>
-        <w:t>Fonctionnalités optionnelles</w:t>
-      </w:r>
       <w:bookmarkEnd w:id="34"/>
       <w:bookmarkEnd w:id="35"/>
-      <w:bookmarkEnd w:id="36"/>
     </w:p>
     <w:p>
       <w:pPr>
         <w:pStyle w:val="Titre3"/>
       </w:pPr>
-      <w:bookmarkStart w:id="37" w:name="_Toc507961936"/>
-      <w:bookmarkStart w:id="38" w:name="_Toc508019589"/>
+      <w:bookmarkStart w:id="36" w:name="_Toc507961936"/>
+      <w:bookmarkStart w:id="37" w:name="_Toc508019589"/>
       <w:r>
         <w:pict>
           <v:shape id="Picture 1" o:spid="_x0000_s1026" type="#_x0000_t75" alt="https://lh3.googleusercontent.com/Em1_-iamrzbqbLizT38FZ25D8H91keClBH5TaZuSJg_oEZ1rXSCsGwxENsb_Xpt_V3IHMLRUE7eOZVXgRef-VxB1Dkz2U7Ufgs3LuUVHK0_32OoIv4ofqHYHklEUkX0W2e4myENP" style="position:absolute;left:0;text-align:left;margin-left:324.35pt;margin-top:19.2pt;width:128.25pt;height:91.75pt;z-index:251665408;visibility:visible;mso-wrap-style:square;mso-wrap-edited:f;mso-width-percent:0;mso-height-percent:0;mso-width-percent:0;mso-height-percent:0">
@@ -6688,8 +6686,8 @@
       <w:r>
         <w:t>Vue globale</w:t>
       </w:r>
+      <w:bookmarkEnd w:id="36"/>
       <w:bookmarkEnd w:id="37"/>
-      <w:bookmarkEnd w:id="38"/>
     </w:p>
     <w:p>
       <w:pPr>
@@ -6718,47 +6716,47 @@
       <w:pPr>
         <w:pStyle w:val="Titre3"/>
       </w:pPr>
-      <w:bookmarkStart w:id="39" w:name="_Toc507961937"/>
-      <w:bookmarkStart w:id="40" w:name="_Toc508019590"/>
+      <w:bookmarkStart w:id="38" w:name="_Toc507961937"/>
+      <w:bookmarkStart w:id="39" w:name="_Toc508019590"/>
       <w:r>
         <w:t>Liste de souhait</w:t>
       </w:r>
       <w:r>
         <w:t>s</w:t>
       </w:r>
+      <w:bookmarkEnd w:id="38"/>
       <w:bookmarkEnd w:id="39"/>
+    </w:p>
+    <w:p>
+      <w:r>
+        <w:t>L’utilisateur peut créer une liste de souhaits, composée de différents articles qu’il aimerait prochainement acheter. Ces articles sont identifiés par un nom, éventuellement un lien internet et un prix.</w:t>
+      </w:r>
+    </w:p>
+    <w:p>
+      <w:r>
+        <w:t>Cette liste est mise à jour en fonction du budget actuel. Si l’épargne de l’utilisateur est suffisante, alors le produit est catégorisé comme étant achetable. Si au contraire l’utilisateur n’a pas suffisamment de fonds disponibles, une estimation de temps d’attente avant achat possible est calcul</w:t>
+      </w:r>
+      <w:r>
+        <w:t>ée sur la base de l’évolution de l’</w:t>
+      </w:r>
+      <w:r>
+        <w:t>épargne</w:t>
+      </w:r>
+      <w:r>
+        <w:t>.</w:t>
+      </w:r>
+    </w:p>
+    <w:p>
+      <w:pPr>
+        <w:pStyle w:val="Titre3"/>
+      </w:pPr>
+      <w:bookmarkStart w:id="40" w:name="_Toc507961938"/>
+      <w:bookmarkStart w:id="41" w:name="_Toc508019591"/>
+      <w:r>
+        <w:t>Prévisions d’achat</w:t>
+      </w:r>
       <w:bookmarkEnd w:id="40"/>
-    </w:p>
-    <w:p>
-      <w:r>
-        <w:t>L’utilisateur peut créer une liste de souhaits, composée de différents articles qu’il aimerait prochainement acheter. Ces articles sont identifiés par un nom, éventuellement un lien internet et un prix.</w:t>
-      </w:r>
-    </w:p>
-    <w:p>
-      <w:r>
-        <w:t>Cette liste est mise à jour en fonction du budget actuel. Si l’épargne de l’utilisateur est suffisante, alors le produit est catégorisé comme étant achetable. Si au contraire l’utilisateur n’a pas suffisamment de fonds disponibles, une estimation de temps d’attente avant achat possible est calcul</w:t>
-      </w:r>
-      <w:r>
-        <w:t>ée sur la base de l’évolution de l’</w:t>
-      </w:r>
-      <w:r>
-        <w:t>épargne</w:t>
-      </w:r>
-      <w:r>
-        <w:t>.</w:t>
-      </w:r>
-    </w:p>
-    <w:p>
-      <w:pPr>
-        <w:pStyle w:val="Titre3"/>
-      </w:pPr>
-      <w:bookmarkStart w:id="41" w:name="_Toc507961938"/>
-      <w:bookmarkStart w:id="42" w:name="_Toc508019591"/>
-      <w:r>
-        <w:t>Prévisions d’achat</w:t>
-      </w:r>
       <w:bookmarkEnd w:id="41"/>
-      <w:bookmarkEnd w:id="42"/>
     </w:p>
     <w:p>
       <w:r>
@@ -6820,99 +6818,99 @@
       <w:pPr>
         <w:pStyle w:val="Titre3"/>
       </w:pPr>
-      <w:bookmarkStart w:id="43" w:name="_Toc508019592"/>
+      <w:bookmarkStart w:id="42" w:name="_Toc508019592"/>
       <w:r>
         <w:t>Budgets partagés</w:t>
       </w:r>
+      <w:bookmarkEnd w:id="42"/>
+    </w:p>
+    <w:p>
+      <w:r>
+        <w:t xml:space="preserve">Depuis un budget partagé, il </w:t>
+      </w:r>
+      <w:r>
+        <w:t>est</w:t>
+      </w:r>
+      <w:r>
+        <w:t xml:space="preserve"> possible de créer les dettes sous-jacentes concernant les utilisateurs du budget. Par exemple, si dans un budget partagé une personne paie l’entièreté d’un produit, il </w:t>
+      </w:r>
+      <w:r>
+        <w:t>peut</w:t>
+      </w:r>
+      <w:r>
+        <w:t xml:space="preserve"> créer des dettes synchronisées avec chacun des autres utilisateurs, soit automatiquement (en divisant le montant de manière équitable entre les personnes) soit en précisant le montant pour chaque utilisateur.</w:t>
+      </w:r>
+    </w:p>
+    <w:p>
+      <w:pPr>
+        <w:pStyle w:val="Titre3"/>
+        <w:rPr>
+          <w:rFonts w:cstheme="minorBidi"/>
+        </w:rPr>
+      </w:pPr>
+      <w:bookmarkStart w:id="43" w:name="_Toc508019593"/>
+      <w:r>
+        <w:t>Exportation en PDF</w:t>
+      </w:r>
       <w:bookmarkEnd w:id="43"/>
     </w:p>
     <w:p>
       <w:r>
-        <w:t xml:space="preserve">Depuis un budget partagé, il </w:t>
+        <w:t xml:space="preserve">Chaque vue </w:t>
       </w:r>
       <w:r>
         <w:t>est</w:t>
       </w:r>
       <w:r>
-        <w:t xml:space="preserve"> possible de créer les dettes sous-jacentes concernant les utilisateurs du budget. Par exemple, si dans un budget partagé une personne paie l’entièreté d’un produit, il </w:t>
-      </w:r>
-      <w:r>
-        <w:t>peut</w:t>
-      </w:r>
-      <w:r>
-        <w:t xml:space="preserve"> créer des dettes synchronisées avec chacun des autres utilisateurs, soit automatiquement (en divisant le montant de manière équitable entre les personnes) soit en précisant le montant pour chaque utilisateur.</w:t>
+        <w:t xml:space="preserve"> exportable au format PDF par l’utilisateur.</w:t>
       </w:r>
     </w:p>
     <w:p>
       <w:pPr>
         <w:pStyle w:val="Titre3"/>
-        <w:rPr>
-          <w:rFonts w:cstheme="minorBidi"/>
-        </w:rPr>
-      </w:pPr>
-      <w:bookmarkStart w:id="44" w:name="_Toc508019593"/>
-      <w:r>
-        <w:t>Exportation en PDF</w:t>
+      </w:pPr>
+      <w:bookmarkStart w:id="44" w:name="_Toc507961939"/>
+      <w:bookmarkStart w:id="45" w:name="_Toc508019594"/>
+      <w:r>
+        <w:t>Dettes</w:t>
       </w:r>
       <w:bookmarkEnd w:id="44"/>
-    </w:p>
-    <w:p>
-      <w:r>
-        <w:t xml:space="preserve">Chaque vue </w:t>
-      </w:r>
-      <w:r>
-        <w:t>est</w:t>
-      </w:r>
-      <w:r>
-        <w:t xml:space="preserve"> exportable au format PDF par l’utilisateur.</w:t>
+      <w:bookmarkEnd w:id="45"/>
+    </w:p>
+    <w:p>
+      <w:r>
+        <w:t xml:space="preserve">Possibilité de scanner les documents en lien avec la dette et les </w:t>
+      </w:r>
+      <w:r>
+        <w:t>garder</w:t>
+      </w:r>
+      <w:r>
+        <w:t xml:space="preserve"> </w:t>
+      </w:r>
+      <w:r>
+        <w:t>dans l’application avec la dette concernée</w:t>
+      </w:r>
+      <w:r>
+        <w:t xml:space="preserve">. Fichier à titre informatif, </w:t>
+      </w:r>
+      <w:r>
+        <w:t>l’application ne l’interprète</w:t>
+      </w:r>
+      <w:r>
+        <w:t xml:space="preserve"> pas.</w:t>
       </w:r>
     </w:p>
     <w:p>
       <w:pPr>
         <w:pStyle w:val="Titre3"/>
       </w:pPr>
-      <w:bookmarkStart w:id="45" w:name="_Toc507961939"/>
-      <w:bookmarkStart w:id="46" w:name="_Toc508019594"/>
-      <w:r>
-        <w:t>Dettes</w:t>
-      </w:r>
-      <w:bookmarkEnd w:id="45"/>
+      <w:bookmarkStart w:id="46" w:name="_Toc507961940"/>
+      <w:bookmarkStart w:id="47" w:name="_Toc508019595"/>
+      <w:r>
+        <w:t>Simulation</w:t>
+      </w:r>
       <w:bookmarkEnd w:id="46"/>
-    </w:p>
-    <w:p>
-      <w:r>
-        <w:t xml:space="preserve">Possibilité de scanner les documents en lien avec la dette et les </w:t>
-      </w:r>
-      <w:r>
-        <w:t>garder</w:t>
-      </w:r>
-      <w:r>
-        <w:t xml:space="preserve"> </w:t>
-      </w:r>
-      <w:r>
-        <w:t>dans l’application avec la dette concernée</w:t>
-      </w:r>
-      <w:r>
-        <w:t xml:space="preserve">. Fichier à titre informatif, </w:t>
-      </w:r>
-      <w:r>
-        <w:t>l’application ne l’interprète</w:t>
-      </w:r>
-      <w:r>
-        <w:t xml:space="preserve"> pas.</w:t>
-      </w:r>
-    </w:p>
-    <w:p>
-      <w:pPr>
-        <w:pStyle w:val="Titre3"/>
-      </w:pPr>
-      <w:bookmarkStart w:id="47" w:name="_Toc507961940"/>
-      <w:bookmarkStart w:id="48" w:name="_Toc508019595"/>
-      <w:r>
-        <w:t>Simulation</w:t>
-      </w:r>
       <w:bookmarkEnd w:id="47"/>
-      <w:bookmarkEnd w:id="48"/>
     </w:p>
     <w:p>
       <w:r>
@@ -6940,74 +6938,74 @@
       <w:pPr>
         <w:pStyle w:val="Titre1"/>
       </w:pPr>
+      <w:bookmarkStart w:id="48" w:name="_Toc513581704"/>
       <w:bookmarkStart w:id="49" w:name="_Toc507961942"/>
       <w:bookmarkStart w:id="50" w:name="_Toc508019597"/>
-      <w:bookmarkStart w:id="51" w:name="_Toc513581704"/>
       <w:r>
         <w:lastRenderedPageBreak/>
         <w:t>Conception et architecture du projet</w:t>
       </w:r>
+      <w:bookmarkEnd w:id="48"/>
+    </w:p>
+    <w:p>
+      <w:pPr>
+        <w:pStyle w:val="Titre2"/>
+      </w:pPr>
+      <w:bookmarkStart w:id="51" w:name="_Toc513581705"/>
+      <w:r>
+        <w:t>Technologies utilisées</w:t>
+      </w:r>
       <w:bookmarkEnd w:id="51"/>
     </w:p>
     <w:p>
       <w:pPr>
+        <w:pStyle w:val="Titre3"/>
+      </w:pPr>
+      <w:r>
+        <w:t xml:space="preserve">Langage de programmation et </w:t>
+      </w:r>
+      <w:r>
+        <w:t xml:space="preserve">librairie </w:t>
+      </w:r>
+      <w:r>
+        <w:t>GUI</w:t>
+      </w:r>
+    </w:p>
+    <w:p>
+      <w:r>
+        <w:t>L’application a été implémentée en Java</w:t>
+      </w:r>
+      <w:r>
+        <w:t xml:space="preserve"> 9</w:t>
+      </w:r>
+      <w:r>
+        <w:t>. En ce qui concerne les aspects graphiques, nous avons utilisé JavaFX, pour pouvoir séparer de manière claire la couche purement graphique de celle qui implémente les fonctionnalités graphiques, comme les boutons.</w:t>
+      </w:r>
+    </w:p>
+    <w:p>
+      <w:pPr>
+        <w:pStyle w:val="Titre3"/>
+      </w:pPr>
+      <w:r>
+        <w:t>Framework</w:t>
+      </w:r>
+    </w:p>
+    <w:p>
+      <w:r>
+        <w:t>Nous avons également utilisé Hibernate. Il s’agit d’un ORM (Object Relational Mapping) qui permet de développer des applications, qui peuvent aisément gérer et accéder à des bases de données, récupérer, modifier et supprimer des données. Hibernate a été utilisé pour réaliser la couche d’accès aux données internes (Derby) et la couche d’accès aux données externes (PostgreSQL). Ces couches d’accès aux données sont responsables de la persistance dans un système de gestion de base de données relationnel.</w:t>
+      </w:r>
+    </w:p>
+    <w:p>
+      <w:r>
+        <w:t>L’utilisation d’Hibernate nous a permis d’écrire du code plus facilement maintenable et compréhensible, de gérer les mises à jour et les changements sur plusieurs relations. Avec Hibernate, concevoir une couche capable de gérer la persistance des données est moins problématique et fastidieux que de le faire entièrement à la main.</w:t>
+      </w:r>
+    </w:p>
+    <w:p/>
+    <w:p>
+      <w:pPr>
         <w:pStyle w:val="Titre2"/>
       </w:pPr>
-      <w:bookmarkStart w:id="52" w:name="_Toc513581705"/>
-      <w:r>
-        <w:t>Technologies utilisées</w:t>
-      </w:r>
-      <w:bookmarkEnd w:id="52"/>
-    </w:p>
-    <w:p>
-      <w:pPr>
-        <w:pStyle w:val="Titre3"/>
-      </w:pPr>
-      <w:r>
-        <w:t xml:space="preserve">Langage de programmation et </w:t>
-      </w:r>
-      <w:r>
-        <w:t xml:space="preserve">librairie </w:t>
-      </w:r>
-      <w:r>
-        <w:t>GUI</w:t>
-      </w:r>
-    </w:p>
-    <w:p>
-      <w:r>
-        <w:t>L’application a été implémentée en Java</w:t>
-      </w:r>
-      <w:r>
-        <w:t xml:space="preserve"> 9</w:t>
-      </w:r>
-      <w:r>
-        <w:t>. En ce qui concerne les aspects graphiques, nous avons utilisé JavaFX, pour pouvoir séparer de manière claire la couche purement graphique de celle qui implémente les fonctionnalités graphiques, comme les boutons.</w:t>
-      </w:r>
-    </w:p>
-    <w:p>
-      <w:pPr>
-        <w:pStyle w:val="Titre3"/>
-      </w:pPr>
-      <w:r>
-        <w:t>Framework</w:t>
-      </w:r>
-    </w:p>
-    <w:p>
-      <w:r>
-        <w:t>Nous avons également utilisé Hibernate. Il s’agit d’un ORM (Object Relational Mapping) qui permet de développer des applications, qui peuvent aisément gérer et accéder à des bases de données, récupérer, modifier et supprimer des données. Hibernate a été utilisé pour réaliser la couche d’accès aux données internes (Derby) et la couche d’accès aux données externes (PostgreSQL). Ces couches d’accès aux données sont responsables de la persistance dans un système de gestion de base de données relationnel.</w:t>
-      </w:r>
-    </w:p>
-    <w:p>
-      <w:r>
-        <w:t>L’utilisation d’Hibernate nous a permis d’écrire du code plus facilement maintenable et compréhensible, de gérer les mises à jour et les changements sur plusieurs relations. Avec Hibernate, concevoir une couche capable de gérer la persistance des données est moins problématique et fastidieux que de le faire entièrement à la main.</w:t>
-      </w:r>
-    </w:p>
-    <w:p/>
-    <w:p>
-      <w:pPr>
-        <w:pStyle w:val="Titre2"/>
-      </w:pPr>
-      <w:bookmarkStart w:id="53" w:name="_Toc513581706"/>
+      <w:bookmarkStart w:id="52" w:name="_Toc513581706"/>
       <w:r>
         <w:t>Architecture</w:t>
       </w:r>
@@ -7025,7 +7023,7 @@
         </w:rPr>
         <w:t>(A METTRE A JOUR)</w:t>
       </w:r>
-      <w:bookmarkEnd w:id="53"/>
+      <w:bookmarkEnd w:id="52"/>
     </w:p>
     <w:p>
       <w:pPr>
@@ -7142,7 +7140,7 @@
       <w:pPr>
         <w:pStyle w:val="Titre1"/>
       </w:pPr>
-      <w:bookmarkStart w:id="54" w:name="_Toc513581707"/>
+      <w:bookmarkStart w:id="53" w:name="_Toc513581707"/>
       <w:r>
         <w:lastRenderedPageBreak/>
         <w:t>Bases de données</w:t>
@@ -7150,17 +7148,17 @@
       <w:r>
         <w:t xml:space="preserve"> (DB)</w:t>
       </w:r>
+      <w:bookmarkEnd w:id="53"/>
+    </w:p>
+    <w:p>
+      <w:pPr>
+        <w:pStyle w:val="Titre2"/>
+      </w:pPr>
+      <w:bookmarkStart w:id="54" w:name="_Toc513581708"/>
+      <w:r>
+        <w:t>Schéma relationnel</w:t>
+      </w:r>
       <w:bookmarkEnd w:id="54"/>
-    </w:p>
-    <w:p>
-      <w:pPr>
-        <w:pStyle w:val="Titre2"/>
-      </w:pPr>
-      <w:bookmarkStart w:id="55" w:name="_Toc513581708"/>
-      <w:r>
-        <w:t>Schéma relationnel</w:t>
-      </w:r>
-      <w:bookmarkEnd w:id="55"/>
     </w:p>
     <w:p>
       <w:pPr>
@@ -7219,7 +7217,7 @@
         <w:pStyle w:val="Lgende"/>
         <w:jc w:val="center"/>
       </w:pPr>
-      <w:bookmarkStart w:id="56" w:name="_Toc513565433"/>
+      <w:bookmarkStart w:id="55" w:name="_Toc513565433"/>
       <w:r>
         <w:t xml:space="preserve">DB </w:t>
       </w:r>
@@ -7244,7 +7242,7 @@
       <w:r>
         <w:t xml:space="preserve"> - Schéma relationnel de la base de données</w:t>
       </w:r>
-      <w:bookmarkEnd w:id="56"/>
+      <w:bookmarkEnd w:id="55"/>
     </w:p>
     <w:p>
       <w:r>
@@ -7441,14 +7439,14 @@
       <w:pPr>
         <w:pStyle w:val="Titre2"/>
       </w:pPr>
-      <w:bookmarkStart w:id="57" w:name="_Toc513581709"/>
+      <w:bookmarkStart w:id="56" w:name="_Toc513581709"/>
       <w:r>
         <w:t>Postgre</w:t>
       </w:r>
       <w:r>
         <w:t>SQL</w:t>
       </w:r>
-      <w:bookmarkEnd w:id="57"/>
+      <w:bookmarkEnd w:id="56"/>
     </w:p>
     <w:p>
       <w:pPr>
@@ -7881,188 +7879,188 @@
       <w:pPr>
         <w:pStyle w:val="Titre2"/>
       </w:pPr>
-      <w:bookmarkStart w:id="58" w:name="_Toc513581710"/>
+      <w:bookmarkStart w:id="57" w:name="_Toc513581710"/>
       <w:r>
         <w:t>Derby</w:t>
       </w:r>
+      <w:bookmarkEnd w:id="57"/>
+    </w:p>
+    <w:p>
+      <w:r>
+        <w:t>Puisque notre idée de base était d’utiliser SQLite comme base de données locale, nous</w:t>
+      </w:r>
+      <w:r>
+        <w:t xml:space="preserve"> avons install</w:t>
+      </w:r>
+      <w:r>
+        <w:t xml:space="preserve">é </w:t>
+      </w:r>
+      <w:r>
+        <w:t xml:space="preserve">un browser </w:t>
+      </w:r>
+      <w:r>
+        <w:t xml:space="preserve">SQLite </w:t>
+      </w:r>
+      <w:r>
+        <w:t xml:space="preserve">pour générer </w:t>
+      </w:r>
+      <w:r>
+        <w:t>la</w:t>
+      </w:r>
+      <w:r>
+        <w:t xml:space="preserve"> base de donnée</w:t>
+      </w:r>
+      <w:r>
+        <w:t>s</w:t>
+      </w:r>
+      <w:r>
+        <w:t xml:space="preserve"> d’après </w:t>
+      </w:r>
+      <w:r>
+        <w:t>le</w:t>
+      </w:r>
+      <w:r>
+        <w:t xml:space="preserve"> script SQL </w:t>
+      </w:r>
+      <w:r>
+        <w:t xml:space="preserve">du schéma </w:t>
+      </w:r>
+      <w:r>
+        <w:t>et l</w:t>
+      </w:r>
+      <w:r>
+        <w:t>a</w:t>
+      </w:r>
+      <w:r>
+        <w:t xml:space="preserve"> tester avec Hibernate et JPA</w:t>
+      </w:r>
+      <w:r>
+        <w:t>.</w:t>
+      </w:r>
+    </w:p>
+    <w:p>
+      <w:r>
+        <w:t xml:space="preserve">Le browser SQLite que nous avons utilisé peut se télécharger à l’adresse suivante : </w:t>
+      </w:r>
+      <w:hyperlink r:id="rId12" w:history="1">
+        <w:r>
+          <w:rPr>
+            <w:rStyle w:val="Lienhypertexte"/>
+          </w:rPr>
+          <w:t>http://sqlitebrowser.org/</w:t>
+        </w:r>
+      </w:hyperlink>
+      <w:r>
+        <w:rPr>
+          <w:rStyle w:val="Lienhypertexte"/>
+        </w:rPr>
+        <w:t>.</w:t>
+      </w:r>
+    </w:p>
+    <w:p>
+      <w:r>
+        <w:t>Suit</w:t>
+      </w:r>
+      <w:r>
+        <w:t>e</w:t>
+      </w:r>
+      <w:r>
+        <w:t xml:space="preserve"> à l’utilisation de SQLite avec </w:t>
+      </w:r>
+      <w:r>
+        <w:t>H</w:t>
+      </w:r>
+      <w:r>
+        <w:t>ibernate</w:t>
+      </w:r>
+      <w:r>
+        <w:t>,</w:t>
+      </w:r>
+      <w:r>
+        <w:t xml:space="preserve"> nous avons rencontr</w:t>
+      </w:r>
+      <w:r>
+        <w:t>é</w:t>
+      </w:r>
+      <w:r>
+        <w:t xml:space="preserve"> plusieurs problème</w:t>
+      </w:r>
+      <w:r>
+        <w:t>s</w:t>
+      </w:r>
+      <w:r>
+        <w:t xml:space="preserve"> pendant la mise en place du projet template. Ces </w:t>
+      </w:r>
+      <w:r>
+        <w:t>derniers</w:t>
+      </w:r>
+      <w:r>
+        <w:t xml:space="preserve"> provenai</w:t>
+      </w:r>
+      <w:r>
+        <w:t>en</w:t>
+      </w:r>
+      <w:r>
+        <w:t>t essentiellement des librairies qui ne support</w:t>
+      </w:r>
+      <w:r>
+        <w:t>ai</w:t>
+      </w:r>
+      <w:r>
+        <w:t>ent pas la base de donnée</w:t>
+      </w:r>
+      <w:r>
+        <w:t>s</w:t>
+      </w:r>
+      <w:r>
+        <w:t xml:space="preserve">. </w:t>
+      </w:r>
+      <w:r>
+        <w:t>Après avoir consulté</w:t>
+      </w:r>
+      <w:r>
+        <w:t xml:space="preserve"> la page web </w:t>
+      </w:r>
+      <w:hyperlink r:id="rId13" w:history="1">
+        <w:r>
+          <w:rPr>
+            <w:rStyle w:val="Lienhypertexte"/>
+          </w:rPr>
+          <w:t>https://stackoverflow.com/questions/17587753/does-hibernate-fully-support-sqlite</w:t>
+        </w:r>
+      </w:hyperlink>
+      <w:r>
+        <w:t>, n</w:t>
+      </w:r>
+      <w:r>
+        <w:t xml:space="preserve">ous avons choisi de prendre Derby </w:t>
+      </w:r>
+      <w:r>
+        <w:t xml:space="preserve">à la place de SQLite </w:t>
+      </w:r>
+      <w:r>
+        <w:t xml:space="preserve">pour notre projet, </w:t>
+      </w:r>
+      <w:r>
+        <w:t>celui-ci</w:t>
+      </w:r>
+      <w:r>
+        <w:t xml:space="preserve"> étant développé en Jav</w:t>
+      </w:r>
+      <w:r>
+        <w:t>a.</w:t>
+      </w:r>
+    </w:p>
+    <w:p/>
+    <w:p>
+      <w:pPr>
+        <w:pStyle w:val="Titre2"/>
+      </w:pPr>
+      <w:bookmarkStart w:id="58" w:name="_Toc513581711"/>
+      <w:r>
+        <w:t>Difficultés rencontrées</w:t>
+      </w:r>
       <w:bookmarkEnd w:id="58"/>
-    </w:p>
-    <w:p>
-      <w:r>
-        <w:t>Puisque notre idée de base était d’utiliser SQLite comme base de données locale, nous</w:t>
-      </w:r>
-      <w:r>
-        <w:t xml:space="preserve"> avons install</w:t>
-      </w:r>
-      <w:r>
-        <w:t xml:space="preserve">é </w:t>
-      </w:r>
-      <w:r>
-        <w:t xml:space="preserve">un browser </w:t>
-      </w:r>
-      <w:r>
-        <w:t xml:space="preserve">SQLite </w:t>
-      </w:r>
-      <w:r>
-        <w:t xml:space="preserve">pour générer </w:t>
-      </w:r>
-      <w:r>
-        <w:t>la</w:t>
-      </w:r>
-      <w:r>
-        <w:t xml:space="preserve"> base de donnée</w:t>
-      </w:r>
-      <w:r>
-        <w:t>s</w:t>
-      </w:r>
-      <w:r>
-        <w:t xml:space="preserve"> d’après </w:t>
-      </w:r>
-      <w:r>
-        <w:t>le</w:t>
-      </w:r>
-      <w:r>
-        <w:t xml:space="preserve"> script SQL </w:t>
-      </w:r>
-      <w:r>
-        <w:t xml:space="preserve">du schéma </w:t>
-      </w:r>
-      <w:r>
-        <w:t>et l</w:t>
-      </w:r>
-      <w:r>
-        <w:t>a</w:t>
-      </w:r>
-      <w:r>
-        <w:t xml:space="preserve"> tester avec Hibernate et JPA</w:t>
-      </w:r>
-      <w:r>
-        <w:t>.</w:t>
-      </w:r>
-    </w:p>
-    <w:p>
-      <w:r>
-        <w:t xml:space="preserve">Le browser SQLite que nous avons utilisé peut se télécharger à l’adresse suivante : </w:t>
-      </w:r>
-      <w:hyperlink r:id="rId12" w:history="1">
-        <w:r>
-          <w:rPr>
-            <w:rStyle w:val="Lienhypertexte"/>
-          </w:rPr>
-          <w:t>http://sqlitebrowser.org/</w:t>
-        </w:r>
-      </w:hyperlink>
-      <w:r>
-        <w:rPr>
-          <w:rStyle w:val="Lienhypertexte"/>
-        </w:rPr>
-        <w:t>.</w:t>
-      </w:r>
-    </w:p>
-    <w:p>
-      <w:r>
-        <w:t>Suit</w:t>
-      </w:r>
-      <w:r>
-        <w:t>e</w:t>
-      </w:r>
-      <w:r>
-        <w:t xml:space="preserve"> à l’utilisation de SQLite avec </w:t>
-      </w:r>
-      <w:r>
-        <w:t>H</w:t>
-      </w:r>
-      <w:r>
-        <w:t>ibernate</w:t>
-      </w:r>
-      <w:r>
-        <w:t>,</w:t>
-      </w:r>
-      <w:r>
-        <w:t xml:space="preserve"> nous avons rencontr</w:t>
-      </w:r>
-      <w:r>
-        <w:t>é</w:t>
-      </w:r>
-      <w:r>
-        <w:t xml:space="preserve"> plusieurs problème</w:t>
-      </w:r>
-      <w:r>
-        <w:t>s</w:t>
-      </w:r>
-      <w:r>
-        <w:t xml:space="preserve"> pendant la mise en place du projet template. Ces </w:t>
-      </w:r>
-      <w:r>
-        <w:t>derniers</w:t>
-      </w:r>
-      <w:r>
-        <w:t xml:space="preserve"> provenai</w:t>
-      </w:r>
-      <w:r>
-        <w:t>en</w:t>
-      </w:r>
-      <w:r>
-        <w:t>t essentiellement des librairies qui ne support</w:t>
-      </w:r>
-      <w:r>
-        <w:t>ai</w:t>
-      </w:r>
-      <w:r>
-        <w:t>ent pas la base de donnée</w:t>
-      </w:r>
-      <w:r>
-        <w:t>s</w:t>
-      </w:r>
-      <w:r>
-        <w:t xml:space="preserve">. </w:t>
-      </w:r>
-      <w:r>
-        <w:t>Après avoir consulté</w:t>
-      </w:r>
-      <w:r>
-        <w:t xml:space="preserve"> la page web </w:t>
-      </w:r>
-      <w:hyperlink r:id="rId13" w:history="1">
-        <w:r>
-          <w:rPr>
-            <w:rStyle w:val="Lienhypertexte"/>
-          </w:rPr>
-          <w:t>https://stackoverflow.com/questions/17587753/does-hibernate-fully-support-sqlite</w:t>
-        </w:r>
-      </w:hyperlink>
-      <w:r>
-        <w:t>, n</w:t>
-      </w:r>
-      <w:r>
-        <w:t xml:space="preserve">ous avons choisi de prendre Derby </w:t>
-      </w:r>
-      <w:r>
-        <w:t xml:space="preserve">à la place de SQLite </w:t>
-      </w:r>
-      <w:r>
-        <w:t xml:space="preserve">pour notre projet, </w:t>
-      </w:r>
-      <w:r>
-        <w:t>celui-ci</w:t>
-      </w:r>
-      <w:r>
-        <w:t xml:space="preserve"> étant développé en Jav</w:t>
-      </w:r>
-      <w:r>
-        <w:t>a.</w:t>
-      </w:r>
-    </w:p>
-    <w:p/>
-    <w:p>
-      <w:pPr>
-        <w:pStyle w:val="Titre2"/>
-      </w:pPr>
-      <w:bookmarkStart w:id="59" w:name="_Toc513581711"/>
-      <w:r>
-        <w:t>Difficultés rencontrées</w:t>
-      </w:r>
-      <w:bookmarkEnd w:id="59"/>
     </w:p>
     <w:p>
       <w:pPr>
@@ -8077,7 +8075,7 @@
       <w:pPr>
         <w:pStyle w:val="Titre1"/>
       </w:pPr>
-      <w:bookmarkStart w:id="60" w:name="_Toc513581712"/>
+      <w:bookmarkStart w:id="59" w:name="_Toc513581712"/>
       <w:r>
         <w:lastRenderedPageBreak/>
         <w:t>Couche d’accès aux données</w:t>
@@ -8088,17 +8086,17 @@
       <w:r>
         <w:t>(DAL)</w:t>
       </w:r>
+      <w:bookmarkEnd w:id="59"/>
+    </w:p>
+    <w:p>
+      <w:pPr>
+        <w:pStyle w:val="Titre2"/>
+      </w:pPr>
+      <w:bookmarkStart w:id="60" w:name="_Toc513581713"/>
+      <w:r>
+        <w:t>Projet template</w:t>
+      </w:r>
       <w:bookmarkEnd w:id="60"/>
-    </w:p>
-    <w:p>
-      <w:pPr>
-        <w:pStyle w:val="Titre2"/>
-      </w:pPr>
-      <w:bookmarkStart w:id="61" w:name="_Toc513581713"/>
-      <w:r>
-        <w:t>Projet template</w:t>
-      </w:r>
-      <w:bookmarkEnd w:id="61"/>
     </w:p>
     <w:p>
       <w:r>
@@ -8644,7 +8642,7 @@
         <w:pStyle w:val="Lgende"/>
         <w:jc w:val="center"/>
       </w:pPr>
-      <w:bookmarkStart w:id="62" w:name="_Toc513565555"/>
+      <w:bookmarkStart w:id="61" w:name="_Toc513565555"/>
       <w:r>
         <w:t xml:space="preserve">DAL </w:t>
       </w:r>
@@ -8672,7 +8670,7 @@
       <w:r>
         <w:t>Importation du schéma de base de données PostgreSQL</w:t>
       </w:r>
-      <w:bookmarkEnd w:id="62"/>
+      <w:bookmarkEnd w:id="61"/>
     </w:p>
     <w:p>
       <w:r>
@@ -8749,7 +8747,7 @@
         <w:pStyle w:val="Lgende"/>
         <w:jc w:val="center"/>
       </w:pPr>
-      <w:bookmarkStart w:id="63" w:name="_Toc513565556"/>
+      <w:bookmarkStart w:id="62" w:name="_Toc513565556"/>
       <w:r>
         <w:t xml:space="preserve">DAL </w:t>
       </w:r>
@@ -8774,7 +8772,7 @@
       <w:r>
         <w:t xml:space="preserve"> - Arborescence de projet après la configuration DB de PostgreSQL</w:t>
       </w:r>
-      <w:bookmarkEnd w:id="63"/>
+      <w:bookmarkEnd w:id="62"/>
     </w:p>
     <w:p>
       <w:r>
@@ -8940,7 +8938,7 @@
         <w:pStyle w:val="Lgende"/>
         <w:jc w:val="center"/>
       </w:pPr>
-      <w:bookmarkStart w:id="64" w:name="_Toc513565557"/>
+      <w:bookmarkStart w:id="63" w:name="_Toc513565557"/>
       <w:r>
         <w:t xml:space="preserve">DAL </w:t>
       </w:r>
@@ -8965,7 +8963,7 @@
       <w:r>
         <w:t xml:space="preserve"> - Code de test de l'intégration d'Hibernate</w:t>
       </w:r>
-      <w:bookmarkEnd w:id="64"/>
+      <w:bookmarkEnd w:id="63"/>
     </w:p>
     <w:p>
       <w:r>
@@ -9046,7 +9044,7 @@
         <w:pStyle w:val="Lgende"/>
         <w:jc w:val="center"/>
       </w:pPr>
-      <w:bookmarkStart w:id="65" w:name="_Toc513565558"/>
+      <w:bookmarkStart w:id="64" w:name="_Toc513565558"/>
       <w:r>
         <w:t xml:space="preserve">DAL </w:t>
       </w:r>
@@ -9071,7 +9069,7 @@
       <w:r>
         <w:t xml:space="preserve"> - Résultat de l'exécution du premier test d'Hibernate</w:t>
       </w:r>
-      <w:bookmarkEnd w:id="65"/>
+      <w:bookmarkEnd w:id="64"/>
     </w:p>
     <w:p>
       <w:r>
@@ -9138,7 +9136,7 @@
         <w:pStyle w:val="Lgende"/>
         <w:jc w:val="center"/>
       </w:pPr>
-      <w:bookmarkStart w:id="66" w:name="_Toc513565559"/>
+      <w:bookmarkStart w:id="65" w:name="_Toc513565559"/>
       <w:r>
         <w:t xml:space="preserve">DAL </w:t>
       </w:r>
@@ -9163,7 +9161,7 @@
       <w:r>
         <w:t xml:space="preserve"> - Dépendances maven ajoutées au pom.xml</w:t>
       </w:r>
-      <w:bookmarkEnd w:id="66"/>
+      <w:bookmarkEnd w:id="65"/>
     </w:p>
     <w:p>
       <w:pPr>
@@ -9316,7 +9314,7 @@
         <w:pStyle w:val="Lgende"/>
         <w:jc w:val="center"/>
       </w:pPr>
-      <w:bookmarkStart w:id="67" w:name="_Toc513565560"/>
+      <w:bookmarkStart w:id="66" w:name="_Toc513565560"/>
       <w:r>
         <w:t xml:space="preserve">DAL </w:t>
       </w:r>
@@ -9341,7 +9339,7 @@
       <w:r>
         <w:t xml:space="preserve"> - Configurations d'Hibernate manquantes</w:t>
       </w:r>
-      <w:bookmarkEnd w:id="67"/>
+      <w:bookmarkEnd w:id="66"/>
     </w:p>
     <w:p>
       <w:r>
@@ -9417,7 +9415,7 @@
         <w:pStyle w:val="Lgende"/>
         <w:jc w:val="center"/>
       </w:pPr>
-      <w:bookmarkStart w:id="68" w:name="_Toc513565561"/>
+      <w:bookmarkStart w:id="67" w:name="_Toc513565561"/>
       <w:r>
         <w:t xml:space="preserve">DAL </w:t>
       </w:r>
@@ -9451,7 +9449,7 @@
       <w:r>
         <w:t xml:space="preserve"> test d'Hibernate</w:t>
       </w:r>
-      <w:bookmarkEnd w:id="68"/>
+      <w:bookmarkEnd w:id="67"/>
     </w:p>
     <w:p>
       <w:r>
@@ -9524,7 +9522,7 @@
         <w:pStyle w:val="Lgende"/>
         <w:jc w:val="center"/>
       </w:pPr>
-      <w:bookmarkStart w:id="69" w:name="_Toc513565562"/>
+      <w:bookmarkStart w:id="68" w:name="_Toc513565562"/>
       <w:r>
         <w:t xml:space="preserve">DAL </w:t>
       </w:r>
@@ -9552,7 +9550,7 @@
       <w:r>
         <w:t>Dépendance maven ajoutée au pom.xml</w:t>
       </w:r>
-      <w:bookmarkEnd w:id="69"/>
+      <w:bookmarkEnd w:id="68"/>
     </w:p>
     <w:p>
       <w:pPr>
@@ -9610,7 +9608,7 @@
         <w:pStyle w:val="Lgende"/>
         <w:jc w:val="center"/>
       </w:pPr>
-      <w:bookmarkStart w:id="70" w:name="_Toc513565563"/>
+      <w:bookmarkStart w:id="69" w:name="_Toc513565563"/>
       <w:r>
         <w:t xml:space="preserve">DAL </w:t>
       </w:r>
@@ -9635,7 +9633,7 @@
       <w:r>
         <w:t xml:space="preserve"> - Mise à jour du driver utilisé pour PostgreSQL</w:t>
       </w:r>
-      <w:bookmarkEnd w:id="70"/>
+      <w:bookmarkEnd w:id="69"/>
     </w:p>
     <w:p>
       <w:r>
@@ -9774,7 +9772,7 @@
         <w:pStyle w:val="Lgende"/>
         <w:jc w:val="center"/>
       </w:pPr>
-      <w:bookmarkStart w:id="71" w:name="_Toc513565564"/>
+      <w:bookmarkStart w:id="70" w:name="_Toc513565564"/>
       <w:r>
         <w:t xml:space="preserve">DAL </w:t>
       </w:r>
@@ -9799,7 +9797,7 @@
       <w:r>
         <w:t xml:space="preserve"> - pom.xml</w:t>
       </w:r>
-      <w:bookmarkEnd w:id="71"/>
+      <w:bookmarkEnd w:id="70"/>
     </w:p>
     <w:p>
       <w:pPr>
@@ -9861,7 +9859,7 @@
           <w:lang w:val="de-CH"/>
         </w:rPr>
       </w:pPr>
-      <w:bookmarkStart w:id="72" w:name="_Toc513565565"/>
+      <w:bookmarkStart w:id="71" w:name="_Toc513565565"/>
       <w:r>
         <w:rPr>
           <w:lang w:val="de-CH"/>
@@ -9896,17 +9894,17 @@
         </w:rPr>
         <w:t xml:space="preserve"> - hibernate.pgsql.cfg.xml</w:t>
       </w:r>
+      <w:bookmarkEnd w:id="71"/>
+    </w:p>
+    <w:p>
+      <w:pPr>
+        <w:pStyle w:val="Titre2"/>
+      </w:pPr>
+      <w:bookmarkStart w:id="72" w:name="_Toc513581714"/>
+      <w:r>
+        <w:t>Mise en place de la DAL</w:t>
+      </w:r>
       <w:bookmarkEnd w:id="72"/>
-    </w:p>
-    <w:p>
-      <w:pPr>
-        <w:pStyle w:val="Titre2"/>
-      </w:pPr>
-      <w:bookmarkStart w:id="73" w:name="_Toc513581714"/>
-      <w:r>
-        <w:t>Mise en place de la DAL</w:t>
-      </w:r>
-      <w:bookmarkEnd w:id="73"/>
     </w:p>
     <w:p>
       <w:r>
@@ -10008,7 +10006,7 @@
         <w:pStyle w:val="Lgende"/>
         <w:jc w:val="center"/>
       </w:pPr>
-      <w:bookmarkStart w:id="74" w:name="_Toc513565566"/>
+      <w:bookmarkStart w:id="73" w:name="_Toc513565566"/>
       <w:r>
         <w:t xml:space="preserve">DAL </w:t>
       </w:r>
@@ -10033,7 +10031,7 @@
       <w:r>
         <w:t xml:space="preserve"> - Arborescence des packages</w:t>
       </w:r>
-      <w:bookmarkEnd w:id="74"/>
+      <w:bookmarkEnd w:id="73"/>
     </w:p>
     <w:p>
       <w:pPr>
@@ -10467,118 +10465,118 @@
       <w:pPr>
         <w:pStyle w:val="Titre2"/>
       </w:pPr>
-      <w:bookmarkStart w:id="75" w:name="_Toc513581715"/>
+      <w:bookmarkStart w:id="74" w:name="_Toc513581715"/>
       <w:r>
         <w:t>Hibernate</w:t>
       </w:r>
+      <w:bookmarkEnd w:id="74"/>
+    </w:p>
+    <w:p>
+      <w:r>
+        <w:t>Avec Hibernate nous avons perdu du temps pour bien comprendre comment se configurait le mapping xml de chaque entité. Certains choix aussi ont d</w:t>
+      </w:r>
+      <w:r>
+        <w:t>û</w:t>
+      </w:r>
+      <w:r>
+        <w:t xml:space="preserve"> se faire concernant les types de base ou des types plus évolué</w:t>
+      </w:r>
+      <w:r>
+        <w:t>s</w:t>
+      </w:r>
+      <w:r>
+        <w:t xml:space="preserve"> </w:t>
+      </w:r>
+      <w:r>
+        <w:t>(</w:t>
+      </w:r>
+      <w:r>
+        <w:t>leur équivalent en objet</w:t>
+      </w:r>
+      <w:r>
+        <w:t>)</w:t>
+      </w:r>
+      <w:r>
+        <w:t xml:space="preserve">. Nous avons </w:t>
+      </w:r>
+      <w:r>
+        <w:t xml:space="preserve">donc </w:t>
+      </w:r>
+      <w:r>
+        <w:t>choisi de travailler avec des types de bases. Les autres choix concernent les types des propriétés de navigation, car ces propriétés d</w:t>
+      </w:r>
+      <w:r>
+        <w:t>oive</w:t>
+      </w:r>
+      <w:r>
+        <w:t>nt retourner les interfaces qu’implémente chaque classe</w:t>
+      </w:r>
+      <w:r>
+        <w:t>,</w:t>
+      </w:r>
+      <w:r>
+        <w:t xml:space="preserve"> afin de pouvoir garder des méthodes communes aux modèle</w:t>
+      </w:r>
+      <w:r>
+        <w:t>s</w:t>
+      </w:r>
+      <w:r>
+        <w:t xml:space="preserve"> </w:t>
+      </w:r>
+      <w:r>
+        <w:t>PostgreSQL</w:t>
+      </w:r>
+      <w:r>
+        <w:t xml:space="preserve"> et </w:t>
+      </w:r>
+      <w:r>
+        <w:t>D</w:t>
+      </w:r>
+      <w:r>
+        <w:t>erby.</w:t>
+      </w:r>
+    </w:p>
+    <w:p>
+      <w:pPr>
+        <w:rPr>
+          <w:color w:val="FF0000"/>
+        </w:rPr>
+      </w:pPr>
+      <w:r>
+        <w:rPr>
+          <w:color w:val="FF0000"/>
+        </w:rPr>
+        <w:t>Plus d’information</w:t>
+      </w:r>
+      <w:r>
+        <w:rPr>
+          <w:color w:val="FF0000"/>
+        </w:rPr>
+        <w:t>s</w:t>
+      </w:r>
+      <w:r>
+        <w:rPr>
+          <w:color w:val="FF0000"/>
+        </w:rPr>
+        <w:t xml:space="preserve"> suivront dans cette partie car pour le moment nous n’avons pas encore terminé.</w:t>
+      </w:r>
+    </w:p>
+    <w:p>
+      <w:pPr>
+        <w:rPr>
+          <w:color w:val="FF0000"/>
+        </w:rPr>
+      </w:pPr>
+    </w:p>
+    <w:p>
+      <w:pPr>
+        <w:pStyle w:val="Titre2"/>
+      </w:pPr>
+      <w:bookmarkStart w:id="75" w:name="_Toc513581716"/>
+      <w:r>
+        <w:t>Difficultés rencontrées</w:t>
+      </w:r>
       <w:bookmarkEnd w:id="75"/>
-    </w:p>
-    <w:p>
-      <w:r>
-        <w:t>Avec Hibernate nous avons perdu du temps pour bien comprendre comment se configurait le mapping xml de chaque entité. Certains choix aussi ont d</w:t>
-      </w:r>
-      <w:r>
-        <w:t>û</w:t>
-      </w:r>
-      <w:r>
-        <w:t xml:space="preserve"> se faire concernant les types de base ou des types plus évolué</w:t>
-      </w:r>
-      <w:r>
-        <w:t>s</w:t>
-      </w:r>
-      <w:r>
-        <w:t xml:space="preserve"> </w:t>
-      </w:r>
-      <w:r>
-        <w:t>(</w:t>
-      </w:r>
-      <w:r>
-        <w:t>leur équivalent en objet</w:t>
-      </w:r>
-      <w:r>
-        <w:t>)</w:t>
-      </w:r>
-      <w:r>
-        <w:t xml:space="preserve">. Nous avons </w:t>
-      </w:r>
-      <w:r>
-        <w:t xml:space="preserve">donc </w:t>
-      </w:r>
-      <w:r>
-        <w:t>choisi de travailler avec des types de bases. Les autres choix concernent les types des propriétés de navigation, car ces propriétés d</w:t>
-      </w:r>
-      <w:r>
-        <w:t>oive</w:t>
-      </w:r>
-      <w:r>
-        <w:t>nt retourner les interfaces qu’implémente chaque classe</w:t>
-      </w:r>
-      <w:r>
-        <w:t>,</w:t>
-      </w:r>
-      <w:r>
-        <w:t xml:space="preserve"> afin de pouvoir garder des méthodes communes aux modèle</w:t>
-      </w:r>
-      <w:r>
-        <w:t>s</w:t>
-      </w:r>
-      <w:r>
-        <w:t xml:space="preserve"> </w:t>
-      </w:r>
-      <w:r>
-        <w:t>PostgreSQL</w:t>
-      </w:r>
-      <w:r>
-        <w:t xml:space="preserve"> et </w:t>
-      </w:r>
-      <w:r>
-        <w:t>D</w:t>
-      </w:r>
-      <w:r>
-        <w:t>erby.</w:t>
-      </w:r>
-    </w:p>
-    <w:p>
-      <w:pPr>
-        <w:rPr>
-          <w:color w:val="FF0000"/>
-        </w:rPr>
-      </w:pPr>
-      <w:r>
-        <w:rPr>
-          <w:color w:val="FF0000"/>
-        </w:rPr>
-        <w:t>Plus d’information</w:t>
-      </w:r>
-      <w:r>
-        <w:rPr>
-          <w:color w:val="FF0000"/>
-        </w:rPr>
-        <w:t>s</w:t>
-      </w:r>
-      <w:r>
-        <w:rPr>
-          <w:color w:val="FF0000"/>
-        </w:rPr>
-        <w:t xml:space="preserve"> suivront dans cette partie car pour le moment nous n’avons pas encore terminé.</w:t>
-      </w:r>
-    </w:p>
-    <w:p>
-      <w:pPr>
-        <w:rPr>
-          <w:color w:val="FF0000"/>
-        </w:rPr>
-      </w:pPr>
-    </w:p>
-    <w:p>
-      <w:pPr>
-        <w:pStyle w:val="Titre2"/>
-      </w:pPr>
-      <w:bookmarkStart w:id="76" w:name="_Toc513581716"/>
-      <w:r>
-        <w:t>Difficultés rencontrées</w:t>
-      </w:r>
-      <w:bookmarkEnd w:id="76"/>
     </w:p>
     <w:p>
       <w:pPr>
@@ -10593,7 +10591,7 @@
       <w:pPr>
         <w:pStyle w:val="Titre1"/>
       </w:pPr>
-      <w:bookmarkStart w:id="77" w:name="_Toc513581717"/>
+      <w:bookmarkStart w:id="76" w:name="_Toc513581717"/>
       <w:r>
         <w:lastRenderedPageBreak/>
         <w:t>Interface graphique</w:t>
@@ -10601,50 +10599,50 @@
       <w:r>
         <w:t xml:space="preserve"> (GUI)</w:t>
       </w:r>
+      <w:bookmarkEnd w:id="76"/>
+    </w:p>
+    <w:p>
+      <w:pPr>
+        <w:pStyle w:val="Titre2"/>
+      </w:pPr>
+      <w:bookmarkStart w:id="77" w:name="_Toc513581718"/>
+      <w:r>
+        <w:t>Menu latéral de l’application</w:t>
+      </w:r>
       <w:bookmarkEnd w:id="77"/>
     </w:p>
     <w:p>
       <w:pPr>
+        <w:rPr>
+          <w:color w:val="FF0000"/>
+        </w:rPr>
+      </w:pPr>
+      <w:r>
+        <w:t xml:space="preserve">Le menu latéral est simplement l'outil qui permet de naviguer dans MoneyThoring. Il est composé d'une VBox, contenant les différents boutons permettant de choisir telle ou telle vue. Le contrôleur du menu latéral met simplement à jour les classes CSS des boutons pour indiquer lequel est sélectionné </w:t>
+      </w:r>
+      <w:r>
+        <w:rPr>
+          <w:color w:val="FF0000"/>
+        </w:rPr>
+        <w:t>(Évolution possible : remplacer les boutons par une Select List ou équivalent).</w:t>
+      </w:r>
+    </w:p>
+    <w:p>
+      <w:pPr>
+        <w:rPr>
+          <w:color w:val="FF0000"/>
+        </w:rPr>
+      </w:pPr>
+    </w:p>
+    <w:p>
+      <w:pPr>
         <w:pStyle w:val="Titre2"/>
       </w:pPr>
-      <w:bookmarkStart w:id="78" w:name="_Toc513581718"/>
-      <w:r>
-        <w:t>Menu latéral de l’application</w:t>
+      <w:bookmarkStart w:id="78" w:name="_Toc513581719"/>
+      <w:r>
+        <w:t>Fenêtre principale</w:t>
       </w:r>
       <w:bookmarkEnd w:id="78"/>
-    </w:p>
-    <w:p>
-      <w:pPr>
-        <w:rPr>
-          <w:color w:val="FF0000"/>
-        </w:rPr>
-      </w:pPr>
-      <w:r>
-        <w:t xml:space="preserve">Le menu latéral est simplement l'outil qui permet de naviguer dans MoneyThoring. Il est composé d'une VBox, contenant les différents boutons permettant de choisir telle ou telle vue. Le contrôleur du menu latéral met simplement à jour les classes CSS des boutons pour indiquer lequel est sélectionné </w:t>
-      </w:r>
-      <w:r>
-        <w:rPr>
-          <w:color w:val="FF0000"/>
-        </w:rPr>
-        <w:t>(Évolution possible : remplacer les boutons par une Select List ou équivalent).</w:t>
-      </w:r>
-    </w:p>
-    <w:p>
-      <w:pPr>
-        <w:rPr>
-          <w:color w:val="FF0000"/>
-        </w:rPr>
-      </w:pPr>
-    </w:p>
-    <w:p>
-      <w:pPr>
-        <w:pStyle w:val="Titre2"/>
-      </w:pPr>
-      <w:bookmarkStart w:id="79" w:name="_Toc513581719"/>
-      <w:r>
-        <w:t>Fenêtre principale</w:t>
-      </w:r>
-      <w:bookmarkEnd w:id="79"/>
     </w:p>
     <w:p>
       <w:pPr>
@@ -10706,7 +10704,7 @@
         <w:pStyle w:val="Lgende"/>
         <w:jc w:val="center"/>
       </w:pPr>
-      <w:bookmarkStart w:id="80" w:name="_Toc513565740"/>
+      <w:bookmarkStart w:id="79" w:name="_Toc513565740"/>
       <w:r>
         <w:t xml:space="preserve">GUI </w:t>
       </w:r>
@@ -10734,7 +10732,7 @@
       <w:r>
         <w:t>Fenêtre principale, menu fermé</w:t>
       </w:r>
-      <w:bookmarkEnd w:id="80"/>
+      <w:bookmarkEnd w:id="79"/>
     </w:p>
     <w:p>
       <w:pPr>
@@ -10804,7 +10802,7 @@
         <w:pStyle w:val="Lgende"/>
         <w:jc w:val="center"/>
       </w:pPr>
-      <w:bookmarkStart w:id="81" w:name="_Toc513565741"/>
+      <w:bookmarkStart w:id="80" w:name="_Toc513565741"/>
       <w:r>
         <w:t xml:space="preserve">GUI </w:t>
       </w:r>
@@ -10832,7 +10830,7 @@
       <w:r>
         <w:t>Fenêtre principale, menu ouvert</w:t>
       </w:r>
-      <w:bookmarkEnd w:id="81"/>
+      <w:bookmarkEnd w:id="80"/>
     </w:p>
     <w:p/>
     <w:p>
@@ -10959,7 +10957,7 @@
       <w:pPr>
         <w:pStyle w:val="Titre2"/>
       </w:pPr>
-      <w:bookmarkStart w:id="82" w:name="_Toc513581720"/>
+      <w:bookmarkStart w:id="81" w:name="_Toc513581720"/>
       <w:r>
         <w:t xml:space="preserve">Fenêtre </w:t>
       </w:r>
@@ -10969,7 +10967,7 @@
       <w:r>
         <w:t>connexion/enregistrement d’un compte utilisateur</w:t>
       </w:r>
-      <w:bookmarkEnd w:id="82"/>
+      <w:bookmarkEnd w:id="81"/>
     </w:p>
     <w:p>
       <w:pPr>
@@ -11035,7 +11033,7 @@
         <w:pStyle w:val="Lgende"/>
         <w:jc w:val="center"/>
       </w:pPr>
-      <w:bookmarkStart w:id="83" w:name="_Toc513565742"/>
+      <w:bookmarkStart w:id="82" w:name="_Toc513565742"/>
       <w:r>
         <w:t xml:space="preserve">GUI </w:t>
       </w:r>
@@ -11063,7 +11061,7 @@
       <w:r>
         <w:t>Fenêtre de connexion à MoneyThoring</w:t>
       </w:r>
-      <w:bookmarkEnd w:id="83"/>
+      <w:bookmarkEnd w:id="82"/>
     </w:p>
     <w:p>
       <w:r>
@@ -11481,7 +11479,7 @@
       <w:pPr>
         <w:pStyle w:val="Titre2"/>
       </w:pPr>
-      <w:bookmarkStart w:id="84" w:name="_Toc513581721"/>
+      <w:bookmarkStart w:id="83" w:name="_Toc513581721"/>
       <w:r>
         <w:lastRenderedPageBreak/>
         <w:t xml:space="preserve">Fenêtre </w:t>
@@ -11492,7 +11490,7 @@
       <w:r>
         <w:t>compte bancaire</w:t>
       </w:r>
-      <w:bookmarkEnd w:id="84"/>
+      <w:bookmarkEnd w:id="83"/>
     </w:p>
     <w:p>
       <w:pPr>
@@ -11566,7 +11564,7 @@
         <w:pStyle w:val="Lgende"/>
         <w:jc w:val="center"/>
       </w:pPr>
-      <w:bookmarkStart w:id="85" w:name="_Toc513565743"/>
+      <w:bookmarkStart w:id="84" w:name="_Toc513565743"/>
       <w:r>
         <w:t xml:space="preserve">GUI </w:t>
       </w:r>
@@ -11594,7 +11592,7 @@
       <w:r>
         <w:t>Fenêtre des comptes bancaires</w:t>
       </w:r>
-      <w:bookmarkEnd w:id="85"/>
+      <w:bookmarkEnd w:id="84"/>
     </w:p>
     <w:p>
       <w:r>
@@ -11983,7 +11981,7 @@
         <w:pStyle w:val="Lgende"/>
         <w:jc w:val="center"/>
       </w:pPr>
-      <w:bookmarkStart w:id="86" w:name="_Toc513565744"/>
+      <w:bookmarkStart w:id="85" w:name="_Toc513565744"/>
       <w:r>
         <w:t xml:space="preserve">GUI </w:t>
       </w:r>
@@ -12011,7 +12009,7 @@
       <w:r>
         <w:t>Vue détaillée d'un compte bancaire</w:t>
       </w:r>
-      <w:bookmarkEnd w:id="86"/>
+      <w:bookmarkEnd w:id="85"/>
     </w:p>
     <w:p>
       <w:r>
@@ -12136,11 +12134,11 @@
       <w:pPr>
         <w:pStyle w:val="Titre2"/>
       </w:pPr>
-      <w:bookmarkStart w:id="87" w:name="_Toc513581722"/>
+      <w:bookmarkStart w:id="86" w:name="_Toc513581722"/>
       <w:r>
         <w:t>Fenêtre des listes de catégories</w:t>
       </w:r>
-      <w:bookmarkEnd w:id="87"/>
+      <w:bookmarkEnd w:id="86"/>
     </w:p>
     <w:p>
       <w:pPr>
@@ -12198,7 +12196,7 @@
         <w:pStyle w:val="Lgende"/>
         <w:jc w:val="center"/>
       </w:pPr>
-      <w:bookmarkStart w:id="88" w:name="_Toc513565745"/>
+      <w:bookmarkStart w:id="87" w:name="_Toc513565745"/>
       <w:r>
         <w:t xml:space="preserve">GUI </w:t>
       </w:r>
@@ -12232,7 +12230,7 @@
       <w:r>
         <w:t>Builder</w:t>
       </w:r>
-      <w:bookmarkEnd w:id="88"/>
+      <w:bookmarkEnd w:id="87"/>
     </w:p>
     <w:p>
       <w:r>
@@ -12321,12 +12319,12 @@
       <w:pPr>
         <w:pStyle w:val="Titre2"/>
       </w:pPr>
-      <w:bookmarkStart w:id="89" w:name="_Toc513581723"/>
+      <w:bookmarkStart w:id="88" w:name="_Toc513581723"/>
       <w:r>
         <w:lastRenderedPageBreak/>
         <w:t>Formulaire de création d’une catégorie</w:t>
       </w:r>
-      <w:bookmarkEnd w:id="89"/>
+      <w:bookmarkEnd w:id="88"/>
     </w:p>
     <w:p>
       <w:pPr>
@@ -12394,7 +12392,7 @@
         <w:pStyle w:val="Lgende"/>
         <w:jc w:val="center"/>
       </w:pPr>
-      <w:bookmarkStart w:id="90" w:name="_Toc513565746"/>
+      <w:bookmarkStart w:id="89" w:name="_Toc513565746"/>
       <w:r>
         <w:t xml:space="preserve">GUI </w:t>
       </w:r>
@@ -12419,43 +12417,43 @@
       <w:r>
         <w:t xml:space="preserve"> - Aperçu du formulaire dans Scene Builder</w:t>
       </w:r>
+      <w:bookmarkEnd w:id="89"/>
+    </w:p>
+    <w:p>
+      <w:pPr>
+        <w:pStyle w:val="Titre3"/>
+      </w:pPr>
+      <w:r>
+        <w:t>Composition</w:t>
+      </w:r>
+    </w:p>
+    <w:p>
+      <w:r>
+        <w:t>L'élément racine est un AnchorPane</w:t>
+      </w:r>
+      <w:r>
+        <w:t>,</w:t>
+      </w:r>
+      <w:r>
+        <w:t xml:space="preserve"> afin de pouvoir fixer les dimensions du contenu. Puis nous avons un VBox (pour centrer le contenu verticalement) qui lui</w:t>
+      </w:r>
+      <w:r>
+        <w:t>,</w:t>
+      </w:r>
+      <w:r>
+        <w:t xml:space="preserve"> contient un second AnchorPane. Dans ce dernier nous avons nos boutons et une HBox (pour centrer le contenu horizontalement) dans lequel nous trouvons les champs du formulaire, à savoir un TextField et un ColorPicker.</w:t>
+      </w:r>
+    </w:p>
+    <w:p/>
+    <w:p>
+      <w:pPr>
+        <w:pStyle w:val="Titre2"/>
+      </w:pPr>
+      <w:bookmarkStart w:id="90" w:name="_Toc513581724"/>
+      <w:r>
+        <w:t>Fenêtre de la liste des transactions</w:t>
+      </w:r>
       <w:bookmarkEnd w:id="90"/>
-    </w:p>
-    <w:p>
-      <w:pPr>
-        <w:pStyle w:val="Titre3"/>
-      </w:pPr>
-      <w:r>
-        <w:t>Composition</w:t>
-      </w:r>
-    </w:p>
-    <w:p>
-      <w:r>
-        <w:t>L'élément racine est un AnchorPane</w:t>
-      </w:r>
-      <w:r>
-        <w:t>,</w:t>
-      </w:r>
-      <w:r>
-        <w:t xml:space="preserve"> afin de pouvoir fixer les dimensions du contenu. Puis nous avons un VBox (pour centrer le contenu verticalement) qui lui</w:t>
-      </w:r>
-      <w:r>
-        <w:t>,</w:t>
-      </w:r>
-      <w:r>
-        <w:t xml:space="preserve"> contient un second AnchorPane. Dans ce dernier nous avons nos boutons et une HBox (pour centrer le contenu horizontalement) dans lequel nous trouvons les champs du formulaire, à savoir un TextField et un ColorPicker.</w:t>
-      </w:r>
-    </w:p>
-    <w:p/>
-    <w:p>
-      <w:pPr>
-        <w:pStyle w:val="Titre2"/>
-      </w:pPr>
-      <w:bookmarkStart w:id="91" w:name="_Toc513581724"/>
-      <w:r>
-        <w:t>Fenêtre de la liste des transactions</w:t>
-      </w:r>
-      <w:bookmarkEnd w:id="91"/>
     </w:p>
     <w:p>
       <w:pPr>
@@ -12513,7 +12511,7 @@
         <w:pStyle w:val="Lgende"/>
         <w:jc w:val="center"/>
       </w:pPr>
-      <w:bookmarkStart w:id="92" w:name="_Toc513565747"/>
+      <w:bookmarkStart w:id="91" w:name="_Toc513565747"/>
       <w:r>
         <w:t xml:space="preserve">GUI </w:t>
       </w:r>
@@ -12541,7 +12539,7 @@
       <w:r>
         <w:t>Aperçu de la liste des transactions dans SceneBuilder</w:t>
       </w:r>
-      <w:bookmarkEnd w:id="92"/>
+      <w:bookmarkEnd w:id="91"/>
     </w:p>
     <w:p>
       <w:r>
@@ -12627,7 +12625,7 @@
       <w:pPr>
         <w:pStyle w:val="Titre2"/>
       </w:pPr>
-      <w:bookmarkStart w:id="93" w:name="_Toc513581725"/>
+      <w:bookmarkStart w:id="92" w:name="_Toc513581725"/>
       <w:r>
         <w:t>Difficultés</w:t>
       </w:r>
@@ -12640,7 +12638,7 @@
       <w:r>
         <w:t>s</w:t>
       </w:r>
-      <w:bookmarkEnd w:id="93"/>
+      <w:bookmarkEnd w:id="92"/>
     </w:p>
     <w:p>
       <w:pPr>
@@ -13073,22 +13071,22 @@
       <w:pPr>
         <w:pStyle w:val="Titre1"/>
       </w:pPr>
-      <w:bookmarkStart w:id="94" w:name="_Toc513581726"/>
+      <w:bookmarkStart w:id="93" w:name="_Toc513581726"/>
       <w:r>
         <w:lastRenderedPageBreak/>
         <w:t>Logique métier (BLL)</w:t>
       </w:r>
+      <w:bookmarkEnd w:id="93"/>
+    </w:p>
+    <w:p>
+      <w:pPr>
+        <w:pStyle w:val="Titre2"/>
+      </w:pPr>
+      <w:bookmarkStart w:id="94" w:name="_Toc513581727"/>
+      <w:r>
+        <w:t>Introduction</w:t>
+      </w:r>
       <w:bookmarkEnd w:id="94"/>
-    </w:p>
-    <w:p>
-      <w:pPr>
-        <w:pStyle w:val="Titre2"/>
-      </w:pPr>
-      <w:bookmarkStart w:id="95" w:name="_Toc513581727"/>
-      <w:r>
-        <w:t>Introduction</w:t>
-      </w:r>
-      <w:bookmarkEnd w:id="95"/>
     </w:p>
     <w:p>
       <w:pPr>
@@ -13107,11 +13105,11 @@
       <w:pPr>
         <w:pStyle w:val="Titre2"/>
       </w:pPr>
-      <w:bookmarkStart w:id="96" w:name="_Toc513581728"/>
+      <w:bookmarkStart w:id="95" w:name="_Toc513581728"/>
       <w:r>
         <w:t>Mappeurs</w:t>
       </w:r>
-      <w:bookmarkEnd w:id="96"/>
+      <w:bookmarkEnd w:id="95"/>
     </w:p>
     <w:p>
       <w:pPr>
@@ -13322,23 +13320,23 @@
       <w:pPr>
         <w:pStyle w:val="Titre2"/>
       </w:pPr>
-      <w:bookmarkStart w:id="97" w:name="_Toc513581729"/>
+      <w:bookmarkStart w:id="96" w:name="_Toc513581729"/>
       <w:r>
         <w:lastRenderedPageBreak/>
         <w:t>Classe Authentication</w:t>
       </w:r>
+      <w:bookmarkEnd w:id="96"/>
+    </w:p>
+    <w:p/>
+    <w:p>
+      <w:pPr>
+        <w:pStyle w:val="Titre2"/>
+      </w:pPr>
+      <w:bookmarkStart w:id="97" w:name="_Toc513581730"/>
+      <w:r>
+        <w:t>Difficultés rencontrées</w:t>
+      </w:r>
       <w:bookmarkEnd w:id="97"/>
-    </w:p>
-    <w:p/>
-    <w:p>
-      <w:pPr>
-        <w:pStyle w:val="Titre2"/>
-      </w:pPr>
-      <w:bookmarkStart w:id="98" w:name="_Toc513581730"/>
-      <w:r>
-        <w:t>Difficultés rencontrées</w:t>
-      </w:r>
-      <w:bookmarkEnd w:id="98"/>
     </w:p>
     <w:p>
       <w:pPr>
@@ -13353,32 +13351,32 @@
       <w:pPr>
         <w:pStyle w:val="Titre1"/>
       </w:pPr>
-      <w:bookmarkStart w:id="99" w:name="_Toc513581731"/>
+      <w:bookmarkStart w:id="98" w:name="_Toc513581731"/>
       <w:r>
         <w:lastRenderedPageBreak/>
         <w:t>Tests</w:t>
       </w:r>
+      <w:bookmarkEnd w:id="98"/>
+    </w:p>
+    <w:p>
+      <w:pPr>
+        <w:pStyle w:val="Titre2"/>
+      </w:pPr>
+      <w:bookmarkStart w:id="99" w:name="_Toc513581732"/>
+      <w:r>
+        <w:t>Liste des tests effectués</w:t>
+      </w:r>
       <w:bookmarkEnd w:id="99"/>
     </w:p>
     <w:p>
       <w:pPr>
         <w:pStyle w:val="Titre2"/>
       </w:pPr>
-      <w:bookmarkStart w:id="100" w:name="_Toc513581732"/>
-      <w:r>
-        <w:t>Liste des tests effectués</w:t>
+      <w:bookmarkStart w:id="100" w:name="_Toc513581733"/>
+      <w:r>
+        <w:t>Bugs restants</w:t>
       </w:r>
       <w:bookmarkEnd w:id="100"/>
-    </w:p>
-    <w:p>
-      <w:pPr>
-        <w:pStyle w:val="Titre2"/>
-      </w:pPr>
-      <w:bookmarkStart w:id="101" w:name="_Toc513581733"/>
-      <w:r>
-        <w:t>Bugs restants</w:t>
-      </w:r>
-      <w:bookmarkEnd w:id="101"/>
     </w:p>
     <w:p>
       <w:pPr>
@@ -13393,20 +13391,30 @@
       <w:pPr>
         <w:pStyle w:val="Titre1"/>
       </w:pPr>
-      <w:bookmarkStart w:id="102" w:name="_Toc513581734"/>
+      <w:bookmarkStart w:id="101" w:name="_Toc513581734"/>
       <w:r>
         <w:lastRenderedPageBreak/>
         <w:t>Conclusion</w:t>
       </w:r>
+      <w:bookmarkEnd w:id="101"/>
+    </w:p>
+    <w:p>
+      <w:pPr>
+        <w:pStyle w:val="Titre2"/>
+      </w:pPr>
+      <w:bookmarkStart w:id="102" w:name="_Toc513581735"/>
+      <w:r>
+        <w:t>Déroulement du projet</w:t>
+      </w:r>
       <w:bookmarkEnd w:id="102"/>
     </w:p>
     <w:p>
       <w:pPr>
         <w:pStyle w:val="Titre2"/>
       </w:pPr>
-      <w:bookmarkStart w:id="103" w:name="_Toc513581735"/>
-      <w:r>
-        <w:t>Déroulement du projet</w:t>
+      <w:bookmarkStart w:id="103" w:name="_Toc513581736"/>
+      <w:r>
+        <w:t>Fonctionnement du groupe</w:t>
       </w:r>
       <w:bookmarkEnd w:id="103"/>
     </w:p>
@@ -13414,63 +13422,53 @@
       <w:pPr>
         <w:pStyle w:val="Titre2"/>
       </w:pPr>
-      <w:bookmarkStart w:id="104" w:name="_Toc513581736"/>
-      <w:r>
-        <w:t>Fonctionnement du groupe</w:t>
+      <w:bookmarkStart w:id="104" w:name="_Toc513581737"/>
+      <w:r>
+        <w:t>Avis personnel des membres du groupe</w:t>
       </w:r>
       <w:bookmarkEnd w:id="104"/>
     </w:p>
     <w:p>
       <w:pPr>
+        <w:pStyle w:val="Titre3"/>
+      </w:pPr>
+      <w:r>
+        <w:t>Bryan Curchod</w:t>
+      </w:r>
+    </w:p>
+    <w:p>
+      <w:pPr>
+        <w:pStyle w:val="Titre3"/>
+      </w:pPr>
+      <w:r>
+        <w:t>Daniel Gonzalez Lopez</w:t>
+      </w:r>
+    </w:p>
+    <w:p>
+      <w:pPr>
+        <w:pStyle w:val="Titre3"/>
+      </w:pPr>
+      <w:r>
+        <w:t>François Burgener</w:t>
+      </w:r>
+    </w:p>
+    <w:p>
+      <w:pPr>
+        <w:pStyle w:val="Titre3"/>
+      </w:pPr>
+      <w:r>
+        <w:t>Héléna Line Reymond</w:t>
+      </w:r>
+    </w:p>
+    <w:p>
+      <w:pPr>
         <w:pStyle w:val="Titre2"/>
       </w:pPr>
-      <w:bookmarkStart w:id="105" w:name="_Toc513581737"/>
-      <w:r>
-        <w:t>Avis personnel des membres du groupe</w:t>
+      <w:bookmarkStart w:id="105" w:name="_Toc513581738"/>
+      <w:r>
+        <w:t>Améliorations possibles</w:t>
       </w:r>
       <w:bookmarkEnd w:id="105"/>
-    </w:p>
-    <w:p>
-      <w:pPr>
-        <w:pStyle w:val="Titre3"/>
-      </w:pPr>
-      <w:r>
-        <w:t>Bryan Curchod</w:t>
-      </w:r>
-    </w:p>
-    <w:p>
-      <w:pPr>
-        <w:pStyle w:val="Titre3"/>
-      </w:pPr>
-      <w:r>
-        <w:t>Daniel Gonzalez Lopez</w:t>
-      </w:r>
-    </w:p>
-    <w:p>
-      <w:pPr>
-        <w:pStyle w:val="Titre3"/>
-      </w:pPr>
-      <w:r>
-        <w:t>François Burgener</w:t>
-      </w:r>
-    </w:p>
-    <w:p>
-      <w:pPr>
-        <w:pStyle w:val="Titre3"/>
-      </w:pPr>
-      <w:r>
-        <w:t>Héléna Line Reymond</w:t>
-      </w:r>
-    </w:p>
-    <w:p>
-      <w:pPr>
-        <w:pStyle w:val="Titre2"/>
-      </w:pPr>
-      <w:bookmarkStart w:id="106" w:name="_Toc513581738"/>
-      <w:r>
-        <w:t>Améliorations possibles</w:t>
-      </w:r>
-      <w:bookmarkEnd w:id="106"/>
     </w:p>
     <w:p>
       <w:pPr>
@@ -13485,12 +13483,12 @@
       <w:pPr>
         <w:pStyle w:val="Titre1"/>
       </w:pPr>
-      <w:bookmarkStart w:id="107" w:name="_Toc513581739"/>
+      <w:bookmarkStart w:id="106" w:name="_Toc513581739"/>
       <w:r>
         <w:lastRenderedPageBreak/>
         <w:t>Bibliographie / webographie</w:t>
       </w:r>
-      <w:bookmarkEnd w:id="107"/>
+      <w:bookmarkEnd w:id="106"/>
     </w:p>
     <w:p>
       <w:pPr>
@@ -13505,22 +13503,22 @@
       <w:pPr>
         <w:pStyle w:val="Titre1"/>
       </w:pPr>
-      <w:bookmarkStart w:id="108" w:name="_Toc513581740"/>
+      <w:bookmarkStart w:id="107" w:name="_Toc513581740"/>
       <w:r>
         <w:lastRenderedPageBreak/>
         <w:t>Table des illustrations</w:t>
       </w:r>
+      <w:bookmarkEnd w:id="107"/>
+    </w:p>
+    <w:p>
+      <w:pPr>
+        <w:pStyle w:val="Titre2"/>
+      </w:pPr>
+      <w:bookmarkStart w:id="108" w:name="_Toc513581741"/>
+      <w:r>
+        <w:t>Bases de données (DB)</w:t>
+      </w:r>
       <w:bookmarkEnd w:id="108"/>
-    </w:p>
-    <w:p>
-      <w:pPr>
-        <w:pStyle w:val="Titre2"/>
-      </w:pPr>
-      <w:bookmarkStart w:id="109" w:name="_Toc513581741"/>
-      <w:r>
-        <w:t>Bases de données (DB)</w:t>
-      </w:r>
-      <w:bookmarkEnd w:id="109"/>
     </w:p>
     <w:p>
       <w:pPr>
@@ -13614,7 +13612,7 @@
       <w:pPr>
         <w:pStyle w:val="Titre2"/>
       </w:pPr>
-      <w:bookmarkStart w:id="110" w:name="_Toc513581742"/>
+      <w:bookmarkStart w:id="109" w:name="_Toc513581742"/>
       <w:r>
         <w:rPr>
           <w:noProof/>
@@ -13624,7 +13622,7 @@
       <w:r>
         <w:t>(DAL)</w:t>
       </w:r>
-      <w:bookmarkEnd w:id="110"/>
+      <w:bookmarkEnd w:id="109"/>
     </w:p>
     <w:p>
       <w:pPr>
@@ -14515,14 +14513,14 @@
       <w:pPr>
         <w:pStyle w:val="Titre2"/>
       </w:pPr>
-      <w:bookmarkStart w:id="111" w:name="_Toc513581743"/>
+      <w:bookmarkStart w:id="110" w:name="_Toc513581743"/>
       <w:r>
         <w:t xml:space="preserve">Interface graphique </w:t>
       </w:r>
       <w:r>
         <w:t>(GUI)</w:t>
       </w:r>
-      <w:bookmarkEnd w:id="111"/>
+      <w:bookmarkEnd w:id="110"/>
     </w:p>
     <w:p>
       <w:pPr>
@@ -15124,11 +15122,11 @@
       <w:pPr>
         <w:pStyle w:val="Titre2"/>
       </w:pPr>
-      <w:bookmarkStart w:id="112" w:name="_Toc513581744"/>
+      <w:bookmarkStart w:id="111" w:name="_Toc513581744"/>
       <w:r>
         <w:t>Logique métier (BLL)</w:t>
       </w:r>
-      <w:bookmarkEnd w:id="112"/>
+      <w:bookmarkEnd w:id="111"/>
     </w:p>
     <w:p>
       <w:r>
@@ -15170,32 +15168,32 @@
       <w:pPr>
         <w:pStyle w:val="Titre1"/>
       </w:pPr>
-      <w:bookmarkStart w:id="113" w:name="_Toc513581745"/>
+      <w:bookmarkStart w:id="112" w:name="_Toc513581745"/>
       <w:r>
         <w:lastRenderedPageBreak/>
         <w:t>Annexes</w:t>
       </w:r>
+      <w:bookmarkEnd w:id="112"/>
+    </w:p>
+    <w:p>
+      <w:pPr>
+        <w:pStyle w:val="Titre2"/>
+      </w:pPr>
+      <w:bookmarkStart w:id="113" w:name="_Toc513581746"/>
+      <w:r>
+        <w:t>Cahier des charges initial du projet</w:t>
+      </w:r>
       <w:bookmarkEnd w:id="113"/>
     </w:p>
     <w:p>
       <w:pPr>
         <w:pStyle w:val="Titre2"/>
       </w:pPr>
-      <w:bookmarkStart w:id="114" w:name="_Toc513581746"/>
-      <w:r>
-        <w:t>Cahier des charges initial du projet</w:t>
+      <w:bookmarkStart w:id="114" w:name="_Toc513581747"/>
+      <w:r>
+        <w:t>Planification du projet</w:t>
       </w:r>
       <w:bookmarkEnd w:id="114"/>
-    </w:p>
-    <w:p>
-      <w:pPr>
-        <w:pStyle w:val="Titre2"/>
-      </w:pPr>
-      <w:bookmarkStart w:id="115" w:name="_Toc513581747"/>
-      <w:r>
-        <w:t>Planification du projet</w:t>
-      </w:r>
-      <w:bookmarkEnd w:id="115"/>
     </w:p>
     <w:p>
       <w:pPr>
@@ -15313,11 +15311,11 @@
       <w:pPr>
         <w:pStyle w:val="Titre2"/>
       </w:pPr>
-      <w:bookmarkStart w:id="116" w:name="_Toc513581748"/>
+      <w:bookmarkStart w:id="115" w:name="_Toc513581748"/>
       <w:r>
         <w:t>Journaux de travail</w:t>
       </w:r>
-      <w:bookmarkEnd w:id="116"/>
+      <w:bookmarkEnd w:id="115"/>
     </w:p>
     <w:p>
       <w:pPr>
@@ -15475,17 +15473,33 @@
     <w:pPr>
       <w:jc w:val="right"/>
     </w:pPr>
-    <w:fldSimple w:instr=" STYLEREF  &quot;Titre 1&quot;  \* MERGEFORMAT ">
-      <w:r>
-        <w:rPr>
-          <w:noProof/>
-        </w:rPr>
-        <w:t>Introduction</w:t>
-      </w:r>
-    </w:fldSimple>
+    <w:r>
+      <w:fldChar w:fldCharType="begin"/>
+    </w:r>
+    <w:r>
+      <w:instrText xml:space="preserve"> STYLEREF  "Titre 1"  \* MERGEF</w:instrText>
+    </w:r>
+    <w:r>
+      <w:instrText xml:space="preserve">ORMAT </w:instrText>
+    </w:r>
+    <w:r>
+      <w:fldChar w:fldCharType="separate"/>
+    </w:r>
+    <w:r>
+      <w:rPr>
+        <w:noProof/>
+      </w:rPr>
+      <w:t>Fonctionnalités implémentées (A METTRE A JOUR A LA FIN DU RAPPORT)</w:t>
+    </w:r>
+    <w:r>
+      <w:rPr>
+        <w:noProof/>
+      </w:rPr>
+      <w:fldChar w:fldCharType="end"/>
+    </w:r>
     <w:r>
       <w:pict>
-        <v:rect id="_x0000_i1027" style="width:0;height:1.5pt" o:hralign="center" o:hrstd="t" o:hr="t" fillcolor="#a0a0a0" stroked="f"/>
+        <v:rect id="_x0000_i1025" style="width:0;height:1.5pt" o:hralign="center" o:hrstd="t" o:hr="t" fillcolor="#a0a0a0" stroked="f"/>
       </w:pict>
     </w:r>
   </w:p>
@@ -21992,7 +22006,7 @@
 </file>
 
 <file path=customXml/itemProps1.xml><?xml version="1.0" encoding="utf-8"?>
-<ds:datastoreItem xmlns:ds="http://schemas.openxmlformats.org/officeDocument/2006/customXml" ds:itemID="{DCF2FF6E-7E23-41ED-8495-62B46C9A5709}">
+<ds:datastoreItem xmlns:ds="http://schemas.openxmlformats.org/officeDocument/2006/customXml" ds:itemID="{89A15F33-3882-466D-AA18-92E8B10BE01E}">
   <ds:schemaRefs>
     <ds:schemaRef ds:uri="http://schemas.openxmlformats.org/officeDocument/2006/bibliography"/>
   </ds:schemaRefs>

</xml_diff>

<commit_message>
Objectifs du projet done
</commit_message>
<xml_diff>
--- a/Doc/Rapports/PRO_Rapport_Moneythoring.docx
+++ b/Doc/Rapports/PRO_Rapport_Moneythoring.docx
@@ -6960,8 +6960,6 @@
       <w:r>
         <w:t>.</w:t>
       </w:r>
-      <w:bookmarkStart w:id="5" w:name="_GoBack"/>
-      <w:bookmarkEnd w:id="5"/>
       <w:r>
         <w:br w:type="page"/>
       </w:r>
@@ -6970,16 +6968,71 @@
       <w:pPr>
         <w:pStyle w:val="Heading1"/>
       </w:pPr>
-      <w:bookmarkStart w:id="6" w:name="_Toc514498981"/>
+      <w:bookmarkStart w:id="5" w:name="_Toc514498981"/>
       <w:bookmarkEnd w:id="3"/>
       <w:bookmarkEnd w:id="4"/>
       <w:r>
         <w:lastRenderedPageBreak/>
         <w:t>Objectifs du projet</w:t>
       </w:r>
+      <w:bookmarkEnd w:id="5"/>
+    </w:p>
+    <w:p>
+      <w:r>
+        <w:t>Notre objectif principal é</w:t>
+      </w:r>
+      <w:r>
+        <w:t>t</w:t>
+      </w:r>
+      <w:r>
+        <w:t>ait bien évidemment de proposer un</w:t>
+      </w:r>
+      <w:r>
+        <w:t xml:space="preserve"> produit finit de notre logiciel, permettant ainsi à un utilisateur de gérer son capital de manière simple et visuelle grâce aux différentes fonctionnalités implémentées (transactions, dettes, budgets, …).</w:t>
+      </w:r>
+    </w:p>
+    <w:p>
+      <w:r>
+        <w:t>Un autre objectif était d’avoir une bonne base de fonctionnalités implémentées de telle sorte à pouvoir utiliser notre propre application de façon personnelle une fois celle-ci terminée. En effet, nous avons décid</w:t>
+      </w:r>
+      <w:r>
+        <w:t>é</w:t>
+      </w:r>
+      <w:r>
+        <w:t xml:space="preserve"> de faire un tel logiciel car il est très utile de pouvoir gérer ses dépenses et les logiciels de la sorte ont toujours une ou plusieurs fonctionnalités manquantes. En implémentant notre propre version, nous pouvons lui ajouter ce que nous estimons utile et nécessaire et la modifier si besoin par la suite, pour qu’elle évolue avec nos besoins.</w:t>
+      </w:r>
+    </w:p>
+    <w:p>
+      <w:r>
+        <w:t>Comme suggéré dans le paragraphe précédent, un des objectifs du projet était de pouvoir poursuivre l’implémentation et éventuellement étendre son champ d’action, par exemple avec des applications mobiles ou un site web. Bien sûr, avant de penser à l’expansion du service, nous devrions l’améliorer dans notre version de bureau pour qu’il soit impeccable et ainsi éviter de propager des erreurs ou des mauvais concepts.</w:t>
+      </w:r>
+    </w:p>
+    <w:p>
+      <w:r>
+        <w:t>Un autre objectif de ce projet était de mettre en pratique des connaissances dans un domaine qui plait à chacun des membres de l’équipe ainsi que de les perfectionner tout le long du projet. Voir l’ampleur d’un</w:t>
+      </w:r>
+      <w:r>
+        <w:t xml:space="preserve"> tel travail, l’effort à fournir et les conséquences qui en découlent pour en tirer un maximum d’expérience était un point important du projet.</w:t>
+      </w:r>
+    </w:p>
+    <w:p>
+      <w:r>
+        <w:t>De même que d’apprendre à utiliser de nouvelles technologies et de pouvoir partager son expérience avec les autres membres du groupe, ayant tous des visions et des compétences différentes.</w:t>
+      </w:r>
+    </w:p>
+    <w:p>
+      <w:r>
+        <w:t xml:space="preserve">Enfin, dernier objectif et non des moindre, c’était d’avoir </w:t>
+      </w:r>
+      <w:r>
+        <w:t>un produit final qui plaise à l’équipe et dont nous serions fiers.</w:t>
+      </w:r>
+      <w:bookmarkStart w:id="6" w:name="_GoBack"/>
       <w:bookmarkEnd w:id="6"/>
-    </w:p>
-    <w:p/>
+      <w:r>
+        <w:t xml:space="preserve"> </w:t>
+      </w:r>
+    </w:p>
     <w:p>
       <w:pPr>
         <w:spacing w:before="0" w:after="0" w:line="240" w:lineRule="auto"/>
@@ -25083,7 +25136,7 @@
 </file>
 
 <file path=customXml/itemProps1.xml><?xml version="1.0" encoding="utf-8"?>
-<ds:datastoreItem xmlns:ds="http://schemas.openxmlformats.org/officeDocument/2006/customXml" ds:itemID="{92107160-57F0-4A58-88E3-04C12448C302}">
+<ds:datastoreItem xmlns:ds="http://schemas.openxmlformats.org/officeDocument/2006/customXml" ds:itemID="{10DC3778-416D-4AC9-8D20-A2415A345023}">
   <ds:schemaRefs>
     <ds:schemaRef ds:uri="http://schemas.openxmlformats.org/officeDocument/2006/bibliography"/>
   </ds:schemaRefs>

</xml_diff>

<commit_message>
relecture et correction des avis perso. Manque les tests, la comparaison des plannif et le ch 3
</commit_message>
<xml_diff>
--- a/Doc/Rapports/PRO_Rapport_Moneythoring.docx
+++ b/Doc/Rapports/PRO_Rapport_Moneythoring.docx
@@ -18533,7 +18533,7 @@
     </w:p>
     <w:p>
       <w:r>
-        <w:t>À ce stade du projet, et bien que l’avancement ait fait un bond, nous sommes restés réalistes et savions que nous que nous n’aurions pas le temps de tout terminer, surtout que jusque là nous avions uniquement implémenté la partie avec la base de données distante dans les couches métier et graphique. Nous nous sommes donc concertés et nous avons pris la décision d’abandonner la synchronisation entre les deux bases de données. En effet, nous n’étions même pas sûrs de pouvoir implémenter l’accès à la base de données local</w:t>
+        <w:t>À ce stade du projet, et bien que l’avancement ait fait un bond, nous sommes restés réalistes et savions que nous n’aurions pas le temps de tout terminer, surtout que jusque là nous avions uniquement implémenté la partie avec la base de données distante dans les couches métier et graphique. Nous nous sommes donc concertés et nous avons pris la décision d’abandonner la synchronisation entre les deux bases de données. En effet, nous n’étions même pas sûrs de pouvoir implémenter l’accès à la base de données local</w:t>
       </w:r>
       <w:r>
         <w:t>e en parallèle à celle déjà en place, donc la synchronisation entre les deux était clairement infaisable.</w:t>
@@ -18551,14 +18551,14 @@
     </w:p>
     <w:p>
       <w:r>
-        <w:t xml:space="preserve">Pour en finir avec ce déroulement, nous trouvons qu’il s’est bien passé. Il est normal d’avoir rencontré des difficultés et nous estimons les avoir bien gérées. De plus, si nous avons dû faire l’impasse sur quelques fonctionnalités, ce n’est pas uniquement dû au retard mais aussi à une mauvaise estimation de notre part quant à la charge de travail. En effet, c’était la première fois que nous réalisions un tel projet et, comme on nous avait prévenu, nous avons </w:t>
+        <w:t xml:space="preserve">Pour en finir avec ce déroulement, nous trouvons qu’il s’est bien passé. Il est normal d’avoir rencontré des difficultés et nous estimons les avoir bien gérées. De plus, si nous avons dû faire l’impasse sur quelques fonctionnalités, ce n’est pas uniquement dû au retard mais aussi à une mauvaise estimation de notre part quant à la charge de travail. En effet, c’était la première fois que nous réalisions un tel projet et, comme on nous avait prévenu, nous avons effectivement mal géré les estimations. Nous avons réalisé par la suite que notre projet </w:t>
+      </w:r>
+      <w:r>
+        <w:t xml:space="preserve">était </w:t>
       </w:r>
       <w:r>
         <w:lastRenderedPageBreak/>
-        <w:t xml:space="preserve">effectivement mal géré les estimations. Nous avons réalisé par la suite que notre projet </w:t>
-      </w:r>
-      <w:r>
-        <w:t>était bien plus complexe que ce que nous imaginions au début et qu’il était trop gros pour être réalisé dans son entièreté avec une limite de temps aussi brève, surtout au vu de nos compétences sur certaines technologies au début du projet. Mais c’est un très bon enseignement et nous saurons sans aucun doute beaucoup mieux estimer les projets futurs. De plus, d’avoir réalisé cela nous rend d’autant plus fier du résultat obtenu et de l’expérience acquise.</w:t>
+        <w:t>bien plus complexe que ce que nous imaginions au début et qu’il était trop gros pour être réalisé dans son entièreté avec une limite de temps aussi brève, surtout au vu de nos compétences sur certaines technologies au début du projet. Mais c’est un très bon enseignement et nous saurons sans aucun doute beaucoup mieux estimer les projets futurs. De plus, d’avoir réalisé cela nous rend d’autant plus fier du résultat obtenu et de l’expérience acquise.</w:t>
       </w:r>
     </w:p>
     <w:p>
@@ -18693,8 +18693,6 @@
       <w:r>
         <w:t>, l’équipe a tout de même réussi à s’entendre, à travailler ensemble malgré les différences d’opinions et à réaliser le travail demandé. De plus, ce fût une bonne expérience que d’être confronté à des personnes très différentes au sein du groupe, cela nous enseigne à nous adapter aux autres et à communiquer pour faire fonctionner les choses. Malgré quelques prises de têtes, je suis très satisfait de la cohésion de l’équipe, de sa bonne ambiance globale et de l’effort fourni par tous ses membres.</w:t>
       </w:r>
-      <w:bookmarkStart w:id="104" w:name="_GoBack"/>
-      <w:bookmarkEnd w:id="104"/>
       <w:r>
         <w:br w:type="page"/>
       </w:r>
@@ -18703,12 +18701,12 @@
       <w:pPr>
         <w:pStyle w:val="Heading2"/>
       </w:pPr>
-      <w:bookmarkStart w:id="105" w:name="_Toc514596267"/>
+      <w:bookmarkStart w:id="104" w:name="_Toc514596267"/>
       <w:r>
         <w:lastRenderedPageBreak/>
         <w:t>Avis personnel des membres du groupe</w:t>
       </w:r>
-      <w:bookmarkEnd w:id="105"/>
+      <w:bookmarkEnd w:id="104"/>
     </w:p>
     <w:p>
       <w:pPr>
@@ -18726,7 +18724,7 @@
         <w:t xml:space="preserve">. </w:t>
       </w:r>
       <w:r>
-        <w:t xml:space="preserve">Java FX est une technologie intéressante, particulièrement grâce au fait de </w:t>
+        <w:t xml:space="preserve">JavaFX est une technologie intéressante, particulièrement grâce au fait de </w:t>
       </w:r>
       <w:r>
         <w:t xml:space="preserve">pouvoir </w:t>
@@ -18744,7 +18742,13 @@
         <w:t>s</w:t>
       </w:r>
       <w:r>
-        <w:t>), mais je pense qu'il est important de noter deux "bas". Sur les dernières semaines, une certaine tension pouvait se faire sentir à cause d'un membre du groupe. Afin de ne pas m'éterniser sur le sujet, je dirais simplement qu'il y avait un cruel manque de communication et peut-être d'investissement de sa part. Le second point négatif est le retard que l'on a pris durant le projet : la partie base de données a mis un certain temps à se mettre en place, et ce retard s'est fait ressentir sur les autres "couches" du projet (BAL, BLL, GUI… bien qu'avec un peu de recul je me rends compte que la GUI aurait pu progresser indépendamment) et nous avons dû mettre de côté quelques fonctionnalités. Malgré ces impairs, je pense que le projet se termine sur une note positive.</w:t>
+        <w:t>), mais je pense qu'il est important de noter deux "bas". Sur les dernières semaines, une certaine tension pouvait se faire sentir à cause d'un membre du groupe. Afin de ne pas m'éterniser sur le sujet, je dirais simplement qu'il y avait un cruel manque de communication et peut-être d'investissement de sa part. Le second point négatif est le retard que l'on a pris durant le projet : la partie base de données a mis un certain temps à se mettre en place, et ce retard s'est fait ressentir sur les autres "couches" du projet (</w:t>
+      </w:r>
+      <w:r>
+        <w:t>D</w:t>
+      </w:r>
+      <w:r>
+        <w:t>AL, BLL, GUI… bien qu'avec un peu de recul je me rends compte que la GUI aurait pu progresser indépendamment) et nous avons dû mettre de côté quelques fonctionnalités. Malgré ces impairs, je pense que le projet se termine sur une note positive.</w:t>
       </w:r>
     </w:p>
     <w:p>
@@ -18768,7 +18772,13 @@
         <w:spacing w:after="100" w:afterAutospacing="1"/>
       </w:pPr>
       <w:r>
-        <w:t>Tout d’abord, et c’est pour moi le point essentiel d’un tel travail, vient l’organisation et la cohésion de l’équipe. Il est déjà souvent difficile de s’organiser correctement seul dans des projets, mais lorsque cela doit se faire en groupe, cela rend la tâche bien plus complexe et intéressante. En tant que chef de projet, je m’étais ajouté une certaine pression pour faire en sorte que tout se passe bien, que l’équipe soit efficace et que tout le monde participe aux discussions. Ce ne fût pas facile, et cela du début à la fin. Certains membres sont toujours un peu réticents au moment de travailler d’une manière qui n’est pas dans leurs habitudes, alors que d’autres sont plus explosifs et partent rapidement dans tous les sens. J’ai essayé de faire comprendre l’importance de la rigueur dans certaines tâches, pour éviter de repasser 50 fois dans le même fichier, mais c’est visiblement quelque chose qui a de la peine à venir naturellement chez les gens. Cependant, je pense avoir globalement réussi à garder une équipe efficace et rigoureuse.</w:t>
+        <w:t xml:space="preserve">Tout d’abord, et c’est pour moi le point essentiel d’un tel travail, vient l’organisation et la cohésion de l’équipe. Il est déjà souvent difficile de s’organiser correctement seul dans des projets, mais lorsque cela doit se faire en groupe, cela rend la tâche bien plus complexe et intéressante. En tant que chef de projet, je m’étais ajouté une certaine pression pour faire en sorte que tout se passe bien, que l’équipe soit efficace et que tout le monde participe aux discussions. Ce ne fût pas facile, et cela du début à la fin. Certains membres sont toujours un peu réticents au moment de travailler d’une manière qui n’est pas dans leurs habitudes, alors que d’autres sont plus explosifs et partent rapidement dans tous les sens. J’ai essayé de faire comprendre l’importance de la rigueur dans certaines tâches, pour éviter de repasser 50 fois dans le même fichier, mais c’est visiblement quelque chose qui a de la peine à venir naturellement </w:t>
+      </w:r>
+      <w:r>
+        <w:t>certaines personnes</w:t>
+      </w:r>
+      <w:r>
+        <w:t>. Cependant, je pense avoir globalement réussi à garder une équipe efficace et rigoureuse.</w:t>
       </w:r>
     </w:p>
     <w:p>
@@ -18790,11 +18800,17 @@
         <w:t>,</w:t>
       </w:r>
       <w:r>
-        <w:t xml:space="preserve"> car elle n’aime pas faire les choses à la dernière minute et c’est une excellente qualité. Bryan quant à lui est un peu plus « relaxe », mais dès qu’il faut s’y mettre, les choses sont généralement bien faites. J’ai eu plus de peine avec François Burgener, </w:t>
+        <w:t xml:space="preserve"> car elle n’aime pas faire les choses à la dernière minute et c’est une excellente qualité. Bryan quant à lui est un peu plus « relaxe », mais dès qu’il faut s’y mettre, les choses sont généralement bien faites. J’ai eu plus de peine avec François Burgener</w:t>
+      </w:r>
+      <w:r>
+        <w:t xml:space="preserve"> </w:t>
       </w:r>
       <w:r>
         <w:lastRenderedPageBreak/>
-        <w:t xml:space="preserve">qui dès que je lui faisais une demande, était réticent et c’était toujours des réponses négatives qui sortaient en premier. Fondamentalement, il finit toujours par fournir le travail demandé, mais il m’a fallu le pousser un peu plus que les deux précédents. Passons maintenant à Guillaume Zaretti… En ce qui concerne ses capacités, il est extrêmement doué pour les aspects techniques, notamment </w:t>
+        <w:t>et ce surtout sur la fin du projet</w:t>
+      </w:r>
+      <w:r>
+        <w:t xml:space="preserve">, qui dès que je lui faisais une demande, était réticent et c’était toujours des réponses négatives qui sortaient en premier. Fondamentalement, il finit toujours par fournir le travail demandé, mais il m’a fallu le pousser un peu plus que les deux précédents. Passons maintenant à Guillaume Zaretti… En ce qui concerne ses capacités, il est extrêmement doué pour les aspects techniques, notamment </w:t>
       </w:r>
       <w:r>
         <w:t xml:space="preserve">dans </w:t>
@@ -18816,7 +18832,31 @@
       </w:r>
       <w:proofErr w:type="spellEnd"/>
       <w:r>
-        <w:t>, je ne pense pas que nous aurions pu intégrer deux bases de données différentes (en ligne et hors ligne) dans notre logiciel. Cependant, il n’excelle de loin pas en travail de groupe. J’ai eu plusieurs heures de perdues à expliquer et réexpliquer certains principes lorsqu’on travaille en groupe, par exemple le fait de répondre à un message lorsqu’on essaie d’organiser une séance, ou encore ne pas partir dans tous les sens et tester des dizaines de choses pour finir par repasser dessus parce que ça avait été mal fait. C’est très certainement avec lui que j’ai eu le plus de mal, surtout pour lui faire tenir à jour son journal de travail régulièrement.</w:t>
+        <w:t>, je ne pense pas que nous aurions pu intégrer deux bases de données différentes (</w:t>
+      </w:r>
+      <w:r>
+        <w:t>distante</w:t>
+      </w:r>
+      <w:r>
+        <w:t xml:space="preserve"> et </w:t>
+      </w:r>
+      <w:r>
+        <w:t>locale</w:t>
+      </w:r>
+      <w:r>
+        <w:t xml:space="preserve">) dans notre logiciel. Cependant, il n’excelle de loin pas en travail de groupe. J’ai eu plusieurs heures de perdues à expliquer et réexpliquer certains principes lorsqu’on travaille en groupe, par exemple le fait de répondre </w:t>
+      </w:r>
+      <w:r>
+        <w:t>aux</w:t>
+      </w:r>
+      <w:r>
+        <w:t xml:space="preserve"> message</w:t>
+      </w:r>
+      <w:r>
+        <w:t>s</w:t>
+      </w:r>
+      <w:r>
+        <w:t xml:space="preserve"> lorsqu’on essaie d’organiser une séance, ou encore ne pas partir dans tous les sens et tester des dizaines de choses pour finir par repasser dessus parce que ça avait été mal fait. C’est très certainement avec lui que j’ai eu le plus de mal, surtout pour lui faire tenir à jour son journal de travail régulièrement.</w:t>
       </w:r>
     </w:p>
     <w:p>
@@ -18824,7 +18864,13 @@
         <w:spacing w:after="100" w:afterAutospacing="1"/>
       </w:pPr>
       <w:r>
-        <w:t>Globalement, j’ai eu une très bonne expérience avec l’équipe et ce projet. Mais tout n’était pas rose. En effet, je suis assez insatisfait car, quand bien même notre application tourne bien et est assez complète, il y a pleins de petits détails pour lesquels nous n’avons pas été assez rigoureux, principalement par manque de temps, et qui pourraient être beaucoup mieux. Pour ma part, c’est principalement la gestion des exceptions qui m’embête le plus. Dans mes méthodes, j’ai principalement juste affiché les exceptions alors qu’il y a clairement moyen de mieux les utiliser, mais je n’ai malheureusement pas eu le temps de m’y pencher. Pareil pour certaines modifications vers la fin du projet, en plein stresse pour finir certaines fonctionnalités, on pense moins à éviter les duplications de code et autres détails du genre. Je suis également déçu parce que je pense que nous aurions pu mieux réussir et prendre moins de retard, mais ce genre de projet est là aussi pour nous enseigner que tout ne va pas toujours pour le mieux.</w:t>
+        <w:t>Globalement, j’ai eu une très bonne expérience avec l’équipe et ce projet. Mais tout n’était pas rose. En effet, je suis assez insatisfait car, quand bien même notre application tourne bien et est assez complète, il y a pleins de petits détails pour lesquels nous n’avons pas été assez rigoureux, principalement par manque de temps, et qui pourraient être beaucoup mieux. Pour ma part, c’est principalement la gestion des exceptions qui m’embête le plus. Dans mes méthodes, j’ai principalement juste affiché les exceptions</w:t>
+      </w:r>
+      <w:r>
+        <w:t xml:space="preserve"> (pour le débogage)</w:t>
+      </w:r>
+      <w:r>
+        <w:t xml:space="preserve"> alors qu’il y a clairement moyen de mieux les utiliser, mais je n’ai malheureusement pas eu le temps de m’y pencher. Pareil pour certaines modifications vers la fin du projet, en plein stress pour finir certaines fonctionnalités, on pense moins à éviter les duplications de code et autres détails du genre. Je suis également déçu parce que je pense que nous aurions pu mieux réussir et prendre moins de retard, mais ce genre de projet est là aussi pour nous enseigner que tout ne va pas toujours pour le mieux.</w:t>
       </w:r>
     </w:p>
     <w:p>
@@ -19076,7 +19122,7 @@
     </w:p>
     <w:p>
       <w:r>
-        <w:t xml:space="preserve">Néanmoins, la gestion de groupe n’a pas toujours été facile à gérer. Il est difficile, pour une première fois, de travailler en groupe de 5 personnes. Chacun a un niveau de développement, des connaissances et une manière de travailler différentes des autres. </w:t>
+        <w:t xml:space="preserve">Néanmoins, la gestion de groupe n’a pas toujours été facile. Il est difficile, pour une première fois, de travailler en groupe de 5 personnes. Chacun a un niveau de développement, des connaissances et une manière de travailler différentes des autres. </w:t>
       </w:r>
       <w:r>
         <w:t xml:space="preserve">Dans mon cas, cela m’a fait </w:t>
@@ -19132,12 +19178,6 @@
       <w:r>
         <w:t>, on perd encore une fois beaucoup de temps et d’énergie qu’on pourrait tout simplement investir dans nos propres tâches.</w:t>
       </w:r>
-    </w:p>
-    <w:p>
-      <w:pPr>
-        <w:spacing w:before="0" w:after="0" w:line="240" w:lineRule="auto"/>
-        <w:jc w:val="left"/>
-      </w:pPr>
       <w:r>
         <w:br w:type="page"/>
       </w:r>
@@ -19146,12 +19186,14 @@
       <w:pPr>
         <w:pStyle w:val="Heading2"/>
       </w:pPr>
-      <w:bookmarkStart w:id="106" w:name="_Toc514596268"/>
+      <w:bookmarkStart w:id="105" w:name="_Toc514596268"/>
+      <w:bookmarkStart w:id="106" w:name="_GoBack"/>
+      <w:bookmarkEnd w:id="106"/>
       <w:r>
         <w:lastRenderedPageBreak/>
         <w:t>Améliorations possibles</w:t>
       </w:r>
-      <w:bookmarkEnd w:id="106"/>
+      <w:bookmarkEnd w:id="105"/>
     </w:p>
     <w:p>
       <w:pPr>
@@ -26233,7 +26275,7 @@
 </file>
 
 <file path=customXml/itemProps1.xml><?xml version="1.0" encoding="utf-8"?>
-<ds:datastoreItem xmlns:ds="http://schemas.openxmlformats.org/officeDocument/2006/customXml" ds:itemID="{3B320EB0-104E-44EF-A1D9-E9BD9DDE902C}">
+<ds:datastoreItem xmlns:ds="http://schemas.openxmlformats.org/officeDocument/2006/customXml" ds:itemID="{2A4593C3-CF98-492C-A65E-0BC7924ED418}">
   <ds:schemaRefs>
     <ds:schemaRef ds:uri="http://schemas.openxmlformats.org/officeDocument/2006/bibliography"/>
   </ds:schemaRefs>

</xml_diff>

<commit_message>
relecture et corrections du fichier de tests ainsi que quelques corrections du rapport
</commit_message>
<xml_diff>
--- a/Doc/Rapports/PRO_Rapport_Moneythoring.docx
+++ b/Doc/Rapports/PRO_Rapport_Moneythoring.docx
@@ -17612,7 +17612,6 @@
         <w:t>Les classes logiques, quant à elles, implémentent la vraie logique métier de l’application, c’est-à-dire les interactions entre elles, les attributs qui les concernent et les méthodes nécessaires à la partie graphique. Les méthodes logiques contiennent aussi la méthode de suppression des éléments dans les bases de données, qui s’assure de supprimer l’objet dans la base ainsi que tous les liens éventuels contenus dans les autres objets.</w:t>
       </w:r>
     </w:p>
-    <w:p/>
     <w:p>
       <w:pPr>
         <w:pStyle w:val="Heading2"/>
@@ -17744,7 +17743,6 @@
         <w:t xml:space="preserve">de l’utilisateur donné. </w:t>
       </w:r>
     </w:p>
-    <w:p/>
     <w:p>
       <w:pPr>
         <w:pStyle w:val="Heading2"/>
@@ -18651,7 +18649,7 @@
         <w:t xml:space="preserve">Concernant l’équipe DB et DAL, j’ai aussi remarqué un manque certain de rigueur et de sérieux du coté de Guillaume pour tout ce qui est organisation et maintien </w:t>
       </w:r>
       <w:r>
-        <w:t>du journal de travail. De plus, il faut lui courir après pour qu’il fournisse le travail demandé. Au niveau du code, il était toujours très efficace, mais dès qu’il sortait des aspects techniques, comme pour</w:t>
+        <w:t>du journal de travail. Au niveau du code, il était toujours très efficace, mais dès qu’il sortait des aspects techniques, comme pour</w:t>
       </w:r>
       <w:r>
         <w:t xml:space="preserve"> commenter le</w:t>
@@ -18675,10 +18673,21 @@
         <w:t xml:space="preserve"> de l’équipe</w:t>
       </w:r>
       <w:r>
-        <w:t>. De plus, il y avait un manque de participation aux discussions, surtout lorsqu’il fallait se rencontrer en dehors des cours (que ce soit par chat ou en personne), comme s’il esquivait la chose. Or cela est totalement inadmissible lorsqu’on travaille en équipe.</w:t>
-      </w:r>
-      <w:r>
-        <w:t xml:space="preserve"> Héléna, en revanche, ne m’a pas posé de problèmes. Son journal de travail était toujours à jour, son code et ses commentaires également, et elle poussait même les autres à le faire pour ne pas se retrouver avec une charge de travail finale trop grande. Elle était visiblement bien plus consciente que les autres de la charge de travail lorsqu’on laisse ce genre de chose pour la fin. En plus de cela, elle s’est occupée de maintenir le rapport du projet à jour avec les différentes parties de chaque personne, ce qui nous a évité un énorme travail de dernière minute.</w:t>
+        <w:t>. De plus, il y avait un manque de participation aux discussions</w:t>
+      </w:r>
+      <w:r>
+        <w:t xml:space="preserve"> les deux dernières semaines</w:t>
+      </w:r>
+      <w:r>
+        <w:t>, surtout lorsqu’il fallait se rencontrer en dehors des cours (que ce soit par chat ou en personne), comme s’il esquivait la chose. Or cela est inadmissible lorsqu’on travaille en équipe.</w:t>
+      </w:r>
+      <w:r>
+        <w:t xml:space="preserve"> Héléna, en revanche, ne m’a pas posé de problèmes. Son journ</w:t>
+      </w:r>
+      <w:bookmarkStart w:id="104" w:name="_GoBack"/>
+      <w:bookmarkEnd w:id="104"/>
+      <w:r>
+        <w:t>al de travail était toujours à jour, son code et ses commentaires également, et elle poussait même les autres à le faire pour ne pas se retrouver avec une charge de travail finale trop grande. Elle était visiblement bien plus consciente que les autres de la charge de travail lorsqu’on laisse ce genre de chose pour la fin. En plus de cela, elle s’est occupée de maintenir le rapport du projet à jour avec les différentes parties de chaque personne, ce qui nous a évité un énorme travail de dernière minute.</w:t>
       </w:r>
     </w:p>
     <w:p>
@@ -18701,12 +18710,12 @@
       <w:pPr>
         <w:pStyle w:val="Heading2"/>
       </w:pPr>
-      <w:bookmarkStart w:id="104" w:name="_Toc514596267"/>
+      <w:bookmarkStart w:id="105" w:name="_Toc514596267"/>
       <w:r>
         <w:lastRenderedPageBreak/>
         <w:t>Avis personnel des membres du groupe</w:t>
       </w:r>
-      <w:bookmarkEnd w:id="104"/>
+      <w:bookmarkEnd w:id="105"/>
     </w:p>
     <w:p>
       <w:pPr>
@@ -19186,14 +19195,12 @@
       <w:pPr>
         <w:pStyle w:val="Heading2"/>
       </w:pPr>
-      <w:bookmarkStart w:id="105" w:name="_Toc514596268"/>
-      <w:bookmarkStart w:id="106" w:name="_GoBack"/>
-      <w:bookmarkEnd w:id="106"/>
+      <w:bookmarkStart w:id="106" w:name="_Toc514596268"/>
       <w:r>
         <w:lastRenderedPageBreak/>
         <w:t>Améliorations possibles</w:t>
       </w:r>
-      <w:bookmarkEnd w:id="105"/>
+      <w:bookmarkEnd w:id="106"/>
     </w:p>
     <w:p>
       <w:pPr>
@@ -26275,7 +26282,7 @@
 </file>
 
 <file path=customXml/itemProps1.xml><?xml version="1.0" encoding="utf-8"?>
-<ds:datastoreItem xmlns:ds="http://schemas.openxmlformats.org/officeDocument/2006/customXml" ds:itemID="{2A4593C3-CF98-492C-A65E-0BC7924ED418}">
+<ds:datastoreItem xmlns:ds="http://schemas.openxmlformats.org/officeDocument/2006/customXml" ds:itemID="{8DDFB626-EFBF-486F-8D32-978D4BC2B228}">
   <ds:schemaRefs>
     <ds:schemaRef ds:uri="http://schemas.openxmlformats.org/officeDocument/2006/bibliography"/>
   </ds:schemaRefs>

</xml_diff>